<commit_message>
Deploying to gh-pages from @ lognitilab/lognitilab.github.io@0567043c0dd22781a9dca7320e63638106d9868f 🚀
</commit_message>
<xml_diff>
--- a/assets/doc/cv-anmolpahwa.docx
+++ b/assets/doc/cv-anmolpahwa.docx
@@ -115,20 +115,8 @@
                   <w:szCs w:val="24"/>
                   <w:u w:val="single"/>
                 </w:rPr>
-                <w:t xml:space="preserve">+91 44 2257 </w:t>
+                <w:t>+91 44 2257 xxxx</w:t>
               </w:r>
-              <w:proofErr w:type="spellStart"/>
-              <w:r>
-                <w:rPr>
-                  <w:rFonts w:eastAsia="Times New Roman"/>
-                  <w:color w:val="0000FF"/>
-                  <w:sz w:val="24"/>
-                  <w:szCs w:val="24"/>
-                  <w:u w:val="single"/>
-                </w:rPr>
-                <w:t>xxxx</w:t>
-              </w:r>
-              <w:proofErr w:type="spellEnd"/>
             </w:hyperlink>
           </w:p>
         </w:tc>
@@ -1383,25 +1371,7 @@
           <w:sz w:val="24"/>
           <w:szCs w:val="24"/>
         </w:rPr>
-        <w:t>Jaller, M., Xiao, R. I., Dennis-Bauer, S., Rivera-</w:t>
-      </w:r>
-      <w:proofErr w:type="spellStart"/>
-      <w:r>
-        <w:rPr>
-          <w:rFonts w:eastAsia="Times New Roman"/>
-          <w:sz w:val="24"/>
-          <w:szCs w:val="24"/>
-        </w:rPr>
-        <w:t>Royero</w:t>
-      </w:r>
-      <w:proofErr w:type="spellEnd"/>
-      <w:r>
-        <w:rPr>
-          <w:rFonts w:eastAsia="Times New Roman"/>
-          <w:sz w:val="24"/>
-          <w:szCs w:val="24"/>
-        </w:rPr>
-        <w:t xml:space="preserve">, D., &amp; Pahwa, A. (2023). Estimating last-mile deliveries and shopping travel emissions by 2050. </w:t>
+        <w:t xml:space="preserve">Jaller, M., Xiao, R. I., Dennis-Bauer, S., Rivera-Royero, D., &amp; Pahwa, A. (2023). Estimating last-mile deliveries and shopping travel emissions by 2050. </w:t>
       </w:r>
       <w:r>
         <w:rPr>
@@ -1701,25 +1671,7 @@
           <w:sz w:val="24"/>
           <w:szCs w:val="24"/>
         </w:rPr>
-        <w:t xml:space="preserve">Pahwa, A., </w:t>
-      </w:r>
-      <w:proofErr w:type="spellStart"/>
-      <w:r>
-        <w:rPr>
-          <w:rFonts w:eastAsia="Times New Roman"/>
-          <w:sz w:val="24"/>
-          <w:szCs w:val="24"/>
-        </w:rPr>
-        <w:t>Lakhotia</w:t>
-      </w:r>
-      <w:proofErr w:type="spellEnd"/>
-      <w:r>
-        <w:rPr>
-          <w:rFonts w:eastAsia="Times New Roman"/>
-          <w:sz w:val="24"/>
-          <w:szCs w:val="24"/>
-        </w:rPr>
-        <w:t>, S., &amp; Tiwari, G. (2017). Methodology for using GPS data from buses to assess link-based travel time variation.</w:t>
+        <w:t>Pahwa, A., Lakhotia, S., &amp; Tiwari, G. (2017). Methodology for using GPS data from buses to assess link-based travel time variation.</w:t>
       </w:r>
       <w:r>
         <w:rPr>
@@ -1848,15 +1800,7 @@
           <w:sz w:val="24"/>
           <w:szCs w:val="24"/>
         </w:rPr>
-        <w:t>Sketch Planning Tool for Sustainable and Resilient Urban Goods Distribution: User Manua</w:t>
-      </w:r>
-      <w:r>
-        <w:rPr>
-          <w:rFonts w:eastAsia="Times New Roman"/>
-          <w:sz w:val="24"/>
-          <w:szCs w:val="24"/>
-        </w:rPr>
-        <w:t>l.</w:t>
+        <w:t>Sketch Planning Tool for Sustainable and Resilient Urban Goods Distribution: User Manual.</w:t>
       </w:r>
       <w:r>
         <w:rPr>
@@ -1902,23 +1846,7 @@
           <w:sz w:val="24"/>
           <w:szCs w:val="24"/>
         </w:rPr>
-        <w:t xml:space="preserve">Coping with the Rise of E-commerce Generated Home Deliveries through Innovative Last-Mile </w:t>
-      </w:r>
-      <w:r>
-        <w:rPr>
-          <w:rFonts w:eastAsia="Times New Roman"/>
-          <w:sz w:val="24"/>
-          <w:szCs w:val="24"/>
-        </w:rPr>
-        <w:t>Technologies</w:t>
-      </w:r>
-      <w:r>
-        <w:rPr>
-          <w:rFonts w:eastAsia="Times New Roman"/>
-          <w:sz w:val="24"/>
-          <w:szCs w:val="24"/>
-        </w:rPr>
-        <w:t xml:space="preserve"> and Strategies. </w:t>
+        <w:t xml:space="preserve">Coping with the Rise of E-commerce Generated Home Deliveries through Innovative Last-Mile Technologies and Strategies. </w:t>
       </w:r>
       <w:r>
         <w:rPr>
@@ -1990,25 +1918,7 @@
           <w:sz w:val="24"/>
           <w:szCs w:val="24"/>
         </w:rPr>
-        <w:t>Jaller, M., Xiao, R., Dennis, S., Rivera-</w:t>
-      </w:r>
-      <w:proofErr w:type="spellStart"/>
-      <w:r>
-        <w:rPr>
-          <w:rFonts w:eastAsia="Times New Roman"/>
-          <w:sz w:val="24"/>
-          <w:szCs w:val="24"/>
-        </w:rPr>
-        <w:t>Royero</w:t>
-      </w:r>
-      <w:proofErr w:type="spellEnd"/>
-      <w:r>
-        <w:rPr>
-          <w:rFonts w:eastAsia="Times New Roman"/>
-          <w:sz w:val="24"/>
-          <w:szCs w:val="24"/>
-        </w:rPr>
-        <w:t xml:space="preserve">, D., &amp; Pahwa, A. (2022). </w:t>
+        <w:t xml:space="preserve">Jaller, M., Xiao, R., Dennis, S., Rivera-Royero, D., &amp; Pahwa, A. (2022). </w:t>
       </w:r>
       <w:r>
         <w:rPr>
@@ -2138,65 +2048,21 @@
           <w:szCs w:val="24"/>
         </w:rPr>
       </w:pPr>
-      <w:proofErr w:type="spellStart"/>
-      <w:r>
-        <w:rPr>
-          <w:rFonts w:eastAsia="Times New Roman"/>
-          <w:sz w:val="24"/>
-          <w:szCs w:val="24"/>
-        </w:rPr>
-        <w:t>Rodier</w:t>
-      </w:r>
-      <w:proofErr w:type="spellEnd"/>
-      <w:r>
-        <w:rPr>
-          <w:rFonts w:eastAsia="Times New Roman"/>
-          <w:sz w:val="24"/>
-          <w:szCs w:val="24"/>
-        </w:rPr>
-        <w:t xml:space="preserve">, C., Jaller, M., </w:t>
-      </w:r>
-      <w:proofErr w:type="spellStart"/>
-      <w:r>
-        <w:rPr>
-          <w:rFonts w:eastAsia="Times New Roman"/>
-          <w:sz w:val="24"/>
-          <w:szCs w:val="24"/>
-        </w:rPr>
-        <w:t>Pourrahmani</w:t>
-      </w:r>
-      <w:proofErr w:type="spellEnd"/>
-      <w:r>
-        <w:rPr>
-          <w:rFonts w:eastAsia="Times New Roman"/>
-          <w:sz w:val="24"/>
-          <w:szCs w:val="24"/>
-        </w:rPr>
-        <w:t>, E., Bischoff, J., Freedman, J., &amp; Pahwa, A. (2018).</w:t>
-      </w:r>
-      <w:r>
-        <w:rPr>
-          <w:rFonts w:eastAsia="Times New Roman"/>
-          <w:sz w:val="24"/>
-          <w:szCs w:val="24"/>
-        </w:rPr>
-        <w:t xml:space="preserve"> </w:t>
-      </w:r>
-      <w:r>
-        <w:rPr>
-          <w:rFonts w:eastAsia="Times New Roman"/>
-          <w:sz w:val="24"/>
-          <w:szCs w:val="24"/>
-        </w:rPr>
-        <w:t>A</w:t>
-      </w:r>
-      <w:r>
-        <w:rPr>
-          <w:rFonts w:eastAsia="Times New Roman"/>
-          <w:sz w:val="24"/>
-          <w:szCs w:val="24"/>
-        </w:rPr>
-        <w:t>utomated vehicle scenarios: Simulation of system-level travel effects using agent-based demand and supply models in the San Francisco Bay area.</w:t>
+      <w:r>
+        <w:rPr>
+          <w:rFonts w:eastAsia="Times New Roman"/>
+          <w:sz w:val="24"/>
+          <w:szCs w:val="24"/>
+        </w:rPr>
+        <w:t xml:space="preserve">Rodier, C., Jaller, M., Pourrahmani, E., Bischoff, J., Freedman, J., &amp; Pahwa, A. (2018). </w:t>
+      </w:r>
+      <w:r>
+        <w:rPr>
+          <w:rFonts w:eastAsia="Times New Roman"/>
+          <w:sz w:val="24"/>
+          <w:szCs w:val="24"/>
+        </w:rPr>
+        <w:t>Automated vehicle scenarios: Simulation of system-level travel effects using agent-based demand and supply models in the San Francisco Bay area.</w:t>
       </w:r>
       <w:r>
         <w:rPr>
@@ -2344,67 +2210,21 @@
           <w:szCs w:val="24"/>
         </w:rPr>
       </w:pPr>
-      <w:proofErr w:type="spellStart"/>
-      <w:r>
-        <w:rPr>
-          <w:rFonts w:eastAsia="Times New Roman"/>
-          <w:sz w:val="24"/>
-          <w:szCs w:val="24"/>
-        </w:rPr>
-        <w:t>Rodier</w:t>
-      </w:r>
-      <w:proofErr w:type="spellEnd"/>
-      <w:r>
-        <w:rPr>
-          <w:rFonts w:eastAsia="Times New Roman"/>
-          <w:sz w:val="24"/>
-          <w:szCs w:val="24"/>
-        </w:rPr>
-        <w:t xml:space="preserve">, C., Jaller, M., </w:t>
-      </w:r>
-      <w:proofErr w:type="spellStart"/>
-      <w:r>
-        <w:rPr>
-          <w:rFonts w:eastAsia="Times New Roman"/>
-          <w:sz w:val="24"/>
-          <w:szCs w:val="24"/>
-        </w:rPr>
-        <w:t>Pourrahmani</w:t>
-      </w:r>
-      <w:proofErr w:type="spellEnd"/>
-      <w:r>
-        <w:rPr>
-          <w:rFonts w:eastAsia="Times New Roman"/>
-          <w:sz w:val="24"/>
-          <w:szCs w:val="24"/>
-        </w:rPr>
-        <w:t xml:space="preserve">, E., Pahwa, A., Bischoff, J., &amp; Freedman, J. (2020). </w:t>
-      </w:r>
-      <w:r>
-        <w:rPr>
-          <w:rFonts w:eastAsia="Times New Roman"/>
-          <w:sz w:val="24"/>
-          <w:szCs w:val="24"/>
-        </w:rPr>
-        <w:t xml:space="preserve">Automated Vehicles </w:t>
-      </w:r>
-      <w:proofErr w:type="gramStart"/>
-      <w:r>
-        <w:rPr>
-          <w:rFonts w:eastAsia="Times New Roman"/>
-          <w:sz w:val="24"/>
-          <w:szCs w:val="24"/>
-        </w:rPr>
-        <w:t>are Expected</w:t>
-      </w:r>
-      <w:proofErr w:type="gramEnd"/>
-      <w:r>
-        <w:rPr>
-          <w:rFonts w:eastAsia="Times New Roman"/>
-          <w:sz w:val="24"/>
-          <w:szCs w:val="24"/>
-        </w:rPr>
-        <w:t xml:space="preserve"> to Increase Driving and Emissions Without Policy Intervention.</w:t>
+      <w:r>
+        <w:rPr>
+          <w:rFonts w:eastAsia="Times New Roman"/>
+          <w:sz w:val="24"/>
+          <w:szCs w:val="24"/>
+        </w:rPr>
+        <w:t xml:space="preserve">Rodier, C., Jaller, M., Pourrahmani, E., Pahwa, A., Bischoff, J., &amp; Freedman, J. (2020). </w:t>
+      </w:r>
+      <w:r>
+        <w:rPr>
+          <w:rFonts w:eastAsia="Times New Roman"/>
+          <w:sz w:val="24"/>
+          <w:szCs w:val="24"/>
+        </w:rPr>
+        <w:t>Automated Vehicles are Expected to Increase Driving and Emissions Without Policy Intervention.</w:t>
       </w:r>
       <w:r>
         <w:rPr>
@@ -2476,25 +2296,7 @@
           <w:sz w:val="24"/>
           <w:szCs w:val="24"/>
         </w:rPr>
-        <w:t xml:space="preserve">Jaller, M., Pahwa, A., Otero-Palencia, C., &amp; </w:t>
-      </w:r>
-      <w:proofErr w:type="spellStart"/>
-      <w:r>
-        <w:rPr>
-          <w:rFonts w:eastAsia="Times New Roman"/>
-          <w:sz w:val="24"/>
-          <w:szCs w:val="24"/>
-        </w:rPr>
-        <w:t>Pourrahmani</w:t>
-      </w:r>
-      <w:proofErr w:type="spellEnd"/>
-      <w:r>
-        <w:rPr>
-          <w:rFonts w:eastAsia="Times New Roman"/>
-          <w:sz w:val="24"/>
-          <w:szCs w:val="24"/>
-        </w:rPr>
-        <w:t xml:space="preserve">, E. (2023). </w:t>
+        <w:t xml:space="preserve">Jaller, M., Pahwa, A., Otero-Palencia, C., &amp; Pourrahmani, E. (2023). </w:t>
       </w:r>
       <w:r>
         <w:rPr>
@@ -2520,17 +2322,7 @@
           <w:sz w:val="24"/>
           <w:szCs w:val="24"/>
         </w:rPr>
-        <w:t>Handbook on City Logistics and Urban Freight: 0, 141</w:t>
-      </w:r>
-      <w:r>
-        <w:rPr>
-          <w:rFonts w:eastAsia="Times New Roman"/>
-          <w:i/>
-          <w:iCs/>
-          <w:sz w:val="24"/>
-          <w:szCs w:val="24"/>
-        </w:rPr>
-        <w:t>.</w:t>
+        <w:t>Handbook on City Logistics and Urban Freight: 0, 141.</w:t>
       </w:r>
     </w:p>
     <w:p>
@@ -2868,25 +2660,7 @@
           <w:sz w:val="24"/>
           <w:szCs w:val="24"/>
         </w:rPr>
-        <w:t xml:space="preserve">Pahwa, A., </w:t>
-      </w:r>
-      <w:proofErr w:type="spellStart"/>
-      <w:r>
-        <w:rPr>
-          <w:rFonts w:eastAsia="Times New Roman"/>
-          <w:sz w:val="24"/>
-          <w:szCs w:val="24"/>
-        </w:rPr>
-        <w:t>Lakhotia</w:t>
-      </w:r>
-      <w:proofErr w:type="spellEnd"/>
-      <w:r>
-        <w:rPr>
-          <w:rFonts w:eastAsia="Times New Roman"/>
-          <w:sz w:val="24"/>
-          <w:szCs w:val="24"/>
-        </w:rPr>
-        <w:t xml:space="preserve">, S., &amp; Tiwari, G. (2017). </w:t>
+        <w:t xml:space="preserve">Pahwa, A., Lakhotia, S., &amp; Tiwari, G. (2017). </w:t>
       </w:r>
       <w:r>
         <w:rPr>
@@ -3134,61 +2908,7 @@
           <w:sz w:val="24"/>
           <w:szCs w:val="24"/>
         </w:rPr>
-        <w:t xml:space="preserve">Bischoff, J., </w:t>
-      </w:r>
-      <w:proofErr w:type="spellStart"/>
-      <w:r>
-        <w:rPr>
-          <w:rFonts w:eastAsia="Times New Roman"/>
-          <w:sz w:val="24"/>
-          <w:szCs w:val="24"/>
-        </w:rPr>
-        <w:t>Rodier</w:t>
-      </w:r>
-      <w:proofErr w:type="spellEnd"/>
-      <w:r>
-        <w:rPr>
-          <w:rFonts w:eastAsia="Times New Roman"/>
-          <w:sz w:val="24"/>
-          <w:szCs w:val="24"/>
-        </w:rPr>
-        <w:t xml:space="preserve">, C. J., </w:t>
-      </w:r>
-      <w:proofErr w:type="spellStart"/>
-      <w:r>
-        <w:rPr>
-          <w:rFonts w:eastAsia="Times New Roman"/>
-          <w:sz w:val="24"/>
-          <w:szCs w:val="24"/>
-        </w:rPr>
-        <w:t>Pourrahmani</w:t>
-      </w:r>
-      <w:proofErr w:type="spellEnd"/>
-      <w:r>
-        <w:rPr>
-          <w:rFonts w:eastAsia="Times New Roman"/>
-          <w:sz w:val="24"/>
-          <w:szCs w:val="24"/>
-        </w:rPr>
-        <w:t xml:space="preserve">, E., Jaller, M., Pahwa, A., &amp; </w:t>
-      </w:r>
-      <w:proofErr w:type="spellStart"/>
-      <w:r>
-        <w:rPr>
-          <w:rFonts w:eastAsia="Times New Roman"/>
-          <w:sz w:val="24"/>
-          <w:szCs w:val="24"/>
-        </w:rPr>
-        <w:t>Maciejewski</w:t>
-      </w:r>
-      <w:proofErr w:type="spellEnd"/>
-      <w:r>
-        <w:rPr>
-          <w:rFonts w:eastAsia="Times New Roman"/>
-          <w:sz w:val="24"/>
-          <w:szCs w:val="24"/>
-        </w:rPr>
-        <w:t xml:space="preserve">, M. (2019). </w:t>
+        <w:t xml:space="preserve">Bischoff, J., Rodier, C. J., Pourrahmani, E., Jaller, M., Pahwa, A., &amp; Maciejewski, M. (2019). </w:t>
       </w:r>
       <w:r>
         <w:rPr>
@@ -3795,43 +3515,7 @@
           <w:sz w:val="24"/>
           <w:szCs w:val="24"/>
         </w:rPr>
-        <w:t xml:space="preserve">: </w:t>
-      </w:r>
-      <w:proofErr w:type="spellStart"/>
-      <w:r>
-        <w:rPr>
-          <w:rFonts w:eastAsia="Times New Roman"/>
-          <w:sz w:val="24"/>
-          <w:szCs w:val="24"/>
-        </w:rPr>
-        <w:t>TransCAD</w:t>
-      </w:r>
-      <w:proofErr w:type="spellEnd"/>
-      <w:r>
-        <w:rPr>
-          <w:rFonts w:eastAsia="Times New Roman"/>
-          <w:sz w:val="24"/>
-          <w:szCs w:val="24"/>
-        </w:rPr>
-        <w:t xml:space="preserve">, </w:t>
-      </w:r>
-      <w:proofErr w:type="spellStart"/>
-      <w:r>
-        <w:rPr>
-          <w:rFonts w:eastAsia="Times New Roman"/>
-          <w:sz w:val="24"/>
-          <w:szCs w:val="24"/>
-        </w:rPr>
-        <w:t>Maptitude</w:t>
-      </w:r>
-      <w:proofErr w:type="spellEnd"/>
-      <w:r>
-        <w:rPr>
-          <w:rFonts w:eastAsia="Times New Roman"/>
-          <w:sz w:val="24"/>
-          <w:szCs w:val="24"/>
-        </w:rPr>
-        <w:t>, ArcGIS, VS Code, Git</w:t>
+        <w:t>: TransCAD, Maptitude, ArcGIS, VS Code, Git</w:t>
       </w:r>
     </w:p>
     <w:p>
@@ -3984,19 +3668,15 @@
     </w:p>
     <w:p>
       <w:pPr>
+        <w:pStyle w:val="ListParagraph"/>
         <w:numPr>
           <w:ilvl w:val="0"/>
           <w:numId w:val="1"/>
         </w:numPr>
-        <w:tabs>
-          <w:tab w:val="left" w:pos="820"/>
-        </w:tabs>
-        <w:spacing w:line="230" w:lineRule="auto"/>
-        <w:ind w:left="820" w:hanging="280"/>
-        <w:rPr>
-          <w:rFonts w:ascii="Calibri Light" w:eastAsia="Calibri Light" w:hAnsi="Calibri Light" w:cs="Calibri Light"/>
-          <w:sz w:val="24"/>
-          <w:szCs w:val="24"/>
+        <w:ind w:left="810" w:hanging="270"/>
+        <w:rPr>
+          <w:sz w:val="20"/>
+          <w:szCs w:val="20"/>
         </w:rPr>
       </w:pPr>
       <w:r>
@@ -4010,29 +3690,15 @@
     </w:p>
     <w:p>
       <w:pPr>
-        <w:spacing w:line="10" w:lineRule="exact"/>
-        <w:rPr>
-          <w:rFonts w:ascii="Calibri Light" w:eastAsia="Calibri Light" w:hAnsi="Calibri Light" w:cs="Calibri Light"/>
-          <w:sz w:val="24"/>
-          <w:szCs w:val="24"/>
-        </w:rPr>
-      </w:pPr>
-    </w:p>
-    <w:p>
-      <w:pPr>
+        <w:pStyle w:val="ListParagraph"/>
         <w:numPr>
           <w:ilvl w:val="0"/>
           <w:numId w:val="1"/>
         </w:numPr>
-        <w:tabs>
-          <w:tab w:val="left" w:pos="820"/>
-        </w:tabs>
-        <w:spacing w:line="221" w:lineRule="auto"/>
-        <w:ind w:left="820" w:hanging="280"/>
-        <w:rPr>
-          <w:rFonts w:ascii="Calibri Light" w:eastAsia="Calibri Light" w:hAnsi="Calibri Light" w:cs="Calibri Light"/>
-          <w:sz w:val="24"/>
-          <w:szCs w:val="24"/>
+        <w:ind w:left="810" w:hanging="270"/>
+        <w:rPr>
+          <w:sz w:val="20"/>
+          <w:szCs w:val="20"/>
         </w:rPr>
       </w:pPr>
       <w:r>
@@ -4046,27 +3712,14 @@
     </w:p>
     <w:p>
       <w:pPr>
-        <w:spacing w:line="11" w:lineRule="exact"/>
-        <w:rPr>
-          <w:rFonts w:ascii="Calibri Light" w:eastAsia="Calibri Light" w:hAnsi="Calibri Light" w:cs="Calibri Light"/>
-          <w:sz w:val="24"/>
-          <w:szCs w:val="24"/>
-        </w:rPr>
-      </w:pPr>
-    </w:p>
-    <w:p>
-      <w:pPr>
+        <w:pStyle w:val="ListParagraph"/>
         <w:numPr>
           <w:ilvl w:val="0"/>
           <w:numId w:val="1"/>
         </w:numPr>
-        <w:tabs>
-          <w:tab w:val="left" w:pos="820"/>
-        </w:tabs>
-        <w:spacing w:line="221" w:lineRule="auto"/>
-        <w:ind w:left="820" w:hanging="280"/>
-        <w:rPr>
-          <w:rFonts w:ascii="Calibri Light" w:eastAsia="Calibri Light" w:hAnsi="Calibri Light" w:cs="Calibri Light"/>
+        <w:ind w:left="810" w:hanging="270"/>
+        <w:rPr>
+          <w:rFonts w:eastAsia="Times New Roman"/>
           <w:sz w:val="24"/>
           <w:szCs w:val="24"/>
         </w:rPr>
@@ -4082,27 +3735,14 @@
     </w:p>
     <w:p>
       <w:pPr>
-        <w:spacing w:line="11" w:lineRule="exact"/>
-        <w:rPr>
-          <w:rFonts w:ascii="Calibri Light" w:eastAsia="Calibri Light" w:hAnsi="Calibri Light" w:cs="Calibri Light"/>
-          <w:sz w:val="24"/>
-          <w:szCs w:val="24"/>
-        </w:rPr>
-      </w:pPr>
-    </w:p>
-    <w:p>
-      <w:pPr>
+        <w:pStyle w:val="ListParagraph"/>
         <w:numPr>
           <w:ilvl w:val="0"/>
           <w:numId w:val="1"/>
         </w:numPr>
-        <w:tabs>
-          <w:tab w:val="left" w:pos="820"/>
-        </w:tabs>
-        <w:spacing w:line="220" w:lineRule="auto"/>
-        <w:ind w:left="820" w:hanging="280"/>
-        <w:rPr>
-          <w:rFonts w:ascii="Calibri Light" w:eastAsia="Calibri Light" w:hAnsi="Calibri Light" w:cs="Calibri Light"/>
+        <w:ind w:left="810" w:hanging="270"/>
+        <w:rPr>
+          <w:rFonts w:eastAsia="Times New Roman"/>
           <w:sz w:val="24"/>
           <w:szCs w:val="24"/>
         </w:rPr>
@@ -4118,27 +3758,14 @@
     </w:p>
     <w:p>
       <w:pPr>
-        <w:spacing w:line="11" w:lineRule="exact"/>
-        <w:rPr>
-          <w:rFonts w:ascii="Calibri Light" w:eastAsia="Calibri Light" w:hAnsi="Calibri Light" w:cs="Calibri Light"/>
-          <w:sz w:val="24"/>
-          <w:szCs w:val="24"/>
-        </w:rPr>
-      </w:pPr>
-    </w:p>
-    <w:p>
-      <w:pPr>
+        <w:pStyle w:val="ListParagraph"/>
         <w:numPr>
           <w:ilvl w:val="0"/>
           <w:numId w:val="1"/>
         </w:numPr>
-        <w:tabs>
-          <w:tab w:val="left" w:pos="820"/>
-        </w:tabs>
-        <w:spacing w:line="221" w:lineRule="auto"/>
-        <w:ind w:left="820" w:hanging="280"/>
-        <w:rPr>
-          <w:rFonts w:ascii="Calibri Light" w:eastAsia="Calibri Light" w:hAnsi="Calibri Light" w:cs="Calibri Light"/>
+        <w:ind w:left="810" w:hanging="270"/>
+        <w:rPr>
+          <w:rFonts w:eastAsia="Times New Roman"/>
           <w:sz w:val="24"/>
           <w:szCs w:val="24"/>
         </w:rPr>
@@ -4154,27 +3781,14 @@
     </w:p>
     <w:p>
       <w:pPr>
-        <w:spacing w:line="11" w:lineRule="exact"/>
-        <w:rPr>
-          <w:rFonts w:ascii="Calibri Light" w:eastAsia="Calibri Light" w:hAnsi="Calibri Light" w:cs="Calibri Light"/>
-          <w:sz w:val="24"/>
-          <w:szCs w:val="24"/>
-        </w:rPr>
-      </w:pPr>
-    </w:p>
-    <w:p>
-      <w:pPr>
+        <w:pStyle w:val="ListParagraph"/>
         <w:numPr>
           <w:ilvl w:val="0"/>
           <w:numId w:val="1"/>
         </w:numPr>
-        <w:tabs>
-          <w:tab w:val="left" w:pos="820"/>
-        </w:tabs>
-        <w:spacing w:line="221" w:lineRule="auto"/>
-        <w:ind w:left="820" w:hanging="280"/>
-        <w:rPr>
-          <w:rFonts w:ascii="Calibri Light" w:eastAsia="Calibri Light" w:hAnsi="Calibri Light" w:cs="Calibri Light"/>
+        <w:ind w:left="810" w:hanging="270"/>
+        <w:rPr>
+          <w:rFonts w:eastAsia="Times New Roman"/>
           <w:sz w:val="24"/>
           <w:szCs w:val="24"/>
         </w:rPr>
@@ -4190,27 +3804,14 @@
     </w:p>
     <w:p>
       <w:pPr>
-        <w:spacing w:line="11" w:lineRule="exact"/>
-        <w:rPr>
-          <w:rFonts w:ascii="Calibri Light" w:eastAsia="Calibri Light" w:hAnsi="Calibri Light" w:cs="Calibri Light"/>
-          <w:sz w:val="24"/>
-          <w:szCs w:val="24"/>
-        </w:rPr>
-      </w:pPr>
-    </w:p>
-    <w:p>
-      <w:pPr>
+        <w:pStyle w:val="ListParagraph"/>
         <w:numPr>
           <w:ilvl w:val="0"/>
           <w:numId w:val="1"/>
         </w:numPr>
-        <w:tabs>
-          <w:tab w:val="left" w:pos="820"/>
-        </w:tabs>
-        <w:spacing w:line="220" w:lineRule="auto"/>
-        <w:ind w:left="820" w:hanging="280"/>
-        <w:rPr>
-          <w:rFonts w:ascii="Calibri Light" w:eastAsia="Calibri Light" w:hAnsi="Calibri Light" w:cs="Calibri Light"/>
+        <w:ind w:left="810" w:hanging="270"/>
+        <w:rPr>
+          <w:rFonts w:eastAsia="Times New Roman"/>
           <w:sz w:val="24"/>
           <w:szCs w:val="24"/>
         </w:rPr>
@@ -4226,27 +3827,14 @@
     </w:p>
     <w:p>
       <w:pPr>
-        <w:spacing w:line="11" w:lineRule="exact"/>
-        <w:rPr>
-          <w:rFonts w:ascii="Calibri Light" w:eastAsia="Calibri Light" w:hAnsi="Calibri Light" w:cs="Calibri Light"/>
-          <w:sz w:val="24"/>
-          <w:szCs w:val="24"/>
-        </w:rPr>
-      </w:pPr>
-    </w:p>
-    <w:p>
-      <w:pPr>
+        <w:pStyle w:val="ListParagraph"/>
         <w:numPr>
           <w:ilvl w:val="0"/>
           <w:numId w:val="1"/>
         </w:numPr>
-        <w:tabs>
-          <w:tab w:val="left" w:pos="820"/>
-        </w:tabs>
-        <w:spacing w:line="221" w:lineRule="auto"/>
-        <w:ind w:left="820" w:hanging="280"/>
-        <w:rPr>
-          <w:rFonts w:ascii="Calibri Light" w:eastAsia="Calibri Light" w:hAnsi="Calibri Light" w:cs="Calibri Light"/>
+        <w:ind w:left="810" w:hanging="270"/>
+        <w:rPr>
+          <w:rFonts w:eastAsia="Times New Roman"/>
           <w:sz w:val="24"/>
           <w:szCs w:val="24"/>
         </w:rPr>
@@ -4262,27 +3850,14 @@
     </w:p>
     <w:p>
       <w:pPr>
-        <w:spacing w:line="11" w:lineRule="exact"/>
-        <w:rPr>
-          <w:rFonts w:ascii="Calibri Light" w:eastAsia="Calibri Light" w:hAnsi="Calibri Light" w:cs="Calibri Light"/>
-          <w:sz w:val="24"/>
-          <w:szCs w:val="24"/>
-        </w:rPr>
-      </w:pPr>
-    </w:p>
-    <w:p>
-      <w:pPr>
+        <w:pStyle w:val="ListParagraph"/>
         <w:numPr>
           <w:ilvl w:val="0"/>
           <w:numId w:val="1"/>
         </w:numPr>
-        <w:tabs>
-          <w:tab w:val="left" w:pos="820"/>
-        </w:tabs>
-        <w:spacing w:line="221" w:lineRule="auto"/>
-        <w:ind w:left="820" w:hanging="280"/>
-        <w:rPr>
-          <w:rFonts w:ascii="Calibri Light" w:eastAsia="Calibri Light" w:hAnsi="Calibri Light" w:cs="Calibri Light"/>
+        <w:ind w:left="810" w:hanging="270"/>
+        <w:rPr>
+          <w:rFonts w:eastAsia="Times New Roman"/>
           <w:sz w:val="24"/>
           <w:szCs w:val="24"/>
         </w:rPr>
@@ -4298,15 +3873,12 @@
     </w:p>
     <w:p>
       <w:pPr>
+        <w:pStyle w:val="ListParagraph"/>
         <w:numPr>
           <w:ilvl w:val="0"/>
           <w:numId w:val="1"/>
         </w:numPr>
-        <w:tabs>
-          <w:tab w:val="left" w:pos="820"/>
-        </w:tabs>
-        <w:spacing w:line="220" w:lineRule="auto"/>
-        <w:ind w:left="820" w:hanging="280"/>
+        <w:ind w:left="810" w:hanging="270"/>
         <w:rPr>
           <w:rFonts w:eastAsia="Times New Roman"/>
           <w:sz w:val="24"/>
@@ -4324,27 +3896,14 @@
     </w:p>
     <w:p>
       <w:pPr>
-        <w:spacing w:line="11" w:lineRule="exact"/>
-        <w:rPr>
-          <w:rFonts w:ascii="Calibri Light" w:eastAsia="Calibri Light" w:hAnsi="Calibri Light" w:cs="Calibri Light"/>
-          <w:sz w:val="24"/>
-          <w:szCs w:val="24"/>
-        </w:rPr>
-      </w:pPr>
-    </w:p>
-    <w:p>
-      <w:pPr>
+        <w:pStyle w:val="ListParagraph"/>
         <w:numPr>
           <w:ilvl w:val="0"/>
           <w:numId w:val="1"/>
         </w:numPr>
-        <w:tabs>
-          <w:tab w:val="left" w:pos="820"/>
-        </w:tabs>
-        <w:spacing w:line="220" w:lineRule="auto"/>
-        <w:ind w:left="820" w:hanging="280"/>
-        <w:rPr>
-          <w:rFonts w:ascii="Calibri Light" w:eastAsia="Calibri Light" w:hAnsi="Calibri Light" w:cs="Calibri Light"/>
+        <w:ind w:left="810" w:hanging="270"/>
+        <w:rPr>
+          <w:rFonts w:eastAsia="Times New Roman"/>
           <w:sz w:val="24"/>
           <w:szCs w:val="24"/>
         </w:rPr>
@@ -4360,27 +3919,14 @@
     </w:p>
     <w:p>
       <w:pPr>
-        <w:spacing w:line="11" w:lineRule="exact"/>
-        <w:rPr>
-          <w:rFonts w:ascii="Calibri Light" w:eastAsia="Calibri Light" w:hAnsi="Calibri Light" w:cs="Calibri Light"/>
-          <w:sz w:val="24"/>
-          <w:szCs w:val="24"/>
-        </w:rPr>
-      </w:pPr>
-    </w:p>
-    <w:p>
-      <w:pPr>
+        <w:pStyle w:val="ListParagraph"/>
         <w:numPr>
           <w:ilvl w:val="0"/>
           <w:numId w:val="1"/>
         </w:numPr>
-        <w:tabs>
-          <w:tab w:val="left" w:pos="820"/>
-        </w:tabs>
-        <w:spacing w:line="221" w:lineRule="auto"/>
-        <w:ind w:left="820" w:hanging="280"/>
-        <w:rPr>
-          <w:rFonts w:ascii="Calibri Light" w:eastAsia="Calibri Light" w:hAnsi="Calibri Light" w:cs="Calibri Light"/>
+        <w:ind w:left="810" w:hanging="270"/>
+        <w:rPr>
+          <w:rFonts w:eastAsia="Times New Roman"/>
           <w:sz w:val="24"/>
           <w:szCs w:val="24"/>
         </w:rPr>
@@ -4396,27 +3942,14 @@
     </w:p>
     <w:p>
       <w:pPr>
-        <w:spacing w:line="11" w:lineRule="exact"/>
-        <w:rPr>
-          <w:rFonts w:ascii="Calibri Light" w:eastAsia="Calibri Light" w:hAnsi="Calibri Light" w:cs="Calibri Light"/>
-          <w:sz w:val="24"/>
-          <w:szCs w:val="24"/>
-        </w:rPr>
-      </w:pPr>
-    </w:p>
-    <w:p>
-      <w:pPr>
+        <w:pStyle w:val="ListParagraph"/>
         <w:numPr>
           <w:ilvl w:val="0"/>
           <w:numId w:val="1"/>
         </w:numPr>
-        <w:tabs>
-          <w:tab w:val="left" w:pos="820"/>
-        </w:tabs>
-        <w:spacing w:line="221" w:lineRule="auto"/>
-        <w:ind w:left="820" w:hanging="280"/>
-        <w:rPr>
-          <w:rFonts w:ascii="Calibri Light" w:eastAsia="Calibri Light" w:hAnsi="Calibri Light" w:cs="Calibri Light"/>
+        <w:ind w:left="810" w:hanging="270"/>
+        <w:rPr>
+          <w:rFonts w:eastAsia="Times New Roman"/>
           <w:sz w:val="24"/>
           <w:szCs w:val="24"/>
         </w:rPr>
@@ -4432,27 +3965,14 @@
     </w:p>
     <w:p>
       <w:pPr>
-        <w:spacing w:line="11" w:lineRule="exact"/>
-        <w:rPr>
-          <w:rFonts w:ascii="Calibri Light" w:eastAsia="Calibri Light" w:hAnsi="Calibri Light" w:cs="Calibri Light"/>
-          <w:sz w:val="24"/>
-          <w:szCs w:val="24"/>
-        </w:rPr>
-      </w:pPr>
-    </w:p>
-    <w:p>
-      <w:pPr>
+        <w:pStyle w:val="ListParagraph"/>
         <w:numPr>
           <w:ilvl w:val="0"/>
           <w:numId w:val="1"/>
         </w:numPr>
-        <w:tabs>
-          <w:tab w:val="left" w:pos="820"/>
-        </w:tabs>
-        <w:spacing w:line="220" w:lineRule="auto"/>
-        <w:ind w:left="820" w:hanging="280"/>
-        <w:rPr>
-          <w:rFonts w:ascii="Calibri Light" w:eastAsia="Calibri Light" w:hAnsi="Calibri Light" w:cs="Calibri Light"/>
+        <w:ind w:left="810" w:hanging="270"/>
+        <w:rPr>
+          <w:rFonts w:eastAsia="Times New Roman"/>
           <w:sz w:val="24"/>
           <w:szCs w:val="24"/>
         </w:rPr>
@@ -4469,27 +3989,14 @@
     </w:p>
     <w:p>
       <w:pPr>
-        <w:spacing w:line="11" w:lineRule="exact"/>
-        <w:rPr>
-          <w:rFonts w:ascii="Calibri Light" w:eastAsia="Calibri Light" w:hAnsi="Calibri Light" w:cs="Calibri Light"/>
-          <w:sz w:val="24"/>
-          <w:szCs w:val="24"/>
-        </w:rPr>
-      </w:pPr>
-    </w:p>
-    <w:p>
-      <w:pPr>
+        <w:pStyle w:val="ListParagraph"/>
         <w:numPr>
           <w:ilvl w:val="0"/>
           <w:numId w:val="1"/>
         </w:numPr>
-        <w:tabs>
-          <w:tab w:val="left" w:pos="820"/>
-        </w:tabs>
-        <w:spacing w:line="221" w:lineRule="auto"/>
-        <w:ind w:left="820" w:hanging="280"/>
-        <w:rPr>
-          <w:rFonts w:ascii="Calibri Light" w:eastAsia="Calibri Light" w:hAnsi="Calibri Light" w:cs="Calibri Light"/>
+        <w:ind w:left="810" w:hanging="270"/>
+        <w:rPr>
+          <w:rFonts w:eastAsia="Times New Roman"/>
           <w:sz w:val="24"/>
           <w:szCs w:val="24"/>
         </w:rPr>
@@ -4505,27 +4012,14 @@
     </w:p>
     <w:p>
       <w:pPr>
-        <w:spacing w:line="11" w:lineRule="exact"/>
-        <w:rPr>
-          <w:rFonts w:ascii="Calibri Light" w:eastAsia="Calibri Light" w:hAnsi="Calibri Light" w:cs="Calibri Light"/>
-          <w:sz w:val="24"/>
-          <w:szCs w:val="24"/>
-        </w:rPr>
-      </w:pPr>
-    </w:p>
-    <w:p>
-      <w:pPr>
+        <w:pStyle w:val="ListParagraph"/>
         <w:numPr>
           <w:ilvl w:val="0"/>
           <w:numId w:val="1"/>
         </w:numPr>
-        <w:tabs>
-          <w:tab w:val="left" w:pos="820"/>
-        </w:tabs>
-        <w:spacing w:line="221" w:lineRule="auto"/>
-        <w:ind w:left="820" w:hanging="280"/>
-        <w:rPr>
-          <w:rFonts w:ascii="Calibri Light" w:eastAsia="Calibri Light" w:hAnsi="Calibri Light" w:cs="Calibri Light"/>
+        <w:ind w:left="810" w:hanging="270"/>
+        <w:rPr>
+          <w:rFonts w:eastAsia="Times New Roman"/>
           <w:sz w:val="24"/>
           <w:szCs w:val="24"/>
         </w:rPr>
@@ -4541,25 +4035,12 @@
     </w:p>
     <w:p>
       <w:pPr>
-        <w:spacing w:line="11" w:lineRule="exact"/>
-        <w:rPr>
-          <w:rFonts w:ascii="Calibri Light" w:eastAsia="Calibri Light" w:hAnsi="Calibri Light" w:cs="Calibri Light"/>
-          <w:sz w:val="24"/>
-          <w:szCs w:val="24"/>
-        </w:rPr>
-      </w:pPr>
-    </w:p>
-    <w:p>
-      <w:pPr>
+        <w:pStyle w:val="ListParagraph"/>
         <w:numPr>
           <w:ilvl w:val="0"/>
           <w:numId w:val="1"/>
         </w:numPr>
-        <w:tabs>
-          <w:tab w:val="left" w:pos="820"/>
-        </w:tabs>
-        <w:spacing w:line="221" w:lineRule="auto"/>
-        <w:ind w:left="820" w:hanging="280"/>
+        <w:ind w:left="810" w:hanging="270"/>
         <w:rPr>
           <w:rFonts w:ascii="Calibri Light" w:eastAsia="Calibri Light" w:hAnsi="Calibri Light" w:cs="Calibri Light"/>
           <w:sz w:val="24"/>
@@ -4792,6 +4273,11 @@
       <w:pPr>
         <w:spacing w:line="237" w:lineRule="auto"/>
         <w:ind w:left="540"/>
+        <w:rPr>
+          <w:rFonts w:ascii="Calibri Light" w:eastAsia="Calibri Light" w:hAnsi="Calibri Light" w:cs="Calibri Light"/>
+          <w:sz w:val="24"/>
+          <w:szCs w:val="24"/>
+        </w:rPr>
       </w:pPr>
       <w:r>
         <w:rPr>
@@ -5286,6 +4772,7 @@
   <w:style w:type="table" w:default="1" w:styleId="TableNormal">
     <w:name w:val="Normal Table"/>
     <w:uiPriority w:val="99"/>
+    <w:semiHidden/>
     <w:unhideWhenUsed/>
     <w:tblPr>
       <w:tblInd w:w="0" w:type="dxa"/>

</xml_diff>

<commit_message>
Deploying to gh-pages from @ lognitilab/lognitilab.github.io@3a2b5e50cfce1748bc640dd0b8f1bc9471a3c879 🚀
</commit_message>
<xml_diff>
--- a/assets/doc/cv-anmolpahwa.docx
+++ b/assets/doc/cv-anmolpahwa.docx
@@ -6,8 +6,11 @@
       <w:pPr>
         <w:ind w:left="20"/>
         <w:rPr>
-          <w:sz w:val="20"/>
-          <w:szCs w:val="20"/>
+          <w:rFonts w:eastAsia="Times New Roman"/>
+          <w:b/>
+          <w:bCs/>
+          <w:sz w:val="32"/>
+          <w:szCs w:val="32"/>
         </w:rPr>
       </w:pPr>
       <w:bookmarkStart w:id="0" w:name="page1"/>
@@ -65,9 +68,7 @@
         <w:tblLook w:val="04A0" w:firstRow="1" w:lastRow="0" w:firstColumn="1" w:lastColumn="0" w:noHBand="0" w:noVBand="1"/>
       </w:tblPr>
       <w:tblGrid>
-        <w:gridCol w:w="780"/>
-        <w:gridCol w:w="1500"/>
-        <w:gridCol w:w="2540"/>
+        <w:gridCol w:w="4820"/>
         <w:gridCol w:w="4000"/>
       </w:tblGrid>
       <w:tr>
@@ -77,7 +78,6 @@
         <w:tc>
           <w:tcPr>
             <w:tcW w:w="4820" w:type="dxa"/>
-            <w:gridSpan w:val="3"/>
             <w:vAlign w:val="bottom"/>
           </w:tcPr>
           <w:p>
@@ -115,7 +115,7 @@
                   <w:szCs w:val="24"/>
                   <w:u w:val="single"/>
                 </w:rPr>
-                <w:t>+91 44 2257 xxxx</w:t>
+                <w:t>+91 44 2257 4275</w:t>
               </w:r>
             </w:hyperlink>
           </w:p>
@@ -140,24 +140,23 @@
                 <w:sz w:val="24"/>
                 <w:szCs w:val="24"/>
               </w:rPr>
-              <w:t>Room BSB xxx</w:t>
+              <w:t>Room BSB 338</w:t>
             </w:r>
           </w:p>
         </w:tc>
       </w:tr>
       <w:tr>
         <w:trPr>
-          <w:trHeight w:val="252"/>
+          <w:trHeight w:val="275"/>
         </w:trPr>
         <w:tc>
           <w:tcPr>
             <w:tcW w:w="4820" w:type="dxa"/>
-            <w:gridSpan w:val="3"/>
             <w:vAlign w:val="bottom"/>
           </w:tcPr>
           <w:p>
             <w:pPr>
-              <w:spacing w:line="252" w:lineRule="exact"/>
+              <w:spacing w:line="274" w:lineRule="exact"/>
               <w:rPr>
                 <w:rFonts w:eastAsia="Times New Roman"/>
                 <w:sz w:val="24"/>
@@ -181,15 +180,15 @@
               </w:rPr>
               <w:t xml:space="preserve"> </w:t>
             </w:r>
-            <w:hyperlink r:id="rId6">
+            <w:hyperlink r:id="rId6" w:history="1">
               <w:r>
                 <w:rPr>
+                  <w:rStyle w:val="Hyperlink"/>
                   <w:rFonts w:eastAsia="Times New Roman"/>
-                  <w:color w:val="0000FF"/>
                   <w:sz w:val="24"/>
                   <w:szCs w:val="24"/>
                 </w:rPr>
-                <w:t>xxx@iitm.ac.in</w:t>
+                <w:t>anmpahwa@iitm.ac.in</w:t>
               </w:r>
             </w:hyperlink>
           </w:p>
@@ -201,11 +200,12 @@
           </w:tcPr>
           <w:p>
             <w:pPr>
-              <w:spacing w:line="252" w:lineRule="exact"/>
+              <w:spacing w:line="274" w:lineRule="exact"/>
               <w:jc w:val="right"/>
               <w:rPr>
-                <w:sz w:val="20"/>
-                <w:szCs w:val="20"/>
+                <w:rFonts w:eastAsia="Times New Roman"/>
+                <w:sz w:val="24"/>
+                <w:szCs w:val="24"/>
               </w:rPr>
             </w:pPr>
             <w:r>
@@ -221,82 +221,16 @@
       </w:tr>
       <w:tr>
         <w:trPr>
-          <w:trHeight w:val="20"/>
+          <w:trHeight w:val="275"/>
         </w:trPr>
         <w:tc>
           <w:tcPr>
-            <w:tcW w:w="780" w:type="dxa"/>
+            <w:tcW w:w="4820" w:type="dxa"/>
             <w:vAlign w:val="bottom"/>
           </w:tcPr>
           <w:p>
             <w:pPr>
-              <w:spacing w:line="20" w:lineRule="exact"/>
-              <w:rPr>
-                <w:sz w:val="1"/>
-                <w:szCs w:val="1"/>
-              </w:rPr>
-            </w:pPr>
-          </w:p>
-        </w:tc>
-        <w:tc>
-          <w:tcPr>
-            <w:tcW w:w="1500" w:type="dxa"/>
-            <w:shd w:val="clear" w:color="auto" w:fill="0000FF"/>
-            <w:vAlign w:val="bottom"/>
-          </w:tcPr>
-          <w:p>
-            <w:pPr>
-              <w:spacing w:line="20" w:lineRule="exact"/>
-              <w:rPr>
-                <w:sz w:val="1"/>
-                <w:szCs w:val="1"/>
-              </w:rPr>
-            </w:pPr>
-          </w:p>
-        </w:tc>
-        <w:tc>
-          <w:tcPr>
-            <w:tcW w:w="2540" w:type="dxa"/>
-            <w:vAlign w:val="bottom"/>
-          </w:tcPr>
-          <w:p>
-            <w:pPr>
-              <w:spacing w:line="20" w:lineRule="exact"/>
-              <w:rPr>
-                <w:sz w:val="1"/>
-                <w:szCs w:val="1"/>
-              </w:rPr>
-            </w:pPr>
-          </w:p>
-        </w:tc>
-        <w:tc>
-          <w:tcPr>
-            <w:tcW w:w="4000" w:type="dxa"/>
-            <w:vAlign w:val="bottom"/>
-          </w:tcPr>
-          <w:p>
-            <w:pPr>
-              <w:spacing w:line="20" w:lineRule="exact"/>
-              <w:rPr>
-                <w:sz w:val="1"/>
-                <w:szCs w:val="1"/>
-              </w:rPr>
-            </w:pPr>
-          </w:p>
-        </w:tc>
-      </w:tr>
-      <w:tr>
-        <w:trPr>
-          <w:trHeight w:val="280"/>
-        </w:trPr>
-        <w:tc>
-          <w:tcPr>
-            <w:tcW w:w="4820" w:type="dxa"/>
-            <w:gridSpan w:val="3"/>
-            <w:vAlign w:val="bottom"/>
-          </w:tcPr>
-          <w:p>
-            <w:pPr>
+              <w:spacing w:line="274" w:lineRule="exact"/>
               <w:rPr>
                 <w:rFonts w:eastAsia="Times New Roman"/>
                 <w:sz w:val="24"/>
@@ -314,7 +248,6 @@
             <w:r>
               <w:rPr>
                 <w:rFonts w:eastAsia="Times New Roman"/>
-                <w:color w:val="0000FF"/>
                 <w:sz w:val="24"/>
                 <w:szCs w:val="24"/>
               </w:rPr>
@@ -323,13 +256,12 @@
             <w:hyperlink r:id="rId7">
               <w:r>
                 <w:rPr>
+                  <w:rStyle w:val="Hyperlink"/>
                   <w:rFonts w:eastAsia="Times New Roman"/>
-                  <w:color w:val="0000FF"/>
                   <w:sz w:val="24"/>
                   <w:szCs w:val="24"/>
-                  <w:u w:val="single"/>
                 </w:rPr>
-                <w:t>lognitilab.iitm.ac.in</w:t>
+                <w:t>lognitilab.github.io</w:t>
               </w:r>
             </w:hyperlink>
           </w:p>
@@ -341,10 +273,12 @@
           </w:tcPr>
           <w:p>
             <w:pPr>
+              <w:spacing w:line="274" w:lineRule="exact"/>
               <w:jc w:val="right"/>
               <w:rPr>
-                <w:sz w:val="20"/>
-                <w:szCs w:val="20"/>
+                <w:rFonts w:eastAsia="Times New Roman"/>
+                <w:sz w:val="24"/>
+                <w:szCs w:val="24"/>
               </w:rPr>
             </w:pPr>
             <w:r>
@@ -360,16 +294,16 @@
       </w:tr>
       <w:tr>
         <w:trPr>
-          <w:trHeight w:val="276"/>
+          <w:trHeight w:val="275"/>
         </w:trPr>
         <w:tc>
           <w:tcPr>
             <w:tcW w:w="4820" w:type="dxa"/>
-            <w:gridSpan w:val="3"/>
             <w:vAlign w:val="bottom"/>
           </w:tcPr>
           <w:p>
             <w:pPr>
+              <w:spacing w:line="274" w:lineRule="exact"/>
               <w:rPr>
                 <w:rFonts w:eastAsia="Times New Roman"/>
                 <w:sz w:val="24"/>
@@ -387,7 +321,6 @@
             <w:r>
               <w:rPr>
                 <w:rFonts w:eastAsia="Times New Roman"/>
-                <w:color w:val="0000FF"/>
                 <w:sz w:val="24"/>
                 <w:szCs w:val="24"/>
               </w:rPr>
@@ -396,14 +329,42 @@
             <w:hyperlink r:id="rId8">
               <w:r>
                 <w:rPr>
+                  <w:rStyle w:val="Hyperlink"/>
                   <w:rFonts w:eastAsia="Times New Roman"/>
-                  <w:color w:val="0000FF"/>
                   <w:sz w:val="24"/>
                   <w:szCs w:val="24"/>
-                  <w:u w:val="single"/>
                 </w:rPr>
-                <w:t>civil.iitm.ac.im/faculty/xxx</w:t>
+                <w:t>civil.iitm.ac.</w:t>
               </w:r>
+              <w:r>
+                <w:rPr>
+                  <w:rStyle w:val="Hyperlink"/>
+                  <w:rFonts w:eastAsia="Times New Roman"/>
+                  <w:sz w:val="24"/>
+                  <w:szCs w:val="24"/>
+                </w:rPr>
+                <w:t>i</w:t>
+              </w:r>
+              <w:r>
+                <w:rPr>
+                  <w:rStyle w:val="Hyperlink"/>
+                  <w:rFonts w:eastAsia="Times New Roman"/>
+                  <w:sz w:val="24"/>
+                  <w:szCs w:val="24"/>
+                </w:rPr>
+                <w:t>m/faculty/</w:t>
+              </w:r>
+              <w:proofErr w:type="spellStart"/>
+              <w:r>
+                <w:rPr>
+                  <w:rStyle w:val="Hyperlink"/>
+                  <w:rFonts w:eastAsia="Times New Roman"/>
+                  <w:sz w:val="24"/>
+                  <w:szCs w:val="24"/>
+                </w:rPr>
+                <w:t>anmpahwa</w:t>
+              </w:r>
+              <w:proofErr w:type="spellEnd"/>
             </w:hyperlink>
           </w:p>
         </w:tc>
@@ -414,10 +375,12 @@
           </w:tcPr>
           <w:p>
             <w:pPr>
+              <w:spacing w:line="274" w:lineRule="exact"/>
               <w:jc w:val="right"/>
               <w:rPr>
-                <w:sz w:val="20"/>
-                <w:szCs w:val="20"/>
+                <w:rFonts w:eastAsia="Times New Roman"/>
+                <w:sz w:val="24"/>
+                <w:szCs w:val="24"/>
               </w:rPr>
             </w:pPr>
             <w:r>
@@ -1371,7 +1334,25 @@
           <w:sz w:val="24"/>
           <w:szCs w:val="24"/>
         </w:rPr>
-        <w:t xml:space="preserve">Jaller, M., Xiao, R. I., Dennis-Bauer, S., Rivera-Royero, D., &amp; Pahwa, A. (2023). Estimating last-mile deliveries and shopping travel emissions by 2050. </w:t>
+        <w:t>Jaller, M., Xiao, R. I., Dennis-Bauer, S., Rivera-</w:t>
+      </w:r>
+      <w:proofErr w:type="spellStart"/>
+      <w:r>
+        <w:rPr>
+          <w:rFonts w:eastAsia="Times New Roman"/>
+          <w:sz w:val="24"/>
+          <w:szCs w:val="24"/>
+        </w:rPr>
+        <w:t>Royero</w:t>
+      </w:r>
+      <w:proofErr w:type="spellEnd"/>
+      <w:r>
+        <w:rPr>
+          <w:rFonts w:eastAsia="Times New Roman"/>
+          <w:sz w:val="24"/>
+          <w:szCs w:val="24"/>
+        </w:rPr>
+        <w:t xml:space="preserve">, D., &amp; Pahwa, A. (2023). Estimating last-mile deliveries and shopping travel emissions by 2050. </w:t>
       </w:r>
       <w:r>
         <w:rPr>
@@ -1671,7 +1652,25 @@
           <w:sz w:val="24"/>
           <w:szCs w:val="24"/>
         </w:rPr>
-        <w:t>Pahwa, A., Lakhotia, S., &amp; Tiwari, G. (2017). Methodology for using GPS data from buses to assess link-based travel time variation.</w:t>
+        <w:t xml:space="preserve">Pahwa, A., </w:t>
+      </w:r>
+      <w:proofErr w:type="spellStart"/>
+      <w:r>
+        <w:rPr>
+          <w:rFonts w:eastAsia="Times New Roman"/>
+          <w:sz w:val="24"/>
+          <w:szCs w:val="24"/>
+        </w:rPr>
+        <w:t>Lakhotia</w:t>
+      </w:r>
+      <w:proofErr w:type="spellEnd"/>
+      <w:r>
+        <w:rPr>
+          <w:rFonts w:eastAsia="Times New Roman"/>
+          <w:sz w:val="24"/>
+          <w:szCs w:val="24"/>
+        </w:rPr>
+        <w:t>, S., &amp; Tiwari, G. (2017). Methodology for using GPS data from buses to assess link-based travel time variation.</w:t>
       </w:r>
       <w:r>
         <w:rPr>
@@ -1918,7 +1917,25 @@
           <w:sz w:val="24"/>
           <w:szCs w:val="24"/>
         </w:rPr>
-        <w:t xml:space="preserve">Jaller, M., Xiao, R., Dennis, S., Rivera-Royero, D., &amp; Pahwa, A. (2022). </w:t>
+        <w:t>Jaller, M., Xiao, R., Dennis, S., Rivera-</w:t>
+      </w:r>
+      <w:proofErr w:type="spellStart"/>
+      <w:r>
+        <w:rPr>
+          <w:rFonts w:eastAsia="Times New Roman"/>
+          <w:sz w:val="24"/>
+          <w:szCs w:val="24"/>
+        </w:rPr>
+        <w:t>Royero</w:t>
+      </w:r>
+      <w:proofErr w:type="spellEnd"/>
+      <w:r>
+        <w:rPr>
+          <w:rFonts w:eastAsia="Times New Roman"/>
+          <w:sz w:val="24"/>
+          <w:szCs w:val="24"/>
+        </w:rPr>
+        <w:t xml:space="preserve">, D., &amp; Pahwa, A. (2022). </w:t>
       </w:r>
       <w:r>
         <w:rPr>
@@ -2048,13 +2065,41 @@
           <w:szCs w:val="24"/>
         </w:rPr>
       </w:pPr>
-      <w:r>
-        <w:rPr>
-          <w:rFonts w:eastAsia="Times New Roman"/>
-          <w:sz w:val="24"/>
-          <w:szCs w:val="24"/>
-        </w:rPr>
-        <w:t xml:space="preserve">Rodier, C., Jaller, M., Pourrahmani, E., Bischoff, J., Freedman, J., &amp; Pahwa, A. (2018). </w:t>
+      <w:proofErr w:type="spellStart"/>
+      <w:r>
+        <w:rPr>
+          <w:rFonts w:eastAsia="Times New Roman"/>
+          <w:sz w:val="24"/>
+          <w:szCs w:val="24"/>
+        </w:rPr>
+        <w:t>Rodier</w:t>
+      </w:r>
+      <w:proofErr w:type="spellEnd"/>
+      <w:r>
+        <w:rPr>
+          <w:rFonts w:eastAsia="Times New Roman"/>
+          <w:sz w:val="24"/>
+          <w:szCs w:val="24"/>
+        </w:rPr>
+        <w:t xml:space="preserve">, C., Jaller, M., </w:t>
+      </w:r>
+      <w:proofErr w:type="spellStart"/>
+      <w:r>
+        <w:rPr>
+          <w:rFonts w:eastAsia="Times New Roman"/>
+          <w:sz w:val="24"/>
+          <w:szCs w:val="24"/>
+        </w:rPr>
+        <w:t>Pourrahmani</w:t>
+      </w:r>
+      <w:proofErr w:type="spellEnd"/>
+      <w:r>
+        <w:rPr>
+          <w:rFonts w:eastAsia="Times New Roman"/>
+          <w:sz w:val="24"/>
+          <w:szCs w:val="24"/>
+        </w:rPr>
+        <w:t xml:space="preserve">, E., Bischoff, J., Freedman, J., &amp; Pahwa, A. (2018). </w:t>
       </w:r>
       <w:r>
         <w:rPr>
@@ -2210,21 +2255,67 @@
           <w:szCs w:val="24"/>
         </w:rPr>
       </w:pPr>
-      <w:r>
-        <w:rPr>
-          <w:rFonts w:eastAsia="Times New Roman"/>
-          <w:sz w:val="24"/>
-          <w:szCs w:val="24"/>
-        </w:rPr>
-        <w:t xml:space="preserve">Rodier, C., Jaller, M., Pourrahmani, E., Pahwa, A., Bischoff, J., &amp; Freedman, J. (2020). </w:t>
-      </w:r>
-      <w:r>
-        <w:rPr>
-          <w:rFonts w:eastAsia="Times New Roman"/>
-          <w:sz w:val="24"/>
-          <w:szCs w:val="24"/>
-        </w:rPr>
-        <w:t>Automated Vehicles are Expected to Increase Driving and Emissions Without Policy Intervention.</w:t>
+      <w:proofErr w:type="spellStart"/>
+      <w:r>
+        <w:rPr>
+          <w:rFonts w:eastAsia="Times New Roman"/>
+          <w:sz w:val="24"/>
+          <w:szCs w:val="24"/>
+        </w:rPr>
+        <w:t>Rodier</w:t>
+      </w:r>
+      <w:proofErr w:type="spellEnd"/>
+      <w:r>
+        <w:rPr>
+          <w:rFonts w:eastAsia="Times New Roman"/>
+          <w:sz w:val="24"/>
+          <w:szCs w:val="24"/>
+        </w:rPr>
+        <w:t xml:space="preserve">, C., Jaller, M., </w:t>
+      </w:r>
+      <w:proofErr w:type="spellStart"/>
+      <w:r>
+        <w:rPr>
+          <w:rFonts w:eastAsia="Times New Roman"/>
+          <w:sz w:val="24"/>
+          <w:szCs w:val="24"/>
+        </w:rPr>
+        <w:t>Pourrahmani</w:t>
+      </w:r>
+      <w:proofErr w:type="spellEnd"/>
+      <w:r>
+        <w:rPr>
+          <w:rFonts w:eastAsia="Times New Roman"/>
+          <w:sz w:val="24"/>
+          <w:szCs w:val="24"/>
+        </w:rPr>
+        <w:t xml:space="preserve">, E., Pahwa, A., Bischoff, J., &amp; Freedman, J. (2020). </w:t>
+      </w:r>
+      <w:r>
+        <w:rPr>
+          <w:rFonts w:eastAsia="Times New Roman"/>
+          <w:sz w:val="24"/>
+          <w:szCs w:val="24"/>
+        </w:rPr>
+        <w:t xml:space="preserve">Automated Vehicles </w:t>
+      </w:r>
+      <w:proofErr w:type="gramStart"/>
+      <w:r>
+        <w:rPr>
+          <w:rFonts w:eastAsia="Times New Roman"/>
+          <w:sz w:val="24"/>
+          <w:szCs w:val="24"/>
+        </w:rPr>
+        <w:t>are Expected</w:t>
+      </w:r>
+      <w:proofErr w:type="gramEnd"/>
+      <w:r>
+        <w:rPr>
+          <w:rFonts w:eastAsia="Times New Roman"/>
+          <w:sz w:val="24"/>
+          <w:szCs w:val="24"/>
+        </w:rPr>
+        <w:t xml:space="preserve"> to Increase Driving and Emissions Without Policy Intervention.</w:t>
       </w:r>
       <w:r>
         <w:rPr>
@@ -2296,7 +2387,25 @@
           <w:sz w:val="24"/>
           <w:szCs w:val="24"/>
         </w:rPr>
-        <w:t xml:space="preserve">Jaller, M., Pahwa, A., Otero-Palencia, C., &amp; Pourrahmani, E. (2023). </w:t>
+        <w:t xml:space="preserve">Jaller, M., Pahwa, A., Otero-Palencia, C., &amp; </w:t>
+      </w:r>
+      <w:proofErr w:type="spellStart"/>
+      <w:r>
+        <w:rPr>
+          <w:rFonts w:eastAsia="Times New Roman"/>
+          <w:sz w:val="24"/>
+          <w:szCs w:val="24"/>
+        </w:rPr>
+        <w:t>Pourrahmani</w:t>
+      </w:r>
+      <w:proofErr w:type="spellEnd"/>
+      <w:r>
+        <w:rPr>
+          <w:rFonts w:eastAsia="Times New Roman"/>
+          <w:sz w:val="24"/>
+          <w:szCs w:val="24"/>
+        </w:rPr>
+        <w:t xml:space="preserve">, E. (2023). </w:t>
       </w:r>
       <w:r>
         <w:rPr>
@@ -2660,7 +2769,25 @@
           <w:sz w:val="24"/>
           <w:szCs w:val="24"/>
         </w:rPr>
-        <w:t xml:space="preserve">Pahwa, A., Lakhotia, S., &amp; Tiwari, G. (2017). </w:t>
+        <w:t xml:space="preserve">Pahwa, A., </w:t>
+      </w:r>
+      <w:proofErr w:type="spellStart"/>
+      <w:r>
+        <w:rPr>
+          <w:rFonts w:eastAsia="Times New Roman"/>
+          <w:sz w:val="24"/>
+          <w:szCs w:val="24"/>
+        </w:rPr>
+        <w:t>Lakhotia</w:t>
+      </w:r>
+      <w:proofErr w:type="spellEnd"/>
+      <w:r>
+        <w:rPr>
+          <w:rFonts w:eastAsia="Times New Roman"/>
+          <w:sz w:val="24"/>
+          <w:szCs w:val="24"/>
+        </w:rPr>
+        <w:t xml:space="preserve">, S., &amp; Tiwari, G. (2017). </w:t>
       </w:r>
       <w:r>
         <w:rPr>
@@ -2908,7 +3035,61 @@
           <w:sz w:val="24"/>
           <w:szCs w:val="24"/>
         </w:rPr>
-        <w:t xml:space="preserve">Bischoff, J., Rodier, C. J., Pourrahmani, E., Jaller, M., Pahwa, A., &amp; Maciejewski, M. (2019). </w:t>
+        <w:t xml:space="preserve">Bischoff, J., </w:t>
+      </w:r>
+      <w:proofErr w:type="spellStart"/>
+      <w:r>
+        <w:rPr>
+          <w:rFonts w:eastAsia="Times New Roman"/>
+          <w:sz w:val="24"/>
+          <w:szCs w:val="24"/>
+        </w:rPr>
+        <w:t>Rodier</w:t>
+      </w:r>
+      <w:proofErr w:type="spellEnd"/>
+      <w:r>
+        <w:rPr>
+          <w:rFonts w:eastAsia="Times New Roman"/>
+          <w:sz w:val="24"/>
+          <w:szCs w:val="24"/>
+        </w:rPr>
+        <w:t xml:space="preserve">, C. J., </w:t>
+      </w:r>
+      <w:proofErr w:type="spellStart"/>
+      <w:r>
+        <w:rPr>
+          <w:rFonts w:eastAsia="Times New Roman"/>
+          <w:sz w:val="24"/>
+          <w:szCs w:val="24"/>
+        </w:rPr>
+        <w:t>Pourrahmani</w:t>
+      </w:r>
+      <w:proofErr w:type="spellEnd"/>
+      <w:r>
+        <w:rPr>
+          <w:rFonts w:eastAsia="Times New Roman"/>
+          <w:sz w:val="24"/>
+          <w:szCs w:val="24"/>
+        </w:rPr>
+        <w:t xml:space="preserve">, E., Jaller, M., Pahwa, A., &amp; </w:t>
+      </w:r>
+      <w:proofErr w:type="spellStart"/>
+      <w:r>
+        <w:rPr>
+          <w:rFonts w:eastAsia="Times New Roman"/>
+          <w:sz w:val="24"/>
+          <w:szCs w:val="24"/>
+        </w:rPr>
+        <w:t>Maciejewski</w:t>
+      </w:r>
+      <w:proofErr w:type="spellEnd"/>
+      <w:r>
+        <w:rPr>
+          <w:rFonts w:eastAsia="Times New Roman"/>
+          <w:sz w:val="24"/>
+          <w:szCs w:val="24"/>
+        </w:rPr>
+        <w:t xml:space="preserve">, M. (2019). </w:t>
       </w:r>
       <w:r>
         <w:rPr>
@@ -3515,7 +3696,43 @@
           <w:sz w:val="24"/>
           <w:szCs w:val="24"/>
         </w:rPr>
-        <w:t>: TransCAD, Maptitude, ArcGIS, VS Code, Git</w:t>
+        <w:t xml:space="preserve">: </w:t>
+      </w:r>
+      <w:proofErr w:type="spellStart"/>
+      <w:r>
+        <w:rPr>
+          <w:rFonts w:eastAsia="Times New Roman"/>
+          <w:sz w:val="24"/>
+          <w:szCs w:val="24"/>
+        </w:rPr>
+        <w:t>TransCAD</w:t>
+      </w:r>
+      <w:proofErr w:type="spellEnd"/>
+      <w:r>
+        <w:rPr>
+          <w:rFonts w:eastAsia="Times New Roman"/>
+          <w:sz w:val="24"/>
+          <w:szCs w:val="24"/>
+        </w:rPr>
+        <w:t xml:space="preserve">, </w:t>
+      </w:r>
+      <w:proofErr w:type="spellStart"/>
+      <w:r>
+        <w:rPr>
+          <w:rFonts w:eastAsia="Times New Roman"/>
+          <w:sz w:val="24"/>
+          <w:szCs w:val="24"/>
+        </w:rPr>
+        <w:t>Maptitude</w:t>
+      </w:r>
+      <w:proofErr w:type="spellEnd"/>
+      <w:r>
+        <w:rPr>
+          <w:rFonts w:eastAsia="Times New Roman"/>
+          <w:sz w:val="24"/>
+          <w:szCs w:val="24"/>
+        </w:rPr>
+        <w:t>, ArcGIS, VS Code, Git</w:t>
       </w:r>
     </w:p>
     <w:p>
@@ -4820,6 +5037,41 @@
       </w:tblBorders>
     </w:tblPr>
   </w:style>
+  <w:style w:type="character" w:styleId="Hyperlink">
+    <w:name w:val="Hyperlink"/>
+    <w:basedOn w:val="DefaultParagraphFont"/>
+    <w:uiPriority w:val="99"/>
+    <w:unhideWhenUsed/>
+    <w:rsid w:val="00ED5234"/>
+    <w:rPr>
+      <w:color w:val="0563C1" w:themeColor="hyperlink"/>
+      <w:u w:val="single"/>
+    </w:rPr>
+  </w:style>
+  <w:style w:type="character" w:styleId="UnresolvedMention">
+    <w:name w:val="Unresolved Mention"/>
+    <w:basedOn w:val="DefaultParagraphFont"/>
+    <w:uiPriority w:val="99"/>
+    <w:semiHidden/>
+    <w:unhideWhenUsed/>
+    <w:rsid w:val="00ED5234"/>
+    <w:rPr>
+      <w:color w:val="605E5C"/>
+      <w:shd w:val="clear" w:color="auto" w:fill="E1DFDD"/>
+    </w:rPr>
+  </w:style>
+  <w:style w:type="character" w:styleId="FollowedHyperlink">
+    <w:name w:val="FollowedHyperlink"/>
+    <w:basedOn w:val="DefaultParagraphFont"/>
+    <w:uiPriority w:val="99"/>
+    <w:semiHidden/>
+    <w:unhideWhenUsed/>
+    <w:rsid w:val="00ED5234"/>
+    <w:rPr>
+      <w:color w:val="954F72" w:themeColor="followedHyperlink"/>
+      <w:u w:val="single"/>
+    </w:rPr>
+  </w:style>
 </w:styles>
 </file>
 

</xml_diff>

<commit_message>
Deploying to gh-pages from @ lognitilab/lognitilab.github.io@b51e45fba9f82da54778e5e91289f2abb7d1c3a9 🚀
</commit_message>
<xml_diff>
--- a/assets/doc/cv-anmolpahwa.docx
+++ b/assets/doc/cv-anmolpahwa.docx
@@ -334,37 +334,8 @@
                   <w:sz w:val="24"/>
                   <w:szCs w:val="24"/>
                 </w:rPr>
-                <w:t>civil.iitm.ac.</w:t>
+                <w:t>civil.iitm.ac.im/faculty/anmpahwa</w:t>
               </w:r>
-              <w:r>
-                <w:rPr>
-                  <w:rStyle w:val="Hyperlink"/>
-                  <w:rFonts w:eastAsia="Times New Roman"/>
-                  <w:sz w:val="24"/>
-                  <w:szCs w:val="24"/>
-                </w:rPr>
-                <w:t>i</w:t>
-              </w:r>
-              <w:r>
-                <w:rPr>
-                  <w:rStyle w:val="Hyperlink"/>
-                  <w:rFonts w:eastAsia="Times New Roman"/>
-                  <w:sz w:val="24"/>
-                  <w:szCs w:val="24"/>
-                </w:rPr>
-                <w:t>m/faculty/</w:t>
-              </w:r>
-              <w:proofErr w:type="spellStart"/>
-              <w:r>
-                <w:rPr>
-                  <w:rStyle w:val="Hyperlink"/>
-                  <w:rFonts w:eastAsia="Times New Roman"/>
-                  <w:sz w:val="24"/>
-                  <w:szCs w:val="24"/>
-                </w:rPr>
-                <w:t>anmpahwa</w:t>
-              </w:r>
-              <w:proofErr w:type="spellEnd"/>
             </w:hyperlink>
           </w:p>
         </w:tc>
@@ -1334,25 +1305,7 @@
           <w:sz w:val="24"/>
           <w:szCs w:val="24"/>
         </w:rPr>
-        <w:t>Jaller, M., Xiao, R. I., Dennis-Bauer, S., Rivera-</w:t>
-      </w:r>
-      <w:proofErr w:type="spellStart"/>
-      <w:r>
-        <w:rPr>
-          <w:rFonts w:eastAsia="Times New Roman"/>
-          <w:sz w:val="24"/>
-          <w:szCs w:val="24"/>
-        </w:rPr>
-        <w:t>Royero</w:t>
-      </w:r>
-      <w:proofErr w:type="spellEnd"/>
-      <w:r>
-        <w:rPr>
-          <w:rFonts w:eastAsia="Times New Roman"/>
-          <w:sz w:val="24"/>
-          <w:szCs w:val="24"/>
-        </w:rPr>
-        <w:t xml:space="preserve">, D., &amp; Pahwa, A. (2023). Estimating last-mile deliveries and shopping travel emissions by 2050. </w:t>
+        <w:t xml:space="preserve">Jaller, M., Xiao, R. I., Dennis-Bauer, S., Rivera-Royero, D., &amp; Pahwa, A. (2023). Estimating last-mile deliveries and shopping travel emissions by 2050. </w:t>
       </w:r>
       <w:r>
         <w:rPr>
@@ -1652,25 +1605,7 @@
           <w:sz w:val="24"/>
           <w:szCs w:val="24"/>
         </w:rPr>
-        <w:t xml:space="preserve">Pahwa, A., </w:t>
-      </w:r>
-      <w:proofErr w:type="spellStart"/>
-      <w:r>
-        <w:rPr>
-          <w:rFonts w:eastAsia="Times New Roman"/>
-          <w:sz w:val="24"/>
-          <w:szCs w:val="24"/>
-        </w:rPr>
-        <w:t>Lakhotia</w:t>
-      </w:r>
-      <w:proofErr w:type="spellEnd"/>
-      <w:r>
-        <w:rPr>
-          <w:rFonts w:eastAsia="Times New Roman"/>
-          <w:sz w:val="24"/>
-          <w:szCs w:val="24"/>
-        </w:rPr>
-        <w:t>, S., &amp; Tiwari, G. (2017). Methodology for using GPS data from buses to assess link-based travel time variation.</w:t>
+        <w:t>Pahwa, A., Lakhotia, S., &amp; Tiwari, G. (2017). Methodology for using GPS data from buses to assess link-based travel time variation.</w:t>
       </w:r>
       <w:r>
         <w:rPr>
@@ -1917,25 +1852,7 @@
           <w:sz w:val="24"/>
           <w:szCs w:val="24"/>
         </w:rPr>
-        <w:t>Jaller, M., Xiao, R., Dennis, S., Rivera-</w:t>
-      </w:r>
-      <w:proofErr w:type="spellStart"/>
-      <w:r>
-        <w:rPr>
-          <w:rFonts w:eastAsia="Times New Roman"/>
-          <w:sz w:val="24"/>
-          <w:szCs w:val="24"/>
-        </w:rPr>
-        <w:t>Royero</w:t>
-      </w:r>
-      <w:proofErr w:type="spellEnd"/>
-      <w:r>
-        <w:rPr>
-          <w:rFonts w:eastAsia="Times New Roman"/>
-          <w:sz w:val="24"/>
-          <w:szCs w:val="24"/>
-        </w:rPr>
-        <w:t xml:space="preserve">, D., &amp; Pahwa, A. (2022). </w:t>
+        <w:t xml:space="preserve">Jaller, M., Xiao, R., Dennis, S., Rivera-Royero, D., &amp; Pahwa, A. (2022). </w:t>
       </w:r>
       <w:r>
         <w:rPr>
@@ -2065,41 +1982,13 @@
           <w:szCs w:val="24"/>
         </w:rPr>
       </w:pPr>
-      <w:proofErr w:type="spellStart"/>
-      <w:r>
-        <w:rPr>
-          <w:rFonts w:eastAsia="Times New Roman"/>
-          <w:sz w:val="24"/>
-          <w:szCs w:val="24"/>
-        </w:rPr>
-        <w:t>Rodier</w:t>
-      </w:r>
-      <w:proofErr w:type="spellEnd"/>
-      <w:r>
-        <w:rPr>
-          <w:rFonts w:eastAsia="Times New Roman"/>
-          <w:sz w:val="24"/>
-          <w:szCs w:val="24"/>
-        </w:rPr>
-        <w:t xml:space="preserve">, C., Jaller, M., </w:t>
-      </w:r>
-      <w:proofErr w:type="spellStart"/>
-      <w:r>
-        <w:rPr>
-          <w:rFonts w:eastAsia="Times New Roman"/>
-          <w:sz w:val="24"/>
-          <w:szCs w:val="24"/>
-        </w:rPr>
-        <w:t>Pourrahmani</w:t>
-      </w:r>
-      <w:proofErr w:type="spellEnd"/>
-      <w:r>
-        <w:rPr>
-          <w:rFonts w:eastAsia="Times New Roman"/>
-          <w:sz w:val="24"/>
-          <w:szCs w:val="24"/>
-        </w:rPr>
-        <w:t xml:space="preserve">, E., Bischoff, J., Freedman, J., &amp; Pahwa, A. (2018). </w:t>
+      <w:r>
+        <w:rPr>
+          <w:rFonts w:eastAsia="Times New Roman"/>
+          <w:sz w:val="24"/>
+          <w:szCs w:val="24"/>
+        </w:rPr>
+        <w:t xml:space="preserve">Rodier, C., Jaller, M., Pourrahmani, E., Bischoff, J., Freedman, J., &amp; Pahwa, A. (2018). </w:t>
       </w:r>
       <w:r>
         <w:rPr>
@@ -2255,67 +2144,21 @@
           <w:szCs w:val="24"/>
         </w:rPr>
       </w:pPr>
-      <w:proofErr w:type="spellStart"/>
-      <w:r>
-        <w:rPr>
-          <w:rFonts w:eastAsia="Times New Roman"/>
-          <w:sz w:val="24"/>
-          <w:szCs w:val="24"/>
-        </w:rPr>
-        <w:t>Rodier</w:t>
-      </w:r>
-      <w:proofErr w:type="spellEnd"/>
-      <w:r>
-        <w:rPr>
-          <w:rFonts w:eastAsia="Times New Roman"/>
-          <w:sz w:val="24"/>
-          <w:szCs w:val="24"/>
-        </w:rPr>
-        <w:t xml:space="preserve">, C., Jaller, M., </w:t>
-      </w:r>
-      <w:proofErr w:type="spellStart"/>
-      <w:r>
-        <w:rPr>
-          <w:rFonts w:eastAsia="Times New Roman"/>
-          <w:sz w:val="24"/>
-          <w:szCs w:val="24"/>
-        </w:rPr>
-        <w:t>Pourrahmani</w:t>
-      </w:r>
-      <w:proofErr w:type="spellEnd"/>
-      <w:r>
-        <w:rPr>
-          <w:rFonts w:eastAsia="Times New Roman"/>
-          <w:sz w:val="24"/>
-          <w:szCs w:val="24"/>
-        </w:rPr>
-        <w:t xml:space="preserve">, E., Pahwa, A., Bischoff, J., &amp; Freedman, J. (2020). </w:t>
-      </w:r>
-      <w:r>
-        <w:rPr>
-          <w:rFonts w:eastAsia="Times New Roman"/>
-          <w:sz w:val="24"/>
-          <w:szCs w:val="24"/>
-        </w:rPr>
-        <w:t xml:space="preserve">Automated Vehicles </w:t>
-      </w:r>
-      <w:proofErr w:type="gramStart"/>
-      <w:r>
-        <w:rPr>
-          <w:rFonts w:eastAsia="Times New Roman"/>
-          <w:sz w:val="24"/>
-          <w:szCs w:val="24"/>
-        </w:rPr>
-        <w:t>are Expected</w:t>
-      </w:r>
-      <w:proofErr w:type="gramEnd"/>
-      <w:r>
-        <w:rPr>
-          <w:rFonts w:eastAsia="Times New Roman"/>
-          <w:sz w:val="24"/>
-          <w:szCs w:val="24"/>
-        </w:rPr>
-        <w:t xml:space="preserve"> to Increase Driving and Emissions Without Policy Intervention.</w:t>
+      <w:r>
+        <w:rPr>
+          <w:rFonts w:eastAsia="Times New Roman"/>
+          <w:sz w:val="24"/>
+          <w:szCs w:val="24"/>
+        </w:rPr>
+        <w:t xml:space="preserve">Rodier, C., Jaller, M., Pourrahmani, E., Pahwa, A., Bischoff, J., &amp; Freedman, J. (2020). </w:t>
+      </w:r>
+      <w:r>
+        <w:rPr>
+          <w:rFonts w:eastAsia="Times New Roman"/>
+          <w:sz w:val="24"/>
+          <w:szCs w:val="24"/>
+        </w:rPr>
+        <w:t>Automated Vehicles are Expected to Increase Driving and Emissions Without Policy Intervention.</w:t>
       </w:r>
       <w:r>
         <w:rPr>
@@ -2387,25 +2230,7 @@
           <w:sz w:val="24"/>
           <w:szCs w:val="24"/>
         </w:rPr>
-        <w:t xml:space="preserve">Jaller, M., Pahwa, A., Otero-Palencia, C., &amp; </w:t>
-      </w:r>
-      <w:proofErr w:type="spellStart"/>
-      <w:r>
-        <w:rPr>
-          <w:rFonts w:eastAsia="Times New Roman"/>
-          <w:sz w:val="24"/>
-          <w:szCs w:val="24"/>
-        </w:rPr>
-        <w:t>Pourrahmani</w:t>
-      </w:r>
-      <w:proofErr w:type="spellEnd"/>
-      <w:r>
-        <w:rPr>
-          <w:rFonts w:eastAsia="Times New Roman"/>
-          <w:sz w:val="24"/>
-          <w:szCs w:val="24"/>
-        </w:rPr>
-        <w:t xml:space="preserve">, E. (2023). </w:t>
+        <w:t xml:space="preserve">Jaller, M., Pahwa, A., Otero-Palencia, C., &amp; Pourrahmani, E. (2023). </w:t>
       </w:r>
       <w:r>
         <w:rPr>
@@ -2769,25 +2594,7 @@
           <w:sz w:val="24"/>
           <w:szCs w:val="24"/>
         </w:rPr>
-        <w:t xml:space="preserve">Pahwa, A., </w:t>
-      </w:r>
-      <w:proofErr w:type="spellStart"/>
-      <w:r>
-        <w:rPr>
-          <w:rFonts w:eastAsia="Times New Roman"/>
-          <w:sz w:val="24"/>
-          <w:szCs w:val="24"/>
-        </w:rPr>
-        <w:t>Lakhotia</w:t>
-      </w:r>
-      <w:proofErr w:type="spellEnd"/>
-      <w:r>
-        <w:rPr>
-          <w:rFonts w:eastAsia="Times New Roman"/>
-          <w:sz w:val="24"/>
-          <w:szCs w:val="24"/>
-        </w:rPr>
-        <w:t xml:space="preserve">, S., &amp; Tiwari, G. (2017). </w:t>
+        <w:t xml:space="preserve">Pahwa, A., Lakhotia, S., &amp; Tiwari, G. (2017). </w:t>
       </w:r>
       <w:r>
         <w:rPr>
@@ -3035,61 +2842,7 @@
           <w:sz w:val="24"/>
           <w:szCs w:val="24"/>
         </w:rPr>
-        <w:t xml:space="preserve">Bischoff, J., </w:t>
-      </w:r>
-      <w:proofErr w:type="spellStart"/>
-      <w:r>
-        <w:rPr>
-          <w:rFonts w:eastAsia="Times New Roman"/>
-          <w:sz w:val="24"/>
-          <w:szCs w:val="24"/>
-        </w:rPr>
-        <w:t>Rodier</w:t>
-      </w:r>
-      <w:proofErr w:type="spellEnd"/>
-      <w:r>
-        <w:rPr>
-          <w:rFonts w:eastAsia="Times New Roman"/>
-          <w:sz w:val="24"/>
-          <w:szCs w:val="24"/>
-        </w:rPr>
-        <w:t xml:space="preserve">, C. J., </w:t>
-      </w:r>
-      <w:proofErr w:type="spellStart"/>
-      <w:r>
-        <w:rPr>
-          <w:rFonts w:eastAsia="Times New Roman"/>
-          <w:sz w:val="24"/>
-          <w:szCs w:val="24"/>
-        </w:rPr>
-        <w:t>Pourrahmani</w:t>
-      </w:r>
-      <w:proofErr w:type="spellEnd"/>
-      <w:r>
-        <w:rPr>
-          <w:rFonts w:eastAsia="Times New Roman"/>
-          <w:sz w:val="24"/>
-          <w:szCs w:val="24"/>
-        </w:rPr>
-        <w:t xml:space="preserve">, E., Jaller, M., Pahwa, A., &amp; </w:t>
-      </w:r>
-      <w:proofErr w:type="spellStart"/>
-      <w:r>
-        <w:rPr>
-          <w:rFonts w:eastAsia="Times New Roman"/>
-          <w:sz w:val="24"/>
-          <w:szCs w:val="24"/>
-        </w:rPr>
-        <w:t>Maciejewski</w:t>
-      </w:r>
-      <w:proofErr w:type="spellEnd"/>
-      <w:r>
-        <w:rPr>
-          <w:rFonts w:eastAsia="Times New Roman"/>
-          <w:sz w:val="24"/>
-          <w:szCs w:val="24"/>
-        </w:rPr>
-        <w:t xml:space="preserve">, M. (2019). </w:t>
+        <w:t xml:space="preserve">Bischoff, J., Rodier, C. J., Pourrahmani, E., Jaller, M., Pahwa, A., &amp; Maciejewski, M. (2019). </w:t>
       </w:r>
       <w:r>
         <w:rPr>
@@ -3696,43 +3449,7 @@
           <w:sz w:val="24"/>
           <w:szCs w:val="24"/>
         </w:rPr>
-        <w:t xml:space="preserve">: </w:t>
-      </w:r>
-      <w:proofErr w:type="spellStart"/>
-      <w:r>
-        <w:rPr>
-          <w:rFonts w:eastAsia="Times New Roman"/>
-          <w:sz w:val="24"/>
-          <w:szCs w:val="24"/>
-        </w:rPr>
-        <w:t>TransCAD</w:t>
-      </w:r>
-      <w:proofErr w:type="spellEnd"/>
-      <w:r>
-        <w:rPr>
-          <w:rFonts w:eastAsia="Times New Roman"/>
-          <w:sz w:val="24"/>
-          <w:szCs w:val="24"/>
-        </w:rPr>
-        <w:t xml:space="preserve">, </w:t>
-      </w:r>
-      <w:proofErr w:type="spellStart"/>
-      <w:r>
-        <w:rPr>
-          <w:rFonts w:eastAsia="Times New Roman"/>
-          <w:sz w:val="24"/>
-          <w:szCs w:val="24"/>
-        </w:rPr>
-        <w:t>Maptitude</w:t>
-      </w:r>
-      <w:proofErr w:type="spellEnd"/>
-      <w:r>
-        <w:rPr>
-          <w:rFonts w:eastAsia="Times New Roman"/>
-          <w:sz w:val="24"/>
-          <w:szCs w:val="24"/>
-        </w:rPr>
-        <w:t>, ArcGIS, VS Code, Git</w:t>
+        <w:t>: TransCAD, Maptitude, ArcGIS, VS Code, Git</w:t>
       </w:r>
     </w:p>
     <w:p>
@@ -3892,8 +3609,9 @@
         </w:numPr>
         <w:ind w:left="810" w:hanging="270"/>
         <w:rPr>
-          <w:sz w:val="20"/>
-          <w:szCs w:val="20"/>
+          <w:rFonts w:eastAsia="Times New Roman"/>
+          <w:sz w:val="24"/>
+          <w:szCs w:val="24"/>
         </w:rPr>
       </w:pPr>
       <w:r>
@@ -3914,8 +3632,9 @@
         </w:numPr>
         <w:ind w:left="810" w:hanging="270"/>
         <w:rPr>
-          <w:sz w:val="20"/>
-          <w:szCs w:val="20"/>
+          <w:rFonts w:eastAsia="Times New Roman"/>
+          <w:sz w:val="24"/>
+          <w:szCs w:val="24"/>
         </w:rPr>
       </w:pPr>
       <w:r>
@@ -4062,7 +3781,7 @@
           <w:sz w:val="24"/>
           <w:szCs w:val="24"/>
         </w:rPr>
-        <w:t>Networks and Spatial Economics</w:t>
+        <w:t>Journal of The Institution of Engineers (India): Series A</w:t>
       </w:r>
     </w:p>
     <w:p>
@@ -4085,7 +3804,7 @@
           <w:sz w:val="24"/>
           <w:szCs w:val="24"/>
         </w:rPr>
-        <w:t>Sustainability</w:t>
+        <w:t>Networks and Spatial Economics</w:t>
       </w:r>
     </w:p>
     <w:p>
@@ -4108,7 +3827,15 @@
           <w:sz w:val="24"/>
           <w:szCs w:val="24"/>
         </w:rPr>
-        <w:t>Transportation in Developing Economies</w:t>
+        <w:t>NPJ</w:t>
+      </w:r>
+      <w:r>
+        <w:rPr>
+          <w:rFonts w:eastAsia="Times New Roman"/>
+          <w:sz w:val="24"/>
+          <w:szCs w:val="24"/>
+        </w:rPr>
+        <w:t xml:space="preserve"> Sustainable Mobility and Transport</w:t>
       </w:r>
     </w:p>
     <w:p>
@@ -4131,7 +3858,7 @@
           <w:sz w:val="24"/>
           <w:szCs w:val="24"/>
         </w:rPr>
-        <w:t>Transportation Planning and Technology</w:t>
+        <w:t>Sustainability</w:t>
       </w:r>
     </w:p>
     <w:p>
@@ -4154,7 +3881,7 @@
           <w:sz w:val="24"/>
           <w:szCs w:val="24"/>
         </w:rPr>
-        <w:t>Transportation Research Board Annual Meeting</w:t>
+        <w:t>Transportation in Developing Economies</w:t>
       </w:r>
     </w:p>
     <w:p>
@@ -4177,7 +3904,23 @@
           <w:sz w:val="24"/>
           <w:szCs w:val="24"/>
         </w:rPr>
-        <w:t>Transportation Research Part A: Policy and Planning</w:t>
+        <w:t>Transportation Planning and</w:t>
+      </w:r>
+      <w:r>
+        <w:rPr>
+          <w:rFonts w:eastAsia="Times New Roman"/>
+          <w:sz w:val="24"/>
+          <w:szCs w:val="24"/>
+        </w:rPr>
+        <w:t xml:space="preserve"> </w:t>
+      </w:r>
+      <w:r>
+        <w:rPr>
+          <w:rFonts w:eastAsia="Times New Roman"/>
+          <w:sz w:val="24"/>
+          <w:szCs w:val="24"/>
+        </w:rPr>
+        <w:t>Implementation Methodologies for Developing Countries</w:t>
       </w:r>
     </w:p>
     <w:p>
@@ -4201,7 +3944,7 @@
           <w:szCs w:val="24"/>
         </w:rPr>
         <w:lastRenderedPageBreak/>
-        <w:t>Transportation Research Part E: Logistics and Transportation Review</w:t>
+        <w:t>Transportation Planning and Technology</w:t>
       </w:r>
     </w:p>
     <w:p>
@@ -4224,7 +3967,7 @@
           <w:sz w:val="24"/>
           <w:szCs w:val="24"/>
         </w:rPr>
-        <w:t>Transportation Research Record</w:t>
+        <w:t>Transportation Research Board Annual Meeting</w:t>
       </w:r>
     </w:p>
     <w:p>
@@ -4247,7 +3990,7 @@
           <w:sz w:val="24"/>
           <w:szCs w:val="24"/>
         </w:rPr>
-        <w:t>Trauma care</w:t>
+        <w:t>Transportation Research Part A: Policy and Planning</w:t>
       </w:r>
     </w:p>
     <w:p>
@@ -4259,7 +4002,130 @@
         </w:numPr>
         <w:ind w:left="810" w:hanging="270"/>
         <w:rPr>
-          <w:rFonts w:ascii="Calibri Light" w:eastAsia="Calibri Light" w:hAnsi="Calibri Light" w:cs="Calibri Light"/>
+          <w:rFonts w:eastAsia="Times New Roman"/>
+          <w:sz w:val="24"/>
+          <w:szCs w:val="24"/>
+        </w:rPr>
+      </w:pPr>
+      <w:r>
+        <w:rPr>
+          <w:rFonts w:eastAsia="Times New Roman"/>
+          <w:sz w:val="24"/>
+          <w:szCs w:val="24"/>
+        </w:rPr>
+        <w:t xml:space="preserve">Transportation Research Part C: </w:t>
+      </w:r>
+      <w:r>
+        <w:rPr>
+          <w:rFonts w:eastAsia="Times New Roman"/>
+          <w:sz w:val="24"/>
+          <w:szCs w:val="24"/>
+        </w:rPr>
+        <w:t>Emerging Technologies</w:t>
+      </w:r>
+    </w:p>
+    <w:p>
+      <w:pPr>
+        <w:pStyle w:val="ListParagraph"/>
+        <w:numPr>
+          <w:ilvl w:val="0"/>
+          <w:numId w:val="1"/>
+        </w:numPr>
+        <w:ind w:left="810" w:hanging="270"/>
+        <w:rPr>
+          <w:rFonts w:eastAsia="Times New Roman"/>
+          <w:sz w:val="24"/>
+          <w:szCs w:val="24"/>
+        </w:rPr>
+      </w:pPr>
+      <w:r>
+        <w:rPr>
+          <w:rFonts w:eastAsia="Times New Roman"/>
+          <w:sz w:val="24"/>
+          <w:szCs w:val="24"/>
+        </w:rPr>
+        <w:t>Transportation Research Part D: Transport and Environment</w:t>
+      </w:r>
+    </w:p>
+    <w:p>
+      <w:pPr>
+        <w:pStyle w:val="ListParagraph"/>
+        <w:numPr>
+          <w:ilvl w:val="0"/>
+          <w:numId w:val="1"/>
+        </w:numPr>
+        <w:ind w:left="810" w:hanging="270"/>
+        <w:rPr>
+          <w:rFonts w:eastAsia="Times New Roman"/>
+          <w:sz w:val="24"/>
+          <w:szCs w:val="24"/>
+        </w:rPr>
+      </w:pPr>
+      <w:r>
+        <w:rPr>
+          <w:rFonts w:eastAsia="Times New Roman"/>
+          <w:sz w:val="24"/>
+          <w:szCs w:val="24"/>
+        </w:rPr>
+        <w:t>Transportation Research Part E: Logistics and Transportation Review</w:t>
+      </w:r>
+    </w:p>
+    <w:p>
+      <w:pPr>
+        <w:pStyle w:val="ListParagraph"/>
+        <w:numPr>
+          <w:ilvl w:val="0"/>
+          <w:numId w:val="1"/>
+        </w:numPr>
+        <w:ind w:left="810" w:hanging="270"/>
+        <w:rPr>
+          <w:rFonts w:eastAsia="Times New Roman"/>
+          <w:sz w:val="24"/>
+          <w:szCs w:val="24"/>
+        </w:rPr>
+      </w:pPr>
+      <w:r>
+        <w:rPr>
+          <w:rFonts w:eastAsia="Times New Roman"/>
+          <w:sz w:val="24"/>
+          <w:szCs w:val="24"/>
+        </w:rPr>
+        <w:t>Transportation Research Record</w:t>
+      </w:r>
+    </w:p>
+    <w:p>
+      <w:pPr>
+        <w:pStyle w:val="ListParagraph"/>
+        <w:numPr>
+          <w:ilvl w:val="0"/>
+          <w:numId w:val="1"/>
+        </w:numPr>
+        <w:ind w:left="810" w:hanging="270"/>
+        <w:rPr>
+          <w:rFonts w:eastAsia="Times New Roman"/>
+          <w:sz w:val="24"/>
+          <w:szCs w:val="24"/>
+        </w:rPr>
+      </w:pPr>
+      <w:r>
+        <w:rPr>
+          <w:rFonts w:eastAsia="Times New Roman"/>
+          <w:sz w:val="24"/>
+          <w:szCs w:val="24"/>
+        </w:rPr>
+        <w:t>Trauma care</w:t>
+      </w:r>
+    </w:p>
+    <w:p>
+      <w:pPr>
+        <w:pStyle w:val="ListParagraph"/>
+        <w:numPr>
+          <w:ilvl w:val="0"/>
+          <w:numId w:val="1"/>
+        </w:numPr>
+        <w:ind w:left="810" w:hanging="270"/>
+        <w:rPr>
+          <w:rFonts w:eastAsia="Times New Roman"/>
           <w:sz w:val="24"/>
           <w:szCs w:val="24"/>
         </w:rPr>

</xml_diff>

<commit_message>
Deploying to gh-pages from @ lognitilab/lognitilab.github.io@fe7de7e282d0d8d52b2c1428308d18a2d32e1759 🚀
</commit_message>
<xml_diff>
--- a/assets/doc/cv-anmolpahwa.docx
+++ b/assets/doc/cv-anmolpahwa.docx
@@ -11,6 +11,7 @@
           <w:bCs/>
           <w:sz w:val="32"/>
           <w:szCs w:val="32"/>
+          <w:lang w:val="en-IN"/>
         </w:rPr>
       </w:pPr>
       <w:bookmarkStart w:id="0" w:name="page1"/>
@@ -22,6 +23,7 @@
           <w:bCs/>
           <w:sz w:val="40"/>
           <w:szCs w:val="40"/>
+          <w:lang w:val="en-IN"/>
         </w:rPr>
         <w:t>A</w:t>
       </w:r>
@@ -32,6 +34,7 @@
           <w:bCs/>
           <w:sz w:val="32"/>
           <w:szCs w:val="32"/>
+          <w:lang w:val="en-IN"/>
         </w:rPr>
         <w:t>NMOL</w:t>
       </w:r>
@@ -42,6 +45,7 @@
           <w:bCs/>
           <w:sz w:val="40"/>
           <w:szCs w:val="40"/>
+          <w:lang w:val="en-IN"/>
         </w:rPr>
         <w:t xml:space="preserve"> P</w:t>
       </w:r>
@@ -52,6 +56,7 @@
           <w:bCs/>
           <w:sz w:val="32"/>
           <w:szCs w:val="32"/>
+          <w:lang w:val="en-IN"/>
         </w:rPr>
         <w:t>AHWA</w:t>
       </w:r>
@@ -87,6 +92,7 @@
                 <w:rFonts w:eastAsia="Times New Roman"/>
                 <w:sz w:val="24"/>
                 <w:szCs w:val="24"/>
+                <w:lang w:val="en-IN"/>
               </w:rPr>
             </w:pPr>
             <w:r>
@@ -94,6 +100,7 @@
                 <w:rFonts w:eastAsia="Times New Roman"/>
                 <w:sz w:val="24"/>
                 <w:szCs w:val="24"/>
+                <w:lang w:val="en-IN"/>
               </w:rPr>
               <w:t>Phone:</w:t>
             </w:r>
@@ -103,6 +110,7 @@
                 <w:color w:val="0000FF"/>
                 <w:sz w:val="24"/>
                 <w:szCs w:val="24"/>
+                <w:lang w:val="en-IN"/>
               </w:rPr>
               <w:t xml:space="preserve"> </w:t>
             </w:r>
@@ -114,6 +122,7 @@
                   <w:sz w:val="24"/>
                   <w:szCs w:val="24"/>
                   <w:u w:val="single"/>
+                  <w:lang w:val="en-IN"/>
                 </w:rPr>
                 <w:t>+91 44 2257 4275</w:t>
               </w:r>
@@ -132,6 +141,7 @@
               <w:rPr>
                 <w:sz w:val="20"/>
                 <w:szCs w:val="20"/>
+                <w:lang w:val="en-IN"/>
               </w:rPr>
             </w:pPr>
             <w:r>
@@ -139,6 +149,7 @@
                 <w:rFonts w:eastAsia="Times New Roman"/>
                 <w:sz w:val="24"/>
                 <w:szCs w:val="24"/>
+                <w:lang w:val="en-IN"/>
               </w:rPr>
               <w:t>Room BSB 338</w:t>
             </w:r>
@@ -161,6 +172,7 @@
                 <w:rFonts w:eastAsia="Times New Roman"/>
                 <w:sz w:val="24"/>
                 <w:szCs w:val="24"/>
+                <w:lang w:val="en-IN"/>
               </w:rPr>
             </w:pPr>
             <w:r>
@@ -168,6 +180,7 @@
                 <w:rFonts w:eastAsia="Times New Roman"/>
                 <w:sz w:val="24"/>
                 <w:szCs w:val="24"/>
+                <w:lang w:val="en-IN"/>
               </w:rPr>
               <w:t>E-mail:</w:t>
             </w:r>
@@ -177,6 +190,7 @@
                 <w:color w:val="0000FF"/>
                 <w:sz w:val="24"/>
                 <w:szCs w:val="24"/>
+                <w:lang w:val="en-IN"/>
               </w:rPr>
               <w:t xml:space="preserve"> </w:t>
             </w:r>
@@ -187,6 +201,7 @@
                   <w:rFonts w:eastAsia="Times New Roman"/>
                   <w:sz w:val="24"/>
                   <w:szCs w:val="24"/>
+                  <w:lang w:val="en-IN"/>
                 </w:rPr>
                 <w:t>anmpahwa@iitm.ac.in</w:t>
               </w:r>
@@ -206,6 +221,7 @@
                 <w:rFonts w:eastAsia="Times New Roman"/>
                 <w:sz w:val="24"/>
                 <w:szCs w:val="24"/>
+                <w:lang w:val="en-IN"/>
               </w:rPr>
             </w:pPr>
             <w:r>
@@ -213,6 +229,7 @@
                 <w:rFonts w:eastAsia="Times New Roman"/>
                 <w:sz w:val="24"/>
                 <w:szCs w:val="24"/>
+                <w:lang w:val="en-IN"/>
               </w:rPr>
               <w:t>Building Sciences Block</w:t>
             </w:r>
@@ -235,6 +252,7 @@
                 <w:rFonts w:eastAsia="Times New Roman"/>
                 <w:sz w:val="24"/>
                 <w:szCs w:val="24"/>
+                <w:lang w:val="en-IN"/>
               </w:rPr>
             </w:pPr>
             <w:r>
@@ -242,16 +260,9 @@
                 <w:rFonts w:eastAsia="Times New Roman"/>
                 <w:sz w:val="24"/>
                 <w:szCs w:val="24"/>
-              </w:rPr>
-              <w:t>Website:</w:t>
-            </w:r>
-            <w:r>
-              <w:rPr>
-                <w:rFonts w:eastAsia="Times New Roman"/>
-                <w:sz w:val="24"/>
-                <w:szCs w:val="24"/>
-              </w:rPr>
-              <w:t xml:space="preserve"> </w:t>
+                <w:lang w:val="en-IN"/>
+              </w:rPr>
+              <w:t xml:space="preserve">Website: </w:t>
             </w:r>
             <w:hyperlink r:id="rId7">
               <w:r>
@@ -260,6 +271,7 @@
                   <w:rFonts w:eastAsia="Times New Roman"/>
                   <w:sz w:val="24"/>
                   <w:szCs w:val="24"/>
+                  <w:lang w:val="en-IN"/>
                 </w:rPr>
                 <w:t>lognitilab.github.io</w:t>
               </w:r>
@@ -279,6 +291,7 @@
                 <w:rFonts w:eastAsia="Times New Roman"/>
                 <w:sz w:val="24"/>
                 <w:szCs w:val="24"/>
+                <w:lang w:val="en-IN"/>
               </w:rPr>
             </w:pPr>
             <w:r>
@@ -286,6 +299,7 @@
                 <w:rFonts w:eastAsia="Times New Roman"/>
                 <w:sz w:val="24"/>
                 <w:szCs w:val="24"/>
+                <w:lang w:val="en-IN"/>
               </w:rPr>
               <w:t>IIT Madras, Chennai</w:t>
             </w:r>
@@ -308,6 +322,7 @@
                 <w:rFonts w:eastAsia="Times New Roman"/>
                 <w:sz w:val="24"/>
                 <w:szCs w:val="24"/>
+                <w:lang w:val="en-IN"/>
               </w:rPr>
             </w:pPr>
             <w:r>
@@ -315,16 +330,9 @@
                 <w:rFonts w:eastAsia="Times New Roman"/>
                 <w:sz w:val="24"/>
                 <w:szCs w:val="24"/>
-              </w:rPr>
-              <w:t>URL:</w:t>
-            </w:r>
-            <w:r>
-              <w:rPr>
-                <w:rFonts w:eastAsia="Times New Roman"/>
-                <w:sz w:val="24"/>
-                <w:szCs w:val="24"/>
-              </w:rPr>
-              <w:t xml:space="preserve"> </w:t>
+                <w:lang w:val="en-IN"/>
+              </w:rPr>
+              <w:t xml:space="preserve">URL: </w:t>
             </w:r>
             <w:hyperlink r:id="rId8">
               <w:r>
@@ -333,9 +341,22 @@
                   <w:rFonts w:eastAsia="Times New Roman"/>
                   <w:sz w:val="24"/>
                   <w:szCs w:val="24"/>
+                  <w:lang w:val="en-IN"/>
                 </w:rPr>
-                <w:t>civil.iitm.ac.im/faculty/anmpahwa</w:t>
+                <w:t>civil.iitm.ac.im/faculty/</w:t>
               </w:r>
+              <w:proofErr w:type="spellStart"/>
+              <w:r>
+                <w:rPr>
+                  <w:rStyle w:val="Hyperlink"/>
+                  <w:rFonts w:eastAsia="Times New Roman"/>
+                  <w:sz w:val="24"/>
+                  <w:szCs w:val="24"/>
+                  <w:lang w:val="en-IN"/>
+                </w:rPr>
+                <w:t>anmpahwa</w:t>
+              </w:r>
+              <w:proofErr w:type="spellEnd"/>
             </w:hyperlink>
           </w:p>
         </w:tc>
@@ -352,6 +373,7 @@
                 <w:rFonts w:eastAsia="Times New Roman"/>
                 <w:sz w:val="24"/>
                 <w:szCs w:val="24"/>
+                <w:lang w:val="en-IN"/>
               </w:rPr>
             </w:pPr>
             <w:r>
@@ -359,6 +381,7 @@
                 <w:rFonts w:eastAsia="Times New Roman"/>
                 <w:sz w:val="24"/>
                 <w:szCs w:val="24"/>
+                <w:lang w:val="en-IN"/>
               </w:rPr>
               <w:t>600036</w:t>
             </w:r>
@@ -372,6 +395,7 @@
         <w:rPr>
           <w:sz w:val="20"/>
           <w:szCs w:val="20"/>
+          <w:lang w:val="en-IN"/>
         </w:rPr>
       </w:pPr>
     </w:p>
@@ -381,6 +405,7 @@
         <w:rPr>
           <w:sz w:val="20"/>
           <w:szCs w:val="20"/>
+          <w:lang w:val="en-IN"/>
         </w:rPr>
       </w:pPr>
       <w:r>
@@ -390,6 +415,7 @@
           <w:bCs/>
           <w:sz w:val="24"/>
           <w:szCs w:val="24"/>
+          <w:lang w:val="en-IN"/>
         </w:rPr>
         <w:t>E</w:t>
       </w:r>
@@ -400,6 +426,7 @@
           <w:bCs/>
           <w:sz w:val="18"/>
           <w:szCs w:val="18"/>
+          <w:lang w:val="en-IN"/>
         </w:rPr>
         <w:t>DUCATION</w:t>
       </w:r>
@@ -410,13 +437,14 @@
         <w:rPr>
           <w:sz w:val="20"/>
           <w:szCs w:val="20"/>
-        </w:rPr>
-      </w:pPr>
-      <w:r>
-        <w:rPr>
-          <w:noProof/>
+          <w:lang w:val="en-IN"/>
+        </w:rPr>
+      </w:pPr>
+      <w:r>
+        <w:rPr>
           <w:sz w:val="20"/>
           <w:szCs w:val="20"/>
+          <w:lang w:val="en-IN"/>
         </w:rPr>
         <w:drawing>
           <wp:anchor distT="0" distB="0" distL="114300" distR="114300" simplePos="0" relativeHeight="251659264" behindDoc="1" locked="0" layoutInCell="0" allowOverlap="1" wp14:anchorId="0DBA6A40" wp14:editId="438AD51E">
@@ -473,6 +501,7 @@
         <w:rPr>
           <w:sz w:val="20"/>
           <w:szCs w:val="20"/>
+          <w:lang w:val="en-IN"/>
         </w:rPr>
       </w:pPr>
     </w:p>
@@ -505,6 +534,7 @@
               <w:rPr>
                 <w:sz w:val="20"/>
                 <w:szCs w:val="20"/>
+                <w:lang w:val="en-IN"/>
               </w:rPr>
             </w:pPr>
             <w:r>
@@ -514,6 +544,7 @@
                 <w:bCs/>
                 <w:sz w:val="24"/>
                 <w:szCs w:val="24"/>
+                <w:lang w:val="en-IN"/>
               </w:rPr>
               <w:t>Ph.D.</w:t>
             </w:r>
@@ -530,6 +561,7 @@
               <w:rPr>
                 <w:sz w:val="20"/>
                 <w:szCs w:val="20"/>
+                <w:lang w:val="en-IN"/>
               </w:rPr>
             </w:pPr>
             <w:r>
@@ -537,6 +569,7 @@
                 <w:rFonts w:eastAsia="Times New Roman"/>
                 <w:sz w:val="24"/>
                 <w:szCs w:val="24"/>
+                <w:lang w:val="en-IN"/>
               </w:rPr>
               <w:t>University of California, Davis</w:t>
             </w:r>
@@ -558,6 +591,7 @@
               <w:rPr>
                 <w:sz w:val="20"/>
                 <w:szCs w:val="20"/>
+                <w:lang w:val="en-IN"/>
               </w:rPr>
             </w:pPr>
             <w:r>
@@ -565,6 +599,7 @@
                 <w:rFonts w:eastAsia="Times New Roman"/>
                 <w:sz w:val="24"/>
                 <w:szCs w:val="24"/>
+                <w:lang w:val="en-IN"/>
               </w:rPr>
               <w:t>September 2017 – June2023</w:t>
             </w:r>
@@ -581,6 +616,7 @@
               <w:rPr>
                 <w:sz w:val="20"/>
                 <w:szCs w:val="20"/>
+                <w:lang w:val="en-IN"/>
               </w:rPr>
             </w:pPr>
             <w:r>
@@ -588,6 +624,7 @@
                 <w:rFonts w:eastAsia="Times New Roman"/>
                 <w:sz w:val="24"/>
                 <w:szCs w:val="24"/>
+                <w:lang w:val="en-IN"/>
               </w:rPr>
               <w:t>Civil and Environmental Engineering</w:t>
             </w:r>
@@ -609,15 +646,28 @@
               <w:rPr>
                 <w:sz w:val="20"/>
                 <w:szCs w:val="20"/>
+                <w:lang w:val="en-IN"/>
               </w:rPr>
             </w:pPr>
+            <w:proofErr w:type="spellStart"/>
             <w:r>
               <w:rPr>
                 <w:rFonts w:eastAsia="Times New Roman"/>
                 <w:sz w:val="24"/>
                 <w:szCs w:val="24"/>
-              </w:rPr>
-              <w:t>Dr. Miguel Jaller</w:t>
+                <w:lang w:val="en-IN"/>
+              </w:rPr>
+              <w:t>Dr.</w:t>
+            </w:r>
+            <w:proofErr w:type="spellEnd"/>
+            <w:r>
+              <w:rPr>
+                <w:rFonts w:eastAsia="Times New Roman"/>
+                <w:sz w:val="24"/>
+                <w:szCs w:val="24"/>
+                <w:lang w:val="en-IN"/>
+              </w:rPr>
+              <w:t xml:space="preserve"> Miguel Jaller</w:t>
             </w:r>
           </w:p>
         </w:tc>
@@ -632,6 +682,7 @@
               <w:rPr>
                 <w:sz w:val="20"/>
                 <w:szCs w:val="20"/>
+                <w:lang w:val="en-IN"/>
               </w:rPr>
             </w:pPr>
             <w:r>
@@ -641,6 +692,7 @@
                 <w:iCs/>
                 <w:sz w:val="24"/>
                 <w:szCs w:val="24"/>
+                <w:lang w:val="en-IN"/>
               </w:rPr>
               <w:t>Assessing Sustainability of E-commerce Goods Distribution.</w:t>
             </w:r>
@@ -662,6 +714,7 @@
               <w:rPr>
                 <w:sz w:val="20"/>
                 <w:szCs w:val="20"/>
+                <w:lang w:val="en-IN"/>
               </w:rPr>
             </w:pPr>
             <w:r>
@@ -671,6 +724,7 @@
                 <w:bCs/>
                 <w:sz w:val="24"/>
                 <w:szCs w:val="24"/>
+                <w:lang w:val="en-IN"/>
               </w:rPr>
               <w:t>B.Tech.</w:t>
             </w:r>
@@ -687,6 +741,7 @@
               <w:rPr>
                 <w:sz w:val="20"/>
                 <w:szCs w:val="20"/>
+                <w:lang w:val="en-IN"/>
               </w:rPr>
             </w:pPr>
             <w:r>
@@ -694,6 +749,7 @@
                 <w:rFonts w:eastAsia="Times New Roman"/>
                 <w:sz w:val="24"/>
                 <w:szCs w:val="24"/>
+                <w:lang w:val="en-IN"/>
               </w:rPr>
               <w:t>Indian Institute of Technology – Delhi</w:t>
             </w:r>
@@ -715,6 +771,7 @@
               <w:rPr>
                 <w:sz w:val="20"/>
                 <w:szCs w:val="20"/>
+                <w:lang w:val="en-IN"/>
               </w:rPr>
             </w:pPr>
             <w:r>
@@ -722,6 +779,7 @@
                 <w:rFonts w:eastAsia="Times New Roman"/>
                 <w:sz w:val="24"/>
                 <w:szCs w:val="24"/>
+                <w:lang w:val="en-IN"/>
               </w:rPr>
               <w:t>August 2013 – May 2017</w:t>
             </w:r>
@@ -738,6 +796,7 @@
               <w:rPr>
                 <w:sz w:val="20"/>
                 <w:szCs w:val="20"/>
+                <w:lang w:val="en-IN"/>
               </w:rPr>
             </w:pPr>
             <w:r>
@@ -745,6 +804,7 @@
                 <w:rFonts w:eastAsia="Times New Roman"/>
                 <w:sz w:val="24"/>
                 <w:szCs w:val="24"/>
+                <w:lang w:val="en-IN"/>
               </w:rPr>
               <w:t>Civil Engineering</w:t>
             </w:r>
@@ -766,15 +826,48 @@
               <w:rPr>
                 <w:sz w:val="20"/>
                 <w:szCs w:val="20"/>
+                <w:lang w:val="en-IN"/>
               </w:rPr>
             </w:pPr>
+            <w:proofErr w:type="spellStart"/>
             <w:r>
               <w:rPr>
                 <w:rFonts w:eastAsia="Times New Roman"/>
                 <w:sz w:val="24"/>
                 <w:szCs w:val="24"/>
-              </w:rPr>
-              <w:t>Dr. Geetam Tiwari</w:t>
+                <w:lang w:val="en-IN"/>
+              </w:rPr>
+              <w:t>Dr.</w:t>
+            </w:r>
+            <w:proofErr w:type="spellEnd"/>
+            <w:r>
+              <w:rPr>
+                <w:rFonts w:eastAsia="Times New Roman"/>
+                <w:sz w:val="24"/>
+                <w:szCs w:val="24"/>
+                <w:lang w:val="en-IN"/>
+              </w:rPr>
+              <w:t xml:space="preserve"> </w:t>
+            </w:r>
+            <w:proofErr w:type="spellStart"/>
+            <w:r>
+              <w:rPr>
+                <w:rFonts w:eastAsia="Times New Roman"/>
+                <w:sz w:val="24"/>
+                <w:szCs w:val="24"/>
+                <w:lang w:val="en-IN"/>
+              </w:rPr>
+              <w:t>Geetam</w:t>
+            </w:r>
+            <w:proofErr w:type="spellEnd"/>
+            <w:r>
+              <w:rPr>
+                <w:rFonts w:eastAsia="Times New Roman"/>
+                <w:sz w:val="24"/>
+                <w:szCs w:val="24"/>
+                <w:lang w:val="en-IN"/>
+              </w:rPr>
+              <w:t xml:space="preserve"> Tiwari</w:t>
             </w:r>
           </w:p>
         </w:tc>
@@ -789,6 +882,7 @@
               <w:rPr>
                 <w:sz w:val="20"/>
                 <w:szCs w:val="20"/>
+                <w:lang w:val="en-IN"/>
               </w:rPr>
             </w:pPr>
             <w:r>
@@ -798,6 +892,7 @@
                 <w:iCs/>
                 <w:sz w:val="24"/>
                 <w:szCs w:val="24"/>
+                <w:lang w:val="en-IN"/>
               </w:rPr>
               <w:t>Indicators of Reliability and Variability in Bus Systems.</w:t>
             </w:r>
@@ -819,6 +914,7 @@
               <w:rPr>
                 <w:sz w:val="20"/>
                 <w:szCs w:val="20"/>
+                <w:lang w:val="en-IN"/>
               </w:rPr>
             </w:pPr>
             <w:r>
@@ -828,6 +924,7 @@
                 <w:bCs/>
                 <w:sz w:val="24"/>
                 <w:szCs w:val="24"/>
+                <w:lang w:val="en-IN"/>
               </w:rPr>
               <w:t>W</w:t>
             </w:r>
@@ -838,6 +935,7 @@
                 <w:bCs/>
                 <w:sz w:val="18"/>
                 <w:szCs w:val="18"/>
+                <w:lang w:val="en-IN"/>
               </w:rPr>
               <w:t>ORK</w:t>
             </w:r>
@@ -848,6 +946,7 @@
                 <w:bCs/>
                 <w:sz w:val="24"/>
                 <w:szCs w:val="24"/>
+                <w:lang w:val="en-IN"/>
               </w:rPr>
               <w:t xml:space="preserve"> E</w:t>
             </w:r>
@@ -858,6 +957,7 @@
                 <w:bCs/>
                 <w:sz w:val="18"/>
                 <w:szCs w:val="18"/>
+                <w:lang w:val="en-IN"/>
               </w:rPr>
               <w:t>XPERIENCE</w:t>
             </w:r>
@@ -873,6 +973,7 @@
               <w:rPr>
                 <w:sz w:val="24"/>
                 <w:szCs w:val="24"/>
+                <w:lang w:val="en-IN"/>
               </w:rPr>
             </w:pPr>
           </w:p>
@@ -896,6 +997,7 @@
               <w:rPr>
                 <w:sz w:val="1"/>
                 <w:szCs w:val="1"/>
+                <w:lang w:val="en-IN"/>
               </w:rPr>
             </w:pPr>
           </w:p>
@@ -914,6 +1016,7 @@
               <w:rPr>
                 <w:sz w:val="1"/>
                 <w:szCs w:val="1"/>
+                <w:lang w:val="en-IN"/>
               </w:rPr>
             </w:pPr>
           </w:p>
@@ -935,6 +1038,7 @@
               <w:rPr>
                 <w:sz w:val="20"/>
                 <w:szCs w:val="20"/>
+                <w:lang w:val="en-IN"/>
               </w:rPr>
             </w:pPr>
             <w:r>
@@ -944,6 +1048,7 @@
                 <w:bCs/>
                 <w:sz w:val="24"/>
                 <w:szCs w:val="24"/>
+                <w:lang w:val="en-IN"/>
               </w:rPr>
               <w:t>Assistant Professor</w:t>
             </w:r>
@@ -961,6 +1066,7 @@
               <w:rPr>
                 <w:sz w:val="20"/>
                 <w:szCs w:val="20"/>
+                <w:lang w:val="en-IN"/>
               </w:rPr>
             </w:pPr>
             <w:r>
@@ -968,6 +1074,7 @@
                 <w:rFonts w:eastAsia="Times New Roman"/>
                 <w:sz w:val="24"/>
                 <w:szCs w:val="24"/>
+                <w:lang w:val="en-IN"/>
               </w:rPr>
               <w:t>Indian Institute of Technology – Madras</w:t>
             </w:r>
@@ -989,6 +1096,7 @@
               <w:rPr>
                 <w:sz w:val="20"/>
                 <w:szCs w:val="20"/>
+                <w:lang w:val="en-IN"/>
               </w:rPr>
             </w:pPr>
             <w:r>
@@ -996,6 +1104,7 @@
                 <w:rFonts w:eastAsia="Times New Roman"/>
                 <w:sz w:val="24"/>
                 <w:szCs w:val="24"/>
+                <w:lang w:val="en-IN"/>
               </w:rPr>
               <w:t>July 2024 – Present</w:t>
             </w:r>
@@ -1012,6 +1121,7 @@
               <w:rPr>
                 <w:sz w:val="20"/>
                 <w:szCs w:val="20"/>
+                <w:lang w:val="en-IN"/>
               </w:rPr>
             </w:pPr>
             <w:r>
@@ -1019,6 +1129,7 @@
                 <w:rFonts w:eastAsia="Times New Roman"/>
                 <w:sz w:val="24"/>
                 <w:szCs w:val="24"/>
+                <w:lang w:val="en-IN"/>
               </w:rPr>
               <w:t>Civil Engineering</w:t>
             </w:r>
@@ -1040,6 +1151,7 @@
               <w:rPr>
                 <w:sz w:val="20"/>
                 <w:szCs w:val="20"/>
+                <w:lang w:val="en-IN"/>
               </w:rPr>
             </w:pPr>
             <w:r>
@@ -1049,6 +1161,7 @@
                 <w:bCs/>
                 <w:sz w:val="24"/>
                 <w:szCs w:val="24"/>
+                <w:lang w:val="en-IN"/>
               </w:rPr>
               <w:t>Postdoctoral Scholar</w:t>
             </w:r>
@@ -1065,6 +1178,7 @@
               <w:rPr>
                 <w:sz w:val="20"/>
                 <w:szCs w:val="20"/>
+                <w:lang w:val="en-IN"/>
               </w:rPr>
             </w:pPr>
             <w:r>
@@ -1072,6 +1186,7 @@
                 <w:rFonts w:eastAsia="Times New Roman"/>
                 <w:sz w:val="24"/>
                 <w:szCs w:val="24"/>
+                <w:lang w:val="en-IN"/>
               </w:rPr>
               <w:t>Institute of Transportation Studies</w:t>
             </w:r>
@@ -1093,6 +1208,7 @@
               <w:rPr>
                 <w:sz w:val="20"/>
                 <w:szCs w:val="20"/>
+                <w:lang w:val="en-IN"/>
               </w:rPr>
             </w:pPr>
             <w:r>
@@ -1100,6 +1216,7 @@
                 <w:rFonts w:eastAsia="Times New Roman"/>
                 <w:sz w:val="24"/>
                 <w:szCs w:val="24"/>
+                <w:lang w:val="en-IN"/>
               </w:rPr>
               <w:t>July 2023 – June 2024</w:t>
             </w:r>
@@ -1116,6 +1233,7 @@
               <w:rPr>
                 <w:sz w:val="20"/>
                 <w:szCs w:val="20"/>
+                <w:lang w:val="en-IN"/>
               </w:rPr>
             </w:pPr>
             <w:r>
@@ -1123,6 +1241,7 @@
                 <w:rFonts w:eastAsia="Times New Roman"/>
                 <w:sz w:val="24"/>
                 <w:szCs w:val="24"/>
+                <w:lang w:val="en-IN"/>
               </w:rPr>
               <w:t>University of California, Davis</w:t>
             </w:r>
@@ -1130,13 +1249,20 @@
         </w:tc>
       </w:tr>
     </w:tbl>
-    <w:p/>
+    <w:p>
+      <w:pPr>
+        <w:rPr>
+          <w:lang w:val="en-IN"/>
+        </w:rPr>
+      </w:pPr>
+    </w:p>
     <w:p>
       <w:pPr>
         <w:ind w:left="20"/>
         <w:rPr>
           <w:sz w:val="20"/>
           <w:szCs w:val="20"/>
+          <w:lang w:val="en-IN"/>
         </w:rPr>
       </w:pPr>
       <w:r>
@@ -1146,6 +1272,7 @@
           <w:bCs/>
           <w:sz w:val="24"/>
           <w:szCs w:val="24"/>
+          <w:lang w:val="en-IN"/>
         </w:rPr>
         <w:t>P</w:t>
       </w:r>
@@ -1156,6 +1283,7 @@
           <w:bCs/>
           <w:sz w:val="18"/>
           <w:szCs w:val="18"/>
+          <w:lang w:val="en-IN"/>
         </w:rPr>
         <w:t>UBLICATIONS</w:t>
       </w:r>
@@ -1166,13 +1294,14 @@
         <w:rPr>
           <w:sz w:val="20"/>
           <w:szCs w:val="20"/>
-        </w:rPr>
-      </w:pPr>
-      <w:r>
-        <w:rPr>
-          <w:noProof/>
+          <w:lang w:val="en-IN"/>
+        </w:rPr>
+      </w:pPr>
+      <w:r>
+        <w:rPr>
           <w:sz w:val="20"/>
           <w:szCs w:val="20"/>
+          <w:lang w:val="en-IN"/>
         </w:rPr>
         <w:drawing>
           <wp:anchor distT="0" distB="0" distL="114300" distR="114300" simplePos="0" relativeHeight="251661312" behindDoc="1" locked="0" layoutInCell="0" allowOverlap="1" wp14:anchorId="320F13F0" wp14:editId="077CAAFE">
@@ -1229,6 +1358,7 @@
         <w:rPr>
           <w:sz w:val="20"/>
           <w:szCs w:val="20"/>
+          <w:lang w:val="en-IN"/>
         </w:rPr>
       </w:pPr>
     </w:p>
@@ -1243,6 +1373,7 @@
           <w:iCs/>
           <w:sz w:val="24"/>
           <w:szCs w:val="24"/>
+          <w:lang w:val="en-IN"/>
         </w:rPr>
       </w:pPr>
       <w:r>
@@ -1254,6 +1385,7 @@
           <w:iCs/>
           <w:sz w:val="24"/>
           <w:szCs w:val="24"/>
+          <w:lang w:val="en-IN"/>
         </w:rPr>
         <w:t>Journal Publications</w:t>
       </w:r>
@@ -1267,13 +1399,15 @@
           <w:iCs/>
           <w:sz w:val="24"/>
           <w:szCs w:val="24"/>
-        </w:rPr>
-      </w:pPr>
-      <w:r>
-        <w:rPr>
-          <w:rFonts w:eastAsia="Times New Roman"/>
-          <w:sz w:val="24"/>
-          <w:szCs w:val="24"/>
+          <w:lang w:val="en-IN"/>
+        </w:rPr>
+      </w:pPr>
+      <w:r>
+        <w:rPr>
+          <w:rFonts w:eastAsia="Times New Roman"/>
+          <w:sz w:val="24"/>
+          <w:szCs w:val="24"/>
+          <w:lang w:val="en-IN"/>
         </w:rPr>
         <w:t xml:space="preserve">Pahwa, A., &amp; Jaller, M. (2024). Evaluating private and system-wide impacts of freight eco-routing. </w:t>
       </w:r>
@@ -1284,6 +1418,7 @@
           <w:iCs/>
           <w:sz w:val="24"/>
           <w:szCs w:val="24"/>
+          <w:lang w:val="en-IN"/>
         </w:rPr>
         <w:t>Transportation Research Part D: Transport and Environment, 130, 104170.</w:t>
       </w:r>
@@ -1297,55 +1432,48 @@
           <w:iCs/>
           <w:sz w:val="24"/>
           <w:szCs w:val="24"/>
-        </w:rPr>
-      </w:pPr>
-      <w:r>
-        <w:rPr>
-          <w:rFonts w:eastAsia="Times New Roman"/>
-          <w:sz w:val="24"/>
-          <w:szCs w:val="24"/>
-        </w:rPr>
-        <w:t xml:space="preserve">Jaller, M., Xiao, R. I., Dennis-Bauer, S., Rivera-Royero, D., &amp; Pahwa, A. (2023). Estimating last-mile deliveries and shopping travel emissions by 2050. </w:t>
-      </w:r>
-      <w:r>
-        <w:rPr>
-          <w:rFonts w:eastAsia="Times New Roman"/>
-          <w:i/>
-          <w:iCs/>
-          <w:sz w:val="24"/>
-          <w:szCs w:val="24"/>
-        </w:rPr>
-        <w:t>Transportation Research Part D: Transport and Environment</w:t>
-      </w:r>
-      <w:r>
-        <w:rPr>
-          <w:rFonts w:eastAsia="Times New Roman"/>
-          <w:i/>
-          <w:iCs/>
-          <w:sz w:val="24"/>
-          <w:szCs w:val="24"/>
-        </w:rPr>
-        <w:t xml:space="preserve">, </w:t>
-      </w:r>
-      <w:r>
-        <w:rPr>
-          <w:rFonts w:eastAsia="Times New Roman"/>
-          <w:i/>
-          <w:iCs/>
-          <w:sz w:val="24"/>
-          <w:szCs w:val="24"/>
-        </w:rPr>
-        <w:t>123</w:t>
-      </w:r>
-      <w:r>
-        <w:rPr>
-          <w:rFonts w:eastAsia="Times New Roman"/>
-          <w:i/>
-          <w:iCs/>
-          <w:sz w:val="24"/>
-          <w:szCs w:val="24"/>
-        </w:rPr>
-        <w:t>, 103913.</w:t>
+          <w:lang w:val="en-IN"/>
+        </w:rPr>
+      </w:pPr>
+      <w:r>
+        <w:rPr>
+          <w:rFonts w:eastAsia="Times New Roman"/>
+          <w:sz w:val="24"/>
+          <w:szCs w:val="24"/>
+          <w:lang w:val="en-IN"/>
+        </w:rPr>
+        <w:t>Jaller, M., Xiao, R. I., Dennis-Bauer, S., Rivera-</w:t>
+      </w:r>
+      <w:proofErr w:type="spellStart"/>
+      <w:r>
+        <w:rPr>
+          <w:rFonts w:eastAsia="Times New Roman"/>
+          <w:sz w:val="24"/>
+          <w:szCs w:val="24"/>
+          <w:lang w:val="en-IN"/>
+        </w:rPr>
+        <w:t>Royero</w:t>
+      </w:r>
+      <w:proofErr w:type="spellEnd"/>
+      <w:r>
+        <w:rPr>
+          <w:rFonts w:eastAsia="Times New Roman"/>
+          <w:sz w:val="24"/>
+          <w:szCs w:val="24"/>
+          <w:lang w:val="en-IN"/>
+        </w:rPr>
+        <w:t xml:space="preserve">, D., &amp; Pahwa, A. (2023). Estimating last-mile deliveries and shopping travel emissions by 2050. </w:t>
+      </w:r>
+      <w:r>
+        <w:rPr>
+          <w:rFonts w:eastAsia="Times New Roman"/>
+          <w:i/>
+          <w:iCs/>
+          <w:sz w:val="24"/>
+          <w:szCs w:val="24"/>
+          <w:lang w:val="en-IN"/>
+        </w:rPr>
+        <w:t>Transportation Research Part D: Transport and Environment, 123, 103913.</w:t>
       </w:r>
     </w:p>
     <w:p>
@@ -1357,13 +1485,15 @@
           <w:iCs/>
           <w:sz w:val="24"/>
           <w:szCs w:val="24"/>
-        </w:rPr>
-      </w:pPr>
-      <w:r>
-        <w:rPr>
-          <w:rFonts w:eastAsia="Times New Roman"/>
-          <w:sz w:val="24"/>
-          <w:szCs w:val="24"/>
+          <w:lang w:val="en-IN"/>
+        </w:rPr>
+      </w:pPr>
+      <w:r>
+        <w:rPr>
+          <w:rFonts w:eastAsia="Times New Roman"/>
+          <w:sz w:val="24"/>
+          <w:szCs w:val="24"/>
+          <w:lang w:val="en-IN"/>
         </w:rPr>
         <w:t xml:space="preserve">Pahwa, A., &amp; Jaller, M. (2023). Assessing last-mile distribution resilience under demand disruptions. </w:t>
       </w:r>
@@ -1374,38 +1504,9 @@
           <w:iCs/>
           <w:sz w:val="24"/>
           <w:szCs w:val="24"/>
-        </w:rPr>
-        <w:t>Transportation Research Part E: Logistics and Transportation Review</w:t>
-      </w:r>
-      <w:r>
-        <w:rPr>
-          <w:rFonts w:eastAsia="Times New Roman"/>
-          <w:i/>
-          <w:iCs/>
-          <w:sz w:val="24"/>
-          <w:szCs w:val="24"/>
-        </w:rPr>
-        <w:t xml:space="preserve">, </w:t>
-      </w:r>
-      <w:r>
-        <w:rPr>
-          <w:rFonts w:eastAsia="Times New Roman"/>
-          <w:i/>
-          <w:iCs/>
-          <w:sz w:val="24"/>
-          <w:szCs w:val="24"/>
-        </w:rPr>
-        <w:t>172</w:t>
-      </w:r>
-      <w:r>
-        <w:rPr>
-          <w:rFonts w:eastAsia="Times New Roman"/>
-          <w:i/>
-          <w:iCs/>
-          <w:sz w:val="24"/>
-          <w:szCs w:val="24"/>
-        </w:rPr>
-        <w:t>, 103066.</w:t>
+          <w:lang w:val="en-IN"/>
+        </w:rPr>
+        <w:t>Transportation Research Part E: Logistics and Transportation Review, 172, 103066.</w:t>
       </w:r>
     </w:p>
     <w:p>
@@ -1417,13 +1518,15 @@
           <w:iCs/>
           <w:sz w:val="24"/>
           <w:szCs w:val="24"/>
-        </w:rPr>
-      </w:pPr>
-      <w:r>
-        <w:rPr>
-          <w:rFonts w:eastAsia="Times New Roman"/>
-          <w:sz w:val="24"/>
-          <w:szCs w:val="24"/>
+          <w:lang w:val="en-IN"/>
+        </w:rPr>
+      </w:pPr>
+      <w:r>
+        <w:rPr>
+          <w:rFonts w:eastAsia="Times New Roman"/>
+          <w:sz w:val="24"/>
+          <w:szCs w:val="24"/>
+          <w:lang w:val="en-IN"/>
         </w:rPr>
         <w:t xml:space="preserve">Pahwa, A., &amp; Jaller, M. (2022). A cost-based comparative analysis of different last-mile strategies for e-commerce delivery. </w:t>
       </w:r>
@@ -1434,38 +1537,9 @@
           <w:iCs/>
           <w:sz w:val="24"/>
           <w:szCs w:val="24"/>
-        </w:rPr>
-        <w:t>Transportation Research Part E: Logistics and Transportation Review</w:t>
-      </w:r>
-      <w:r>
-        <w:rPr>
-          <w:rFonts w:eastAsia="Times New Roman"/>
-          <w:i/>
-          <w:iCs/>
-          <w:sz w:val="24"/>
-          <w:szCs w:val="24"/>
-        </w:rPr>
-        <w:t xml:space="preserve">, </w:t>
-      </w:r>
-      <w:r>
-        <w:rPr>
-          <w:rFonts w:eastAsia="Times New Roman"/>
-          <w:i/>
-          <w:iCs/>
-          <w:sz w:val="24"/>
-          <w:szCs w:val="24"/>
-        </w:rPr>
-        <w:t>164</w:t>
-      </w:r>
-      <w:r>
-        <w:rPr>
-          <w:rFonts w:eastAsia="Times New Roman"/>
-          <w:i/>
-          <w:iCs/>
-          <w:sz w:val="24"/>
-          <w:szCs w:val="24"/>
-        </w:rPr>
-        <w:t>, 102783.</w:t>
+          <w:lang w:val="en-IN"/>
+        </w:rPr>
+        <w:t>Transportation Research Part E: Logistics and Transportation Review, 164, 102783.</w:t>
       </w:r>
     </w:p>
     <w:p>
@@ -1477,13 +1551,15 @@
           <w:iCs/>
           <w:sz w:val="24"/>
           <w:szCs w:val="24"/>
-        </w:rPr>
-      </w:pPr>
-      <w:r>
-        <w:rPr>
-          <w:rFonts w:eastAsia="Times New Roman"/>
-          <w:sz w:val="24"/>
-          <w:szCs w:val="24"/>
+          <w:lang w:val="en-IN"/>
+        </w:rPr>
+      </w:pPr>
+      <w:r>
+        <w:rPr>
+          <w:rFonts w:eastAsia="Times New Roman"/>
+          <w:sz w:val="24"/>
+          <w:szCs w:val="24"/>
+          <w:lang w:val="en-IN"/>
         </w:rPr>
         <w:t xml:space="preserve">Jaller, M., Otero-Palencia, C., &amp; Pahwa, A. (2020). Automation, electrification, and shared mobility in urban freight: opportunities and challenges. </w:t>
       </w:r>
@@ -1494,38 +1570,9 @@
           <w:iCs/>
           <w:sz w:val="24"/>
           <w:szCs w:val="24"/>
-        </w:rPr>
-        <w:t>Transportation Research Procedia</w:t>
-      </w:r>
-      <w:r>
-        <w:rPr>
-          <w:rFonts w:eastAsia="Times New Roman"/>
-          <w:i/>
-          <w:iCs/>
-          <w:sz w:val="24"/>
-          <w:szCs w:val="24"/>
-        </w:rPr>
-        <w:t xml:space="preserve">, </w:t>
-      </w:r>
-      <w:r>
-        <w:rPr>
-          <w:rFonts w:eastAsia="Times New Roman"/>
-          <w:i/>
-          <w:iCs/>
-          <w:sz w:val="24"/>
-          <w:szCs w:val="24"/>
-        </w:rPr>
-        <w:t>46</w:t>
-      </w:r>
-      <w:r>
-        <w:rPr>
-          <w:rFonts w:eastAsia="Times New Roman"/>
-          <w:i/>
-          <w:iCs/>
-          <w:sz w:val="24"/>
-          <w:szCs w:val="24"/>
-        </w:rPr>
-        <w:t>, 13-20.</w:t>
+          <w:lang w:val="en-IN"/>
+        </w:rPr>
+        <w:t>Transportation Research Procedia, 46, 13-20.</w:t>
       </w:r>
     </w:p>
     <w:p>
@@ -1537,55 +1584,48 @@
           <w:iCs/>
           <w:sz w:val="24"/>
           <w:szCs w:val="24"/>
-        </w:rPr>
-      </w:pPr>
-      <w:r>
-        <w:rPr>
-          <w:rFonts w:eastAsia="Times New Roman"/>
-          <w:sz w:val="24"/>
-          <w:szCs w:val="24"/>
-        </w:rPr>
-        <w:t xml:space="preserve">Jaller, M., &amp; Pahwa, A. (2020). Evaluating the environmental impacts of online shopping: A behavioral and transportation approach. </w:t>
-      </w:r>
-      <w:r>
-        <w:rPr>
-          <w:rFonts w:eastAsia="Times New Roman"/>
-          <w:i/>
-          <w:iCs/>
-          <w:sz w:val="24"/>
-          <w:szCs w:val="24"/>
-        </w:rPr>
-        <w:t>Transportation Research Part D: Transport and Environment</w:t>
-      </w:r>
-      <w:r>
-        <w:rPr>
-          <w:rFonts w:eastAsia="Times New Roman"/>
-          <w:i/>
-          <w:iCs/>
-          <w:sz w:val="24"/>
-          <w:szCs w:val="24"/>
-        </w:rPr>
-        <w:t xml:space="preserve">, </w:t>
-      </w:r>
-      <w:r>
-        <w:rPr>
-          <w:rFonts w:eastAsia="Times New Roman"/>
-          <w:i/>
-          <w:iCs/>
-          <w:sz w:val="24"/>
-          <w:szCs w:val="24"/>
-        </w:rPr>
-        <w:t>80</w:t>
-      </w:r>
-      <w:r>
-        <w:rPr>
-          <w:rFonts w:eastAsia="Times New Roman"/>
-          <w:i/>
-          <w:iCs/>
-          <w:sz w:val="24"/>
-          <w:szCs w:val="24"/>
-        </w:rPr>
-        <w:t>, 102223.</w:t>
+          <w:lang w:val="en-IN"/>
+        </w:rPr>
+      </w:pPr>
+      <w:r>
+        <w:rPr>
+          <w:rFonts w:eastAsia="Times New Roman"/>
+          <w:sz w:val="24"/>
+          <w:szCs w:val="24"/>
+          <w:lang w:val="en-IN"/>
+        </w:rPr>
+        <w:t xml:space="preserve">Jaller, M., &amp; Pahwa, A. (2020). Evaluating the environmental impacts of online shopping: A </w:t>
+      </w:r>
+      <w:proofErr w:type="spellStart"/>
+      <w:r>
+        <w:rPr>
+          <w:rFonts w:eastAsia="Times New Roman"/>
+          <w:sz w:val="24"/>
+          <w:szCs w:val="24"/>
+          <w:lang w:val="en-IN"/>
+        </w:rPr>
+        <w:t>behavioral</w:t>
+      </w:r>
+      <w:proofErr w:type="spellEnd"/>
+      <w:r>
+        <w:rPr>
+          <w:rFonts w:eastAsia="Times New Roman"/>
+          <w:sz w:val="24"/>
+          <w:szCs w:val="24"/>
+          <w:lang w:val="en-IN"/>
+        </w:rPr>
+        <w:t xml:space="preserve"> and transportation approach. </w:t>
+      </w:r>
+      <w:r>
+        <w:rPr>
+          <w:rFonts w:eastAsia="Times New Roman"/>
+          <w:i/>
+          <w:iCs/>
+          <w:sz w:val="24"/>
+          <w:szCs w:val="24"/>
+          <w:lang w:val="en-IN"/>
+        </w:rPr>
+        <w:t>Transportation Research Part D: Transport and Environment, 80, 102223.</w:t>
       </w:r>
     </w:p>
     <w:p>
@@ -1597,13 +1637,15 @@
           <w:iCs/>
           <w:sz w:val="24"/>
           <w:szCs w:val="24"/>
-        </w:rPr>
-      </w:pPr>
-      <w:r>
-        <w:rPr>
-          <w:rFonts w:eastAsia="Times New Roman"/>
-          <w:sz w:val="24"/>
-          <w:szCs w:val="24"/>
+          <w:lang w:val="en-IN"/>
+        </w:rPr>
+      </w:pPr>
+      <w:r>
+        <w:rPr>
+          <w:rFonts w:eastAsia="Times New Roman"/>
+          <w:sz w:val="24"/>
+          <w:szCs w:val="24"/>
+          <w:lang w:val="en-IN"/>
         </w:rPr>
         <w:t>Pahwa, A., Lakhotia, S., &amp; Tiwari, G. (2017). Methodology for using GPS data from buses to assess link-based travel time variation.</w:t>
       </w:r>
@@ -1614,48 +1656,9 @@
           <w:iCs/>
           <w:sz w:val="24"/>
           <w:szCs w:val="24"/>
-        </w:rPr>
-        <w:t xml:space="preserve"> </w:t>
-      </w:r>
-      <w:r>
-        <w:rPr>
-          <w:rFonts w:eastAsia="Times New Roman"/>
-          <w:i/>
-          <w:iCs/>
-          <w:sz w:val="24"/>
-          <w:szCs w:val="24"/>
-        </w:rPr>
-        <w:t>Journal of the Eastern Asia Society for Transportation Studies</w:t>
-      </w:r>
-      <w:r>
-        <w:rPr>
-          <w:rFonts w:eastAsia="Times New Roman"/>
-          <w:i/>
-          <w:iCs/>
-          <w:sz w:val="24"/>
-          <w:szCs w:val="24"/>
-        </w:rPr>
-        <w:t xml:space="preserve">, </w:t>
-      </w:r>
-      <w:r>
-        <w:rPr>
-          <w:rFonts w:eastAsia="Times New Roman"/>
-          <w:i/>
-          <w:iCs/>
-          <w:sz w:val="24"/>
-          <w:szCs w:val="24"/>
-        </w:rPr>
-        <w:t>12</w:t>
-      </w:r>
-      <w:r>
-        <w:rPr>
-          <w:rFonts w:eastAsia="Times New Roman"/>
-          <w:i/>
-          <w:iCs/>
-          <w:sz w:val="24"/>
-          <w:szCs w:val="24"/>
-        </w:rPr>
-        <w:t>, 1238-1251.</w:t>
+          <w:lang w:val="en-IN"/>
+        </w:rPr>
+        <w:t xml:space="preserve"> Journal of the Eastern Asia Society for Transportation Studies, 12, 1238-1251.</w:t>
       </w:r>
     </w:p>
     <w:p>
@@ -1667,6 +1670,7 @@
           <w:iCs/>
           <w:sz w:val="24"/>
           <w:szCs w:val="24"/>
+          <w:lang w:val="en-IN"/>
         </w:rPr>
       </w:pPr>
     </w:p>
@@ -1681,6 +1685,7 @@
           <w:iCs/>
           <w:sz w:val="24"/>
           <w:szCs w:val="24"/>
+          <w:lang w:val="en-IN"/>
         </w:rPr>
       </w:pPr>
     </w:p>
@@ -1695,6 +1700,7 @@
           <w:iCs/>
           <w:sz w:val="24"/>
           <w:szCs w:val="24"/>
+          <w:lang w:val="en-IN"/>
         </w:rPr>
       </w:pPr>
       <w:r>
@@ -1706,6 +1712,7 @@
           <w:iCs/>
           <w:sz w:val="24"/>
           <w:szCs w:val="24"/>
+          <w:lang w:val="en-IN"/>
         </w:rPr>
         <w:lastRenderedPageBreak/>
         <w:t>White Papers</w:t>
@@ -1718,41 +1725,72 @@
           <w:rFonts w:eastAsia="Times New Roman"/>
           <w:sz w:val="24"/>
           <w:szCs w:val="24"/>
-        </w:rPr>
-      </w:pPr>
-      <w:r>
-        <w:rPr>
-          <w:rFonts w:eastAsia="Times New Roman"/>
-          <w:sz w:val="24"/>
-          <w:szCs w:val="24"/>
-        </w:rPr>
-        <w:t xml:space="preserve">Jaller, M., Pahwa, A., &amp; Center, M. T. (2023). </w:t>
-      </w:r>
-      <w:r>
-        <w:rPr>
-          <w:rFonts w:eastAsia="Times New Roman"/>
-          <w:sz w:val="24"/>
-          <w:szCs w:val="24"/>
-        </w:rPr>
-        <w:t>Sketch Planning Tool for Sustainable and Resilient Urban Goods Distribution: User Manual.</w:t>
-      </w:r>
-      <w:r>
-        <w:rPr>
-          <w:rFonts w:eastAsia="Times New Roman"/>
-          <w:sz w:val="24"/>
-          <w:szCs w:val="24"/>
-        </w:rPr>
-        <w:t xml:space="preserve"> </w:t>
-      </w:r>
-      <w:r>
-        <w:rPr>
-          <w:rFonts w:eastAsia="Times New Roman"/>
-          <w:i/>
-          <w:iCs/>
-          <w:sz w:val="24"/>
-          <w:szCs w:val="24"/>
-        </w:rPr>
-        <w:t>METRANS Transportation Center (Calif.).</w:t>
+          <w:lang w:val="en-IN"/>
+        </w:rPr>
+      </w:pPr>
+      <w:r>
+        <w:rPr>
+          <w:rFonts w:eastAsia="Times New Roman"/>
+          <w:sz w:val="24"/>
+          <w:szCs w:val="24"/>
+          <w:lang w:val="en-IN"/>
+        </w:rPr>
+        <w:t xml:space="preserve">Jaller, M., Pahwa, A., &amp; </w:t>
+      </w:r>
+      <w:proofErr w:type="spellStart"/>
+      <w:r>
+        <w:rPr>
+          <w:rFonts w:eastAsia="Times New Roman"/>
+          <w:sz w:val="24"/>
+          <w:szCs w:val="24"/>
+          <w:lang w:val="en-IN"/>
+        </w:rPr>
+        <w:t>Center</w:t>
+      </w:r>
+      <w:proofErr w:type="spellEnd"/>
+      <w:r>
+        <w:rPr>
+          <w:rFonts w:eastAsia="Times New Roman"/>
+          <w:sz w:val="24"/>
+          <w:szCs w:val="24"/>
+          <w:lang w:val="en-IN"/>
+        </w:rPr>
+        <w:t xml:space="preserve">, M. T. (2023). Sketch Planning Tool for Sustainable and Resilient Urban Goods Distribution: User Manual. </w:t>
+      </w:r>
+      <w:r>
+        <w:rPr>
+          <w:rFonts w:eastAsia="Times New Roman"/>
+          <w:i/>
+          <w:iCs/>
+          <w:sz w:val="24"/>
+          <w:szCs w:val="24"/>
+          <w:lang w:val="en-IN"/>
+        </w:rPr>
+        <w:t xml:space="preserve">METRANS Transportation </w:t>
+      </w:r>
+      <w:proofErr w:type="spellStart"/>
+      <w:r>
+        <w:rPr>
+          <w:rFonts w:eastAsia="Times New Roman"/>
+          <w:i/>
+          <w:iCs/>
+          <w:sz w:val="24"/>
+          <w:szCs w:val="24"/>
+          <w:lang w:val="en-IN"/>
+        </w:rPr>
+        <w:t>Center</w:t>
+      </w:r>
+      <w:proofErr w:type="spellEnd"/>
+      <w:r>
+        <w:rPr>
+          <w:rFonts w:eastAsia="Times New Roman"/>
+          <w:i/>
+          <w:iCs/>
+          <w:sz w:val="24"/>
+          <w:szCs w:val="24"/>
+          <w:lang w:val="en-IN"/>
+        </w:rPr>
+        <w:t xml:space="preserve"> (Calif.).</w:t>
       </w:r>
     </w:p>
     <w:p>
@@ -1764,33 +1802,52 @@
           <w:iCs/>
           <w:sz w:val="24"/>
           <w:szCs w:val="24"/>
-        </w:rPr>
-      </w:pPr>
-      <w:r>
-        <w:rPr>
-          <w:rFonts w:eastAsia="Times New Roman"/>
-          <w:sz w:val="24"/>
-          <w:szCs w:val="24"/>
-        </w:rPr>
-        <w:t xml:space="preserve">Jaller, M., &amp; Pahwa, A. (2023). </w:t>
-      </w:r>
-      <w:r>
-        <w:rPr>
-          <w:rFonts w:eastAsia="Times New Roman"/>
-          <w:sz w:val="24"/>
-          <w:szCs w:val="24"/>
-        </w:rPr>
-        <w:t xml:space="preserve">Coping with the Rise of E-commerce Generated Home Deliveries through Innovative Last-Mile Technologies and Strategies. </w:t>
-      </w:r>
-      <w:r>
-        <w:rPr>
-          <w:rFonts w:eastAsia="Times New Roman"/>
-          <w:i/>
-          <w:iCs/>
-          <w:sz w:val="24"/>
-          <w:szCs w:val="24"/>
-        </w:rPr>
-        <w:t>National Center for Sustainable Transportation.</w:t>
+          <w:lang w:val="en-IN"/>
+        </w:rPr>
+      </w:pPr>
+      <w:r>
+        <w:rPr>
+          <w:rFonts w:eastAsia="Times New Roman"/>
+          <w:sz w:val="24"/>
+          <w:szCs w:val="24"/>
+          <w:lang w:val="en-IN"/>
+        </w:rPr>
+        <w:t xml:space="preserve">Jaller, M., &amp; Pahwa, A. (2023). Coping with the Rise of E-commerce Generated Home Deliveries through Innovative Last-Mile Technologies and Strategies. </w:t>
+      </w:r>
+      <w:r>
+        <w:rPr>
+          <w:rFonts w:eastAsia="Times New Roman"/>
+          <w:i/>
+          <w:iCs/>
+          <w:sz w:val="24"/>
+          <w:szCs w:val="24"/>
+          <w:lang w:val="en-IN"/>
+        </w:rPr>
+        <w:t xml:space="preserve">National </w:t>
+      </w:r>
+      <w:proofErr w:type="spellStart"/>
+      <w:r>
+        <w:rPr>
+          <w:rFonts w:eastAsia="Times New Roman"/>
+          <w:i/>
+          <w:iCs/>
+          <w:sz w:val="24"/>
+          <w:szCs w:val="24"/>
+          <w:lang w:val="en-IN"/>
+        </w:rPr>
+        <w:t>Center</w:t>
+      </w:r>
+      <w:proofErr w:type="spellEnd"/>
+      <w:r>
+        <w:rPr>
+          <w:rFonts w:eastAsia="Times New Roman"/>
+          <w:i/>
+          <w:iCs/>
+          <w:sz w:val="24"/>
+          <w:szCs w:val="24"/>
+          <w:lang w:val="en-IN"/>
+        </w:rPr>
+        <w:t xml:space="preserve"> for Sustainable Transportation.</w:t>
       </w:r>
     </w:p>
     <w:p>
@@ -1800,39 +1857,26 @@
           <w:rFonts w:eastAsia="Times New Roman"/>
           <w:sz w:val="24"/>
           <w:szCs w:val="24"/>
-        </w:rPr>
-      </w:pPr>
-      <w:r>
-        <w:rPr>
-          <w:rFonts w:eastAsia="Times New Roman"/>
-          <w:sz w:val="24"/>
-          <w:szCs w:val="24"/>
-        </w:rPr>
-        <w:t xml:space="preserve">Jaller, M., &amp; Pahwa, A. (2022). </w:t>
-      </w:r>
-      <w:r>
-        <w:rPr>
-          <w:rFonts w:eastAsia="Times New Roman"/>
-          <w:sz w:val="24"/>
-          <w:szCs w:val="24"/>
-        </w:rPr>
-        <w:t>Assessing E-retailers’ Resilience During the COVID-19 Pandemic.</w:t>
-      </w:r>
-      <w:r>
-        <w:rPr>
-          <w:rFonts w:eastAsia="Times New Roman"/>
-          <w:sz w:val="24"/>
-          <w:szCs w:val="24"/>
-        </w:rPr>
-        <w:t xml:space="preserve"> </w:t>
-      </w:r>
-      <w:r>
-        <w:rPr>
-          <w:rFonts w:eastAsia="Times New Roman"/>
-          <w:i/>
-          <w:iCs/>
-          <w:sz w:val="24"/>
-          <w:szCs w:val="24"/>
+          <w:lang w:val="en-IN"/>
+        </w:rPr>
+      </w:pPr>
+      <w:r>
+        <w:rPr>
+          <w:rFonts w:eastAsia="Times New Roman"/>
+          <w:sz w:val="24"/>
+          <w:szCs w:val="24"/>
+          <w:lang w:val="en-IN"/>
+        </w:rPr>
+        <w:t xml:space="preserve">Jaller, M., &amp; Pahwa, A. (2022). Assessing E-retailers’ Resilience During the COVID-19 Pandemic. </w:t>
+      </w:r>
+      <w:r>
+        <w:rPr>
+          <w:rFonts w:eastAsia="Times New Roman"/>
+          <w:i/>
+          <w:iCs/>
+          <w:sz w:val="24"/>
+          <w:szCs w:val="24"/>
+          <w:lang w:val="en-IN"/>
         </w:rPr>
         <w:t>Institute of Transportation Studies, UC Davis.</w:t>
       </w:r>
@@ -1844,41 +1888,72 @@
           <w:rFonts w:eastAsia="Times New Roman"/>
           <w:sz w:val="24"/>
           <w:szCs w:val="24"/>
-        </w:rPr>
-      </w:pPr>
-      <w:r>
-        <w:rPr>
-          <w:rFonts w:eastAsia="Times New Roman"/>
-          <w:sz w:val="24"/>
-          <w:szCs w:val="24"/>
-        </w:rPr>
-        <w:t xml:space="preserve">Jaller, M., Xiao, R., Dennis, S., Rivera-Royero, D., &amp; Pahwa, A. (2022). </w:t>
-      </w:r>
-      <w:r>
-        <w:rPr>
-          <w:rFonts w:eastAsia="Times New Roman"/>
-          <w:sz w:val="24"/>
-          <w:szCs w:val="24"/>
-        </w:rPr>
-        <w:t>National Impacts of E-commerce Growth: Development of a Spatial Demand Based Tool.</w:t>
-      </w:r>
-      <w:r>
-        <w:rPr>
-          <w:rFonts w:eastAsia="Times New Roman"/>
-          <w:sz w:val="24"/>
-          <w:szCs w:val="24"/>
-        </w:rPr>
-        <w:t xml:space="preserve"> </w:t>
-      </w:r>
-      <w:r>
-        <w:rPr>
-          <w:rFonts w:eastAsia="Times New Roman"/>
-          <w:i/>
-          <w:iCs/>
-          <w:sz w:val="24"/>
-          <w:szCs w:val="24"/>
-        </w:rPr>
-        <w:t>National Center for Sustainable Transportation.</w:t>
+          <w:lang w:val="en-IN"/>
+        </w:rPr>
+      </w:pPr>
+      <w:r>
+        <w:rPr>
+          <w:rFonts w:eastAsia="Times New Roman"/>
+          <w:sz w:val="24"/>
+          <w:szCs w:val="24"/>
+          <w:lang w:val="en-IN"/>
+        </w:rPr>
+        <w:t>Jaller, M., Xiao, R., Dennis, S., Rivera-</w:t>
+      </w:r>
+      <w:proofErr w:type="spellStart"/>
+      <w:r>
+        <w:rPr>
+          <w:rFonts w:eastAsia="Times New Roman"/>
+          <w:sz w:val="24"/>
+          <w:szCs w:val="24"/>
+          <w:lang w:val="en-IN"/>
+        </w:rPr>
+        <w:t>Royero</w:t>
+      </w:r>
+      <w:proofErr w:type="spellEnd"/>
+      <w:r>
+        <w:rPr>
+          <w:rFonts w:eastAsia="Times New Roman"/>
+          <w:sz w:val="24"/>
+          <w:szCs w:val="24"/>
+          <w:lang w:val="en-IN"/>
+        </w:rPr>
+        <w:t xml:space="preserve">, D., &amp; Pahwa, A. (2022). National Impacts of E-commerce Growth: Development of a Spatial Demand Based Tool. </w:t>
+      </w:r>
+      <w:r>
+        <w:rPr>
+          <w:rFonts w:eastAsia="Times New Roman"/>
+          <w:i/>
+          <w:iCs/>
+          <w:sz w:val="24"/>
+          <w:szCs w:val="24"/>
+          <w:lang w:val="en-IN"/>
+        </w:rPr>
+        <w:t xml:space="preserve">National </w:t>
+      </w:r>
+      <w:proofErr w:type="spellStart"/>
+      <w:r>
+        <w:rPr>
+          <w:rFonts w:eastAsia="Times New Roman"/>
+          <w:i/>
+          <w:iCs/>
+          <w:sz w:val="24"/>
+          <w:szCs w:val="24"/>
+          <w:lang w:val="en-IN"/>
+        </w:rPr>
+        <w:t>Center</w:t>
+      </w:r>
+      <w:proofErr w:type="spellEnd"/>
+      <w:r>
+        <w:rPr>
+          <w:rFonts w:eastAsia="Times New Roman"/>
+          <w:i/>
+          <w:iCs/>
+          <w:sz w:val="24"/>
+          <w:szCs w:val="24"/>
+          <w:lang w:val="en-IN"/>
+        </w:rPr>
+        <w:t xml:space="preserve"> for Sustainable Transportation.</w:t>
       </w:r>
     </w:p>
     <w:p>
@@ -1888,43 +1963,52 @@
           <w:rFonts w:eastAsia="Times New Roman"/>
           <w:sz w:val="24"/>
           <w:szCs w:val="24"/>
-        </w:rPr>
-      </w:pPr>
-      <w:r>
-        <w:rPr>
-          <w:rFonts w:eastAsia="Times New Roman"/>
-          <w:sz w:val="24"/>
-          <w:szCs w:val="24"/>
-        </w:rPr>
-        <w:t xml:space="preserve">Jaller, M., Pahwa, A., &amp; Zhang, M. (2021). </w:t>
-      </w:r>
-      <w:r>
-        <w:rPr>
-          <w:rFonts w:eastAsia="Times New Roman"/>
-          <w:sz w:val="24"/>
-          <w:szCs w:val="24"/>
-        </w:rPr>
-        <w:t>Cargo Routing and Disadvantaged Communities.</w:t>
-      </w:r>
-      <w:r>
-        <w:rPr>
-          <w:rFonts w:eastAsia="Times New Roman"/>
-          <w:i/>
-          <w:iCs/>
-          <w:sz w:val="24"/>
-          <w:szCs w:val="24"/>
-        </w:rPr>
-        <w:t xml:space="preserve"> </w:t>
-      </w:r>
-      <w:r>
-        <w:rPr>
-          <w:rFonts w:eastAsia="Times New Roman"/>
-          <w:i/>
-          <w:iCs/>
-          <w:sz w:val="24"/>
-          <w:szCs w:val="24"/>
-        </w:rPr>
-        <w:t>Pacific Southwest Region University Transportation Center.</w:t>
+          <w:lang w:val="en-IN"/>
+        </w:rPr>
+      </w:pPr>
+      <w:r>
+        <w:rPr>
+          <w:rFonts w:eastAsia="Times New Roman"/>
+          <w:sz w:val="24"/>
+          <w:szCs w:val="24"/>
+          <w:lang w:val="en-IN"/>
+        </w:rPr>
+        <w:t>Jaller, M., Pahwa, A., &amp; Zhang, M. (2021). Cargo Routing and Disadvantaged Communities.</w:t>
+      </w:r>
+      <w:r>
+        <w:rPr>
+          <w:rFonts w:eastAsia="Times New Roman"/>
+          <w:i/>
+          <w:iCs/>
+          <w:sz w:val="24"/>
+          <w:szCs w:val="24"/>
+          <w:lang w:val="en-IN"/>
+        </w:rPr>
+        <w:t xml:space="preserve"> Pacific Southwest Region University Transportation </w:t>
+      </w:r>
+      <w:proofErr w:type="spellStart"/>
+      <w:r>
+        <w:rPr>
+          <w:rFonts w:eastAsia="Times New Roman"/>
+          <w:i/>
+          <w:iCs/>
+          <w:sz w:val="24"/>
+          <w:szCs w:val="24"/>
+          <w:lang w:val="en-IN"/>
+        </w:rPr>
+        <w:t>Center</w:t>
+      </w:r>
+      <w:proofErr w:type="spellEnd"/>
+      <w:r>
+        <w:rPr>
+          <w:rFonts w:eastAsia="Times New Roman"/>
+          <w:i/>
+          <w:iCs/>
+          <w:sz w:val="24"/>
+          <w:szCs w:val="24"/>
+          <w:lang w:val="en-IN"/>
+        </w:rPr>
+        <w:t>.</w:t>
       </w:r>
     </w:p>
     <w:p>
@@ -1934,41 +2018,72 @@
           <w:rFonts w:eastAsia="Times New Roman"/>
           <w:sz w:val="24"/>
           <w:szCs w:val="24"/>
-        </w:rPr>
-      </w:pPr>
-      <w:r>
-        <w:rPr>
-          <w:rFonts w:eastAsia="Times New Roman"/>
-          <w:sz w:val="24"/>
-          <w:szCs w:val="24"/>
-        </w:rPr>
-        <w:t xml:space="preserve">Jaller, M., &amp; Pahwa, A. (2020). </w:t>
-      </w:r>
-      <w:r>
-        <w:rPr>
-          <w:rFonts w:eastAsia="Times New Roman"/>
-          <w:sz w:val="24"/>
-          <w:szCs w:val="24"/>
-        </w:rPr>
-        <w:t>Analytical Modeling Framework to Assess the Economic and Environmental Impacts of Residential Deliveries, and Evaluate Sustainable Last-Mile Strategies.</w:t>
-      </w:r>
-      <w:r>
-        <w:rPr>
-          <w:rFonts w:eastAsia="Times New Roman"/>
-          <w:sz w:val="24"/>
-          <w:szCs w:val="24"/>
-        </w:rPr>
-        <w:t xml:space="preserve"> </w:t>
-      </w:r>
-      <w:r>
-        <w:rPr>
-          <w:rFonts w:eastAsia="Times New Roman"/>
-          <w:i/>
-          <w:iCs/>
-          <w:sz w:val="24"/>
-          <w:szCs w:val="24"/>
-        </w:rPr>
-        <w:t>National Center for Sustainable Transportation.</w:t>
+          <w:lang w:val="en-IN"/>
+        </w:rPr>
+      </w:pPr>
+      <w:r>
+        <w:rPr>
+          <w:rFonts w:eastAsia="Times New Roman"/>
+          <w:sz w:val="24"/>
+          <w:szCs w:val="24"/>
+          <w:lang w:val="en-IN"/>
+        </w:rPr>
+        <w:t xml:space="preserve">Jaller, M., &amp; Pahwa, A. (2020). Analytical </w:t>
+      </w:r>
+      <w:proofErr w:type="spellStart"/>
+      <w:r>
+        <w:rPr>
+          <w:rFonts w:eastAsia="Times New Roman"/>
+          <w:sz w:val="24"/>
+          <w:szCs w:val="24"/>
+          <w:lang w:val="en-IN"/>
+        </w:rPr>
+        <w:t>Modeling</w:t>
+      </w:r>
+      <w:proofErr w:type="spellEnd"/>
+      <w:r>
+        <w:rPr>
+          <w:rFonts w:eastAsia="Times New Roman"/>
+          <w:sz w:val="24"/>
+          <w:szCs w:val="24"/>
+          <w:lang w:val="en-IN"/>
+        </w:rPr>
+        <w:t xml:space="preserve"> Framework to Assess the Economic and Environmental Impacts of Residential Deliveries, and Evaluate Sustainable Last-Mile Strategies. </w:t>
+      </w:r>
+      <w:r>
+        <w:rPr>
+          <w:rFonts w:eastAsia="Times New Roman"/>
+          <w:i/>
+          <w:iCs/>
+          <w:sz w:val="24"/>
+          <w:szCs w:val="24"/>
+          <w:lang w:val="en-IN"/>
+        </w:rPr>
+        <w:t xml:space="preserve">National </w:t>
+      </w:r>
+      <w:proofErr w:type="spellStart"/>
+      <w:r>
+        <w:rPr>
+          <w:rFonts w:eastAsia="Times New Roman"/>
+          <w:i/>
+          <w:iCs/>
+          <w:sz w:val="24"/>
+          <w:szCs w:val="24"/>
+          <w:lang w:val="en-IN"/>
+        </w:rPr>
+        <w:t>Center</w:t>
+      </w:r>
+      <w:proofErr w:type="spellEnd"/>
+      <w:r>
+        <w:rPr>
+          <w:rFonts w:eastAsia="Times New Roman"/>
+          <w:i/>
+          <w:iCs/>
+          <w:sz w:val="24"/>
+          <w:szCs w:val="24"/>
+          <w:lang w:val="en-IN"/>
+        </w:rPr>
+        <w:t xml:space="preserve"> for Sustainable Transportation.</w:t>
       </w:r>
     </w:p>
     <w:p>
@@ -1980,41 +2095,72 @@
           <w:iCs/>
           <w:sz w:val="24"/>
           <w:szCs w:val="24"/>
-        </w:rPr>
-      </w:pPr>
-      <w:r>
-        <w:rPr>
-          <w:rFonts w:eastAsia="Times New Roman"/>
-          <w:sz w:val="24"/>
-          <w:szCs w:val="24"/>
-        </w:rPr>
-        <w:t xml:space="preserve">Rodier, C., Jaller, M., Pourrahmani, E., Bischoff, J., Freedman, J., &amp; Pahwa, A. (2018). </w:t>
-      </w:r>
-      <w:r>
-        <w:rPr>
-          <w:rFonts w:eastAsia="Times New Roman"/>
-          <w:sz w:val="24"/>
-          <w:szCs w:val="24"/>
-        </w:rPr>
-        <w:t>Automated vehicle scenarios: Simulation of system-level travel effects using agent-based demand and supply models in the San Francisco Bay area.</w:t>
-      </w:r>
-      <w:r>
-        <w:rPr>
-          <w:rFonts w:eastAsia="Times New Roman"/>
-          <w:sz w:val="24"/>
-          <w:szCs w:val="24"/>
-        </w:rPr>
-        <w:t xml:space="preserve"> </w:t>
-      </w:r>
-      <w:r>
-        <w:rPr>
-          <w:rFonts w:eastAsia="Times New Roman"/>
-          <w:i/>
-          <w:iCs/>
-          <w:sz w:val="24"/>
-          <w:szCs w:val="24"/>
-        </w:rPr>
-        <w:t>National Center for Sustainable Transportation.</w:t>
+          <w:lang w:val="en-IN"/>
+        </w:rPr>
+      </w:pPr>
+      <w:r>
+        <w:rPr>
+          <w:rFonts w:eastAsia="Times New Roman"/>
+          <w:sz w:val="24"/>
+          <w:szCs w:val="24"/>
+          <w:lang w:val="en-IN"/>
+        </w:rPr>
+        <w:t xml:space="preserve">Rodier, C., Jaller, M., </w:t>
+      </w:r>
+      <w:proofErr w:type="spellStart"/>
+      <w:r>
+        <w:rPr>
+          <w:rFonts w:eastAsia="Times New Roman"/>
+          <w:sz w:val="24"/>
+          <w:szCs w:val="24"/>
+          <w:lang w:val="en-IN"/>
+        </w:rPr>
+        <w:t>Pourrahmani</w:t>
+      </w:r>
+      <w:proofErr w:type="spellEnd"/>
+      <w:r>
+        <w:rPr>
+          <w:rFonts w:eastAsia="Times New Roman"/>
+          <w:sz w:val="24"/>
+          <w:szCs w:val="24"/>
+          <w:lang w:val="en-IN"/>
+        </w:rPr>
+        <w:t xml:space="preserve">, E., Bischoff, J., Freedman, J., &amp; Pahwa, A. (2018). Automated vehicle scenarios: Simulation of system-level travel effects using agent-based demand and supply models in the San Francisco Bay area. </w:t>
+      </w:r>
+      <w:r>
+        <w:rPr>
+          <w:rFonts w:eastAsia="Times New Roman"/>
+          <w:i/>
+          <w:iCs/>
+          <w:sz w:val="24"/>
+          <w:szCs w:val="24"/>
+          <w:lang w:val="en-IN"/>
+        </w:rPr>
+        <w:t xml:space="preserve">National </w:t>
+      </w:r>
+      <w:proofErr w:type="spellStart"/>
+      <w:r>
+        <w:rPr>
+          <w:rFonts w:eastAsia="Times New Roman"/>
+          <w:i/>
+          <w:iCs/>
+          <w:sz w:val="24"/>
+          <w:szCs w:val="24"/>
+          <w:lang w:val="en-IN"/>
+        </w:rPr>
+        <w:t>Center</w:t>
+      </w:r>
+      <w:proofErr w:type="spellEnd"/>
+      <w:r>
+        <w:rPr>
+          <w:rFonts w:eastAsia="Times New Roman"/>
+          <w:i/>
+          <w:iCs/>
+          <w:sz w:val="24"/>
+          <w:szCs w:val="24"/>
+          <w:lang w:val="en-IN"/>
+        </w:rPr>
+        <w:t xml:space="preserve"> for Sustainable Transportation.</w:t>
       </w:r>
     </w:p>
     <w:p>
@@ -2024,6 +2170,7 @@
           <w:rFonts w:eastAsia="Times New Roman"/>
           <w:sz w:val="24"/>
           <w:szCs w:val="24"/>
+          <w:lang w:val="en-IN"/>
         </w:rPr>
       </w:pPr>
     </w:p>
@@ -2038,6 +2185,7 @@
           <w:iCs/>
           <w:sz w:val="24"/>
           <w:szCs w:val="24"/>
+          <w:lang w:val="en-IN"/>
         </w:rPr>
       </w:pPr>
       <w:r>
@@ -2049,6 +2197,7 @@
           <w:iCs/>
           <w:sz w:val="24"/>
           <w:szCs w:val="24"/>
+          <w:lang w:val="en-IN"/>
         </w:rPr>
         <w:t>Policy Briefs</w:t>
       </w:r>
@@ -2060,31 +2209,26 @@
           <w:rFonts w:eastAsia="Times New Roman"/>
           <w:sz w:val="24"/>
           <w:szCs w:val="24"/>
-        </w:rPr>
-      </w:pPr>
-      <w:r>
-        <w:rPr>
-          <w:rFonts w:eastAsia="Times New Roman"/>
-          <w:sz w:val="24"/>
-          <w:szCs w:val="24"/>
-        </w:rPr>
-        <w:t xml:space="preserve">Jaller, M., &amp; Pahwa, A. (2021). </w:t>
-      </w:r>
-      <w:r>
-        <w:rPr>
-          <w:rFonts w:eastAsia="Times New Roman"/>
-          <w:sz w:val="24"/>
-          <w:szCs w:val="24"/>
-        </w:rPr>
-        <w:t xml:space="preserve">Minimizing the Impact of Freight Traffic on Disadvantaged Communities. </w:t>
-      </w:r>
-      <w:r>
-        <w:rPr>
-          <w:rFonts w:eastAsia="Times New Roman"/>
-          <w:i/>
-          <w:iCs/>
-          <w:sz w:val="24"/>
-          <w:szCs w:val="24"/>
+          <w:lang w:val="en-IN"/>
+        </w:rPr>
+      </w:pPr>
+      <w:r>
+        <w:rPr>
+          <w:rFonts w:eastAsia="Times New Roman"/>
+          <w:sz w:val="24"/>
+          <w:szCs w:val="24"/>
+          <w:lang w:val="en-IN"/>
+        </w:rPr>
+        <w:t xml:space="preserve">Jaller, M., &amp; Pahwa, A. (2021). Minimizing the Impact of Freight Traffic on Disadvantaged Communities. </w:t>
+      </w:r>
+      <w:r>
+        <w:rPr>
+          <w:rFonts w:eastAsia="Times New Roman"/>
+          <w:i/>
+          <w:iCs/>
+          <w:sz w:val="24"/>
+          <w:szCs w:val="24"/>
+          <w:lang w:val="en-IN"/>
         </w:rPr>
         <w:t>Institute of Transportation Studies, UC Davis.</w:t>
       </w:r>
@@ -2096,41 +2240,52 @@
           <w:rFonts w:eastAsia="Times New Roman"/>
           <w:sz w:val="24"/>
           <w:szCs w:val="24"/>
-        </w:rPr>
-      </w:pPr>
-      <w:r>
-        <w:rPr>
-          <w:rFonts w:eastAsia="Times New Roman"/>
-          <w:sz w:val="24"/>
-          <w:szCs w:val="24"/>
-        </w:rPr>
-        <w:t xml:space="preserve">Jaller, M., &amp; Pahwa, A (2021). </w:t>
-      </w:r>
-      <w:r>
-        <w:rPr>
-          <w:rFonts w:eastAsia="Times New Roman"/>
-          <w:sz w:val="24"/>
-          <w:szCs w:val="24"/>
-        </w:rPr>
-        <w:t>The Sustainability of Alternative Last-Mile Delivery Strategies.</w:t>
-      </w:r>
-      <w:r>
-        <w:rPr>
-          <w:rFonts w:eastAsia="Times New Roman"/>
-          <w:sz w:val="24"/>
-          <w:szCs w:val="24"/>
-        </w:rPr>
-        <w:t xml:space="preserve"> </w:t>
-      </w:r>
-      <w:r>
-        <w:rPr>
-          <w:rFonts w:eastAsia="Times New Roman"/>
-          <w:i/>
-          <w:iCs/>
-          <w:sz w:val="24"/>
-          <w:szCs w:val="24"/>
-        </w:rPr>
-        <w:t>National Center for Sustainable Transportation.</w:t>
+          <w:lang w:val="en-IN"/>
+        </w:rPr>
+      </w:pPr>
+      <w:r>
+        <w:rPr>
+          <w:rFonts w:eastAsia="Times New Roman"/>
+          <w:sz w:val="24"/>
+          <w:szCs w:val="24"/>
+          <w:lang w:val="en-IN"/>
+        </w:rPr>
+        <w:t xml:space="preserve">Jaller, M., &amp; Pahwa, A (2021). The Sustainability of Alternative Last-Mile Delivery Strategies. </w:t>
+      </w:r>
+      <w:r>
+        <w:rPr>
+          <w:rFonts w:eastAsia="Times New Roman"/>
+          <w:i/>
+          <w:iCs/>
+          <w:sz w:val="24"/>
+          <w:szCs w:val="24"/>
+          <w:lang w:val="en-IN"/>
+        </w:rPr>
+        <w:t xml:space="preserve">National </w:t>
+      </w:r>
+      <w:proofErr w:type="spellStart"/>
+      <w:r>
+        <w:rPr>
+          <w:rFonts w:eastAsia="Times New Roman"/>
+          <w:i/>
+          <w:iCs/>
+          <w:sz w:val="24"/>
+          <w:szCs w:val="24"/>
+          <w:lang w:val="en-IN"/>
+        </w:rPr>
+        <w:t>Center</w:t>
+      </w:r>
+      <w:proofErr w:type="spellEnd"/>
+      <w:r>
+        <w:rPr>
+          <w:rFonts w:eastAsia="Times New Roman"/>
+          <w:i/>
+          <w:iCs/>
+          <w:sz w:val="24"/>
+          <w:szCs w:val="24"/>
+          <w:lang w:val="en-IN"/>
+        </w:rPr>
+        <w:t xml:space="preserve"> for Sustainable Transportation.</w:t>
       </w:r>
     </w:p>
     <w:p>
@@ -2142,39 +2297,46 @@
           <w:iCs/>
           <w:sz w:val="24"/>
           <w:szCs w:val="24"/>
-        </w:rPr>
-      </w:pPr>
-      <w:r>
-        <w:rPr>
-          <w:rFonts w:eastAsia="Times New Roman"/>
-          <w:sz w:val="24"/>
-          <w:szCs w:val="24"/>
-        </w:rPr>
-        <w:t xml:space="preserve">Rodier, C., Jaller, M., Pourrahmani, E., Pahwa, A., Bischoff, J., &amp; Freedman, J. (2020). </w:t>
-      </w:r>
-      <w:r>
-        <w:rPr>
-          <w:rFonts w:eastAsia="Times New Roman"/>
-          <w:sz w:val="24"/>
-          <w:szCs w:val="24"/>
-        </w:rPr>
-        <w:t>Automated Vehicles are Expected to Increase Driving and Emissions Without Policy Intervention.</w:t>
-      </w:r>
-      <w:r>
-        <w:rPr>
-          <w:rFonts w:eastAsia="Times New Roman"/>
-          <w:sz w:val="24"/>
-          <w:szCs w:val="24"/>
-        </w:rPr>
-        <w:t xml:space="preserve"> </w:t>
-      </w:r>
-      <w:r>
-        <w:rPr>
-          <w:rFonts w:eastAsia="Times New Roman"/>
-          <w:i/>
-          <w:iCs/>
-          <w:sz w:val="24"/>
-          <w:szCs w:val="24"/>
+          <w:lang w:val="en-IN"/>
+        </w:rPr>
+      </w:pPr>
+      <w:r>
+        <w:rPr>
+          <w:rFonts w:eastAsia="Times New Roman"/>
+          <w:sz w:val="24"/>
+          <w:szCs w:val="24"/>
+          <w:lang w:val="en-IN"/>
+        </w:rPr>
+        <w:t xml:space="preserve">Rodier, C., Jaller, M., </w:t>
+      </w:r>
+      <w:proofErr w:type="spellStart"/>
+      <w:r>
+        <w:rPr>
+          <w:rFonts w:eastAsia="Times New Roman"/>
+          <w:sz w:val="24"/>
+          <w:szCs w:val="24"/>
+          <w:lang w:val="en-IN"/>
+        </w:rPr>
+        <w:t>Pourrahmani</w:t>
+      </w:r>
+      <w:proofErr w:type="spellEnd"/>
+      <w:r>
+        <w:rPr>
+          <w:rFonts w:eastAsia="Times New Roman"/>
+          <w:sz w:val="24"/>
+          <w:szCs w:val="24"/>
+          <w:lang w:val="en-IN"/>
+        </w:rPr>
+        <w:t xml:space="preserve">, E., Pahwa, A., Bischoff, J., &amp; Freedman, J. (2020). Automated Vehicles are Expected to Increase Driving and Emissions Without Policy Intervention. </w:t>
+      </w:r>
+      <w:r>
+        <w:rPr>
+          <w:rFonts w:eastAsia="Times New Roman"/>
+          <w:i/>
+          <w:iCs/>
+          <w:sz w:val="24"/>
+          <w:szCs w:val="24"/>
+          <w:lang w:val="en-IN"/>
         </w:rPr>
         <w:t>Institute of Transportation Studies, UC Davis.</w:t>
       </w:r>
@@ -2186,6 +2348,7 @@
           <w:rFonts w:eastAsia="Times New Roman"/>
           <w:sz w:val="24"/>
           <w:szCs w:val="24"/>
+          <w:lang w:val="en-IN"/>
         </w:rPr>
       </w:pPr>
     </w:p>
@@ -2200,6 +2363,7 @@
           <w:iCs/>
           <w:sz w:val="24"/>
           <w:szCs w:val="24"/>
+          <w:lang w:val="en-IN"/>
         </w:rPr>
       </w:pPr>
       <w:r>
@@ -2211,6 +2375,7 @@
           <w:iCs/>
           <w:sz w:val="24"/>
           <w:szCs w:val="24"/>
+          <w:lang w:val="en-IN"/>
         </w:rPr>
         <w:t>Book Chapters</w:t>
       </w:r>
@@ -2222,39 +2387,46 @@
           <w:rFonts w:eastAsia="Times New Roman"/>
           <w:sz w:val="24"/>
           <w:szCs w:val="24"/>
-        </w:rPr>
-      </w:pPr>
-      <w:r>
-        <w:rPr>
-          <w:rFonts w:eastAsia="Times New Roman"/>
-          <w:sz w:val="24"/>
-          <w:szCs w:val="24"/>
-        </w:rPr>
-        <w:t xml:space="preserve">Jaller, M., Pahwa, A., Otero-Palencia, C., &amp; Pourrahmani, E. (2023). </w:t>
-      </w:r>
-      <w:r>
-        <w:rPr>
-          <w:rFonts w:eastAsia="Times New Roman"/>
-          <w:sz w:val="24"/>
-          <w:szCs w:val="24"/>
-        </w:rPr>
-        <w:t>19. Overview of city logistics and urban freight transport operations.</w:t>
-      </w:r>
-      <w:r>
-        <w:rPr>
-          <w:rFonts w:eastAsia="Times New Roman"/>
-          <w:sz w:val="24"/>
-          <w:szCs w:val="24"/>
-        </w:rPr>
-        <w:t xml:space="preserve"> </w:t>
-      </w:r>
-      <w:r>
-        <w:rPr>
-          <w:rFonts w:eastAsia="Times New Roman"/>
-          <w:i/>
-          <w:iCs/>
-          <w:sz w:val="24"/>
-          <w:szCs w:val="24"/>
+          <w:lang w:val="en-IN"/>
+        </w:rPr>
+      </w:pPr>
+      <w:r>
+        <w:rPr>
+          <w:rFonts w:eastAsia="Times New Roman"/>
+          <w:sz w:val="24"/>
+          <w:szCs w:val="24"/>
+          <w:lang w:val="en-IN"/>
+        </w:rPr>
+        <w:t xml:space="preserve">Jaller, M., Pahwa, A., Otero-Palencia, C., &amp; </w:t>
+      </w:r>
+      <w:proofErr w:type="spellStart"/>
+      <w:r>
+        <w:rPr>
+          <w:rFonts w:eastAsia="Times New Roman"/>
+          <w:sz w:val="24"/>
+          <w:szCs w:val="24"/>
+          <w:lang w:val="en-IN"/>
+        </w:rPr>
+        <w:t>Pourrahmani</w:t>
+      </w:r>
+      <w:proofErr w:type="spellEnd"/>
+      <w:r>
+        <w:rPr>
+          <w:rFonts w:eastAsia="Times New Roman"/>
+          <w:sz w:val="24"/>
+          <w:szCs w:val="24"/>
+          <w:lang w:val="en-IN"/>
+        </w:rPr>
+        <w:t xml:space="preserve">, E. (2023). 19. Overview of city logistics and urban freight transport operations. </w:t>
+      </w:r>
+      <w:r>
+        <w:rPr>
+          <w:rFonts w:eastAsia="Times New Roman"/>
+          <w:i/>
+          <w:iCs/>
+          <w:sz w:val="24"/>
+          <w:szCs w:val="24"/>
+          <w:lang w:val="en-IN"/>
         </w:rPr>
         <w:t>Handbook on City Logistics and Urban Freight: 0, 141.</w:t>
       </w:r>
@@ -2268,6 +2440,7 @@
           <w:rFonts w:eastAsia="Times New Roman"/>
           <w:sz w:val="24"/>
           <w:szCs w:val="24"/>
+          <w:lang w:val="en-IN"/>
         </w:rPr>
       </w:pPr>
     </w:p>
@@ -2276,6 +2449,7 @@
         <w:rPr>
           <w:sz w:val="20"/>
           <w:szCs w:val="20"/>
+          <w:lang w:val="en-IN"/>
         </w:rPr>
       </w:pPr>
       <w:r>
@@ -2285,6 +2459,7 @@
           <w:bCs/>
           <w:sz w:val="24"/>
           <w:szCs w:val="24"/>
+          <w:lang w:val="en-IN"/>
         </w:rPr>
         <w:t>P</w:t>
       </w:r>
@@ -2295,6 +2470,7 @@
           <w:bCs/>
           <w:sz w:val="18"/>
           <w:szCs w:val="18"/>
+          <w:lang w:val="en-IN"/>
         </w:rPr>
         <w:t>RESENTATIONS</w:t>
       </w:r>
@@ -2305,13 +2481,14 @@
         <w:rPr>
           <w:sz w:val="20"/>
           <w:szCs w:val="20"/>
-        </w:rPr>
-      </w:pPr>
-      <w:r>
-        <w:rPr>
-          <w:noProof/>
+          <w:lang w:val="en-IN"/>
+        </w:rPr>
+      </w:pPr>
+      <w:r>
+        <w:rPr>
           <w:sz w:val="20"/>
           <w:szCs w:val="20"/>
+          <w:lang w:val="en-IN"/>
         </w:rPr>
         <w:drawing>
           <wp:anchor distT="0" distB="0" distL="114300" distR="114300" simplePos="0" relativeHeight="251663360" behindDoc="1" locked="0" layoutInCell="0" allowOverlap="1" wp14:anchorId="575E6814" wp14:editId="5BCB9916">
@@ -2368,6 +2545,7 @@
         <w:rPr>
           <w:sz w:val="20"/>
           <w:szCs w:val="20"/>
+          <w:lang w:val="en-IN"/>
         </w:rPr>
       </w:pPr>
     </w:p>
@@ -2382,6 +2560,7 @@
           <w:iCs/>
           <w:sz w:val="24"/>
           <w:szCs w:val="24"/>
+          <w:lang w:val="en-IN"/>
         </w:rPr>
       </w:pPr>
       <w:r>
@@ -2393,24 +2572,97 @@
           <w:iCs/>
           <w:sz w:val="24"/>
           <w:szCs w:val="24"/>
+          <w:lang w:val="en-IN"/>
         </w:rPr>
         <w:t>Lectern Presentations</w:t>
       </w:r>
     </w:p>
     <w:p>
       <w:pPr>
+        <w:spacing w:line="276" w:lineRule="auto"/>
+        <w:ind w:left="480" w:hanging="120"/>
+        <w:jc w:val="both"/>
+        <w:rPr>
+          <w:sz w:val="28"/>
+          <w:szCs w:val="28"/>
+          <w:lang w:val="en-IN"/>
+        </w:rPr>
+      </w:pPr>
+      <w:r>
+        <w:rPr>
+          <w:rFonts w:eastAsia="Times New Roman"/>
+          <w:sz w:val="24"/>
+          <w:szCs w:val="24"/>
+          <w:lang w:val="en-IN"/>
+        </w:rPr>
+        <w:t xml:space="preserve">Pahwa, A. (2025). </w:t>
+      </w:r>
+      <w:r>
+        <w:rPr>
+          <w:rFonts w:eastAsia="Times New Roman"/>
+          <w:i/>
+          <w:iCs/>
+          <w:sz w:val="24"/>
+          <w:szCs w:val="24"/>
+          <w:lang w:val="en-IN"/>
+        </w:rPr>
+        <w:t>A Holistic Continuous-Approximation Framework for Strategic Last-Mile Distribution Planning</w:t>
+      </w:r>
+      <w:r>
+        <w:rPr>
+          <w:rFonts w:eastAsia="Times New Roman"/>
+          <w:i/>
+          <w:iCs/>
+          <w:sz w:val="24"/>
+          <w:szCs w:val="24"/>
+          <w:lang w:val="en-IN"/>
+        </w:rPr>
+        <w:t>.</w:t>
+      </w:r>
+      <w:r>
+        <w:rPr>
+          <w:rFonts w:eastAsia="Times New Roman"/>
+          <w:sz w:val="24"/>
+          <w:szCs w:val="24"/>
+          <w:lang w:val="en-IN"/>
+        </w:rPr>
+        <w:t xml:space="preserve"> Presented at the </w:t>
+      </w:r>
+      <w:r>
+        <w:rPr>
+          <w:rFonts w:eastAsia="Times New Roman"/>
+          <w:sz w:val="24"/>
+          <w:szCs w:val="24"/>
+          <w:lang w:val="en-IN"/>
+        </w:rPr>
+        <w:t xml:space="preserve">METRANS </w:t>
+      </w:r>
+      <w:r>
+        <w:rPr>
+          <w:rFonts w:eastAsia="Times New Roman"/>
+          <w:sz w:val="24"/>
+          <w:szCs w:val="24"/>
+          <w:lang w:val="en-IN"/>
+        </w:rPr>
+        <w:t>International Urban Freight Conference, Los Angeles, CA, USA.</w:t>
+      </w:r>
+    </w:p>
+    <w:p>
+      <w:pPr>
         <w:ind w:left="540" w:hanging="180"/>
         <w:rPr>
           <w:rFonts w:eastAsia="Times New Roman"/>
           <w:sz w:val="24"/>
           <w:szCs w:val="24"/>
-        </w:rPr>
-      </w:pPr>
-      <w:r>
-        <w:rPr>
-          <w:rFonts w:eastAsia="Times New Roman"/>
-          <w:sz w:val="24"/>
-          <w:szCs w:val="24"/>
+          <w:lang w:val="en-IN"/>
+        </w:rPr>
+      </w:pPr>
+      <w:r>
+        <w:rPr>
+          <w:rFonts w:eastAsia="Times New Roman"/>
+          <w:sz w:val="24"/>
+          <w:szCs w:val="24"/>
+          <w:lang w:val="en-IN"/>
         </w:rPr>
         <w:t xml:space="preserve">Pahwa, A., &amp; Jaller, M. (2024). </w:t>
       </w:r>
@@ -2421,6 +2673,7 @@
           <w:iCs/>
           <w:sz w:val="24"/>
           <w:szCs w:val="24"/>
+          <w:lang w:val="en-IN"/>
         </w:rPr>
         <w:t>Navigating the Last-Mile: Opportunities and Challenges towards Sustainable E-commerce Deliveries.</w:t>
       </w:r>
@@ -2429,14 +2682,164 @@
           <w:rFonts w:eastAsia="Times New Roman"/>
           <w:sz w:val="24"/>
           <w:szCs w:val="24"/>
-        </w:rPr>
-        <w:t xml:space="preserve"> Presented at the Transportation Research</w:t>
-      </w:r>
-      <w:r>
-        <w:rPr>
-          <w:rFonts w:eastAsia="Times New Roman"/>
-          <w:sz w:val="24"/>
-          <w:szCs w:val="24"/>
+          <w:lang w:val="en-IN"/>
+        </w:rPr>
+        <w:t xml:space="preserve"> Presented at the Transportation Research Board 103rd Annual Meeting, Washington, D.C.</w:t>
+      </w:r>
+    </w:p>
+    <w:p>
+      <w:pPr>
+        <w:ind w:left="540" w:hanging="180"/>
+        <w:rPr>
+          <w:rFonts w:eastAsia="Times New Roman"/>
+          <w:sz w:val="24"/>
+          <w:szCs w:val="24"/>
+          <w:lang w:val="en-IN"/>
+        </w:rPr>
+      </w:pPr>
+      <w:r>
+        <w:rPr>
+          <w:rFonts w:eastAsia="Times New Roman"/>
+          <w:sz w:val="24"/>
+          <w:szCs w:val="24"/>
+          <w:lang w:val="en-IN"/>
+        </w:rPr>
+        <w:t xml:space="preserve">Pahwa, A., &amp; Jaller, M. (2022). </w:t>
+      </w:r>
+      <w:r>
+        <w:rPr>
+          <w:rFonts w:eastAsia="Times New Roman"/>
+          <w:i/>
+          <w:iCs/>
+          <w:sz w:val="24"/>
+          <w:szCs w:val="24"/>
+          <w:lang w:val="en-IN"/>
+        </w:rPr>
+        <w:t>Freight eco-routing – carrier’s trade-offs and system-wide impacts.</w:t>
+      </w:r>
+      <w:r>
+        <w:rPr>
+          <w:rFonts w:eastAsia="Times New Roman"/>
+          <w:sz w:val="24"/>
+          <w:szCs w:val="24"/>
+          <w:lang w:val="en-IN"/>
+        </w:rPr>
+        <w:t xml:space="preserve"> Presented at the METRANS </w:t>
+      </w:r>
+      <w:r>
+        <w:rPr>
+          <w:rFonts w:eastAsia="Times New Roman"/>
+          <w:sz w:val="24"/>
+          <w:szCs w:val="24"/>
+          <w:lang w:val="en-IN"/>
+        </w:rPr>
+        <w:t>International Urban Freight Conference</w:t>
+      </w:r>
+      <w:r>
+        <w:rPr>
+          <w:rFonts w:eastAsia="Times New Roman"/>
+          <w:sz w:val="24"/>
+          <w:szCs w:val="24"/>
+          <w:lang w:val="en-IN"/>
+        </w:rPr>
+        <w:t>, Los Angeles, CA</w:t>
+      </w:r>
+      <w:r>
+        <w:rPr>
+          <w:rFonts w:eastAsia="Times New Roman"/>
+          <w:sz w:val="24"/>
+          <w:szCs w:val="24"/>
+          <w:lang w:val="en-IN"/>
+        </w:rPr>
+        <w:t>, USA</w:t>
+      </w:r>
+      <w:r>
+        <w:rPr>
+          <w:rFonts w:eastAsia="Times New Roman"/>
+          <w:sz w:val="24"/>
+          <w:szCs w:val="24"/>
+          <w:lang w:val="en-IN"/>
+        </w:rPr>
+        <w:t>.</w:t>
+      </w:r>
+    </w:p>
+    <w:p>
+      <w:pPr>
+        <w:ind w:left="540" w:hanging="180"/>
+        <w:rPr>
+          <w:rFonts w:eastAsia="Times New Roman"/>
+          <w:sz w:val="24"/>
+          <w:szCs w:val="24"/>
+          <w:lang w:val="en-IN"/>
+        </w:rPr>
+      </w:pPr>
+      <w:r>
+        <w:rPr>
+          <w:rFonts w:eastAsia="Times New Roman"/>
+          <w:sz w:val="24"/>
+          <w:szCs w:val="24"/>
+          <w:lang w:val="en-IN"/>
+        </w:rPr>
+        <w:lastRenderedPageBreak/>
+        <w:t xml:space="preserve">Pahwa, A., &amp; Jaller, M. (2022). </w:t>
+      </w:r>
+      <w:r>
+        <w:rPr>
+          <w:rFonts w:eastAsia="Times New Roman"/>
+          <w:i/>
+          <w:iCs/>
+          <w:sz w:val="24"/>
+          <w:szCs w:val="24"/>
+          <w:lang w:val="en-IN"/>
+        </w:rPr>
+        <w:t>Can Truck Eco-Routing Bridge the Gap in Transition to Zero-Emissions?</w:t>
+      </w:r>
+      <w:r>
+        <w:rPr>
+          <w:rFonts w:eastAsia="Times New Roman"/>
+          <w:sz w:val="24"/>
+          <w:szCs w:val="24"/>
+          <w:lang w:val="en-IN"/>
+        </w:rPr>
+        <w:t xml:space="preserve"> Presented at the Transportation Research Board 101st Annual Meeting, Washington, D.C.</w:t>
+      </w:r>
+    </w:p>
+    <w:p>
+      <w:pPr>
+        <w:ind w:left="540" w:hanging="180"/>
+        <w:rPr>
+          <w:rFonts w:eastAsia="Times New Roman"/>
+          <w:sz w:val="24"/>
+          <w:szCs w:val="24"/>
+          <w:lang w:val="en-IN"/>
+        </w:rPr>
+      </w:pPr>
+      <w:r>
+        <w:rPr>
+          <w:rFonts w:eastAsia="Times New Roman"/>
+          <w:sz w:val="24"/>
+          <w:szCs w:val="24"/>
+          <w:lang w:val="en-IN"/>
+        </w:rPr>
+        <w:t xml:space="preserve">Pahwa, A., Lakhotia, S., &amp; Tiwari, G. (2017). </w:t>
+      </w:r>
+      <w:r>
+        <w:rPr>
+          <w:rFonts w:eastAsia="Times New Roman"/>
+          <w:i/>
+          <w:iCs/>
+          <w:sz w:val="24"/>
+          <w:szCs w:val="24"/>
+          <w:lang w:val="en-IN"/>
+        </w:rPr>
+        <w:t>Methodology for using GPS data from buses to assess link-based travel time variation.</w:t>
+      </w:r>
+      <w:r>
+        <w:rPr>
+          <w:rFonts w:eastAsia="Times New Roman"/>
+          <w:sz w:val="24"/>
+          <w:szCs w:val="24"/>
+          <w:lang w:val="en-IN"/>
         </w:rPr>
         <w:t xml:space="preserve"> </w:t>
       </w:r>
@@ -2445,24 +2848,9 @@
           <w:rFonts w:eastAsia="Times New Roman"/>
           <w:sz w:val="24"/>
           <w:szCs w:val="24"/>
-        </w:rPr>
-        <w:t>Board 103</w:t>
-      </w:r>
-      <w:r>
-        <w:rPr>
-          <w:rFonts w:eastAsia="Times New Roman"/>
-          <w:sz w:val="24"/>
-          <w:szCs w:val="24"/>
-        </w:rPr>
-        <w:t>rd</w:t>
-      </w:r>
-      <w:r>
-        <w:rPr>
-          <w:rFonts w:eastAsia="Times New Roman"/>
-          <w:sz w:val="24"/>
-          <w:szCs w:val="24"/>
-        </w:rPr>
-        <w:t xml:space="preserve"> Annual Meeting, Washington, D.C.</w:t>
+          <w:lang w:val="en-IN"/>
+        </w:rPr>
+        <w:t>12th International Conference of EASTS, Ho Chi Minh City, Vietnam.</w:t>
       </w:r>
     </w:p>
     <w:p>
@@ -2472,196 +2860,7 @@
           <w:rFonts w:eastAsia="Times New Roman"/>
           <w:sz w:val="24"/>
           <w:szCs w:val="24"/>
-        </w:rPr>
-      </w:pPr>
-      <w:r>
-        <w:rPr>
-          <w:rFonts w:eastAsia="Times New Roman"/>
-          <w:sz w:val="24"/>
-          <w:szCs w:val="24"/>
-        </w:rPr>
-        <w:t xml:space="preserve">Pahwa, A., &amp; Jaller, M. (2022). </w:t>
-      </w:r>
-      <w:r>
-        <w:rPr>
-          <w:rFonts w:eastAsia="Times New Roman"/>
-          <w:i/>
-          <w:iCs/>
-          <w:sz w:val="24"/>
-          <w:szCs w:val="24"/>
-        </w:rPr>
-        <w:t>Freight eco-routing – carrier’s trade-offs and system-wide impacts.</w:t>
-      </w:r>
-      <w:r>
-        <w:rPr>
-          <w:rFonts w:eastAsia="Times New Roman"/>
-          <w:sz w:val="24"/>
-          <w:szCs w:val="24"/>
-        </w:rPr>
-        <w:t xml:space="preserve"> Presented at the METRANS I-NUF 2022, Los Angeles, CA.</w:t>
-      </w:r>
-    </w:p>
-    <w:p>
-      <w:pPr>
-        <w:ind w:left="540" w:hanging="180"/>
-        <w:rPr>
-          <w:rFonts w:eastAsia="Times New Roman"/>
-          <w:sz w:val="24"/>
-          <w:szCs w:val="24"/>
-        </w:rPr>
-      </w:pPr>
-      <w:r>
-        <w:rPr>
-          <w:rFonts w:eastAsia="Times New Roman"/>
-          <w:sz w:val="24"/>
-          <w:szCs w:val="24"/>
-        </w:rPr>
-        <w:t xml:space="preserve">Pahwa, A., &amp; Jaller, M. (2022). </w:t>
-      </w:r>
-      <w:r>
-        <w:rPr>
-          <w:rFonts w:eastAsia="Times New Roman"/>
-          <w:i/>
-          <w:iCs/>
-          <w:sz w:val="24"/>
-          <w:szCs w:val="24"/>
-        </w:rPr>
-        <w:t>Can Truck Eco-Routing Bridge the Gap in Transition to Zero-Emissions?</w:t>
-      </w:r>
-      <w:r>
-        <w:rPr>
-          <w:rFonts w:eastAsia="Times New Roman"/>
-          <w:sz w:val="24"/>
-          <w:szCs w:val="24"/>
-        </w:rPr>
-        <w:t xml:space="preserve"> Presented at the Transportation Research Board 101</w:t>
-      </w:r>
-      <w:r>
-        <w:rPr>
-          <w:rFonts w:eastAsia="Times New Roman"/>
-          <w:sz w:val="24"/>
-          <w:szCs w:val="24"/>
-        </w:rPr>
-        <w:t>st</w:t>
-      </w:r>
-      <w:r>
-        <w:rPr>
-          <w:rFonts w:eastAsia="Times New Roman"/>
-          <w:sz w:val="24"/>
-          <w:szCs w:val="24"/>
-        </w:rPr>
-        <w:t xml:space="preserve"> Annual Meeting,</w:t>
-      </w:r>
-      <w:r>
-        <w:rPr>
-          <w:rFonts w:eastAsia="Times New Roman"/>
-          <w:sz w:val="24"/>
-          <w:szCs w:val="24"/>
-        </w:rPr>
-        <w:t xml:space="preserve"> </w:t>
-      </w:r>
-      <w:r>
-        <w:rPr>
-          <w:rFonts w:eastAsia="Times New Roman"/>
-          <w:sz w:val="24"/>
-          <w:szCs w:val="24"/>
-        </w:rPr>
-        <w:t>Washington, D.C.</w:t>
-      </w:r>
-    </w:p>
-    <w:p>
-      <w:pPr>
-        <w:ind w:left="540" w:hanging="180"/>
-        <w:rPr>
-          <w:rFonts w:eastAsia="Times New Roman"/>
-          <w:sz w:val="24"/>
-          <w:szCs w:val="24"/>
-        </w:rPr>
-      </w:pPr>
-    </w:p>
-    <w:p>
-      <w:pPr>
-        <w:ind w:left="540" w:hanging="180"/>
-        <w:rPr>
-          <w:rFonts w:eastAsia="Times New Roman"/>
-          <w:sz w:val="24"/>
-          <w:szCs w:val="24"/>
-        </w:rPr>
-      </w:pPr>
-      <w:r>
-        <w:rPr>
-          <w:rFonts w:eastAsia="Times New Roman"/>
-          <w:sz w:val="24"/>
-          <w:szCs w:val="24"/>
-        </w:rPr>
-        <w:t xml:space="preserve">Pahwa, A., Lakhotia, S., &amp; Tiwari, G. (2017). </w:t>
-      </w:r>
-      <w:r>
-        <w:rPr>
-          <w:rFonts w:eastAsia="Times New Roman"/>
-          <w:i/>
-          <w:iCs/>
-          <w:sz w:val="24"/>
-          <w:szCs w:val="24"/>
-        </w:rPr>
-        <w:t>Methodology for using GPS data from buses to assess link-based travel time variation.</w:t>
-      </w:r>
-      <w:r>
-        <w:rPr>
-          <w:rFonts w:eastAsia="Times New Roman"/>
-          <w:sz w:val="24"/>
-          <w:szCs w:val="24"/>
-        </w:rPr>
-        <w:t xml:space="preserve"> </w:t>
-      </w:r>
-      <w:r>
-        <w:rPr>
-          <w:rFonts w:eastAsia="Times New Roman"/>
-          <w:sz w:val="24"/>
-          <w:szCs w:val="24"/>
-        </w:rPr>
-        <w:t>12</w:t>
-      </w:r>
-      <w:r>
-        <w:rPr>
-          <w:rFonts w:eastAsia="Times New Roman"/>
-          <w:sz w:val="24"/>
-          <w:szCs w:val="24"/>
-        </w:rPr>
-        <w:t>th</w:t>
-      </w:r>
-      <w:r>
-        <w:rPr>
-          <w:rFonts w:eastAsia="Times New Roman"/>
-          <w:sz w:val="24"/>
-          <w:szCs w:val="24"/>
-        </w:rPr>
-        <w:t xml:space="preserve"> International Conference of EASTS, Ho Chi</w:t>
-      </w:r>
-      <w:r>
-        <w:rPr>
-          <w:rFonts w:eastAsia="Times New Roman"/>
-          <w:sz w:val="24"/>
-          <w:szCs w:val="24"/>
-        </w:rPr>
-        <w:t xml:space="preserve"> </w:t>
-      </w:r>
-      <w:r>
-        <w:rPr>
-          <w:rFonts w:eastAsia="Times New Roman"/>
-          <w:sz w:val="24"/>
-          <w:szCs w:val="24"/>
-        </w:rPr>
-        <w:t>Minh City, Vietnam.</w:t>
-      </w:r>
-    </w:p>
-    <w:p>
-      <w:pPr>
-        <w:ind w:left="540" w:hanging="180"/>
-        <w:rPr>
-          <w:rFonts w:eastAsia="Times New Roman"/>
-          <w:sz w:val="24"/>
-          <w:szCs w:val="24"/>
+          <w:lang w:val="en-IN"/>
         </w:rPr>
       </w:pPr>
     </w:p>
@@ -2676,6 +2875,7 @@
           <w:iCs/>
           <w:sz w:val="24"/>
           <w:szCs w:val="24"/>
+          <w:lang w:val="en-IN"/>
         </w:rPr>
       </w:pPr>
       <w:r>
@@ -2687,6 +2887,7 @@
           <w:iCs/>
           <w:sz w:val="24"/>
           <w:szCs w:val="24"/>
+          <w:lang w:val="en-IN"/>
         </w:rPr>
         <w:t>Poster Presentations</w:t>
       </w:r>
@@ -2698,39 +2899,26 @@
           <w:rFonts w:eastAsia="Times New Roman"/>
           <w:sz w:val="24"/>
           <w:szCs w:val="24"/>
-        </w:rPr>
-      </w:pPr>
-      <w:r>
-        <w:rPr>
-          <w:rFonts w:eastAsia="Times New Roman"/>
-          <w:sz w:val="24"/>
-          <w:szCs w:val="24"/>
-        </w:rPr>
-        <w:t>Dennis,</w:t>
-      </w:r>
-      <w:r>
-        <w:rPr>
-          <w:rFonts w:eastAsia="Times New Roman"/>
-          <w:sz w:val="24"/>
-          <w:szCs w:val="24"/>
-        </w:rPr>
-        <w:t xml:space="preserve"> </w:t>
-      </w:r>
-      <w:r>
-        <w:rPr>
-          <w:rFonts w:eastAsia="Times New Roman"/>
-          <w:sz w:val="24"/>
-          <w:szCs w:val="24"/>
-        </w:rPr>
-        <w:t xml:space="preserve">S., Pahwa, A., &amp; Jaller, M. (2024). </w:t>
-      </w:r>
-      <w:r>
-        <w:rPr>
-          <w:rFonts w:eastAsia="Times New Roman"/>
-          <w:i/>
-          <w:iCs/>
-          <w:sz w:val="24"/>
-          <w:szCs w:val="24"/>
+          <w:lang w:val="en-IN"/>
+        </w:rPr>
+      </w:pPr>
+      <w:r>
+        <w:rPr>
+          <w:rFonts w:eastAsia="Times New Roman"/>
+          <w:sz w:val="24"/>
+          <w:szCs w:val="24"/>
+          <w:lang w:val="en-IN"/>
+        </w:rPr>
+        <w:t xml:space="preserve">Dennis, S., Pahwa, A., &amp; Jaller, M. (2024). </w:t>
+      </w:r>
+      <w:r>
+        <w:rPr>
+          <w:rFonts w:eastAsia="Times New Roman"/>
+          <w:i/>
+          <w:iCs/>
+          <w:sz w:val="24"/>
+          <w:szCs w:val="24"/>
+          <w:lang w:val="en-IN"/>
         </w:rPr>
         <w:t>Cargo Routing, Health Impacts, and Disadvantaged Communities.</w:t>
       </w:r>
@@ -2739,40 +2927,9 @@
           <w:rFonts w:eastAsia="Times New Roman"/>
           <w:sz w:val="24"/>
           <w:szCs w:val="24"/>
-        </w:rPr>
-        <w:t xml:space="preserve"> Presented at the Transportation Research Board 103</w:t>
-      </w:r>
-      <w:r>
-        <w:rPr>
-          <w:rFonts w:eastAsia="Times New Roman"/>
-          <w:sz w:val="24"/>
-          <w:szCs w:val="24"/>
-        </w:rPr>
-        <w:t>rd</w:t>
-      </w:r>
-      <w:r>
-        <w:rPr>
-          <w:rFonts w:eastAsia="Times New Roman"/>
-          <w:sz w:val="24"/>
-          <w:szCs w:val="24"/>
-        </w:rPr>
-        <w:t xml:space="preserve"> Annual</w:t>
-      </w:r>
-      <w:r>
-        <w:rPr>
-          <w:rFonts w:eastAsia="Times New Roman"/>
-          <w:sz w:val="24"/>
-          <w:szCs w:val="24"/>
-        </w:rPr>
-        <w:t xml:space="preserve"> </w:t>
-      </w:r>
-      <w:r>
-        <w:rPr>
-          <w:rFonts w:eastAsia="Times New Roman"/>
-          <w:sz w:val="24"/>
-          <w:szCs w:val="24"/>
-        </w:rPr>
-        <w:t>Meeting, Washington, D.C.</w:t>
+          <w:lang w:val="en-IN"/>
+        </w:rPr>
+        <w:t xml:space="preserve"> Presented at the Transportation Research Board 103rd Annual Meeting, Washington, D.C.</w:t>
       </w:r>
     </w:p>
     <w:p>
@@ -2782,13 +2939,15 @@
           <w:rFonts w:eastAsia="Times New Roman"/>
           <w:sz w:val="24"/>
           <w:szCs w:val="24"/>
-        </w:rPr>
-      </w:pPr>
-      <w:r>
-        <w:rPr>
-          <w:rFonts w:eastAsia="Times New Roman"/>
-          <w:sz w:val="24"/>
-          <w:szCs w:val="24"/>
+          <w:lang w:val="en-IN"/>
+        </w:rPr>
+      </w:pPr>
+      <w:r>
+        <w:rPr>
+          <w:rFonts w:eastAsia="Times New Roman"/>
+          <w:sz w:val="24"/>
+          <w:szCs w:val="24"/>
+          <w:lang w:val="en-IN"/>
         </w:rPr>
         <w:t xml:space="preserve">Pahwa, A., &amp; Jaller, M. (2020). </w:t>
       </w:r>
@@ -2799,6 +2958,7 @@
           <w:iCs/>
           <w:sz w:val="24"/>
           <w:szCs w:val="24"/>
+          <w:lang w:val="en-IN"/>
         </w:rPr>
         <w:t>Evaluating costs and distribution structure in last-mile deliveries under short time-windows.</w:t>
       </w:r>
@@ -2807,24 +2967,9 @@
           <w:rFonts w:eastAsia="Times New Roman"/>
           <w:sz w:val="24"/>
           <w:szCs w:val="24"/>
-        </w:rPr>
-        <w:t xml:space="preserve"> Presented at the Transportation Research Board 99th</w:t>
-      </w:r>
-      <w:r>
-        <w:rPr>
-          <w:rFonts w:eastAsia="Times New Roman"/>
-          <w:sz w:val="24"/>
-          <w:szCs w:val="24"/>
-        </w:rPr>
-        <w:t xml:space="preserve"> </w:t>
-      </w:r>
-      <w:r>
-        <w:rPr>
-          <w:rFonts w:eastAsia="Times New Roman"/>
-          <w:sz w:val="24"/>
-          <w:szCs w:val="24"/>
-        </w:rPr>
-        <w:t>Annual Meeting, Washington, D.C.</w:t>
+          <w:lang w:val="en-IN"/>
+        </w:rPr>
+        <w:t xml:space="preserve"> Presented at the Transportation Research Board 99th Annual Meeting, Washington, D.C.</w:t>
       </w:r>
     </w:p>
     <w:p>
@@ -2834,23 +2979,46 @@
           <w:rFonts w:eastAsia="Times New Roman"/>
           <w:sz w:val="24"/>
           <w:szCs w:val="24"/>
-        </w:rPr>
-      </w:pPr>
-      <w:r>
-        <w:rPr>
-          <w:rFonts w:eastAsia="Times New Roman"/>
-          <w:sz w:val="24"/>
-          <w:szCs w:val="24"/>
-        </w:rPr>
-        <w:t xml:space="preserve">Bischoff, J., Rodier, C. J., Pourrahmani, E., Jaller, M., Pahwa, A., &amp; Maciejewski, M. (2019). </w:t>
-      </w:r>
-      <w:r>
-        <w:rPr>
-          <w:rFonts w:eastAsia="Times New Roman"/>
-          <w:i/>
-          <w:iCs/>
-          <w:sz w:val="24"/>
-          <w:szCs w:val="24"/>
+          <w:lang w:val="en-IN"/>
+        </w:rPr>
+      </w:pPr>
+      <w:r>
+        <w:rPr>
+          <w:rFonts w:eastAsia="Times New Roman"/>
+          <w:sz w:val="24"/>
+          <w:szCs w:val="24"/>
+          <w:lang w:val="en-IN"/>
+        </w:rPr>
+        <w:t xml:space="preserve">Bischoff, J., Rodier, C. J., </w:t>
+      </w:r>
+      <w:proofErr w:type="spellStart"/>
+      <w:r>
+        <w:rPr>
+          <w:rFonts w:eastAsia="Times New Roman"/>
+          <w:sz w:val="24"/>
+          <w:szCs w:val="24"/>
+          <w:lang w:val="en-IN"/>
+        </w:rPr>
+        <w:t>Pourrahmani</w:t>
+      </w:r>
+      <w:proofErr w:type="spellEnd"/>
+      <w:r>
+        <w:rPr>
+          <w:rFonts w:eastAsia="Times New Roman"/>
+          <w:sz w:val="24"/>
+          <w:szCs w:val="24"/>
+          <w:lang w:val="en-IN"/>
+        </w:rPr>
+        <w:t xml:space="preserve">, E., Jaller, M., Pahwa, A., &amp; Maciejewski, M. (2019). </w:t>
+      </w:r>
+      <w:r>
+        <w:rPr>
+          <w:rFonts w:eastAsia="Times New Roman"/>
+          <w:i/>
+          <w:iCs/>
+          <w:sz w:val="24"/>
+          <w:szCs w:val="24"/>
+          <w:lang w:val="en-IN"/>
         </w:rPr>
         <w:t>Competition among Automated Taxis, Transit, and Conventional Passenger Vehicles: Traffic Effects in the San Francisco Bay Area.</w:t>
       </w:r>
@@ -2859,24 +3027,9 @@
           <w:rFonts w:eastAsia="Times New Roman"/>
           <w:sz w:val="24"/>
           <w:szCs w:val="24"/>
-        </w:rPr>
-        <w:t xml:space="preserve"> Presented at the Transportation Research</w:t>
-      </w:r>
-      <w:r>
-        <w:rPr>
-          <w:rFonts w:eastAsia="Times New Roman"/>
-          <w:sz w:val="24"/>
-          <w:szCs w:val="24"/>
-        </w:rPr>
-        <w:t xml:space="preserve"> </w:t>
-      </w:r>
-      <w:r>
-        <w:rPr>
-          <w:rFonts w:eastAsia="Times New Roman"/>
-          <w:sz w:val="24"/>
-          <w:szCs w:val="24"/>
-        </w:rPr>
-        <w:t>Board 98th Annual Meeting, Washington, D.C.</w:t>
+          <w:lang w:val="en-IN"/>
+        </w:rPr>
+        <w:t xml:space="preserve"> Presented at the Transportation Research Board 98th Annual Meeting, Washington, D.C.</w:t>
       </w:r>
     </w:p>
     <w:p>
@@ -2886,13 +3039,15 @@
           <w:rFonts w:eastAsia="Times New Roman"/>
           <w:sz w:val="24"/>
           <w:szCs w:val="24"/>
-        </w:rPr>
-      </w:pPr>
-      <w:r>
-        <w:rPr>
-          <w:rFonts w:eastAsia="Times New Roman"/>
-          <w:sz w:val="24"/>
-          <w:szCs w:val="24"/>
+          <w:lang w:val="en-IN"/>
+        </w:rPr>
+      </w:pPr>
+      <w:r>
+        <w:rPr>
+          <w:rFonts w:eastAsia="Times New Roman"/>
+          <w:sz w:val="24"/>
+          <w:szCs w:val="24"/>
+          <w:lang w:val="en-IN"/>
         </w:rPr>
         <w:t xml:space="preserve">Jaller, M., &amp; Pahwa, A. (2019). </w:t>
       </w:r>
@@ -2903,32 +3058,42 @@
           <w:iCs/>
           <w:sz w:val="24"/>
           <w:szCs w:val="24"/>
-        </w:rPr>
-        <w:t xml:space="preserve">Evaluating the Environmental Impacts of Online Shopping: A Behavioral Analysis using the American Time Use Survey (ATUS) Data. </w:t>
-      </w:r>
-      <w:r>
-        <w:rPr>
-          <w:rFonts w:eastAsia="Times New Roman"/>
-          <w:sz w:val="24"/>
-          <w:szCs w:val="24"/>
-        </w:rPr>
-        <w:t>Presented at the</w:t>
-      </w:r>
-      <w:r>
-        <w:rPr>
-          <w:rFonts w:eastAsia="Times New Roman"/>
-          <w:sz w:val="24"/>
-          <w:szCs w:val="24"/>
-        </w:rPr>
-        <w:t xml:space="preserve"> </w:t>
-      </w:r>
-      <w:r>
-        <w:rPr>
-          <w:rFonts w:eastAsia="Times New Roman"/>
-          <w:sz w:val="24"/>
-          <w:szCs w:val="24"/>
-        </w:rPr>
-        <w:t>Transportation Research Board 98th Annual Meeting, Washington, D.C.</w:t>
+          <w:lang w:val="en-IN"/>
+        </w:rPr>
+        <w:t xml:space="preserve">Evaluating the Environmental Impacts of Online Shopping: A </w:t>
+      </w:r>
+      <w:proofErr w:type="spellStart"/>
+      <w:r>
+        <w:rPr>
+          <w:rFonts w:eastAsia="Times New Roman"/>
+          <w:i/>
+          <w:iCs/>
+          <w:sz w:val="24"/>
+          <w:szCs w:val="24"/>
+          <w:lang w:val="en-IN"/>
+        </w:rPr>
+        <w:t>Behavioral</w:t>
+      </w:r>
+      <w:proofErr w:type="spellEnd"/>
+      <w:r>
+        <w:rPr>
+          <w:rFonts w:eastAsia="Times New Roman"/>
+          <w:i/>
+          <w:iCs/>
+          <w:sz w:val="24"/>
+          <w:szCs w:val="24"/>
+          <w:lang w:val="en-IN"/>
+        </w:rPr>
+        <w:t xml:space="preserve"> Analysis using the American Time Use Survey (ATUS) Data. </w:t>
+      </w:r>
+      <w:r>
+        <w:rPr>
+          <w:rFonts w:eastAsia="Times New Roman"/>
+          <w:sz w:val="24"/>
+          <w:szCs w:val="24"/>
+          <w:lang w:val="en-IN"/>
+        </w:rPr>
+        <w:t>Presented at the Transportation Research Board 98th Annual Meeting, Washington, D.C.</w:t>
       </w:r>
     </w:p>
     <w:p>
@@ -2937,6 +3102,7 @@
         <w:rPr>
           <w:sz w:val="20"/>
           <w:szCs w:val="20"/>
+          <w:lang w:val="en-IN"/>
         </w:rPr>
       </w:pPr>
     </w:p>
@@ -2945,6 +3111,7 @@
         <w:rPr>
           <w:sz w:val="20"/>
           <w:szCs w:val="20"/>
+          <w:lang w:val="en-IN"/>
         </w:rPr>
       </w:pPr>
       <w:r>
@@ -2954,6 +3121,7 @@
           <w:bCs/>
           <w:sz w:val="24"/>
           <w:szCs w:val="24"/>
+          <w:lang w:val="en-IN"/>
         </w:rPr>
         <w:t>H</w:t>
       </w:r>
@@ -2964,6 +3132,7 @@
           <w:bCs/>
           <w:sz w:val="18"/>
           <w:szCs w:val="18"/>
+          <w:lang w:val="en-IN"/>
         </w:rPr>
         <w:t>ONORS AND</w:t>
       </w:r>
@@ -2974,6 +3143,7 @@
           <w:bCs/>
           <w:sz w:val="24"/>
           <w:szCs w:val="24"/>
+          <w:lang w:val="en-IN"/>
         </w:rPr>
         <w:t xml:space="preserve"> A</w:t>
       </w:r>
@@ -2984,6 +3154,7 @@
           <w:bCs/>
           <w:sz w:val="18"/>
           <w:szCs w:val="18"/>
+          <w:lang w:val="en-IN"/>
         </w:rPr>
         <w:t>WARDS</w:t>
       </w:r>
@@ -2994,13 +3165,14 @@
         <w:rPr>
           <w:sz w:val="20"/>
           <w:szCs w:val="20"/>
-        </w:rPr>
-      </w:pPr>
-      <w:r>
-        <w:rPr>
-          <w:noProof/>
+          <w:lang w:val="en-IN"/>
+        </w:rPr>
+      </w:pPr>
+      <w:r>
+        <w:rPr>
           <w:sz w:val="20"/>
           <w:szCs w:val="20"/>
+          <w:lang w:val="en-IN"/>
         </w:rPr>
         <w:drawing>
           <wp:anchor distT="0" distB="0" distL="114300" distR="114300" simplePos="0" relativeHeight="251664384" behindDoc="1" locked="0" layoutInCell="0" allowOverlap="1" wp14:anchorId="2CBCC852" wp14:editId="615DB7C5">
@@ -3057,6 +3229,7 @@
         <w:rPr>
           <w:sz w:val="20"/>
           <w:szCs w:val="20"/>
+          <w:lang w:val="en-IN"/>
         </w:rPr>
       </w:pPr>
     </w:p>
@@ -3085,6 +3258,7 @@
               <w:rPr>
                 <w:sz w:val="20"/>
                 <w:szCs w:val="20"/>
+                <w:lang w:val="en-IN"/>
               </w:rPr>
             </w:pPr>
             <w:r>
@@ -3094,6 +3268,7 @@
                 <w:bCs/>
                 <w:sz w:val="24"/>
                 <w:szCs w:val="24"/>
+                <w:lang w:val="en-IN"/>
               </w:rPr>
               <w:t>Dissertation Grant</w:t>
             </w:r>
@@ -3109,6 +3284,7 @@
               <w:rPr>
                 <w:sz w:val="20"/>
                 <w:szCs w:val="20"/>
+                <w:lang w:val="en-IN"/>
               </w:rPr>
             </w:pPr>
             <w:r>
@@ -3116,6 +3292,7 @@
                 <w:rFonts w:eastAsia="Times New Roman"/>
                 <w:sz w:val="24"/>
                 <w:szCs w:val="24"/>
+                <w:lang w:val="en-IN"/>
               </w:rPr>
               <w:t>2021</w:t>
             </w:r>
@@ -3136,6 +3313,7 @@
               <w:rPr>
                 <w:sz w:val="20"/>
                 <w:szCs w:val="20"/>
+                <w:lang w:val="en-IN"/>
               </w:rPr>
             </w:pPr>
             <w:r>
@@ -3143,8 +3321,29 @@
                 <w:rFonts w:eastAsia="Times New Roman"/>
                 <w:sz w:val="24"/>
                 <w:szCs w:val="24"/>
-              </w:rPr>
-              <w:t>National Center for Sustainable Transportation Research Grant</w:t>
+                <w:lang w:val="en-IN"/>
+              </w:rPr>
+              <w:t xml:space="preserve">National </w:t>
+            </w:r>
+            <w:proofErr w:type="spellStart"/>
+            <w:r>
+              <w:rPr>
+                <w:rFonts w:eastAsia="Times New Roman"/>
+                <w:sz w:val="24"/>
+                <w:szCs w:val="24"/>
+                <w:lang w:val="en-IN"/>
+              </w:rPr>
+              <w:t>Center</w:t>
+            </w:r>
+            <w:proofErr w:type="spellEnd"/>
+            <w:r>
+              <w:rPr>
+                <w:rFonts w:eastAsia="Times New Roman"/>
+                <w:sz w:val="24"/>
+                <w:szCs w:val="24"/>
+                <w:lang w:val="en-IN"/>
+              </w:rPr>
+              <w:t xml:space="preserve"> for Sustainable Transportation Research Grant</w:t>
             </w:r>
           </w:p>
         </w:tc>
@@ -3157,6 +3356,7 @@
               <w:rPr>
                 <w:sz w:val="24"/>
                 <w:szCs w:val="24"/>
+                <w:lang w:val="en-IN"/>
               </w:rPr>
             </w:pPr>
           </w:p>
@@ -3176,6 +3376,7 @@
                 <w:rFonts w:eastAsia="Times New Roman"/>
                 <w:sz w:val="24"/>
                 <w:szCs w:val="24"/>
+                <w:lang w:val="en-IN"/>
               </w:rPr>
             </w:pPr>
           </w:p>
@@ -3189,6 +3390,7 @@
               <w:rPr>
                 <w:sz w:val="24"/>
                 <w:szCs w:val="24"/>
+                <w:lang w:val="en-IN"/>
               </w:rPr>
             </w:pPr>
           </w:p>
@@ -3208,6 +3410,7 @@
               <w:rPr>
                 <w:sz w:val="20"/>
                 <w:szCs w:val="20"/>
+                <w:lang w:val="en-IN"/>
               </w:rPr>
             </w:pPr>
             <w:r>
@@ -3217,6 +3420,7 @@
                 <w:bCs/>
                 <w:sz w:val="24"/>
                 <w:szCs w:val="24"/>
+                <w:lang w:val="en-IN"/>
               </w:rPr>
               <w:t>Fellowship</w:t>
             </w:r>
@@ -3232,6 +3436,7 @@
               <w:rPr>
                 <w:sz w:val="20"/>
                 <w:szCs w:val="20"/>
+                <w:lang w:val="en-IN"/>
               </w:rPr>
             </w:pPr>
             <w:r>
@@ -3239,6 +3444,7 @@
                 <w:rFonts w:eastAsia="Times New Roman"/>
                 <w:sz w:val="24"/>
                 <w:szCs w:val="24"/>
+                <w:lang w:val="en-IN"/>
               </w:rPr>
               <w:t>2017</w:t>
             </w:r>
@@ -3259,6 +3465,7 @@
               <w:rPr>
                 <w:sz w:val="20"/>
                 <w:szCs w:val="20"/>
+                <w:lang w:val="en-IN"/>
               </w:rPr>
             </w:pPr>
             <w:r>
@@ -3266,8 +3473,29 @@
                 <w:rFonts w:eastAsia="Times New Roman"/>
                 <w:sz w:val="24"/>
                 <w:szCs w:val="24"/>
-              </w:rPr>
-              <w:t>National Center for Sustainable Transportation Research Fellowship</w:t>
+                <w:lang w:val="en-IN"/>
+              </w:rPr>
+              <w:t xml:space="preserve">National </w:t>
+            </w:r>
+            <w:proofErr w:type="spellStart"/>
+            <w:r>
+              <w:rPr>
+                <w:rFonts w:eastAsia="Times New Roman"/>
+                <w:sz w:val="24"/>
+                <w:szCs w:val="24"/>
+                <w:lang w:val="en-IN"/>
+              </w:rPr>
+              <w:t>Center</w:t>
+            </w:r>
+            <w:proofErr w:type="spellEnd"/>
+            <w:r>
+              <w:rPr>
+                <w:rFonts w:eastAsia="Times New Roman"/>
+                <w:sz w:val="24"/>
+                <w:szCs w:val="24"/>
+                <w:lang w:val="en-IN"/>
+              </w:rPr>
+              <w:t xml:space="preserve"> for Sustainable Transportation Research Fellowship</w:t>
             </w:r>
           </w:p>
         </w:tc>
@@ -3282,6 +3510,7 @@
                 <w:rFonts w:eastAsia="Times New Roman"/>
                 <w:sz w:val="24"/>
                 <w:szCs w:val="24"/>
+                <w:lang w:val="en-IN"/>
               </w:rPr>
             </w:pPr>
           </w:p>
@@ -3294,6 +3523,7 @@
         <w:rPr>
           <w:sz w:val="20"/>
           <w:szCs w:val="20"/>
+          <w:lang w:val="en-IN"/>
         </w:rPr>
       </w:pPr>
     </w:p>
@@ -3302,6 +3532,7 @@
         <w:rPr>
           <w:sz w:val="20"/>
           <w:szCs w:val="20"/>
+          <w:lang w:val="en-IN"/>
         </w:rPr>
       </w:pPr>
       <w:r>
@@ -3311,6 +3542,7 @@
           <w:bCs/>
           <w:sz w:val="24"/>
           <w:szCs w:val="24"/>
+          <w:lang w:val="en-IN"/>
         </w:rPr>
         <w:t>S</w:t>
       </w:r>
@@ -3321,6 +3553,7 @@
           <w:bCs/>
           <w:sz w:val="18"/>
           <w:szCs w:val="18"/>
+          <w:lang w:val="en-IN"/>
         </w:rPr>
         <w:t>KILLS</w:t>
       </w:r>
@@ -3331,13 +3564,14 @@
         <w:rPr>
           <w:sz w:val="20"/>
           <w:szCs w:val="20"/>
-        </w:rPr>
-      </w:pPr>
-      <w:r>
-        <w:rPr>
-          <w:noProof/>
+          <w:lang w:val="en-IN"/>
+        </w:rPr>
+      </w:pPr>
+      <w:r>
+        <w:rPr>
           <w:sz w:val="20"/>
           <w:szCs w:val="20"/>
+          <w:lang w:val="en-IN"/>
         </w:rPr>
         <w:drawing>
           <wp:anchor distT="0" distB="0" distL="114300" distR="114300" simplePos="0" relativeHeight="251665408" behindDoc="1" locked="0" layoutInCell="0" allowOverlap="1" wp14:anchorId="635FF36E" wp14:editId="730AAE41">
@@ -3394,6 +3628,7 @@
         <w:rPr>
           <w:sz w:val="20"/>
           <w:szCs w:val="20"/>
+          <w:lang w:val="en-IN"/>
         </w:rPr>
       </w:pPr>
     </w:p>
@@ -3403,6 +3638,7 @@
         <w:rPr>
           <w:sz w:val="20"/>
           <w:szCs w:val="20"/>
+          <w:lang w:val="en-IN"/>
         </w:rPr>
       </w:pPr>
       <w:r>
@@ -3412,6 +3648,7 @@
           <w:bCs/>
           <w:sz w:val="24"/>
           <w:szCs w:val="24"/>
+          <w:lang w:val="en-IN"/>
         </w:rPr>
         <w:t>Programming Languages</w:t>
       </w:r>
@@ -3420,6 +3657,7 @@
           <w:rFonts w:eastAsia="Times New Roman"/>
           <w:sz w:val="24"/>
           <w:szCs w:val="24"/>
+          <w:lang w:val="en-IN"/>
         </w:rPr>
         <w:t>: Julia, Python, R, VBA, JavaScript</w:t>
       </w:r>
@@ -3431,6 +3669,7 @@
         <w:rPr>
           <w:sz w:val="20"/>
           <w:szCs w:val="20"/>
+          <w:lang w:val="en-IN"/>
         </w:rPr>
       </w:pPr>
       <w:r>
@@ -3440,6 +3679,7 @@
           <w:bCs/>
           <w:sz w:val="24"/>
           <w:szCs w:val="24"/>
+          <w:lang w:val="en-IN"/>
         </w:rPr>
         <w:t>Applications</w:t>
       </w:r>
@@ -3448,8 +3688,49 @@
           <w:rFonts w:eastAsia="Times New Roman"/>
           <w:sz w:val="24"/>
           <w:szCs w:val="24"/>
-        </w:rPr>
-        <w:t>: TransCAD, Maptitude, ArcGIS, VS Code, Git</w:t>
+          <w:lang w:val="en-IN"/>
+        </w:rPr>
+        <w:t xml:space="preserve">: </w:t>
+      </w:r>
+      <w:proofErr w:type="spellStart"/>
+      <w:r>
+        <w:rPr>
+          <w:rFonts w:eastAsia="Times New Roman"/>
+          <w:sz w:val="24"/>
+          <w:szCs w:val="24"/>
+          <w:lang w:val="en-IN"/>
+        </w:rPr>
+        <w:t>TransCAD</w:t>
+      </w:r>
+      <w:proofErr w:type="spellEnd"/>
+      <w:r>
+        <w:rPr>
+          <w:rFonts w:eastAsia="Times New Roman"/>
+          <w:sz w:val="24"/>
+          <w:szCs w:val="24"/>
+          <w:lang w:val="en-IN"/>
+        </w:rPr>
+        <w:t xml:space="preserve">, </w:t>
+      </w:r>
+      <w:proofErr w:type="spellStart"/>
+      <w:r>
+        <w:rPr>
+          <w:rFonts w:eastAsia="Times New Roman"/>
+          <w:sz w:val="24"/>
+          <w:szCs w:val="24"/>
+          <w:lang w:val="en-IN"/>
+        </w:rPr>
+        <w:t>Maptitude</w:t>
+      </w:r>
+      <w:proofErr w:type="spellEnd"/>
+      <w:r>
+        <w:rPr>
+          <w:rFonts w:eastAsia="Times New Roman"/>
+          <w:sz w:val="24"/>
+          <w:szCs w:val="24"/>
+          <w:lang w:val="en-IN"/>
+        </w:rPr>
+        <w:t>, ArcGIS, VS Code, Git</w:t>
       </w:r>
     </w:p>
     <w:p>
@@ -3458,6 +3739,7 @@
         <w:rPr>
           <w:sz w:val="20"/>
           <w:szCs w:val="20"/>
+          <w:lang w:val="en-IN"/>
         </w:rPr>
       </w:pPr>
     </w:p>
@@ -3466,6 +3748,7 @@
         <w:rPr>
           <w:sz w:val="20"/>
           <w:szCs w:val="20"/>
+          <w:lang w:val="en-IN"/>
         </w:rPr>
       </w:pPr>
       <w:r>
@@ -3475,6 +3758,7 @@
           <w:bCs/>
           <w:sz w:val="24"/>
           <w:szCs w:val="24"/>
+          <w:lang w:val="en-IN"/>
         </w:rPr>
         <w:t>P</w:t>
       </w:r>
@@ -3485,6 +3769,7 @@
           <w:bCs/>
           <w:sz w:val="18"/>
           <w:szCs w:val="18"/>
+          <w:lang w:val="en-IN"/>
         </w:rPr>
         <w:t>ROFESSIONAL</w:t>
       </w:r>
@@ -3495,6 +3780,7 @@
           <w:bCs/>
           <w:sz w:val="24"/>
           <w:szCs w:val="24"/>
+          <w:lang w:val="en-IN"/>
         </w:rPr>
         <w:t xml:space="preserve"> S</w:t>
       </w:r>
@@ -3505,6 +3791,7 @@
           <w:bCs/>
           <w:sz w:val="18"/>
           <w:szCs w:val="18"/>
+          <w:lang w:val="en-IN"/>
         </w:rPr>
         <w:t>ERVICE</w:t>
       </w:r>
@@ -3515,13 +3802,14 @@
         <w:rPr>
           <w:sz w:val="20"/>
           <w:szCs w:val="20"/>
-        </w:rPr>
-      </w:pPr>
-      <w:r>
-        <w:rPr>
-          <w:noProof/>
+          <w:lang w:val="en-IN"/>
+        </w:rPr>
+      </w:pPr>
+      <w:r>
+        <w:rPr>
           <w:sz w:val="20"/>
           <w:szCs w:val="20"/>
+          <w:lang w:val="en-IN"/>
         </w:rPr>
         <w:drawing>
           <wp:anchor distT="0" distB="0" distL="114300" distR="114300" simplePos="0" relativeHeight="251666432" behindDoc="1" locked="0" layoutInCell="0" allowOverlap="1" wp14:anchorId="7BCBF802" wp14:editId="5AF6636E">
@@ -3578,6 +3866,7 @@
         <w:rPr>
           <w:sz w:val="20"/>
           <w:szCs w:val="20"/>
+          <w:lang w:val="en-IN"/>
         </w:rPr>
       </w:pPr>
     </w:p>
@@ -3587,6 +3876,7 @@
         <w:rPr>
           <w:sz w:val="20"/>
           <w:szCs w:val="20"/>
+          <w:lang w:val="en-IN"/>
         </w:rPr>
       </w:pPr>
       <w:r>
@@ -3596,6 +3886,7 @@
           <w:bCs/>
           <w:sz w:val="24"/>
           <w:szCs w:val="24"/>
+          <w:lang w:val="en-IN"/>
         </w:rPr>
         <w:t>Peer-Reviewer</w:t>
       </w:r>
@@ -3612,13 +3903,15 @@
           <w:rFonts w:eastAsia="Times New Roman"/>
           <w:sz w:val="24"/>
           <w:szCs w:val="24"/>
-        </w:rPr>
-      </w:pPr>
-      <w:r>
-        <w:rPr>
-          <w:rFonts w:eastAsia="Times New Roman"/>
-          <w:sz w:val="24"/>
-          <w:szCs w:val="24"/>
+          <w:lang w:val="en-IN"/>
+        </w:rPr>
+      </w:pPr>
+      <w:r>
+        <w:rPr>
+          <w:rFonts w:eastAsia="Times New Roman"/>
+          <w:sz w:val="24"/>
+          <w:szCs w:val="24"/>
+          <w:lang w:val="en-IN"/>
         </w:rPr>
         <w:t>Applied Sciences</w:t>
       </w:r>
@@ -3635,13 +3928,15 @@
           <w:rFonts w:eastAsia="Times New Roman"/>
           <w:sz w:val="24"/>
           <w:szCs w:val="24"/>
-        </w:rPr>
-      </w:pPr>
-      <w:r>
-        <w:rPr>
-          <w:rFonts w:eastAsia="Times New Roman"/>
-          <w:sz w:val="24"/>
-          <w:szCs w:val="24"/>
+          <w:lang w:val="en-IN"/>
+        </w:rPr>
+      </w:pPr>
+      <w:r>
+        <w:rPr>
+          <w:rFonts w:eastAsia="Times New Roman"/>
+          <w:sz w:val="24"/>
+          <w:szCs w:val="24"/>
+          <w:lang w:val="en-IN"/>
         </w:rPr>
         <w:t>Central European Journal of Operations Research</w:t>
       </w:r>
@@ -3658,13 +3953,15 @@
           <w:rFonts w:eastAsia="Times New Roman"/>
           <w:sz w:val="24"/>
           <w:szCs w:val="24"/>
-        </w:rPr>
-      </w:pPr>
-      <w:r>
-        <w:rPr>
-          <w:rFonts w:eastAsia="Times New Roman"/>
-          <w:sz w:val="24"/>
-          <w:szCs w:val="24"/>
+          <w:lang w:val="en-IN"/>
+        </w:rPr>
+      </w:pPr>
+      <w:r>
+        <w:rPr>
+          <w:rFonts w:eastAsia="Times New Roman"/>
+          <w:sz w:val="24"/>
+          <w:szCs w:val="24"/>
+          <w:lang w:val="en-IN"/>
         </w:rPr>
         <w:t>Cogent Engineering</w:t>
       </w:r>
@@ -3681,13 +3978,15 @@
           <w:rFonts w:eastAsia="Times New Roman"/>
           <w:sz w:val="24"/>
           <w:szCs w:val="24"/>
-        </w:rPr>
-      </w:pPr>
-      <w:r>
-        <w:rPr>
-          <w:rFonts w:eastAsia="Times New Roman"/>
-          <w:sz w:val="24"/>
-          <w:szCs w:val="24"/>
+          <w:lang w:val="en-IN"/>
+        </w:rPr>
+      </w:pPr>
+      <w:r>
+        <w:rPr>
+          <w:rFonts w:eastAsia="Times New Roman"/>
+          <w:sz w:val="24"/>
+          <w:szCs w:val="24"/>
+          <w:lang w:val="en-IN"/>
         </w:rPr>
         <w:t>Computers and Industrial Engineering</w:t>
       </w:r>
@@ -3704,13 +4003,15 @@
           <w:rFonts w:eastAsia="Times New Roman"/>
           <w:sz w:val="24"/>
           <w:szCs w:val="24"/>
-        </w:rPr>
-      </w:pPr>
-      <w:r>
-        <w:rPr>
-          <w:rFonts w:eastAsia="Times New Roman"/>
-          <w:sz w:val="24"/>
-          <w:szCs w:val="24"/>
+          <w:lang w:val="en-IN"/>
+        </w:rPr>
+      </w:pPr>
+      <w:r>
+        <w:rPr>
+          <w:rFonts w:eastAsia="Times New Roman"/>
+          <w:sz w:val="24"/>
+          <w:szCs w:val="24"/>
+          <w:lang w:val="en-IN"/>
         </w:rPr>
         <w:t>International Journal of Environmental Research and Public Health</w:t>
       </w:r>
@@ -3727,13 +4028,15 @@
           <w:rFonts w:eastAsia="Times New Roman"/>
           <w:sz w:val="24"/>
           <w:szCs w:val="24"/>
-        </w:rPr>
-      </w:pPr>
-      <w:r>
-        <w:rPr>
-          <w:rFonts w:eastAsia="Times New Roman"/>
-          <w:sz w:val="24"/>
-          <w:szCs w:val="24"/>
+          <w:lang w:val="en-IN"/>
+        </w:rPr>
+      </w:pPr>
+      <w:r>
+        <w:rPr>
+          <w:rFonts w:eastAsia="Times New Roman"/>
+          <w:sz w:val="24"/>
+          <w:szCs w:val="24"/>
+          <w:lang w:val="en-IN"/>
         </w:rPr>
         <w:t>International Journal of Logistics</w:t>
       </w:r>
@@ -3750,13 +4053,15 @@
           <w:rFonts w:eastAsia="Times New Roman"/>
           <w:sz w:val="24"/>
           <w:szCs w:val="24"/>
-        </w:rPr>
-      </w:pPr>
-      <w:r>
-        <w:rPr>
-          <w:rFonts w:eastAsia="Times New Roman"/>
-          <w:sz w:val="24"/>
-          <w:szCs w:val="24"/>
+          <w:lang w:val="en-IN"/>
+        </w:rPr>
+      </w:pPr>
+      <w:r>
+        <w:rPr>
+          <w:rFonts w:eastAsia="Times New Roman"/>
+          <w:sz w:val="24"/>
+          <w:szCs w:val="24"/>
+          <w:lang w:val="en-IN"/>
         </w:rPr>
         <w:t>Journal of Advanced Transportation</w:t>
       </w:r>
@@ -3773,13 +4078,15 @@
           <w:rFonts w:eastAsia="Times New Roman"/>
           <w:sz w:val="24"/>
           <w:szCs w:val="24"/>
-        </w:rPr>
-      </w:pPr>
-      <w:r>
-        <w:rPr>
-          <w:rFonts w:eastAsia="Times New Roman"/>
-          <w:sz w:val="24"/>
-          <w:szCs w:val="24"/>
+          <w:lang w:val="en-IN"/>
+        </w:rPr>
+      </w:pPr>
+      <w:r>
+        <w:rPr>
+          <w:rFonts w:eastAsia="Times New Roman"/>
+          <w:sz w:val="24"/>
+          <w:szCs w:val="24"/>
+          <w:lang w:val="en-IN"/>
         </w:rPr>
         <w:t>Journal of The Institution of Engineers (India): Series A</w:t>
       </w:r>
@@ -3796,13 +4103,15 @@
           <w:rFonts w:eastAsia="Times New Roman"/>
           <w:sz w:val="24"/>
           <w:szCs w:val="24"/>
-        </w:rPr>
-      </w:pPr>
-      <w:r>
-        <w:rPr>
-          <w:rFonts w:eastAsia="Times New Roman"/>
-          <w:sz w:val="24"/>
-          <w:szCs w:val="24"/>
+          <w:lang w:val="en-IN"/>
+        </w:rPr>
+      </w:pPr>
+      <w:r>
+        <w:rPr>
+          <w:rFonts w:eastAsia="Times New Roman"/>
+          <w:sz w:val="24"/>
+          <w:szCs w:val="24"/>
+          <w:lang w:val="en-IN"/>
         </w:rPr>
         <w:t>Networks and Spatial Economics</w:t>
       </w:r>
@@ -3819,23 +4128,17 @@
           <w:rFonts w:eastAsia="Times New Roman"/>
           <w:sz w:val="24"/>
           <w:szCs w:val="24"/>
-        </w:rPr>
-      </w:pPr>
-      <w:r>
-        <w:rPr>
-          <w:rFonts w:eastAsia="Times New Roman"/>
-          <w:sz w:val="24"/>
-          <w:szCs w:val="24"/>
-        </w:rPr>
-        <w:t>NPJ</w:t>
-      </w:r>
-      <w:r>
-        <w:rPr>
-          <w:rFonts w:eastAsia="Times New Roman"/>
-          <w:sz w:val="24"/>
-          <w:szCs w:val="24"/>
-        </w:rPr>
-        <w:t xml:space="preserve"> Sustainable Mobility and Transport</w:t>
+          <w:lang w:val="en-IN"/>
+        </w:rPr>
+      </w:pPr>
+      <w:r>
+        <w:rPr>
+          <w:rFonts w:eastAsia="Times New Roman"/>
+          <w:sz w:val="24"/>
+          <w:szCs w:val="24"/>
+          <w:lang w:val="en-IN"/>
+        </w:rPr>
+        <w:t>NPJ Sustainable Mobility and Transport</w:t>
       </w:r>
     </w:p>
     <w:p>
@@ -3850,13 +4153,15 @@
           <w:rFonts w:eastAsia="Times New Roman"/>
           <w:sz w:val="24"/>
           <w:szCs w:val="24"/>
-        </w:rPr>
-      </w:pPr>
-      <w:r>
-        <w:rPr>
-          <w:rFonts w:eastAsia="Times New Roman"/>
-          <w:sz w:val="24"/>
-          <w:szCs w:val="24"/>
+          <w:lang w:val="en-IN"/>
+        </w:rPr>
+      </w:pPr>
+      <w:r>
+        <w:rPr>
+          <w:rFonts w:eastAsia="Times New Roman"/>
+          <w:sz w:val="24"/>
+          <w:szCs w:val="24"/>
+          <w:lang w:val="en-IN"/>
         </w:rPr>
         <w:t>Sustainability</w:t>
       </w:r>
@@ -3873,14 +4178,17 @@
           <w:rFonts w:eastAsia="Times New Roman"/>
           <w:sz w:val="24"/>
           <w:szCs w:val="24"/>
-        </w:rPr>
-      </w:pPr>
-      <w:r>
-        <w:rPr>
-          <w:rFonts w:eastAsia="Times New Roman"/>
-          <w:sz w:val="24"/>
-          <w:szCs w:val="24"/>
-        </w:rPr>
+          <w:lang w:val="en-IN"/>
+        </w:rPr>
+      </w:pPr>
+      <w:r>
+        <w:rPr>
+          <w:rFonts w:eastAsia="Times New Roman"/>
+          <w:sz w:val="24"/>
+          <w:szCs w:val="24"/>
+          <w:lang w:val="en-IN"/>
+        </w:rPr>
+        <w:lastRenderedPageBreak/>
         <w:t>Transportation in Developing Economies</w:t>
       </w:r>
     </w:p>
@@ -3896,31 +4204,17 @@
           <w:rFonts w:eastAsia="Times New Roman"/>
           <w:sz w:val="24"/>
           <w:szCs w:val="24"/>
-        </w:rPr>
-      </w:pPr>
-      <w:r>
-        <w:rPr>
-          <w:rFonts w:eastAsia="Times New Roman"/>
-          <w:sz w:val="24"/>
-          <w:szCs w:val="24"/>
-        </w:rPr>
-        <w:t>Transportation Planning and</w:t>
-      </w:r>
-      <w:r>
-        <w:rPr>
-          <w:rFonts w:eastAsia="Times New Roman"/>
-          <w:sz w:val="24"/>
-          <w:szCs w:val="24"/>
-        </w:rPr>
-        <w:t xml:space="preserve"> </w:t>
-      </w:r>
-      <w:r>
-        <w:rPr>
-          <w:rFonts w:eastAsia="Times New Roman"/>
-          <w:sz w:val="24"/>
-          <w:szCs w:val="24"/>
-        </w:rPr>
-        <w:t>Implementation Methodologies for Developing Countries</w:t>
+          <w:lang w:val="en-IN"/>
+        </w:rPr>
+      </w:pPr>
+      <w:r>
+        <w:rPr>
+          <w:rFonts w:eastAsia="Times New Roman"/>
+          <w:sz w:val="24"/>
+          <w:szCs w:val="24"/>
+          <w:lang w:val="en-IN"/>
+        </w:rPr>
+        <w:t>Transportation Planning and Implementation Methodologies for Developing Countries</w:t>
       </w:r>
     </w:p>
     <w:p>
@@ -3935,15 +4229,16 @@
           <w:rFonts w:eastAsia="Times New Roman"/>
           <w:sz w:val="24"/>
           <w:szCs w:val="24"/>
-        </w:rPr>
-      </w:pPr>
-      <w:r>
-        <w:rPr>
-          <w:rFonts w:eastAsia="Times New Roman"/>
-          <w:sz w:val="24"/>
-          <w:szCs w:val="24"/>
-        </w:rPr>
-        <w:lastRenderedPageBreak/>
+          <w:lang w:val="en-IN"/>
+        </w:rPr>
+      </w:pPr>
+      <w:r>
+        <w:rPr>
+          <w:rFonts w:eastAsia="Times New Roman"/>
+          <w:sz w:val="24"/>
+          <w:szCs w:val="24"/>
+          <w:lang w:val="en-IN"/>
+        </w:rPr>
         <w:t>Transportation Planning and Technology</w:t>
       </w:r>
     </w:p>
@@ -3959,13 +4254,15 @@
           <w:rFonts w:eastAsia="Times New Roman"/>
           <w:sz w:val="24"/>
           <w:szCs w:val="24"/>
-        </w:rPr>
-      </w:pPr>
-      <w:r>
-        <w:rPr>
-          <w:rFonts w:eastAsia="Times New Roman"/>
-          <w:sz w:val="24"/>
-          <w:szCs w:val="24"/>
+          <w:lang w:val="en-IN"/>
+        </w:rPr>
+      </w:pPr>
+      <w:r>
+        <w:rPr>
+          <w:rFonts w:eastAsia="Times New Roman"/>
+          <w:sz w:val="24"/>
+          <w:szCs w:val="24"/>
+          <w:lang w:val="en-IN"/>
         </w:rPr>
         <w:t>Transportation Research Board Annual Meeting</w:t>
       </w:r>
@@ -3982,13 +4279,15 @@
           <w:rFonts w:eastAsia="Times New Roman"/>
           <w:sz w:val="24"/>
           <w:szCs w:val="24"/>
-        </w:rPr>
-      </w:pPr>
-      <w:r>
-        <w:rPr>
-          <w:rFonts w:eastAsia="Times New Roman"/>
-          <w:sz w:val="24"/>
-          <w:szCs w:val="24"/>
+          <w:lang w:val="en-IN"/>
+        </w:rPr>
+      </w:pPr>
+      <w:r>
+        <w:rPr>
+          <w:rFonts w:eastAsia="Times New Roman"/>
+          <w:sz w:val="24"/>
+          <w:szCs w:val="24"/>
+          <w:lang w:val="en-IN"/>
         </w:rPr>
         <w:t>Transportation Research Part A: Policy and Planning</w:t>
       </w:r>
@@ -4005,13 +4304,15 @@
           <w:rFonts w:eastAsia="Times New Roman"/>
           <w:sz w:val="24"/>
           <w:szCs w:val="24"/>
-        </w:rPr>
-      </w:pPr>
-      <w:r>
-        <w:rPr>
-          <w:rFonts w:eastAsia="Times New Roman"/>
-          <w:sz w:val="24"/>
-          <w:szCs w:val="24"/>
+          <w:lang w:val="en-IN"/>
+        </w:rPr>
+      </w:pPr>
+      <w:r>
+        <w:rPr>
+          <w:rFonts w:eastAsia="Times New Roman"/>
+          <w:sz w:val="24"/>
+          <w:szCs w:val="24"/>
+          <w:lang w:val="en-IN"/>
         </w:rPr>
         <w:t xml:space="preserve">Transportation Research Part C: </w:t>
       </w:r>
@@ -4020,6 +4321,7 @@
           <w:rFonts w:eastAsia="Times New Roman"/>
           <w:sz w:val="24"/>
           <w:szCs w:val="24"/>
+          <w:lang w:val="en-IN"/>
         </w:rPr>
         <w:t>Emerging Technologies</w:t>
       </w:r>
@@ -4036,13 +4338,15 @@
           <w:rFonts w:eastAsia="Times New Roman"/>
           <w:sz w:val="24"/>
           <w:szCs w:val="24"/>
-        </w:rPr>
-      </w:pPr>
-      <w:r>
-        <w:rPr>
-          <w:rFonts w:eastAsia="Times New Roman"/>
-          <w:sz w:val="24"/>
-          <w:szCs w:val="24"/>
+          <w:lang w:val="en-IN"/>
+        </w:rPr>
+      </w:pPr>
+      <w:r>
+        <w:rPr>
+          <w:rFonts w:eastAsia="Times New Roman"/>
+          <w:sz w:val="24"/>
+          <w:szCs w:val="24"/>
+          <w:lang w:val="en-IN"/>
         </w:rPr>
         <w:t>Transportation Research Part D: Transport and Environment</w:t>
       </w:r>
@@ -4059,13 +4363,15 @@
           <w:rFonts w:eastAsia="Times New Roman"/>
           <w:sz w:val="24"/>
           <w:szCs w:val="24"/>
-        </w:rPr>
-      </w:pPr>
-      <w:r>
-        <w:rPr>
-          <w:rFonts w:eastAsia="Times New Roman"/>
-          <w:sz w:val="24"/>
-          <w:szCs w:val="24"/>
+          <w:lang w:val="en-IN"/>
+        </w:rPr>
+      </w:pPr>
+      <w:r>
+        <w:rPr>
+          <w:rFonts w:eastAsia="Times New Roman"/>
+          <w:sz w:val="24"/>
+          <w:szCs w:val="24"/>
+          <w:lang w:val="en-IN"/>
         </w:rPr>
         <w:t>Transportation Research Part E: Logistics and Transportation Review</w:t>
       </w:r>
@@ -4082,13 +4388,15 @@
           <w:rFonts w:eastAsia="Times New Roman"/>
           <w:sz w:val="24"/>
           <w:szCs w:val="24"/>
-        </w:rPr>
-      </w:pPr>
-      <w:r>
-        <w:rPr>
-          <w:rFonts w:eastAsia="Times New Roman"/>
-          <w:sz w:val="24"/>
-          <w:szCs w:val="24"/>
+          <w:lang w:val="en-IN"/>
+        </w:rPr>
+      </w:pPr>
+      <w:r>
+        <w:rPr>
+          <w:rFonts w:eastAsia="Times New Roman"/>
+          <w:sz w:val="24"/>
+          <w:szCs w:val="24"/>
+          <w:lang w:val="en-IN"/>
         </w:rPr>
         <w:t>Transportation Research Record</w:t>
       </w:r>
@@ -4105,13 +4413,15 @@
           <w:rFonts w:eastAsia="Times New Roman"/>
           <w:sz w:val="24"/>
           <w:szCs w:val="24"/>
-        </w:rPr>
-      </w:pPr>
-      <w:r>
-        <w:rPr>
-          <w:rFonts w:eastAsia="Times New Roman"/>
-          <w:sz w:val="24"/>
-          <w:szCs w:val="24"/>
+          <w:lang w:val="en-IN"/>
+        </w:rPr>
+      </w:pPr>
+      <w:r>
+        <w:rPr>
+          <w:rFonts w:eastAsia="Times New Roman"/>
+          <w:sz w:val="24"/>
+          <w:szCs w:val="24"/>
+          <w:lang w:val="en-IN"/>
         </w:rPr>
         <w:t>Trauma care</w:t>
       </w:r>
@@ -4128,13 +4438,15 @@
           <w:rFonts w:eastAsia="Times New Roman"/>
           <w:sz w:val="24"/>
           <w:szCs w:val="24"/>
-        </w:rPr>
-      </w:pPr>
-      <w:r>
-        <w:rPr>
-          <w:rFonts w:eastAsia="Times New Roman"/>
-          <w:sz w:val="24"/>
-          <w:szCs w:val="24"/>
+          <w:lang w:val="en-IN"/>
+        </w:rPr>
+      </w:pPr>
+      <w:r>
+        <w:rPr>
+          <w:rFonts w:eastAsia="Times New Roman"/>
+          <w:sz w:val="24"/>
+          <w:szCs w:val="24"/>
+          <w:lang w:val="en-IN"/>
         </w:rPr>
         <w:t>World Symposium on Transport and Land Use Research</w:t>
       </w:r>
@@ -4146,6 +4458,7 @@
           <w:rFonts w:ascii="Calibri Light" w:eastAsia="Calibri Light" w:hAnsi="Calibri Light" w:cs="Calibri Light"/>
           <w:sz w:val="24"/>
           <w:szCs w:val="24"/>
+          <w:lang w:val="en-IN"/>
         </w:rPr>
       </w:pPr>
     </w:p>
@@ -4155,6 +4468,7 @@
         <w:rPr>
           <w:sz w:val="20"/>
           <w:szCs w:val="20"/>
+          <w:lang w:val="en-IN"/>
         </w:rPr>
       </w:pPr>
       <w:r>
@@ -4164,6 +4478,7 @@
           <w:bCs/>
           <w:sz w:val="23"/>
           <w:szCs w:val="23"/>
+          <w:lang w:val="en-IN"/>
         </w:rPr>
         <w:t>Postdoc Supervisor</w:t>
       </w:r>
@@ -4175,6 +4490,7 @@
         <w:rPr>
           <w:sz w:val="20"/>
           <w:szCs w:val="20"/>
+          <w:lang w:val="en-IN"/>
         </w:rPr>
       </w:pPr>
       <w:r>
@@ -4182,6 +4498,7 @@
           <w:rFonts w:ascii="Calibri Light" w:eastAsia="Calibri Light" w:hAnsi="Calibri Light" w:cs="Calibri Light"/>
           <w:sz w:val="24"/>
           <w:szCs w:val="24"/>
+          <w:lang w:val="en-IN"/>
         </w:rPr>
         <w:t>-</w:t>
       </w:r>
@@ -4192,6 +4509,7 @@
         <w:rPr>
           <w:sz w:val="20"/>
           <w:szCs w:val="20"/>
+          <w:lang w:val="en-IN"/>
         </w:rPr>
       </w:pPr>
     </w:p>
@@ -4201,6 +4519,7 @@
         <w:rPr>
           <w:sz w:val="20"/>
           <w:szCs w:val="20"/>
+          <w:lang w:val="en-IN"/>
         </w:rPr>
       </w:pPr>
       <w:r>
@@ -4210,6 +4529,7 @@
           <w:bCs/>
           <w:sz w:val="24"/>
           <w:szCs w:val="24"/>
+          <w:lang w:val="en-IN"/>
         </w:rPr>
         <w:t>PhD Supervisor</w:t>
       </w:r>
@@ -4221,6 +4541,7 @@
         <w:rPr>
           <w:sz w:val="20"/>
           <w:szCs w:val="20"/>
+          <w:lang w:val="en-IN"/>
         </w:rPr>
       </w:pPr>
       <w:r>
@@ -4228,6 +4549,7 @@
           <w:rFonts w:ascii="Calibri Light" w:eastAsia="Calibri Light" w:hAnsi="Calibri Light" w:cs="Calibri Light"/>
           <w:sz w:val="24"/>
           <w:szCs w:val="24"/>
+          <w:lang w:val="en-IN"/>
         </w:rPr>
         <w:t>-</w:t>
       </w:r>
@@ -4238,6 +4560,7 @@
         <w:rPr>
           <w:sz w:val="20"/>
           <w:szCs w:val="20"/>
+          <w:lang w:val="en-IN"/>
         </w:rPr>
       </w:pPr>
     </w:p>
@@ -4247,6 +4570,7 @@
         <w:rPr>
           <w:sz w:val="20"/>
           <w:szCs w:val="20"/>
+          <w:lang w:val="en-IN"/>
         </w:rPr>
       </w:pPr>
       <w:r>
@@ -4256,6 +4580,7 @@
           <w:bCs/>
           <w:sz w:val="24"/>
           <w:szCs w:val="24"/>
+          <w:lang w:val="en-IN"/>
         </w:rPr>
         <w:t>MTech Supervisor</w:t>
       </w:r>
@@ -4267,6 +4592,7 @@
         <w:rPr>
           <w:sz w:val="20"/>
           <w:szCs w:val="20"/>
+          <w:lang w:val="en-IN"/>
         </w:rPr>
       </w:pPr>
       <w:r>
@@ -4274,6 +4600,7 @@
           <w:rFonts w:ascii="Calibri Light" w:eastAsia="Calibri Light" w:hAnsi="Calibri Light" w:cs="Calibri Light"/>
           <w:sz w:val="24"/>
           <w:szCs w:val="24"/>
+          <w:lang w:val="en-IN"/>
         </w:rPr>
         <w:t>-</w:t>
       </w:r>
@@ -4284,6 +4611,7 @@
         <w:rPr>
           <w:sz w:val="20"/>
           <w:szCs w:val="20"/>
+          <w:lang w:val="en-IN"/>
         </w:rPr>
       </w:pPr>
     </w:p>
@@ -4293,6 +4621,7 @@
         <w:rPr>
           <w:sz w:val="20"/>
           <w:szCs w:val="20"/>
+          <w:lang w:val="en-IN"/>
         </w:rPr>
       </w:pPr>
       <w:r>
@@ -4302,6 +4631,7 @@
           <w:bCs/>
           <w:sz w:val="24"/>
           <w:szCs w:val="24"/>
+          <w:lang w:val="en-IN"/>
         </w:rPr>
         <w:t>BTech Supervisor</w:t>
       </w:r>
@@ -4313,6 +4643,7 @@
         <w:rPr>
           <w:sz w:val="20"/>
           <w:szCs w:val="20"/>
+          <w:lang w:val="en-IN"/>
         </w:rPr>
       </w:pPr>
       <w:r>
@@ -4320,6 +4651,7 @@
           <w:rFonts w:ascii="Calibri Light" w:eastAsia="Calibri Light" w:hAnsi="Calibri Light" w:cs="Calibri Light"/>
           <w:sz w:val="24"/>
           <w:szCs w:val="24"/>
+          <w:lang w:val="en-IN"/>
         </w:rPr>
         <w:t>-</w:t>
       </w:r>
@@ -4330,6 +4662,7 @@
         <w:rPr>
           <w:sz w:val="20"/>
           <w:szCs w:val="20"/>
+          <w:lang w:val="en-IN"/>
         </w:rPr>
       </w:pPr>
     </w:p>
@@ -4339,6 +4672,7 @@
         <w:rPr>
           <w:sz w:val="20"/>
           <w:szCs w:val="20"/>
+          <w:lang w:val="en-IN"/>
         </w:rPr>
       </w:pPr>
       <w:r>
@@ -4348,6 +4682,7 @@
           <w:bCs/>
           <w:sz w:val="24"/>
           <w:szCs w:val="24"/>
+          <w:lang w:val="en-IN"/>
         </w:rPr>
         <w:t>Instructor</w:t>
       </w:r>
@@ -4357,18 +4692,41 @@
         <w:spacing w:line="237" w:lineRule="auto"/>
         <w:ind w:left="540"/>
         <w:rPr>
+          <w:rFonts w:eastAsia="Times New Roman"/>
+          <w:sz w:val="24"/>
+          <w:szCs w:val="24"/>
+          <w:lang w:val="en-IN"/>
+        </w:rPr>
+      </w:pPr>
+      <w:r>
+        <w:rPr>
+          <w:rFonts w:eastAsia="Times New Roman"/>
+          <w:sz w:val="24"/>
+          <w:szCs w:val="24"/>
+          <w:lang w:val="en-IN"/>
+        </w:rPr>
+        <w:t>CE 5972 – Optimisation Techniques in Transportation Engineering</w:t>
+      </w:r>
+    </w:p>
+    <w:p>
+      <w:pPr>
+        <w:spacing w:line="237" w:lineRule="auto"/>
+        <w:ind w:left="540"/>
+        <w:rPr>
           <w:rFonts w:ascii="Calibri Light" w:eastAsia="Calibri Light" w:hAnsi="Calibri Light" w:cs="Calibri Light"/>
           <w:sz w:val="24"/>
           <w:szCs w:val="24"/>
-        </w:rPr>
-      </w:pPr>
-      <w:r>
-        <w:rPr>
-          <w:rFonts w:ascii="Calibri Light" w:eastAsia="Calibri Light" w:hAnsi="Calibri Light" w:cs="Calibri Light"/>
-          <w:sz w:val="24"/>
-          <w:szCs w:val="24"/>
-        </w:rPr>
-        <w:t>-</w:t>
+          <w:lang w:val="en-IN"/>
+        </w:rPr>
+      </w:pPr>
+      <w:r>
+        <w:rPr>
+          <w:rFonts w:eastAsia="Times New Roman"/>
+          <w:sz w:val="24"/>
+          <w:szCs w:val="24"/>
+          <w:lang w:val="en-IN"/>
+        </w:rPr>
+        <w:t xml:space="preserve"> </w:t>
       </w:r>
     </w:p>
     <w:sectPr>

</xml_diff>

<commit_message>
Deploying to gh-pages from @ lognitilab/lognitilab.github.io@ac3b730fa29fffda97ccf816143b3273839a3df8 🚀
</commit_message>
<xml_diff>
--- a/assets/doc/cv-anmolpahwa.docx
+++ b/assets/doc/cv-anmolpahwa.docx
@@ -442,6 +442,7 @@
       </w:pPr>
       <w:r>
         <w:rPr>
+          <w:noProof/>
           <w:sz w:val="20"/>
           <w:szCs w:val="20"/>
           <w:lang w:val="en-IN"/>
@@ -1299,6 +1300,7 @@
       </w:pPr>
       <w:r>
         <w:rPr>
+          <w:noProof/>
           <w:sz w:val="20"/>
           <w:szCs w:val="20"/>
           <w:lang w:val="en-IN"/>
@@ -1365,6 +1367,7 @@
     <w:p>
       <w:pPr>
         <w:ind w:left="80" w:firstLine="280"/>
+        <w:jc w:val="both"/>
         <w:rPr>
           <w:rFonts w:eastAsia="Times New Roman"/>
           <w:b/>
@@ -1393,6 +1396,7 @@
     <w:p>
       <w:pPr>
         <w:ind w:left="540" w:hanging="180"/>
+        <w:jc w:val="both"/>
         <w:rPr>
           <w:rFonts w:eastAsia="Times New Roman"/>
           <w:i/>
@@ -1426,6 +1430,7 @@
     <w:p>
       <w:pPr>
         <w:ind w:left="540" w:hanging="180"/>
+        <w:jc w:val="both"/>
         <w:rPr>
           <w:rFonts w:eastAsia="Times New Roman"/>
           <w:i/>
@@ -1479,6 +1484,7 @@
     <w:p>
       <w:pPr>
         <w:ind w:left="540" w:hanging="180"/>
+        <w:jc w:val="both"/>
         <w:rPr>
           <w:rFonts w:eastAsia="Times New Roman"/>
           <w:i/>
@@ -1512,6 +1518,7 @@
     <w:p>
       <w:pPr>
         <w:ind w:left="540" w:hanging="180"/>
+        <w:jc w:val="both"/>
         <w:rPr>
           <w:rFonts w:eastAsia="Times New Roman"/>
           <w:i/>
@@ -1545,6 +1552,7 @@
     <w:p>
       <w:pPr>
         <w:ind w:left="540" w:hanging="180"/>
+        <w:jc w:val="both"/>
         <w:rPr>
           <w:rFonts w:eastAsia="Times New Roman"/>
           <w:i/>
@@ -1578,6 +1586,7 @@
     <w:p>
       <w:pPr>
         <w:ind w:left="540" w:hanging="180"/>
+        <w:jc w:val="both"/>
         <w:rPr>
           <w:rFonts w:eastAsia="Times New Roman"/>
           <w:i/>
@@ -1631,6 +1640,7 @@
     <w:p>
       <w:pPr>
         <w:ind w:left="540" w:hanging="180"/>
+        <w:jc w:val="both"/>
         <w:rPr>
           <w:rFonts w:eastAsia="Times New Roman"/>
           <w:i/>
@@ -1664,6 +1674,7 @@
     <w:p>
       <w:pPr>
         <w:ind w:left="540" w:hanging="180"/>
+        <w:jc w:val="both"/>
         <w:rPr>
           <w:rFonts w:eastAsia="Times New Roman"/>
           <w:i/>
@@ -1677,6 +1688,7 @@
     <w:p>
       <w:pPr>
         <w:ind w:left="540" w:hanging="180"/>
+        <w:jc w:val="both"/>
         <w:rPr>
           <w:rFonts w:eastAsia="Times New Roman"/>
           <w:b/>
@@ -1692,6 +1704,7 @@
     <w:p>
       <w:pPr>
         <w:ind w:left="540" w:hanging="180"/>
+        <w:jc w:val="both"/>
         <w:rPr>
           <w:rFonts w:eastAsia="Times New Roman"/>
           <w:b/>
@@ -1721,462 +1734,7 @@
     <w:p>
       <w:pPr>
         <w:ind w:left="540" w:hanging="180"/>
-        <w:rPr>
-          <w:rFonts w:eastAsia="Times New Roman"/>
-          <w:sz w:val="24"/>
-          <w:szCs w:val="24"/>
-          <w:lang w:val="en-IN"/>
-        </w:rPr>
-      </w:pPr>
-      <w:r>
-        <w:rPr>
-          <w:rFonts w:eastAsia="Times New Roman"/>
-          <w:sz w:val="24"/>
-          <w:szCs w:val="24"/>
-          <w:lang w:val="en-IN"/>
-        </w:rPr>
-        <w:t xml:space="preserve">Jaller, M., Pahwa, A., &amp; </w:t>
-      </w:r>
-      <w:proofErr w:type="spellStart"/>
-      <w:r>
-        <w:rPr>
-          <w:rFonts w:eastAsia="Times New Roman"/>
-          <w:sz w:val="24"/>
-          <w:szCs w:val="24"/>
-          <w:lang w:val="en-IN"/>
-        </w:rPr>
-        <w:t>Center</w:t>
-      </w:r>
-      <w:proofErr w:type="spellEnd"/>
-      <w:r>
-        <w:rPr>
-          <w:rFonts w:eastAsia="Times New Roman"/>
-          <w:sz w:val="24"/>
-          <w:szCs w:val="24"/>
-          <w:lang w:val="en-IN"/>
-        </w:rPr>
-        <w:t xml:space="preserve">, M. T. (2023). Sketch Planning Tool for Sustainable and Resilient Urban Goods Distribution: User Manual. </w:t>
-      </w:r>
-      <w:r>
-        <w:rPr>
-          <w:rFonts w:eastAsia="Times New Roman"/>
-          <w:i/>
-          <w:iCs/>
-          <w:sz w:val="24"/>
-          <w:szCs w:val="24"/>
-          <w:lang w:val="en-IN"/>
-        </w:rPr>
-        <w:t xml:space="preserve">METRANS Transportation </w:t>
-      </w:r>
-      <w:proofErr w:type="spellStart"/>
-      <w:r>
-        <w:rPr>
-          <w:rFonts w:eastAsia="Times New Roman"/>
-          <w:i/>
-          <w:iCs/>
-          <w:sz w:val="24"/>
-          <w:szCs w:val="24"/>
-          <w:lang w:val="en-IN"/>
-        </w:rPr>
-        <w:t>Center</w:t>
-      </w:r>
-      <w:proofErr w:type="spellEnd"/>
-      <w:r>
-        <w:rPr>
-          <w:rFonts w:eastAsia="Times New Roman"/>
-          <w:i/>
-          <w:iCs/>
-          <w:sz w:val="24"/>
-          <w:szCs w:val="24"/>
-          <w:lang w:val="en-IN"/>
-        </w:rPr>
-        <w:t xml:space="preserve"> (Calif.).</w:t>
-      </w:r>
-    </w:p>
-    <w:p>
-      <w:pPr>
-        <w:ind w:left="540" w:hanging="180"/>
-        <w:rPr>
-          <w:rFonts w:eastAsia="Times New Roman"/>
-          <w:i/>
-          <w:iCs/>
-          <w:sz w:val="24"/>
-          <w:szCs w:val="24"/>
-          <w:lang w:val="en-IN"/>
-        </w:rPr>
-      </w:pPr>
-      <w:r>
-        <w:rPr>
-          <w:rFonts w:eastAsia="Times New Roman"/>
-          <w:sz w:val="24"/>
-          <w:szCs w:val="24"/>
-          <w:lang w:val="en-IN"/>
-        </w:rPr>
-        <w:t xml:space="preserve">Jaller, M., &amp; Pahwa, A. (2023). Coping with the Rise of E-commerce Generated Home Deliveries through Innovative Last-Mile Technologies and Strategies. </w:t>
-      </w:r>
-      <w:r>
-        <w:rPr>
-          <w:rFonts w:eastAsia="Times New Roman"/>
-          <w:i/>
-          <w:iCs/>
-          <w:sz w:val="24"/>
-          <w:szCs w:val="24"/>
-          <w:lang w:val="en-IN"/>
-        </w:rPr>
-        <w:t xml:space="preserve">National </w:t>
-      </w:r>
-      <w:proofErr w:type="spellStart"/>
-      <w:r>
-        <w:rPr>
-          <w:rFonts w:eastAsia="Times New Roman"/>
-          <w:i/>
-          <w:iCs/>
-          <w:sz w:val="24"/>
-          <w:szCs w:val="24"/>
-          <w:lang w:val="en-IN"/>
-        </w:rPr>
-        <w:t>Center</w:t>
-      </w:r>
-      <w:proofErr w:type="spellEnd"/>
-      <w:r>
-        <w:rPr>
-          <w:rFonts w:eastAsia="Times New Roman"/>
-          <w:i/>
-          <w:iCs/>
-          <w:sz w:val="24"/>
-          <w:szCs w:val="24"/>
-          <w:lang w:val="en-IN"/>
-        </w:rPr>
-        <w:t xml:space="preserve"> for Sustainable Transportation.</w:t>
-      </w:r>
-    </w:p>
-    <w:p>
-      <w:pPr>
-        <w:ind w:left="540" w:hanging="180"/>
-        <w:rPr>
-          <w:rFonts w:eastAsia="Times New Roman"/>
-          <w:sz w:val="24"/>
-          <w:szCs w:val="24"/>
-          <w:lang w:val="en-IN"/>
-        </w:rPr>
-      </w:pPr>
-      <w:r>
-        <w:rPr>
-          <w:rFonts w:eastAsia="Times New Roman"/>
-          <w:sz w:val="24"/>
-          <w:szCs w:val="24"/>
-          <w:lang w:val="en-IN"/>
-        </w:rPr>
-        <w:t xml:space="preserve">Jaller, M., &amp; Pahwa, A. (2022). Assessing E-retailers’ Resilience During the COVID-19 Pandemic. </w:t>
-      </w:r>
-      <w:r>
-        <w:rPr>
-          <w:rFonts w:eastAsia="Times New Roman"/>
-          <w:i/>
-          <w:iCs/>
-          <w:sz w:val="24"/>
-          <w:szCs w:val="24"/>
-          <w:lang w:val="en-IN"/>
-        </w:rPr>
-        <w:t>Institute of Transportation Studies, UC Davis.</w:t>
-      </w:r>
-    </w:p>
-    <w:p>
-      <w:pPr>
-        <w:ind w:left="540" w:hanging="180"/>
-        <w:rPr>
-          <w:rFonts w:eastAsia="Times New Roman"/>
-          <w:sz w:val="24"/>
-          <w:szCs w:val="24"/>
-          <w:lang w:val="en-IN"/>
-        </w:rPr>
-      </w:pPr>
-      <w:r>
-        <w:rPr>
-          <w:rFonts w:eastAsia="Times New Roman"/>
-          <w:sz w:val="24"/>
-          <w:szCs w:val="24"/>
-          <w:lang w:val="en-IN"/>
-        </w:rPr>
-        <w:t>Jaller, M., Xiao, R., Dennis, S., Rivera-</w:t>
-      </w:r>
-      <w:proofErr w:type="spellStart"/>
-      <w:r>
-        <w:rPr>
-          <w:rFonts w:eastAsia="Times New Roman"/>
-          <w:sz w:val="24"/>
-          <w:szCs w:val="24"/>
-          <w:lang w:val="en-IN"/>
-        </w:rPr>
-        <w:t>Royero</w:t>
-      </w:r>
-      <w:proofErr w:type="spellEnd"/>
-      <w:r>
-        <w:rPr>
-          <w:rFonts w:eastAsia="Times New Roman"/>
-          <w:sz w:val="24"/>
-          <w:szCs w:val="24"/>
-          <w:lang w:val="en-IN"/>
-        </w:rPr>
-        <w:t xml:space="preserve">, D., &amp; Pahwa, A. (2022). National Impacts of E-commerce Growth: Development of a Spatial Demand Based Tool. </w:t>
-      </w:r>
-      <w:r>
-        <w:rPr>
-          <w:rFonts w:eastAsia="Times New Roman"/>
-          <w:i/>
-          <w:iCs/>
-          <w:sz w:val="24"/>
-          <w:szCs w:val="24"/>
-          <w:lang w:val="en-IN"/>
-        </w:rPr>
-        <w:t xml:space="preserve">National </w:t>
-      </w:r>
-      <w:proofErr w:type="spellStart"/>
-      <w:r>
-        <w:rPr>
-          <w:rFonts w:eastAsia="Times New Roman"/>
-          <w:i/>
-          <w:iCs/>
-          <w:sz w:val="24"/>
-          <w:szCs w:val="24"/>
-          <w:lang w:val="en-IN"/>
-        </w:rPr>
-        <w:t>Center</w:t>
-      </w:r>
-      <w:proofErr w:type="spellEnd"/>
-      <w:r>
-        <w:rPr>
-          <w:rFonts w:eastAsia="Times New Roman"/>
-          <w:i/>
-          <w:iCs/>
-          <w:sz w:val="24"/>
-          <w:szCs w:val="24"/>
-          <w:lang w:val="en-IN"/>
-        </w:rPr>
-        <w:t xml:space="preserve"> for Sustainable Transportation.</w:t>
-      </w:r>
-    </w:p>
-    <w:p>
-      <w:pPr>
-        <w:ind w:left="540" w:hanging="180"/>
-        <w:rPr>
-          <w:rFonts w:eastAsia="Times New Roman"/>
-          <w:sz w:val="24"/>
-          <w:szCs w:val="24"/>
-          <w:lang w:val="en-IN"/>
-        </w:rPr>
-      </w:pPr>
-      <w:r>
-        <w:rPr>
-          <w:rFonts w:eastAsia="Times New Roman"/>
-          <w:sz w:val="24"/>
-          <w:szCs w:val="24"/>
-          <w:lang w:val="en-IN"/>
-        </w:rPr>
-        <w:t>Jaller, M., Pahwa, A., &amp; Zhang, M. (2021). Cargo Routing and Disadvantaged Communities.</w:t>
-      </w:r>
-      <w:r>
-        <w:rPr>
-          <w:rFonts w:eastAsia="Times New Roman"/>
-          <w:i/>
-          <w:iCs/>
-          <w:sz w:val="24"/>
-          <w:szCs w:val="24"/>
-          <w:lang w:val="en-IN"/>
-        </w:rPr>
-        <w:t xml:space="preserve"> Pacific Southwest Region University Transportation </w:t>
-      </w:r>
-      <w:proofErr w:type="spellStart"/>
-      <w:r>
-        <w:rPr>
-          <w:rFonts w:eastAsia="Times New Roman"/>
-          <w:i/>
-          <w:iCs/>
-          <w:sz w:val="24"/>
-          <w:szCs w:val="24"/>
-          <w:lang w:val="en-IN"/>
-        </w:rPr>
-        <w:t>Center</w:t>
-      </w:r>
-      <w:proofErr w:type="spellEnd"/>
-      <w:r>
-        <w:rPr>
-          <w:rFonts w:eastAsia="Times New Roman"/>
-          <w:i/>
-          <w:iCs/>
-          <w:sz w:val="24"/>
-          <w:szCs w:val="24"/>
-          <w:lang w:val="en-IN"/>
-        </w:rPr>
-        <w:t>.</w:t>
-      </w:r>
-    </w:p>
-    <w:p>
-      <w:pPr>
-        <w:ind w:left="540" w:hanging="180"/>
-        <w:rPr>
-          <w:rFonts w:eastAsia="Times New Roman"/>
-          <w:sz w:val="24"/>
-          <w:szCs w:val="24"/>
-          <w:lang w:val="en-IN"/>
-        </w:rPr>
-      </w:pPr>
-      <w:r>
-        <w:rPr>
-          <w:rFonts w:eastAsia="Times New Roman"/>
-          <w:sz w:val="24"/>
-          <w:szCs w:val="24"/>
-          <w:lang w:val="en-IN"/>
-        </w:rPr>
-        <w:t xml:space="preserve">Jaller, M., &amp; Pahwa, A. (2020). Analytical </w:t>
-      </w:r>
-      <w:proofErr w:type="spellStart"/>
-      <w:r>
-        <w:rPr>
-          <w:rFonts w:eastAsia="Times New Roman"/>
-          <w:sz w:val="24"/>
-          <w:szCs w:val="24"/>
-          <w:lang w:val="en-IN"/>
-        </w:rPr>
-        <w:t>Modeling</w:t>
-      </w:r>
-      <w:proofErr w:type="spellEnd"/>
-      <w:r>
-        <w:rPr>
-          <w:rFonts w:eastAsia="Times New Roman"/>
-          <w:sz w:val="24"/>
-          <w:szCs w:val="24"/>
-          <w:lang w:val="en-IN"/>
-        </w:rPr>
-        <w:t xml:space="preserve"> Framework to Assess the Economic and Environmental Impacts of Residential Deliveries, and Evaluate Sustainable Last-Mile Strategies. </w:t>
-      </w:r>
-      <w:r>
-        <w:rPr>
-          <w:rFonts w:eastAsia="Times New Roman"/>
-          <w:i/>
-          <w:iCs/>
-          <w:sz w:val="24"/>
-          <w:szCs w:val="24"/>
-          <w:lang w:val="en-IN"/>
-        </w:rPr>
-        <w:t xml:space="preserve">National </w:t>
-      </w:r>
-      <w:proofErr w:type="spellStart"/>
-      <w:r>
-        <w:rPr>
-          <w:rFonts w:eastAsia="Times New Roman"/>
-          <w:i/>
-          <w:iCs/>
-          <w:sz w:val="24"/>
-          <w:szCs w:val="24"/>
-          <w:lang w:val="en-IN"/>
-        </w:rPr>
-        <w:t>Center</w:t>
-      </w:r>
-      <w:proofErr w:type="spellEnd"/>
-      <w:r>
-        <w:rPr>
-          <w:rFonts w:eastAsia="Times New Roman"/>
-          <w:i/>
-          <w:iCs/>
-          <w:sz w:val="24"/>
-          <w:szCs w:val="24"/>
-          <w:lang w:val="en-IN"/>
-        </w:rPr>
-        <w:t xml:space="preserve"> for Sustainable Transportation.</w:t>
-      </w:r>
-    </w:p>
-    <w:p>
-      <w:pPr>
-        <w:ind w:left="540" w:hanging="180"/>
-        <w:rPr>
-          <w:rFonts w:eastAsia="Times New Roman"/>
-          <w:i/>
-          <w:iCs/>
-          <w:sz w:val="24"/>
-          <w:szCs w:val="24"/>
-          <w:lang w:val="en-IN"/>
-        </w:rPr>
-      </w:pPr>
-      <w:r>
-        <w:rPr>
-          <w:rFonts w:eastAsia="Times New Roman"/>
-          <w:sz w:val="24"/>
-          <w:szCs w:val="24"/>
-          <w:lang w:val="en-IN"/>
-        </w:rPr>
-        <w:t xml:space="preserve">Rodier, C., Jaller, M., </w:t>
-      </w:r>
-      <w:proofErr w:type="spellStart"/>
-      <w:r>
-        <w:rPr>
-          <w:rFonts w:eastAsia="Times New Roman"/>
-          <w:sz w:val="24"/>
-          <w:szCs w:val="24"/>
-          <w:lang w:val="en-IN"/>
-        </w:rPr>
-        <w:t>Pourrahmani</w:t>
-      </w:r>
-      <w:proofErr w:type="spellEnd"/>
-      <w:r>
-        <w:rPr>
-          <w:rFonts w:eastAsia="Times New Roman"/>
-          <w:sz w:val="24"/>
-          <w:szCs w:val="24"/>
-          <w:lang w:val="en-IN"/>
-        </w:rPr>
-        <w:t xml:space="preserve">, E., Bischoff, J., Freedman, J., &amp; Pahwa, A. (2018). Automated vehicle scenarios: Simulation of system-level travel effects using agent-based demand and supply models in the San Francisco Bay area. </w:t>
-      </w:r>
-      <w:r>
-        <w:rPr>
-          <w:rFonts w:eastAsia="Times New Roman"/>
-          <w:i/>
-          <w:iCs/>
-          <w:sz w:val="24"/>
-          <w:szCs w:val="24"/>
-          <w:lang w:val="en-IN"/>
-        </w:rPr>
-        <w:t xml:space="preserve">National </w:t>
-      </w:r>
-      <w:proofErr w:type="spellStart"/>
-      <w:r>
-        <w:rPr>
-          <w:rFonts w:eastAsia="Times New Roman"/>
-          <w:i/>
-          <w:iCs/>
-          <w:sz w:val="24"/>
-          <w:szCs w:val="24"/>
-          <w:lang w:val="en-IN"/>
-        </w:rPr>
-        <w:t>Center</w:t>
-      </w:r>
-      <w:proofErr w:type="spellEnd"/>
-      <w:r>
-        <w:rPr>
-          <w:rFonts w:eastAsia="Times New Roman"/>
-          <w:i/>
-          <w:iCs/>
-          <w:sz w:val="24"/>
-          <w:szCs w:val="24"/>
-          <w:lang w:val="en-IN"/>
-        </w:rPr>
-        <w:t xml:space="preserve"> for Sustainable Transportation.</w:t>
-      </w:r>
-    </w:p>
-    <w:p>
-      <w:pPr>
-        <w:ind w:left="540" w:hanging="180"/>
-        <w:rPr>
-          <w:rFonts w:eastAsia="Times New Roman"/>
-          <w:sz w:val="24"/>
-          <w:szCs w:val="24"/>
-          <w:lang w:val="en-IN"/>
-        </w:rPr>
-      </w:pPr>
-    </w:p>
-    <w:p>
-      <w:pPr>
-        <w:ind w:left="540" w:hanging="180"/>
+        <w:jc w:val="both"/>
         <w:rPr>
           <w:rFonts w:eastAsia="Times New Roman"/>
           <w:b/>
@@ -2190,6 +1748,766 @@
       </w:pPr>
       <w:r>
         <w:rPr>
+          <w:sz w:val="24"/>
+          <w:szCs w:val="24"/>
+        </w:rPr>
+        <w:t xml:space="preserve">Jaller, M., Pahwa, A., </w:t>
+      </w:r>
+      <w:proofErr w:type="spellStart"/>
+      <w:r>
+        <w:rPr>
+          <w:sz w:val="24"/>
+          <w:szCs w:val="24"/>
+        </w:rPr>
+        <w:t>Saphores</w:t>
+      </w:r>
+      <w:proofErr w:type="spellEnd"/>
+      <w:r>
+        <w:rPr>
+          <w:sz w:val="24"/>
+          <w:szCs w:val="24"/>
+        </w:rPr>
+        <w:t>, J. D., &amp; Hyland, M. (2024). Benefits, Challenges, and Opportunities of Different Last-Mile Delivery Strategies.</w:t>
+      </w:r>
+      <w:r>
+        <w:rPr>
+          <w:sz w:val="24"/>
+          <w:szCs w:val="24"/>
+        </w:rPr>
+        <w:t xml:space="preserve"> </w:t>
+      </w:r>
+      <w:r>
+        <w:rPr>
+          <w:i/>
+          <w:iCs/>
+          <w:sz w:val="24"/>
+          <w:szCs w:val="24"/>
+        </w:rPr>
+        <w:t xml:space="preserve">University </w:t>
+      </w:r>
+      <w:r>
+        <w:rPr>
+          <w:i/>
+          <w:iCs/>
+          <w:sz w:val="24"/>
+          <w:szCs w:val="24"/>
+        </w:rPr>
+        <w:t>of California</w:t>
+      </w:r>
+      <w:r>
+        <w:rPr>
+          <w:i/>
+          <w:iCs/>
+          <w:sz w:val="24"/>
+          <w:szCs w:val="24"/>
+        </w:rPr>
+        <w:t xml:space="preserve"> </w:t>
+      </w:r>
+      <w:r>
+        <w:rPr>
+          <w:i/>
+          <w:iCs/>
+          <w:sz w:val="24"/>
+          <w:szCs w:val="24"/>
+        </w:rPr>
+        <w:t>Institute of</w:t>
+      </w:r>
+      <w:r>
+        <w:rPr>
+          <w:i/>
+          <w:iCs/>
+          <w:sz w:val="24"/>
+          <w:szCs w:val="24"/>
+        </w:rPr>
+        <w:t xml:space="preserve"> Transportation Studies.</w:t>
+      </w:r>
+    </w:p>
+    <w:p>
+      <w:pPr>
+        <w:ind w:left="540" w:hanging="180"/>
+        <w:jc w:val="both"/>
+        <w:rPr>
+          <w:rFonts w:eastAsia="Times New Roman"/>
+          <w:sz w:val="24"/>
+          <w:szCs w:val="24"/>
+          <w:lang w:val="en-IN"/>
+        </w:rPr>
+      </w:pPr>
+      <w:r>
+        <w:rPr>
+          <w:rFonts w:eastAsia="Times New Roman"/>
+          <w:sz w:val="24"/>
+          <w:szCs w:val="24"/>
+          <w:lang w:val="en-IN"/>
+        </w:rPr>
+        <w:t xml:space="preserve">Jaller, M., Pahwa, A., &amp; </w:t>
+      </w:r>
+      <w:proofErr w:type="spellStart"/>
+      <w:r>
+        <w:rPr>
+          <w:rFonts w:eastAsia="Times New Roman"/>
+          <w:sz w:val="24"/>
+          <w:szCs w:val="24"/>
+          <w:lang w:val="en-IN"/>
+        </w:rPr>
+        <w:t>Center</w:t>
+      </w:r>
+      <w:proofErr w:type="spellEnd"/>
+      <w:r>
+        <w:rPr>
+          <w:rFonts w:eastAsia="Times New Roman"/>
+          <w:sz w:val="24"/>
+          <w:szCs w:val="24"/>
+          <w:lang w:val="en-IN"/>
+        </w:rPr>
+        <w:t xml:space="preserve">, M. T. (2023). Sketch Planning Tool for Sustainable and Resilient Urban Goods Distribution: User Manual. </w:t>
+      </w:r>
+      <w:r>
+        <w:rPr>
+          <w:rFonts w:eastAsia="Times New Roman"/>
+          <w:i/>
+          <w:iCs/>
+          <w:sz w:val="24"/>
+          <w:szCs w:val="24"/>
+          <w:lang w:val="en-IN"/>
+        </w:rPr>
+        <w:t xml:space="preserve">METRANS Transportation </w:t>
+      </w:r>
+      <w:proofErr w:type="spellStart"/>
+      <w:r>
+        <w:rPr>
+          <w:rFonts w:eastAsia="Times New Roman"/>
+          <w:i/>
+          <w:iCs/>
+          <w:sz w:val="24"/>
+          <w:szCs w:val="24"/>
+          <w:lang w:val="en-IN"/>
+        </w:rPr>
+        <w:t>Center</w:t>
+      </w:r>
+      <w:proofErr w:type="spellEnd"/>
+      <w:r>
+        <w:rPr>
+          <w:rFonts w:eastAsia="Times New Roman"/>
+          <w:i/>
+          <w:iCs/>
+          <w:sz w:val="24"/>
+          <w:szCs w:val="24"/>
+          <w:lang w:val="en-IN"/>
+        </w:rPr>
+        <w:t xml:space="preserve"> (Calif.).</w:t>
+      </w:r>
+    </w:p>
+    <w:p>
+      <w:pPr>
+        <w:ind w:left="540" w:hanging="180"/>
+        <w:jc w:val="both"/>
+        <w:rPr>
+          <w:rFonts w:eastAsia="Times New Roman"/>
+          <w:i/>
+          <w:iCs/>
+          <w:sz w:val="24"/>
+          <w:szCs w:val="24"/>
+          <w:lang w:val="en-IN"/>
+        </w:rPr>
+      </w:pPr>
+      <w:r>
+        <w:rPr>
+          <w:rFonts w:eastAsia="Times New Roman"/>
+          <w:sz w:val="24"/>
+          <w:szCs w:val="24"/>
+          <w:lang w:val="en-IN"/>
+        </w:rPr>
+        <w:t xml:space="preserve">Jaller, M., &amp; Pahwa, A. (2023). Coping with the Rise of E-commerce Generated Home Deliveries through Innovative Last-Mile Technologies and Strategies. </w:t>
+      </w:r>
+      <w:r>
+        <w:rPr>
+          <w:rFonts w:eastAsia="Times New Roman"/>
+          <w:i/>
+          <w:iCs/>
+          <w:sz w:val="24"/>
+          <w:szCs w:val="24"/>
+          <w:lang w:val="en-IN"/>
+        </w:rPr>
+        <w:t xml:space="preserve">National </w:t>
+      </w:r>
+      <w:proofErr w:type="spellStart"/>
+      <w:r>
+        <w:rPr>
+          <w:rFonts w:eastAsia="Times New Roman"/>
+          <w:i/>
+          <w:iCs/>
+          <w:sz w:val="24"/>
+          <w:szCs w:val="24"/>
+          <w:lang w:val="en-IN"/>
+        </w:rPr>
+        <w:t>Center</w:t>
+      </w:r>
+      <w:proofErr w:type="spellEnd"/>
+      <w:r>
+        <w:rPr>
+          <w:rFonts w:eastAsia="Times New Roman"/>
+          <w:i/>
+          <w:iCs/>
+          <w:sz w:val="24"/>
+          <w:szCs w:val="24"/>
+          <w:lang w:val="en-IN"/>
+        </w:rPr>
+        <w:t xml:space="preserve"> for </w:t>
+      </w:r>
+      <w:r>
+        <w:rPr>
+          <w:rFonts w:eastAsia="Times New Roman"/>
+          <w:i/>
+          <w:iCs/>
+          <w:sz w:val="24"/>
+          <w:szCs w:val="24"/>
+          <w:lang w:val="en-IN"/>
+        </w:rPr>
+        <w:t>Sustainable Transportation.</w:t>
+      </w:r>
+    </w:p>
+    <w:p>
+      <w:pPr>
+        <w:ind w:left="540" w:hanging="180"/>
+        <w:jc w:val="both"/>
+        <w:rPr>
+          <w:rFonts w:eastAsia="Times New Roman"/>
+          <w:i/>
+          <w:iCs/>
+          <w:sz w:val="24"/>
+          <w:szCs w:val="24"/>
+          <w:lang w:val="en-IN"/>
+        </w:rPr>
+      </w:pPr>
+      <w:r>
+        <w:rPr>
+          <w:sz w:val="24"/>
+          <w:szCs w:val="24"/>
+        </w:rPr>
+        <w:t xml:space="preserve">Giuliano, G., </w:t>
+      </w:r>
+      <w:proofErr w:type="spellStart"/>
+      <w:r>
+        <w:rPr>
+          <w:sz w:val="24"/>
+          <w:szCs w:val="24"/>
+        </w:rPr>
+        <w:t>Boarnet</w:t>
+      </w:r>
+      <w:proofErr w:type="spellEnd"/>
+      <w:r>
+        <w:rPr>
+          <w:sz w:val="24"/>
+          <w:szCs w:val="24"/>
+        </w:rPr>
+        <w:t xml:space="preserve">, M., Jaller, M., Franco, W., Binder, R. B., Dexter, S., </w:t>
+      </w:r>
+      <w:r>
+        <w:rPr>
+          <w:sz w:val="24"/>
+          <w:szCs w:val="24"/>
+        </w:rPr>
+        <w:t xml:space="preserve">Fang, </w:t>
+      </w:r>
+      <w:r>
+        <w:rPr>
+          <w:sz w:val="24"/>
+          <w:szCs w:val="24"/>
+        </w:rPr>
+        <w:t xml:space="preserve">J., </w:t>
+      </w:r>
+      <w:r>
+        <w:rPr>
+          <w:sz w:val="24"/>
+          <w:szCs w:val="24"/>
+        </w:rPr>
+        <w:t xml:space="preserve">David Flores, </w:t>
+      </w:r>
+      <w:r>
+        <w:rPr>
+          <w:sz w:val="24"/>
+          <w:szCs w:val="24"/>
+        </w:rPr>
+        <w:t xml:space="preserve">M., </w:t>
+      </w:r>
+      <w:r>
+        <w:rPr>
+          <w:sz w:val="24"/>
+          <w:szCs w:val="24"/>
+        </w:rPr>
+        <w:t>Pahwa,</w:t>
+      </w:r>
+      <w:r>
+        <w:rPr>
+          <w:sz w:val="24"/>
+          <w:szCs w:val="24"/>
+        </w:rPr>
+        <w:t xml:space="preserve"> </w:t>
+      </w:r>
+      <w:r>
+        <w:rPr>
+          <w:sz w:val="24"/>
+          <w:szCs w:val="24"/>
+        </w:rPr>
+        <w:t>A.</w:t>
+      </w:r>
+      <w:r>
+        <w:rPr>
+          <w:sz w:val="24"/>
+          <w:szCs w:val="24"/>
+        </w:rPr>
+        <w:t>,</w:t>
+      </w:r>
+      <w:r>
+        <w:rPr>
+          <w:sz w:val="24"/>
+          <w:szCs w:val="24"/>
+        </w:rPr>
+        <w:t xml:space="preserve"> </w:t>
+      </w:r>
+      <w:r>
+        <w:rPr>
+          <w:sz w:val="24"/>
+          <w:szCs w:val="24"/>
+        </w:rPr>
+        <w:t xml:space="preserve">Marley, </w:t>
+      </w:r>
+      <w:r>
+        <w:rPr>
+          <w:sz w:val="24"/>
+          <w:szCs w:val="24"/>
+        </w:rPr>
+        <w:t>R.,</w:t>
+      </w:r>
+      <w:r>
+        <w:rPr>
+          <w:sz w:val="24"/>
+          <w:szCs w:val="24"/>
+        </w:rPr>
+        <w:t xml:space="preserve"> </w:t>
+      </w:r>
+      <w:r>
+        <w:rPr>
+          <w:sz w:val="24"/>
+          <w:szCs w:val="24"/>
+        </w:rPr>
+        <w:t xml:space="preserve">&amp; </w:t>
+      </w:r>
+      <w:r>
+        <w:rPr>
+          <w:sz w:val="24"/>
+          <w:szCs w:val="24"/>
+        </w:rPr>
+        <w:t>Wang</w:t>
+      </w:r>
+      <w:r>
+        <w:rPr>
+          <w:sz w:val="24"/>
+          <w:szCs w:val="24"/>
+        </w:rPr>
+        <w:t>,</w:t>
+      </w:r>
+      <w:r>
+        <w:rPr>
+          <w:sz w:val="24"/>
+          <w:szCs w:val="24"/>
+        </w:rPr>
+        <w:t xml:space="preserve"> </w:t>
+      </w:r>
+      <w:r>
+        <w:rPr>
+          <w:sz w:val="24"/>
+          <w:szCs w:val="24"/>
+        </w:rPr>
+        <w:t>B.</w:t>
+      </w:r>
+      <w:r>
+        <w:rPr>
+          <w:sz w:val="24"/>
+          <w:szCs w:val="24"/>
+        </w:rPr>
+        <w:t xml:space="preserve"> </w:t>
+      </w:r>
+      <w:r>
+        <w:rPr>
+          <w:sz w:val="24"/>
+          <w:szCs w:val="24"/>
+        </w:rPr>
+        <w:t xml:space="preserve">(2022). Improving Environmental Justice and Mobility in Southeast Los Angeles. </w:t>
+      </w:r>
+      <w:r>
+        <w:rPr>
+          <w:i/>
+          <w:iCs/>
+          <w:sz w:val="24"/>
+          <w:szCs w:val="24"/>
+        </w:rPr>
+        <w:t>Pacific Southwest Region University Transportation Center (UTC).</w:t>
+      </w:r>
+    </w:p>
+    <w:p>
+      <w:pPr>
+        <w:ind w:left="540" w:hanging="180"/>
+        <w:jc w:val="both"/>
+        <w:rPr>
+          <w:rFonts w:eastAsia="Times New Roman"/>
+          <w:sz w:val="24"/>
+          <w:szCs w:val="24"/>
+          <w:lang w:val="en-IN"/>
+        </w:rPr>
+      </w:pPr>
+      <w:r>
+        <w:rPr>
+          <w:rFonts w:eastAsia="Times New Roman"/>
+          <w:sz w:val="24"/>
+          <w:szCs w:val="24"/>
+          <w:lang w:val="en-IN"/>
+        </w:rPr>
+        <w:t>Jaller, M., &amp; Pahwa, A. (2022). Assessing E-retailers’ Resilience During the</w:t>
+      </w:r>
+      <w:r>
+        <w:rPr>
+          <w:rFonts w:eastAsia="Times New Roman"/>
+          <w:sz w:val="24"/>
+          <w:szCs w:val="24"/>
+          <w:lang w:val="en-IN"/>
+        </w:rPr>
+        <w:t xml:space="preserve"> COVID-19 Pandemic. </w:t>
+      </w:r>
+      <w:r>
+        <w:rPr>
+          <w:rFonts w:eastAsia="Times New Roman"/>
+          <w:i/>
+          <w:iCs/>
+          <w:sz w:val="24"/>
+          <w:szCs w:val="24"/>
+          <w:lang w:val="en-IN"/>
+        </w:rPr>
+        <w:t>Institute of Transportation Studies, UC Davis.</w:t>
+      </w:r>
+    </w:p>
+    <w:p>
+      <w:pPr>
+        <w:ind w:left="540" w:hanging="180"/>
+        <w:jc w:val="both"/>
+        <w:rPr>
+          <w:rFonts w:eastAsia="Times New Roman"/>
+          <w:sz w:val="24"/>
+          <w:szCs w:val="24"/>
+          <w:lang w:val="en-IN"/>
+        </w:rPr>
+      </w:pPr>
+      <w:r>
+        <w:rPr>
+          <w:rFonts w:eastAsia="Times New Roman"/>
+          <w:sz w:val="24"/>
+          <w:szCs w:val="24"/>
+          <w:lang w:val="en-IN"/>
+        </w:rPr>
+        <w:t>Jaller, M., Xiao, R., Dennis, S., Rivera-</w:t>
+      </w:r>
+      <w:proofErr w:type="spellStart"/>
+      <w:r>
+        <w:rPr>
+          <w:rFonts w:eastAsia="Times New Roman"/>
+          <w:sz w:val="24"/>
+          <w:szCs w:val="24"/>
+          <w:lang w:val="en-IN"/>
+        </w:rPr>
+        <w:t>Royero</w:t>
+      </w:r>
+      <w:proofErr w:type="spellEnd"/>
+      <w:r>
+        <w:rPr>
+          <w:rFonts w:eastAsia="Times New Roman"/>
+          <w:sz w:val="24"/>
+          <w:szCs w:val="24"/>
+          <w:lang w:val="en-IN"/>
+        </w:rPr>
+        <w:t xml:space="preserve">, D., &amp; Pahwa, A. (2022). National Impacts of E-commerce Growth: Development of a Spatial Demand Based Tool. </w:t>
+      </w:r>
+      <w:r>
+        <w:rPr>
+          <w:rFonts w:eastAsia="Times New Roman"/>
+          <w:i/>
+          <w:iCs/>
+          <w:sz w:val="24"/>
+          <w:szCs w:val="24"/>
+          <w:lang w:val="en-IN"/>
+        </w:rPr>
+        <w:t xml:space="preserve">National </w:t>
+      </w:r>
+      <w:proofErr w:type="spellStart"/>
+      <w:r>
+        <w:rPr>
+          <w:rFonts w:eastAsia="Times New Roman"/>
+          <w:i/>
+          <w:iCs/>
+          <w:sz w:val="24"/>
+          <w:szCs w:val="24"/>
+          <w:lang w:val="en-IN"/>
+        </w:rPr>
+        <w:t>Center</w:t>
+      </w:r>
+      <w:proofErr w:type="spellEnd"/>
+      <w:r>
+        <w:rPr>
+          <w:rFonts w:eastAsia="Times New Roman"/>
+          <w:i/>
+          <w:iCs/>
+          <w:sz w:val="24"/>
+          <w:szCs w:val="24"/>
+          <w:lang w:val="en-IN"/>
+        </w:rPr>
+        <w:t xml:space="preserve"> for Sustainable Transportation.</w:t>
+      </w:r>
+    </w:p>
+    <w:p>
+      <w:pPr>
+        <w:ind w:left="540" w:hanging="180"/>
+        <w:jc w:val="both"/>
+        <w:rPr>
+          <w:rFonts w:eastAsia="Times New Roman"/>
+          <w:sz w:val="24"/>
+          <w:szCs w:val="24"/>
+          <w:lang w:val="en-IN"/>
+        </w:rPr>
+      </w:pPr>
+      <w:r>
+        <w:rPr>
+          <w:rFonts w:eastAsia="Times New Roman"/>
+          <w:sz w:val="24"/>
+          <w:szCs w:val="24"/>
+          <w:lang w:val="en-IN"/>
+        </w:rPr>
+        <w:t>Jaller, M., Pahwa, A., &amp; Zhang, M. (2021). Cargo Routing and Disadvantaged Communities.</w:t>
+      </w:r>
+      <w:r>
+        <w:rPr>
+          <w:rFonts w:eastAsia="Times New Roman"/>
+          <w:i/>
+          <w:iCs/>
+          <w:sz w:val="24"/>
+          <w:szCs w:val="24"/>
+          <w:lang w:val="en-IN"/>
+        </w:rPr>
+        <w:t xml:space="preserve"> Pacific Southwest Region University Transportation </w:t>
+      </w:r>
+      <w:proofErr w:type="spellStart"/>
+      <w:r>
+        <w:rPr>
+          <w:rFonts w:eastAsia="Times New Roman"/>
+          <w:i/>
+          <w:iCs/>
+          <w:sz w:val="24"/>
+          <w:szCs w:val="24"/>
+          <w:lang w:val="en-IN"/>
+        </w:rPr>
+        <w:t>Center</w:t>
+      </w:r>
+      <w:proofErr w:type="spellEnd"/>
+      <w:r>
+        <w:rPr>
+          <w:rFonts w:eastAsia="Times New Roman"/>
+          <w:i/>
+          <w:iCs/>
+          <w:sz w:val="24"/>
+          <w:szCs w:val="24"/>
+          <w:lang w:val="en-IN"/>
+        </w:rPr>
+        <w:t>.</w:t>
+      </w:r>
+    </w:p>
+    <w:p>
+      <w:pPr>
+        <w:ind w:left="540" w:hanging="180"/>
+        <w:jc w:val="both"/>
+        <w:rPr>
+          <w:rFonts w:eastAsia="Times New Roman"/>
+          <w:sz w:val="24"/>
+          <w:szCs w:val="24"/>
+          <w:lang w:val="en-IN"/>
+        </w:rPr>
+      </w:pPr>
+      <w:r>
+        <w:rPr>
+          <w:rFonts w:eastAsia="Times New Roman"/>
+          <w:sz w:val="24"/>
+          <w:szCs w:val="24"/>
+          <w:lang w:val="en-IN"/>
+        </w:rPr>
+        <w:t xml:space="preserve">Jaller, M., &amp; Pahwa, A. (2020). Analytical </w:t>
+      </w:r>
+      <w:proofErr w:type="spellStart"/>
+      <w:r>
+        <w:rPr>
+          <w:rFonts w:eastAsia="Times New Roman"/>
+          <w:sz w:val="24"/>
+          <w:szCs w:val="24"/>
+          <w:lang w:val="en-IN"/>
+        </w:rPr>
+        <w:t>Modeling</w:t>
+      </w:r>
+      <w:proofErr w:type="spellEnd"/>
+      <w:r>
+        <w:rPr>
+          <w:rFonts w:eastAsia="Times New Roman"/>
+          <w:sz w:val="24"/>
+          <w:szCs w:val="24"/>
+          <w:lang w:val="en-IN"/>
+        </w:rPr>
+        <w:t xml:space="preserve"> Framework to Assess the Economic and Environmental Impacts of Residential </w:t>
+      </w:r>
+      <w:r>
+        <w:rPr>
+          <w:rFonts w:eastAsia="Times New Roman"/>
+          <w:sz w:val="24"/>
+          <w:szCs w:val="24"/>
+          <w:lang w:val="en-IN"/>
+        </w:rPr>
+        <w:t>Deliveries and</w:t>
+      </w:r>
+      <w:r>
+        <w:rPr>
+          <w:rFonts w:eastAsia="Times New Roman"/>
+          <w:sz w:val="24"/>
+          <w:szCs w:val="24"/>
+          <w:lang w:val="en-IN"/>
+        </w:rPr>
+        <w:t xml:space="preserve"> Evaluate Sustainable Last-Mile Strategies. </w:t>
+      </w:r>
+      <w:r>
+        <w:rPr>
+          <w:rFonts w:eastAsia="Times New Roman"/>
+          <w:i/>
+          <w:iCs/>
+          <w:sz w:val="24"/>
+          <w:szCs w:val="24"/>
+          <w:lang w:val="en-IN"/>
+        </w:rPr>
+        <w:t xml:space="preserve">National </w:t>
+      </w:r>
+      <w:proofErr w:type="spellStart"/>
+      <w:r>
+        <w:rPr>
+          <w:rFonts w:eastAsia="Times New Roman"/>
+          <w:i/>
+          <w:iCs/>
+          <w:sz w:val="24"/>
+          <w:szCs w:val="24"/>
+          <w:lang w:val="en-IN"/>
+        </w:rPr>
+        <w:t>Center</w:t>
+      </w:r>
+      <w:proofErr w:type="spellEnd"/>
+      <w:r>
+        <w:rPr>
+          <w:rFonts w:eastAsia="Times New Roman"/>
+          <w:i/>
+          <w:iCs/>
+          <w:sz w:val="24"/>
+          <w:szCs w:val="24"/>
+          <w:lang w:val="en-IN"/>
+        </w:rPr>
+        <w:t xml:space="preserve"> for Sustainable Transportation.</w:t>
+      </w:r>
+    </w:p>
+    <w:p>
+      <w:pPr>
+        <w:ind w:left="540" w:hanging="180"/>
+        <w:jc w:val="both"/>
+        <w:rPr>
+          <w:rFonts w:eastAsia="Times New Roman"/>
+          <w:i/>
+          <w:iCs/>
+          <w:sz w:val="24"/>
+          <w:szCs w:val="24"/>
+          <w:lang w:val="en-IN"/>
+        </w:rPr>
+      </w:pPr>
+      <w:r>
+        <w:rPr>
+          <w:rFonts w:eastAsia="Times New Roman"/>
+          <w:sz w:val="24"/>
+          <w:szCs w:val="24"/>
+          <w:lang w:val="en-IN"/>
+        </w:rPr>
+        <w:t xml:space="preserve">Rodier, C., Jaller, M., </w:t>
+      </w:r>
+      <w:proofErr w:type="spellStart"/>
+      <w:r>
+        <w:rPr>
+          <w:rFonts w:eastAsia="Times New Roman"/>
+          <w:sz w:val="24"/>
+          <w:szCs w:val="24"/>
+          <w:lang w:val="en-IN"/>
+        </w:rPr>
+        <w:t>Pourrahmani</w:t>
+      </w:r>
+      <w:proofErr w:type="spellEnd"/>
+      <w:r>
+        <w:rPr>
+          <w:rFonts w:eastAsia="Times New Roman"/>
+          <w:sz w:val="24"/>
+          <w:szCs w:val="24"/>
+          <w:lang w:val="en-IN"/>
+        </w:rPr>
+        <w:t xml:space="preserve">, E., Bischoff, J., Freedman, J., &amp; Pahwa, A. (2018). Automated vehicle scenarios: Simulation of system-level travel effects using agent-based demand and supply models in the San Francisco Bay area. </w:t>
+      </w:r>
+      <w:r>
+        <w:rPr>
+          <w:rFonts w:eastAsia="Times New Roman"/>
+          <w:i/>
+          <w:iCs/>
+          <w:sz w:val="24"/>
+          <w:szCs w:val="24"/>
+          <w:lang w:val="en-IN"/>
+        </w:rPr>
+        <w:t xml:space="preserve">National </w:t>
+      </w:r>
+      <w:proofErr w:type="spellStart"/>
+      <w:r>
+        <w:rPr>
+          <w:rFonts w:eastAsia="Times New Roman"/>
+          <w:i/>
+          <w:iCs/>
+          <w:sz w:val="24"/>
+          <w:szCs w:val="24"/>
+          <w:lang w:val="en-IN"/>
+        </w:rPr>
+        <w:t>Center</w:t>
+      </w:r>
+      <w:proofErr w:type="spellEnd"/>
+      <w:r>
+        <w:rPr>
+          <w:rFonts w:eastAsia="Times New Roman"/>
+          <w:i/>
+          <w:iCs/>
+          <w:sz w:val="24"/>
+          <w:szCs w:val="24"/>
+          <w:lang w:val="en-IN"/>
+        </w:rPr>
+        <w:t xml:space="preserve"> for Sustainable Transportation.</w:t>
+      </w:r>
+    </w:p>
+    <w:p>
+      <w:pPr>
+        <w:ind w:left="540" w:hanging="180"/>
+        <w:jc w:val="both"/>
+        <w:rPr>
+          <w:rFonts w:eastAsia="Times New Roman"/>
+          <w:sz w:val="24"/>
+          <w:szCs w:val="24"/>
+          <w:lang w:val="en-IN"/>
+        </w:rPr>
+      </w:pPr>
+    </w:p>
+    <w:p>
+      <w:pPr>
+        <w:ind w:left="540" w:hanging="180"/>
+        <w:jc w:val="both"/>
+        <w:rPr>
           <w:rFonts w:eastAsia="Times New Roman"/>
           <w:b/>
           <w:bCs/>
@@ -2199,162 +2517,8 @@
           <w:szCs w:val="24"/>
           <w:lang w:val="en-IN"/>
         </w:rPr>
-        <w:t>Policy Briefs</w:t>
-      </w:r>
-    </w:p>
-    <w:p>
-      <w:pPr>
-        <w:ind w:left="540" w:hanging="180"/>
-        <w:rPr>
-          <w:rFonts w:eastAsia="Times New Roman"/>
-          <w:sz w:val="24"/>
-          <w:szCs w:val="24"/>
-          <w:lang w:val="en-IN"/>
-        </w:rPr>
-      </w:pPr>
-      <w:r>
-        <w:rPr>
-          <w:rFonts w:eastAsia="Times New Roman"/>
-          <w:sz w:val="24"/>
-          <w:szCs w:val="24"/>
-          <w:lang w:val="en-IN"/>
-        </w:rPr>
-        <w:t xml:space="preserve">Jaller, M., &amp; Pahwa, A. (2021). Minimizing the Impact of Freight Traffic on Disadvantaged Communities. </w:t>
-      </w:r>
-      <w:r>
-        <w:rPr>
-          <w:rFonts w:eastAsia="Times New Roman"/>
-          <w:i/>
-          <w:iCs/>
-          <w:sz w:val="24"/>
-          <w:szCs w:val="24"/>
-          <w:lang w:val="en-IN"/>
-        </w:rPr>
-        <w:t>Institute of Transportation Studies, UC Davis.</w:t>
-      </w:r>
-    </w:p>
-    <w:p>
-      <w:pPr>
-        <w:ind w:left="540" w:hanging="180"/>
-        <w:rPr>
-          <w:rFonts w:eastAsia="Times New Roman"/>
-          <w:sz w:val="24"/>
-          <w:szCs w:val="24"/>
-          <w:lang w:val="en-IN"/>
-        </w:rPr>
-      </w:pPr>
-      <w:r>
-        <w:rPr>
-          <w:rFonts w:eastAsia="Times New Roman"/>
-          <w:sz w:val="24"/>
-          <w:szCs w:val="24"/>
-          <w:lang w:val="en-IN"/>
-        </w:rPr>
-        <w:t xml:space="preserve">Jaller, M., &amp; Pahwa, A (2021). The Sustainability of Alternative Last-Mile Delivery Strategies. </w:t>
-      </w:r>
-      <w:r>
-        <w:rPr>
-          <w:rFonts w:eastAsia="Times New Roman"/>
-          <w:i/>
-          <w:iCs/>
-          <w:sz w:val="24"/>
-          <w:szCs w:val="24"/>
-          <w:lang w:val="en-IN"/>
-        </w:rPr>
-        <w:t xml:space="preserve">National </w:t>
-      </w:r>
-      <w:proofErr w:type="spellStart"/>
-      <w:r>
-        <w:rPr>
-          <w:rFonts w:eastAsia="Times New Roman"/>
-          <w:i/>
-          <w:iCs/>
-          <w:sz w:val="24"/>
-          <w:szCs w:val="24"/>
-          <w:lang w:val="en-IN"/>
-        </w:rPr>
-        <w:t>Center</w:t>
-      </w:r>
-      <w:proofErr w:type="spellEnd"/>
-      <w:r>
-        <w:rPr>
-          <w:rFonts w:eastAsia="Times New Roman"/>
-          <w:i/>
-          <w:iCs/>
-          <w:sz w:val="24"/>
-          <w:szCs w:val="24"/>
-          <w:lang w:val="en-IN"/>
-        </w:rPr>
-        <w:t xml:space="preserve"> for Sustainable Transportation.</w:t>
-      </w:r>
-    </w:p>
-    <w:p>
-      <w:pPr>
-        <w:ind w:left="540" w:hanging="180"/>
-        <w:rPr>
-          <w:rFonts w:eastAsia="Times New Roman"/>
-          <w:i/>
-          <w:iCs/>
-          <w:sz w:val="24"/>
-          <w:szCs w:val="24"/>
-          <w:lang w:val="en-IN"/>
-        </w:rPr>
-      </w:pPr>
-      <w:r>
-        <w:rPr>
-          <w:rFonts w:eastAsia="Times New Roman"/>
-          <w:sz w:val="24"/>
-          <w:szCs w:val="24"/>
-          <w:lang w:val="en-IN"/>
-        </w:rPr>
-        <w:t xml:space="preserve">Rodier, C., Jaller, M., </w:t>
-      </w:r>
-      <w:proofErr w:type="spellStart"/>
-      <w:r>
-        <w:rPr>
-          <w:rFonts w:eastAsia="Times New Roman"/>
-          <w:sz w:val="24"/>
-          <w:szCs w:val="24"/>
-          <w:lang w:val="en-IN"/>
-        </w:rPr>
-        <w:t>Pourrahmani</w:t>
-      </w:r>
-      <w:proofErr w:type="spellEnd"/>
-      <w:r>
-        <w:rPr>
-          <w:rFonts w:eastAsia="Times New Roman"/>
-          <w:sz w:val="24"/>
-          <w:szCs w:val="24"/>
-          <w:lang w:val="en-IN"/>
-        </w:rPr>
-        <w:t xml:space="preserve">, E., Pahwa, A., Bischoff, J., &amp; Freedman, J. (2020). Automated Vehicles are Expected to Increase Driving and Emissions Without Policy Intervention. </w:t>
-      </w:r>
-      <w:r>
-        <w:rPr>
-          <w:rFonts w:eastAsia="Times New Roman"/>
-          <w:i/>
-          <w:iCs/>
-          <w:sz w:val="24"/>
-          <w:szCs w:val="24"/>
-          <w:lang w:val="en-IN"/>
-        </w:rPr>
-        <w:t>Institute of Transportation Studies, UC Davis.</w:t>
-      </w:r>
-    </w:p>
-    <w:p>
-      <w:pPr>
-        <w:ind w:left="540" w:hanging="180"/>
-        <w:rPr>
-          <w:rFonts w:eastAsia="Times New Roman"/>
-          <w:sz w:val="24"/>
-          <w:szCs w:val="24"/>
-          <w:lang w:val="en-IN"/>
-        </w:rPr>
-      </w:pPr>
-    </w:p>
-    <w:p>
-      <w:pPr>
-        <w:ind w:left="540" w:hanging="180"/>
+      </w:pPr>
+      <w:r>
         <w:rPr>
           <w:rFonts w:eastAsia="Times New Roman"/>
           <w:b/>
@@ -2365,8 +2529,187 @@
           <w:szCs w:val="24"/>
           <w:lang w:val="en-IN"/>
         </w:rPr>
-      </w:pPr>
-      <w:r>
+        <w:t>Policy Briefs</w:t>
+      </w:r>
+    </w:p>
+    <w:p>
+      <w:pPr>
+        <w:ind w:left="540" w:hanging="180"/>
+        <w:jc w:val="both"/>
+        <w:rPr>
+          <w:rFonts w:eastAsia="Times New Roman"/>
+          <w:sz w:val="24"/>
+          <w:szCs w:val="24"/>
+          <w:lang w:val="en-IN"/>
+        </w:rPr>
+      </w:pPr>
+      <w:r>
+        <w:rPr>
+          <w:rFonts w:eastAsia="Times New Roman"/>
+          <w:sz w:val="24"/>
+          <w:szCs w:val="24"/>
+          <w:lang w:val="en-IN"/>
+        </w:rPr>
+        <w:t xml:space="preserve">Jaller, M., &amp; Pahwa, A. (2021). Minimizing the Impact of Freight Traffic on Disadvantaged Communities. </w:t>
+      </w:r>
+      <w:r>
+        <w:rPr>
+          <w:rFonts w:eastAsia="Times New Roman"/>
+          <w:i/>
+          <w:iCs/>
+          <w:sz w:val="24"/>
+          <w:szCs w:val="24"/>
+          <w:lang w:val="en-IN"/>
+        </w:rPr>
+        <w:t>Institute of Transportation Studies, UC Davis.</w:t>
+      </w:r>
+    </w:p>
+    <w:p>
+      <w:pPr>
+        <w:ind w:left="540" w:hanging="180"/>
+        <w:jc w:val="both"/>
+        <w:rPr>
+          <w:rFonts w:eastAsia="Times New Roman"/>
+          <w:sz w:val="24"/>
+          <w:szCs w:val="24"/>
+          <w:lang w:val="en-IN"/>
+        </w:rPr>
+      </w:pPr>
+      <w:r>
+        <w:rPr>
+          <w:rFonts w:eastAsia="Times New Roman"/>
+          <w:sz w:val="24"/>
+          <w:szCs w:val="24"/>
+          <w:lang w:val="en-IN"/>
+        </w:rPr>
+        <w:t xml:space="preserve">Jaller, M., &amp; Pahwa, A (2021). The Sustainability of Alternative Last-Mile Delivery Strategies. </w:t>
+      </w:r>
+      <w:r>
+        <w:rPr>
+          <w:rFonts w:eastAsia="Times New Roman"/>
+          <w:i/>
+          <w:iCs/>
+          <w:sz w:val="24"/>
+          <w:szCs w:val="24"/>
+          <w:lang w:val="en-IN"/>
+        </w:rPr>
+        <w:t xml:space="preserve">National </w:t>
+      </w:r>
+      <w:proofErr w:type="spellStart"/>
+      <w:r>
+        <w:rPr>
+          <w:rFonts w:eastAsia="Times New Roman"/>
+          <w:i/>
+          <w:iCs/>
+          <w:sz w:val="24"/>
+          <w:szCs w:val="24"/>
+          <w:lang w:val="en-IN"/>
+        </w:rPr>
+        <w:t>Center</w:t>
+      </w:r>
+      <w:proofErr w:type="spellEnd"/>
+      <w:r>
+        <w:rPr>
+          <w:rFonts w:eastAsia="Times New Roman"/>
+          <w:i/>
+          <w:iCs/>
+          <w:sz w:val="24"/>
+          <w:szCs w:val="24"/>
+          <w:lang w:val="en-IN"/>
+        </w:rPr>
+        <w:t xml:space="preserve"> for Sustainable Transportation.</w:t>
+      </w:r>
+    </w:p>
+    <w:p>
+      <w:pPr>
+        <w:ind w:left="540" w:hanging="180"/>
+        <w:jc w:val="both"/>
+        <w:rPr>
+          <w:rFonts w:eastAsia="Times New Roman"/>
+          <w:i/>
+          <w:iCs/>
+          <w:sz w:val="24"/>
+          <w:szCs w:val="24"/>
+          <w:lang w:val="en-IN"/>
+        </w:rPr>
+      </w:pPr>
+      <w:r>
+        <w:rPr>
+          <w:rFonts w:eastAsia="Times New Roman"/>
+          <w:sz w:val="24"/>
+          <w:szCs w:val="24"/>
+          <w:lang w:val="en-IN"/>
+        </w:rPr>
+        <w:t xml:space="preserve">Rodier, C., Jaller, M., </w:t>
+      </w:r>
+      <w:proofErr w:type="spellStart"/>
+      <w:r>
+        <w:rPr>
+          <w:rFonts w:eastAsia="Times New Roman"/>
+          <w:sz w:val="24"/>
+          <w:szCs w:val="24"/>
+          <w:lang w:val="en-IN"/>
+        </w:rPr>
+        <w:t>Pourrahmani</w:t>
+      </w:r>
+      <w:proofErr w:type="spellEnd"/>
+      <w:r>
+        <w:rPr>
+          <w:rFonts w:eastAsia="Times New Roman"/>
+          <w:sz w:val="24"/>
+          <w:szCs w:val="24"/>
+          <w:lang w:val="en-IN"/>
+        </w:rPr>
+        <w:t xml:space="preserve">, E., Pahwa, A., Bischoff, J., &amp; Freedman, J. (2020). Automated Vehicles </w:t>
+      </w:r>
+      <w:proofErr w:type="gramStart"/>
+      <w:r>
+        <w:rPr>
+          <w:rFonts w:eastAsia="Times New Roman"/>
+          <w:sz w:val="24"/>
+          <w:szCs w:val="24"/>
+          <w:lang w:val="en-IN"/>
+        </w:rPr>
+        <w:t>are Expected</w:t>
+      </w:r>
+      <w:proofErr w:type="gramEnd"/>
+      <w:r>
+        <w:rPr>
+          <w:rFonts w:eastAsia="Times New Roman"/>
+          <w:sz w:val="24"/>
+          <w:szCs w:val="24"/>
+          <w:lang w:val="en-IN"/>
+        </w:rPr>
+        <w:t xml:space="preserve"> to Increase Driving and Emissions Without Policy Intervention. </w:t>
+      </w:r>
+      <w:r>
+        <w:rPr>
+          <w:rFonts w:eastAsia="Times New Roman"/>
+          <w:i/>
+          <w:iCs/>
+          <w:sz w:val="24"/>
+          <w:szCs w:val="24"/>
+          <w:lang w:val="en-IN"/>
+        </w:rPr>
+        <w:t>Institute of Transportation Studies, UC Davis.</w:t>
+      </w:r>
+    </w:p>
+    <w:p>
+      <w:pPr>
+        <w:ind w:left="540" w:hanging="180"/>
+        <w:jc w:val="both"/>
+        <w:rPr>
+          <w:rFonts w:eastAsia="Times New Roman"/>
+          <w:sz w:val="24"/>
+          <w:szCs w:val="24"/>
+          <w:lang w:val="en-IN"/>
+        </w:rPr>
+      </w:pPr>
+    </w:p>
+    <w:p>
+      <w:pPr>
+        <w:ind w:left="540" w:hanging="180"/>
+        <w:jc w:val="both"/>
         <w:rPr>
           <w:rFonts w:eastAsia="Times New Roman"/>
           <w:b/>
@@ -2377,12 +2720,25 @@
           <w:szCs w:val="24"/>
           <w:lang w:val="en-IN"/>
         </w:rPr>
+      </w:pPr>
+      <w:r>
+        <w:rPr>
+          <w:rFonts w:eastAsia="Times New Roman"/>
+          <w:b/>
+          <w:bCs/>
+          <w:i/>
+          <w:iCs/>
+          <w:sz w:val="24"/>
+          <w:szCs w:val="24"/>
+          <w:lang w:val="en-IN"/>
+        </w:rPr>
         <w:t>Book Chapters</w:t>
       </w:r>
     </w:p>
     <w:p>
       <w:pPr>
         <w:ind w:left="540" w:hanging="180"/>
+        <w:jc w:val="both"/>
         <w:rPr>
           <w:rFonts w:eastAsia="Times New Roman"/>
           <w:sz w:val="24"/>
@@ -2446,6 +2802,59 @@
     </w:p>
     <w:p>
       <w:pPr>
+        <w:spacing w:line="236" w:lineRule="auto"/>
+        <w:ind w:left="660" w:right="40" w:hanging="284"/>
+        <w:jc w:val="both"/>
+        <w:rPr>
+          <w:rFonts w:eastAsia="Times New Roman"/>
+          <w:sz w:val="24"/>
+          <w:szCs w:val="24"/>
+          <w:lang w:val="en-IN"/>
+        </w:rPr>
+      </w:pPr>
+    </w:p>
+    <w:p>
+      <w:pPr>
+        <w:spacing w:line="236" w:lineRule="auto"/>
+        <w:ind w:left="660" w:right="40" w:hanging="284"/>
+        <w:jc w:val="both"/>
+        <w:rPr>
+          <w:rFonts w:eastAsia="Times New Roman"/>
+          <w:sz w:val="24"/>
+          <w:szCs w:val="24"/>
+          <w:lang w:val="en-IN"/>
+        </w:rPr>
+      </w:pPr>
+    </w:p>
+    <w:p>
+      <w:pPr>
+        <w:spacing w:line="236" w:lineRule="auto"/>
+        <w:ind w:left="660" w:right="40" w:hanging="284"/>
+        <w:jc w:val="both"/>
+        <w:rPr>
+          <w:rFonts w:eastAsia="Times New Roman"/>
+          <w:sz w:val="24"/>
+          <w:szCs w:val="24"/>
+          <w:lang w:val="en-IN"/>
+        </w:rPr>
+      </w:pPr>
+    </w:p>
+    <w:p>
+      <w:pPr>
+        <w:spacing w:line="236" w:lineRule="auto"/>
+        <w:ind w:left="660" w:right="40" w:hanging="284"/>
+        <w:jc w:val="both"/>
+        <w:rPr>
+          <w:rFonts w:eastAsia="Times New Roman"/>
+          <w:sz w:val="24"/>
+          <w:szCs w:val="24"/>
+          <w:lang w:val="en-IN"/>
+        </w:rPr>
+      </w:pPr>
+    </w:p>
+    <w:p>
+      <w:pPr>
+        <w:jc w:val="both"/>
         <w:rPr>
           <w:sz w:val="20"/>
           <w:szCs w:val="20"/>
@@ -2461,6 +2870,7 @@
           <w:szCs w:val="24"/>
           <w:lang w:val="en-IN"/>
         </w:rPr>
+        <w:lastRenderedPageBreak/>
         <w:t>P</w:t>
       </w:r>
       <w:r>
@@ -2478,6 +2888,7 @@
     <w:p>
       <w:pPr>
         <w:spacing w:line="20" w:lineRule="exact"/>
+        <w:jc w:val="both"/>
         <w:rPr>
           <w:sz w:val="20"/>
           <w:szCs w:val="20"/>
@@ -2486,6 +2897,7 @@
       </w:pPr>
       <w:r>
         <w:rPr>
+          <w:noProof/>
           <w:sz w:val="20"/>
           <w:szCs w:val="20"/>
           <w:lang w:val="en-IN"/>
@@ -2542,6 +2954,7 @@
     <w:p>
       <w:pPr>
         <w:spacing w:line="10" w:lineRule="exact"/>
+        <w:jc w:val="both"/>
         <w:rPr>
           <w:sz w:val="20"/>
           <w:szCs w:val="20"/>
@@ -2552,6 +2965,7 @@
     <w:p>
       <w:pPr>
         <w:ind w:left="720" w:hanging="360"/>
+        <w:jc w:val="both"/>
         <w:rPr>
           <w:rFonts w:eastAsia="Times New Roman"/>
           <w:b/>
@@ -2606,267 +3020,261 @@
           <w:szCs w:val="24"/>
           <w:lang w:val="en-IN"/>
         </w:rPr>
-        <w:t>A Holistic Continuous-Approximation Framework for Strategic Last-Mile Distribution Planning</w:t>
-      </w:r>
-      <w:r>
-        <w:rPr>
-          <w:rFonts w:eastAsia="Times New Roman"/>
-          <w:i/>
-          <w:iCs/>
+        <w:t>A Holistic Continuous-Approximation Framework for Strategic Last-Mile Distribution Planning.</w:t>
+      </w:r>
+      <w:r>
+        <w:rPr>
+          <w:rFonts w:eastAsia="Times New Roman"/>
+          <w:sz w:val="24"/>
+          <w:szCs w:val="24"/>
+          <w:lang w:val="en-IN"/>
+        </w:rPr>
+        <w:t xml:space="preserve"> Presented at the </w:t>
+      </w:r>
+      <w:r>
+        <w:rPr>
+          <w:rFonts w:eastAsia="Times New Roman"/>
+          <w:sz w:val="24"/>
+          <w:szCs w:val="24"/>
+          <w:lang w:val="en-IN"/>
+        </w:rPr>
+        <w:t xml:space="preserve">METRANS </w:t>
+      </w:r>
+      <w:r>
+        <w:rPr>
+          <w:rFonts w:eastAsia="Times New Roman"/>
+          <w:sz w:val="24"/>
+          <w:szCs w:val="24"/>
+          <w:lang w:val="en-IN"/>
+        </w:rPr>
+        <w:t>International Urban Freight Conference, Los Angeles, CA, USA.</w:t>
+      </w:r>
+    </w:p>
+    <w:p>
+      <w:pPr>
+        <w:ind w:left="540" w:hanging="180"/>
+        <w:jc w:val="both"/>
+        <w:rPr>
+          <w:rFonts w:eastAsia="Times New Roman"/>
+          <w:sz w:val="24"/>
+          <w:szCs w:val="24"/>
+          <w:lang w:val="en-IN"/>
+        </w:rPr>
+      </w:pPr>
+      <w:r>
+        <w:rPr>
+          <w:rFonts w:eastAsia="Times New Roman"/>
+          <w:sz w:val="24"/>
+          <w:szCs w:val="24"/>
+          <w:lang w:val="en-IN"/>
+        </w:rPr>
+        <w:t xml:space="preserve">Pahwa, A., &amp; Jaller, M. (2024). </w:t>
+      </w:r>
+      <w:r>
+        <w:rPr>
+          <w:rFonts w:eastAsia="Times New Roman"/>
+          <w:i/>
+          <w:iCs/>
+          <w:sz w:val="24"/>
+          <w:szCs w:val="24"/>
+          <w:lang w:val="en-IN"/>
+        </w:rPr>
+        <w:t>Navigating the Last-Mile: Opportunities and Challenges towards Sustainable E-commerce Deliveries.</w:t>
+      </w:r>
+      <w:r>
+        <w:rPr>
+          <w:rFonts w:eastAsia="Times New Roman"/>
+          <w:sz w:val="24"/>
+          <w:szCs w:val="24"/>
+          <w:lang w:val="en-IN"/>
+        </w:rPr>
+        <w:t xml:space="preserve"> Presented at the Transportation Research Board 103rd Annual Meeting, Washington, D.C.</w:t>
+      </w:r>
+    </w:p>
+    <w:p>
+      <w:pPr>
+        <w:ind w:left="540" w:hanging="180"/>
+        <w:jc w:val="both"/>
+        <w:rPr>
+          <w:rFonts w:eastAsia="Times New Roman"/>
+          <w:sz w:val="24"/>
+          <w:szCs w:val="24"/>
+          <w:lang w:val="en-IN"/>
+        </w:rPr>
+      </w:pPr>
+      <w:r>
+        <w:rPr>
+          <w:rFonts w:eastAsia="Times New Roman"/>
+          <w:sz w:val="24"/>
+          <w:szCs w:val="24"/>
+          <w:lang w:val="en-IN"/>
+        </w:rPr>
+        <w:t xml:space="preserve">Pahwa, A., &amp; Jaller, M. (2022). </w:t>
+      </w:r>
+      <w:r>
+        <w:rPr>
+          <w:rFonts w:eastAsia="Times New Roman"/>
+          <w:i/>
+          <w:iCs/>
+          <w:sz w:val="24"/>
+          <w:szCs w:val="24"/>
+          <w:lang w:val="en-IN"/>
+        </w:rPr>
+        <w:t>Freight eco-routing – carrier’s trade-offs and system-wide impacts.</w:t>
+      </w:r>
+      <w:r>
+        <w:rPr>
+          <w:rFonts w:eastAsia="Times New Roman"/>
+          <w:sz w:val="24"/>
+          <w:szCs w:val="24"/>
+          <w:lang w:val="en-IN"/>
+        </w:rPr>
+        <w:t xml:space="preserve"> Presented at the METRANS </w:t>
+      </w:r>
+      <w:r>
+        <w:rPr>
+          <w:rFonts w:eastAsia="Times New Roman"/>
+          <w:sz w:val="24"/>
+          <w:szCs w:val="24"/>
+          <w:lang w:val="en-IN"/>
+        </w:rPr>
+        <w:t>International Urban Freight Conference</w:t>
+      </w:r>
+      <w:r>
+        <w:rPr>
+          <w:rFonts w:eastAsia="Times New Roman"/>
+          <w:sz w:val="24"/>
+          <w:szCs w:val="24"/>
+          <w:lang w:val="en-IN"/>
+        </w:rPr>
+        <w:t>, Los Angeles, CA</w:t>
+      </w:r>
+      <w:r>
+        <w:rPr>
+          <w:rFonts w:eastAsia="Times New Roman"/>
+          <w:sz w:val="24"/>
+          <w:szCs w:val="24"/>
+          <w:lang w:val="en-IN"/>
+        </w:rPr>
+        <w:t>, USA</w:t>
+      </w:r>
+      <w:r>
+        <w:rPr>
+          <w:rFonts w:eastAsia="Times New Roman"/>
           <w:sz w:val="24"/>
           <w:szCs w:val="24"/>
           <w:lang w:val="en-IN"/>
         </w:rPr>
         <w:t>.</w:t>
       </w:r>
-      <w:r>
-        <w:rPr>
-          <w:rFonts w:eastAsia="Times New Roman"/>
-          <w:sz w:val="24"/>
-          <w:szCs w:val="24"/>
-          <w:lang w:val="en-IN"/>
-        </w:rPr>
-        <w:t xml:space="preserve"> Presented at the </w:t>
-      </w:r>
-      <w:r>
-        <w:rPr>
-          <w:rFonts w:eastAsia="Times New Roman"/>
-          <w:sz w:val="24"/>
-          <w:szCs w:val="24"/>
-          <w:lang w:val="en-IN"/>
-        </w:rPr>
-        <w:t xml:space="preserve">METRANS </w:t>
-      </w:r>
-      <w:r>
-        <w:rPr>
-          <w:rFonts w:eastAsia="Times New Roman"/>
-          <w:sz w:val="24"/>
-          <w:szCs w:val="24"/>
-          <w:lang w:val="en-IN"/>
-        </w:rPr>
-        <w:t>International Urban Freight Conference, Los Angeles, CA, USA.</w:t>
-      </w:r>
     </w:p>
     <w:p>
       <w:pPr>
         <w:ind w:left="540" w:hanging="180"/>
-        <w:rPr>
-          <w:rFonts w:eastAsia="Times New Roman"/>
-          <w:sz w:val="24"/>
-          <w:szCs w:val="24"/>
-          <w:lang w:val="en-IN"/>
-        </w:rPr>
-      </w:pPr>
-      <w:r>
-        <w:rPr>
-          <w:rFonts w:eastAsia="Times New Roman"/>
-          <w:sz w:val="24"/>
-          <w:szCs w:val="24"/>
-          <w:lang w:val="en-IN"/>
-        </w:rPr>
-        <w:t xml:space="preserve">Pahwa, A., &amp; Jaller, M. (2024). </w:t>
-      </w:r>
-      <w:r>
-        <w:rPr>
-          <w:rFonts w:eastAsia="Times New Roman"/>
-          <w:i/>
-          <w:iCs/>
-          <w:sz w:val="24"/>
-          <w:szCs w:val="24"/>
-          <w:lang w:val="en-IN"/>
-        </w:rPr>
-        <w:t>Navigating the Last-Mile: Opportunities and Challenges towards Sustainable E-commerce Deliveries.</w:t>
-      </w:r>
-      <w:r>
-        <w:rPr>
-          <w:rFonts w:eastAsia="Times New Roman"/>
-          <w:sz w:val="24"/>
-          <w:szCs w:val="24"/>
-          <w:lang w:val="en-IN"/>
-        </w:rPr>
-        <w:t xml:space="preserve"> Presented at the Transportation Research Board 103rd Annual Meeting, Washington, D.C.</w:t>
+        <w:jc w:val="both"/>
+        <w:rPr>
+          <w:rFonts w:eastAsia="Times New Roman"/>
+          <w:sz w:val="24"/>
+          <w:szCs w:val="24"/>
+          <w:lang w:val="en-IN"/>
+        </w:rPr>
+      </w:pPr>
+      <w:r>
+        <w:rPr>
+          <w:rFonts w:eastAsia="Times New Roman"/>
+          <w:sz w:val="24"/>
+          <w:szCs w:val="24"/>
+          <w:lang w:val="en-IN"/>
+        </w:rPr>
+        <w:t xml:space="preserve">Pahwa, A., &amp; Jaller, M. (2022). </w:t>
+      </w:r>
+      <w:r>
+        <w:rPr>
+          <w:rFonts w:eastAsia="Times New Roman"/>
+          <w:i/>
+          <w:iCs/>
+          <w:sz w:val="24"/>
+          <w:szCs w:val="24"/>
+          <w:lang w:val="en-IN"/>
+        </w:rPr>
+        <w:t>Can Truck Eco-Routing Bridge the Gap in Transition to Zero-Emissions?</w:t>
+      </w:r>
+      <w:r>
+        <w:rPr>
+          <w:rFonts w:eastAsia="Times New Roman"/>
+          <w:sz w:val="24"/>
+          <w:szCs w:val="24"/>
+          <w:lang w:val="en-IN"/>
+        </w:rPr>
+        <w:t xml:space="preserve"> Presented at the Transportation Research Board 101st Annual Meeting, Washington, D.C.</w:t>
       </w:r>
     </w:p>
     <w:p>
       <w:pPr>
         <w:ind w:left="540" w:hanging="180"/>
-        <w:rPr>
-          <w:rFonts w:eastAsia="Times New Roman"/>
-          <w:sz w:val="24"/>
-          <w:szCs w:val="24"/>
-          <w:lang w:val="en-IN"/>
-        </w:rPr>
-      </w:pPr>
-      <w:r>
-        <w:rPr>
-          <w:rFonts w:eastAsia="Times New Roman"/>
-          <w:sz w:val="24"/>
-          <w:szCs w:val="24"/>
-          <w:lang w:val="en-IN"/>
-        </w:rPr>
-        <w:t xml:space="preserve">Pahwa, A., &amp; Jaller, M. (2022). </w:t>
-      </w:r>
-      <w:r>
-        <w:rPr>
-          <w:rFonts w:eastAsia="Times New Roman"/>
-          <w:i/>
-          <w:iCs/>
-          <w:sz w:val="24"/>
-          <w:szCs w:val="24"/>
-          <w:lang w:val="en-IN"/>
-        </w:rPr>
-        <w:t>Freight eco-routing – carrier’s trade-offs and system-wide impacts.</w:t>
-      </w:r>
-      <w:r>
-        <w:rPr>
-          <w:rFonts w:eastAsia="Times New Roman"/>
-          <w:sz w:val="24"/>
-          <w:szCs w:val="24"/>
-          <w:lang w:val="en-IN"/>
-        </w:rPr>
-        <w:t xml:space="preserve"> Presented at the METRANS </w:t>
-      </w:r>
-      <w:r>
-        <w:rPr>
-          <w:rFonts w:eastAsia="Times New Roman"/>
-          <w:sz w:val="24"/>
-          <w:szCs w:val="24"/>
-          <w:lang w:val="en-IN"/>
-        </w:rPr>
-        <w:t>International Urban Freight Conference</w:t>
-      </w:r>
-      <w:r>
-        <w:rPr>
-          <w:rFonts w:eastAsia="Times New Roman"/>
-          <w:sz w:val="24"/>
-          <w:szCs w:val="24"/>
-          <w:lang w:val="en-IN"/>
-        </w:rPr>
-        <w:t>, Los Angeles, CA</w:t>
-      </w:r>
-      <w:r>
-        <w:rPr>
-          <w:rFonts w:eastAsia="Times New Roman"/>
-          <w:sz w:val="24"/>
-          <w:szCs w:val="24"/>
-          <w:lang w:val="en-IN"/>
-        </w:rPr>
-        <w:t>, USA</w:t>
-      </w:r>
-      <w:r>
-        <w:rPr>
-          <w:rFonts w:eastAsia="Times New Roman"/>
-          <w:sz w:val="24"/>
-          <w:szCs w:val="24"/>
-          <w:lang w:val="en-IN"/>
-        </w:rPr>
-        <w:t>.</w:t>
+        <w:jc w:val="both"/>
+        <w:rPr>
+          <w:rFonts w:eastAsia="Times New Roman"/>
+          <w:sz w:val="24"/>
+          <w:szCs w:val="24"/>
+          <w:lang w:val="en-IN"/>
+        </w:rPr>
+      </w:pPr>
+      <w:r>
+        <w:rPr>
+          <w:rFonts w:eastAsia="Times New Roman"/>
+          <w:sz w:val="24"/>
+          <w:szCs w:val="24"/>
+          <w:lang w:val="en-IN"/>
+        </w:rPr>
+        <w:t xml:space="preserve">Pahwa, A., Lakhotia, S., &amp; Tiwari, G. (2017). </w:t>
+      </w:r>
+      <w:r>
+        <w:rPr>
+          <w:rFonts w:eastAsia="Times New Roman"/>
+          <w:i/>
+          <w:iCs/>
+          <w:sz w:val="24"/>
+          <w:szCs w:val="24"/>
+          <w:lang w:val="en-IN"/>
+        </w:rPr>
+        <w:t>Methodology for using GPS data from buses to assess link-based travel time variation.</w:t>
+      </w:r>
+      <w:r>
+        <w:rPr>
+          <w:rFonts w:eastAsia="Times New Roman"/>
+          <w:sz w:val="24"/>
+          <w:szCs w:val="24"/>
+          <w:lang w:val="en-IN"/>
+        </w:rPr>
+        <w:t xml:space="preserve"> </w:t>
+      </w:r>
+      <w:r>
+        <w:rPr>
+          <w:rFonts w:eastAsia="Times New Roman"/>
+          <w:sz w:val="24"/>
+          <w:szCs w:val="24"/>
+          <w:lang w:val="en-IN"/>
+        </w:rPr>
+        <w:t>12th International Conference of EASTS, Ho Chi Minh City, Vietnam.</w:t>
       </w:r>
     </w:p>
     <w:p>
       <w:pPr>
         <w:ind w:left="540" w:hanging="180"/>
-        <w:rPr>
-          <w:rFonts w:eastAsia="Times New Roman"/>
-          <w:sz w:val="24"/>
-          <w:szCs w:val="24"/>
-          <w:lang w:val="en-IN"/>
-        </w:rPr>
-      </w:pPr>
-      <w:r>
-        <w:rPr>
-          <w:rFonts w:eastAsia="Times New Roman"/>
-          <w:sz w:val="24"/>
-          <w:szCs w:val="24"/>
-          <w:lang w:val="en-IN"/>
-        </w:rPr>
-        <w:lastRenderedPageBreak/>
-        <w:t xml:space="preserve">Pahwa, A., &amp; Jaller, M. (2022). </w:t>
-      </w:r>
-      <w:r>
-        <w:rPr>
-          <w:rFonts w:eastAsia="Times New Roman"/>
-          <w:i/>
-          <w:iCs/>
-          <w:sz w:val="24"/>
-          <w:szCs w:val="24"/>
-          <w:lang w:val="en-IN"/>
-        </w:rPr>
-        <w:t>Can Truck Eco-Routing Bridge the Gap in Transition to Zero-Emissions?</w:t>
-      </w:r>
-      <w:r>
-        <w:rPr>
-          <w:rFonts w:eastAsia="Times New Roman"/>
-          <w:sz w:val="24"/>
-          <w:szCs w:val="24"/>
-          <w:lang w:val="en-IN"/>
-        </w:rPr>
-        <w:t xml:space="preserve"> Presented at the Transportation Research Board 101st Annual Meeting, Washington, D.C.</w:t>
-      </w:r>
+        <w:jc w:val="both"/>
+        <w:rPr>
+          <w:rFonts w:eastAsia="Times New Roman"/>
+          <w:sz w:val="24"/>
+          <w:szCs w:val="24"/>
+          <w:lang w:val="en-IN"/>
+        </w:rPr>
+      </w:pPr>
     </w:p>
     <w:p>
       <w:pPr>
         <w:ind w:left="540" w:hanging="180"/>
-        <w:rPr>
-          <w:rFonts w:eastAsia="Times New Roman"/>
-          <w:sz w:val="24"/>
-          <w:szCs w:val="24"/>
-          <w:lang w:val="en-IN"/>
-        </w:rPr>
-      </w:pPr>
-      <w:r>
-        <w:rPr>
-          <w:rFonts w:eastAsia="Times New Roman"/>
-          <w:sz w:val="24"/>
-          <w:szCs w:val="24"/>
-          <w:lang w:val="en-IN"/>
-        </w:rPr>
-        <w:t xml:space="preserve">Pahwa, A., Lakhotia, S., &amp; Tiwari, G. (2017). </w:t>
-      </w:r>
-      <w:r>
-        <w:rPr>
-          <w:rFonts w:eastAsia="Times New Roman"/>
-          <w:i/>
-          <w:iCs/>
-          <w:sz w:val="24"/>
-          <w:szCs w:val="24"/>
-          <w:lang w:val="en-IN"/>
-        </w:rPr>
-        <w:t>Methodology for using GPS data from buses to assess link-based travel time variation.</w:t>
-      </w:r>
-      <w:r>
-        <w:rPr>
-          <w:rFonts w:eastAsia="Times New Roman"/>
-          <w:sz w:val="24"/>
-          <w:szCs w:val="24"/>
-          <w:lang w:val="en-IN"/>
-        </w:rPr>
-        <w:t xml:space="preserve"> </w:t>
-      </w:r>
-      <w:r>
-        <w:rPr>
-          <w:rFonts w:eastAsia="Times New Roman"/>
-          <w:sz w:val="24"/>
-          <w:szCs w:val="24"/>
-          <w:lang w:val="en-IN"/>
-        </w:rPr>
-        <w:t>12th International Conference of EASTS, Ho Chi Minh City, Vietnam.</w:t>
-      </w:r>
-    </w:p>
-    <w:p>
-      <w:pPr>
-        <w:ind w:left="540" w:hanging="180"/>
-        <w:rPr>
-          <w:rFonts w:eastAsia="Times New Roman"/>
-          <w:sz w:val="24"/>
-          <w:szCs w:val="24"/>
-          <w:lang w:val="en-IN"/>
-        </w:rPr>
-      </w:pPr>
-    </w:p>
-    <w:p>
-      <w:pPr>
-        <w:ind w:left="540" w:hanging="180"/>
+        <w:jc w:val="both"/>
         <w:rPr>
           <w:rFonts w:eastAsia="Times New Roman"/>
           <w:b/>
@@ -2895,6 +3303,7 @@
     <w:p>
       <w:pPr>
         <w:ind w:left="540" w:hanging="180"/>
+        <w:jc w:val="both"/>
         <w:rPr>
           <w:rFonts w:eastAsia="Times New Roman"/>
           <w:sz w:val="24"/>
@@ -2935,6 +3344,7 @@
     <w:p>
       <w:pPr>
         <w:ind w:left="540" w:hanging="180"/>
+        <w:jc w:val="both"/>
         <w:rPr>
           <w:rFonts w:eastAsia="Times New Roman"/>
           <w:sz w:val="24"/>
@@ -2975,6 +3385,7 @@
     <w:p>
       <w:pPr>
         <w:ind w:left="540" w:hanging="180"/>
+        <w:jc w:val="both"/>
         <w:rPr>
           <w:rFonts w:eastAsia="Times New Roman"/>
           <w:sz w:val="24"/>
@@ -3035,6 +3446,7 @@
     <w:p>
       <w:pPr>
         <w:ind w:left="540" w:hanging="180"/>
+        <w:jc w:val="both"/>
         <w:rPr>
           <w:rFonts w:eastAsia="Times New Roman"/>
           <w:sz w:val="24"/>
@@ -3170,6 +3582,7 @@
       </w:pPr>
       <w:r>
         <w:rPr>
+          <w:noProof/>
           <w:sz w:val="20"/>
           <w:szCs w:val="20"/>
           <w:lang w:val="en-IN"/>
@@ -3569,6 +3982,7 @@
       </w:pPr>
       <w:r>
         <w:rPr>
+          <w:noProof/>
           <w:sz w:val="20"/>
           <w:szCs w:val="20"/>
           <w:lang w:val="en-IN"/>
@@ -3745,12 +4159,22 @@
     </w:p>
     <w:p>
       <w:pPr>
+        <w:spacing w:line="277" w:lineRule="exact"/>
         <w:rPr>
           <w:sz w:val="20"/>
           <w:szCs w:val="20"/>
           <w:lang w:val="en-IN"/>
         </w:rPr>
       </w:pPr>
+    </w:p>
+    <w:p>
+      <w:pPr>
+        <w:rPr>
+          <w:sz w:val="20"/>
+          <w:szCs w:val="20"/>
+          <w:lang w:val="en-IN"/>
+        </w:rPr>
+      </w:pPr>
       <w:r>
         <w:rPr>
           <w:rFonts w:eastAsia="Times New Roman"/>
@@ -3760,6 +4184,7 @@
           <w:szCs w:val="24"/>
           <w:lang w:val="en-IN"/>
         </w:rPr>
+        <w:lastRenderedPageBreak/>
         <w:t>P</w:t>
       </w:r>
       <w:r>
@@ -3807,6 +4232,7 @@
       </w:pPr>
       <w:r>
         <w:rPr>
+          <w:noProof/>
           <w:sz w:val="20"/>
           <w:szCs w:val="20"/>
           <w:lang w:val="en-IN"/>
@@ -4188,7 +4614,6 @@
           <w:szCs w:val="24"/>
           <w:lang w:val="en-IN"/>
         </w:rPr>
-        <w:lastRenderedPageBreak/>
         <w:t>Transportation in Developing Economies</w:t>
       </w:r>
     </w:p>

</xml_diff>

<commit_message>
Deploying to gh-pages from @ lognitilab/lognitilab.github.io@5c4103ecd90057c7361c7940e84c3822e284f8a5 🚀
</commit_message>
<xml_diff>
--- a/assets/doc/cv-anmolpahwa.docx
+++ b/assets/doc/cv-anmolpahwa.docx
@@ -343,20 +343,8 @@
                   <w:szCs w:val="24"/>
                   <w:lang w:val="en-IN"/>
                 </w:rPr>
-                <w:t>civil.iitm.ac.im/faculty/</w:t>
+                <w:t>civil.iitm.ac.im/faculty/anmpahwa</w:t>
               </w:r>
-              <w:proofErr w:type="spellStart"/>
-              <w:r>
-                <w:rPr>
-                  <w:rStyle w:val="Hyperlink"/>
-                  <w:rFonts w:eastAsia="Times New Roman"/>
-                  <w:sz w:val="24"/>
-                  <w:szCs w:val="24"/>
-                  <w:lang w:val="en-IN"/>
-                </w:rPr>
-                <w:t>anmpahwa</w:t>
-              </w:r>
-              <w:proofErr w:type="spellEnd"/>
             </w:hyperlink>
           </w:p>
         </w:tc>
@@ -650,7 +638,6 @@
                 <w:lang w:val="en-IN"/>
               </w:rPr>
             </w:pPr>
-            <w:proofErr w:type="spellStart"/>
             <w:r>
               <w:rPr>
                 <w:rFonts w:eastAsia="Times New Roman"/>
@@ -658,17 +645,7 @@
                 <w:szCs w:val="24"/>
                 <w:lang w:val="en-IN"/>
               </w:rPr>
-              <w:t>Dr.</w:t>
-            </w:r>
-            <w:proofErr w:type="spellEnd"/>
-            <w:r>
-              <w:rPr>
-                <w:rFonts w:eastAsia="Times New Roman"/>
-                <w:sz w:val="24"/>
-                <w:szCs w:val="24"/>
-                <w:lang w:val="en-IN"/>
-              </w:rPr>
-              <w:t xml:space="preserve"> Miguel Jaller</w:t>
+              <w:t>Dr. Miguel Jaller</w:t>
             </w:r>
           </w:p>
         </w:tc>
@@ -830,7 +807,6 @@
                 <w:lang w:val="en-IN"/>
               </w:rPr>
             </w:pPr>
-            <w:proofErr w:type="spellStart"/>
             <w:r>
               <w:rPr>
                 <w:rFonts w:eastAsia="Times New Roman"/>
@@ -838,37 +814,7 @@
                 <w:szCs w:val="24"/>
                 <w:lang w:val="en-IN"/>
               </w:rPr>
-              <w:t>Dr.</w:t>
-            </w:r>
-            <w:proofErr w:type="spellEnd"/>
-            <w:r>
-              <w:rPr>
-                <w:rFonts w:eastAsia="Times New Roman"/>
-                <w:sz w:val="24"/>
-                <w:szCs w:val="24"/>
-                <w:lang w:val="en-IN"/>
-              </w:rPr>
-              <w:t xml:space="preserve"> </w:t>
-            </w:r>
-            <w:proofErr w:type="spellStart"/>
-            <w:r>
-              <w:rPr>
-                <w:rFonts w:eastAsia="Times New Roman"/>
-                <w:sz w:val="24"/>
-                <w:szCs w:val="24"/>
-                <w:lang w:val="en-IN"/>
-              </w:rPr>
-              <w:t>Geetam</w:t>
-            </w:r>
-            <w:proofErr w:type="spellEnd"/>
-            <w:r>
-              <w:rPr>
-                <w:rFonts w:eastAsia="Times New Roman"/>
-                <w:sz w:val="24"/>
-                <w:szCs w:val="24"/>
-                <w:lang w:val="en-IN"/>
-              </w:rPr>
-              <w:t xml:space="preserve"> Tiwari</w:t>
+              <w:t>Dr. Geetam Tiwari</w:t>
             </w:r>
           </w:p>
         </w:tc>
@@ -1447,27 +1393,7 @@
           <w:szCs w:val="24"/>
           <w:lang w:val="en-IN"/>
         </w:rPr>
-        <w:t>Jaller, M., Xiao, R. I., Dennis-Bauer, S., Rivera-</w:t>
-      </w:r>
-      <w:proofErr w:type="spellStart"/>
-      <w:r>
-        <w:rPr>
-          <w:rFonts w:eastAsia="Times New Roman"/>
-          <w:sz w:val="24"/>
-          <w:szCs w:val="24"/>
-          <w:lang w:val="en-IN"/>
-        </w:rPr>
-        <w:t>Royero</w:t>
-      </w:r>
-      <w:proofErr w:type="spellEnd"/>
-      <w:r>
-        <w:rPr>
-          <w:rFonts w:eastAsia="Times New Roman"/>
-          <w:sz w:val="24"/>
-          <w:szCs w:val="24"/>
-          <w:lang w:val="en-IN"/>
-        </w:rPr>
-        <w:t xml:space="preserve">, D., &amp; Pahwa, A. (2023). Estimating last-mile deliveries and shopping travel emissions by 2050. </w:t>
+        <w:t xml:space="preserve">Jaller, M., Xiao, R. I., Dennis-Bauer, S., Rivera-Royero, D., &amp; Pahwa, A. (2023). Estimating last-mile deliveries and shopping travel emissions by 2050. </w:t>
       </w:r>
       <w:r>
         <w:rPr>
@@ -1603,27 +1529,7 @@
           <w:szCs w:val="24"/>
           <w:lang w:val="en-IN"/>
         </w:rPr>
-        <w:t xml:space="preserve">Jaller, M., &amp; Pahwa, A. (2020). Evaluating the environmental impacts of online shopping: A </w:t>
-      </w:r>
-      <w:proofErr w:type="spellStart"/>
-      <w:r>
-        <w:rPr>
-          <w:rFonts w:eastAsia="Times New Roman"/>
-          <w:sz w:val="24"/>
-          <w:szCs w:val="24"/>
-          <w:lang w:val="en-IN"/>
-        </w:rPr>
-        <w:t>behavioral</w:t>
-      </w:r>
-      <w:proofErr w:type="spellEnd"/>
-      <w:r>
-        <w:rPr>
-          <w:rFonts w:eastAsia="Times New Roman"/>
-          <w:sz w:val="24"/>
-          <w:szCs w:val="24"/>
-          <w:lang w:val="en-IN"/>
-        </w:rPr>
-        <w:t xml:space="preserve"> and transportation approach. </w:t>
+        <w:t xml:space="preserve">Jaller, M., &amp; Pahwa, A. (2020). Evaluating the environmental impacts of online shopping: A behavioral and transportation approach. </w:t>
       </w:r>
       <w:r>
         <w:rPr>
@@ -1751,23 +1657,7 @@
           <w:sz w:val="24"/>
           <w:szCs w:val="24"/>
         </w:rPr>
-        <w:t xml:space="preserve">Jaller, M., Pahwa, A., </w:t>
-      </w:r>
-      <w:proofErr w:type="spellStart"/>
-      <w:r>
-        <w:rPr>
-          <w:sz w:val="24"/>
-          <w:szCs w:val="24"/>
-        </w:rPr>
-        <w:t>Saphores</w:t>
-      </w:r>
-      <w:proofErr w:type="spellEnd"/>
-      <w:r>
-        <w:rPr>
-          <w:sz w:val="24"/>
-          <w:szCs w:val="24"/>
-        </w:rPr>
-        <w:t>, J. D., &amp; Hyland, M. (2024). Benefits, Challenges, and Opportunities of Different Last-Mile Delivery Strategies.</w:t>
+        <w:t>Jaller, M., Pahwa, A., Saphores, J. D., &amp; Hyland, M. (2024). Benefits, Challenges, and Opportunities of Different Last-Mile Delivery Strategies.</w:t>
       </w:r>
       <w:r>
         <w:rPr>
@@ -1840,62 +1730,18 @@
           <w:szCs w:val="24"/>
           <w:lang w:val="en-IN"/>
         </w:rPr>
-        <w:t xml:space="preserve">Jaller, M., Pahwa, A., &amp; </w:t>
-      </w:r>
-      <w:proofErr w:type="spellStart"/>
-      <w:r>
-        <w:rPr>
-          <w:rFonts w:eastAsia="Times New Roman"/>
-          <w:sz w:val="24"/>
-          <w:szCs w:val="24"/>
-          <w:lang w:val="en-IN"/>
-        </w:rPr>
-        <w:t>Center</w:t>
-      </w:r>
-      <w:proofErr w:type="spellEnd"/>
-      <w:r>
-        <w:rPr>
-          <w:rFonts w:eastAsia="Times New Roman"/>
-          <w:sz w:val="24"/>
-          <w:szCs w:val="24"/>
-          <w:lang w:val="en-IN"/>
-        </w:rPr>
-        <w:t xml:space="preserve">, M. T. (2023). Sketch Planning Tool for Sustainable and Resilient Urban Goods Distribution: User Manual. </w:t>
-      </w:r>
-      <w:r>
-        <w:rPr>
-          <w:rFonts w:eastAsia="Times New Roman"/>
-          <w:i/>
-          <w:iCs/>
-          <w:sz w:val="24"/>
-          <w:szCs w:val="24"/>
-          <w:lang w:val="en-IN"/>
-        </w:rPr>
-        <w:t xml:space="preserve">METRANS Transportation </w:t>
-      </w:r>
-      <w:proofErr w:type="spellStart"/>
-      <w:r>
-        <w:rPr>
-          <w:rFonts w:eastAsia="Times New Roman"/>
-          <w:i/>
-          <w:iCs/>
-          <w:sz w:val="24"/>
-          <w:szCs w:val="24"/>
-          <w:lang w:val="en-IN"/>
-        </w:rPr>
-        <w:t>Center</w:t>
-      </w:r>
-      <w:proofErr w:type="spellEnd"/>
-      <w:r>
-        <w:rPr>
-          <w:rFonts w:eastAsia="Times New Roman"/>
-          <w:i/>
-          <w:iCs/>
-          <w:sz w:val="24"/>
-          <w:szCs w:val="24"/>
-          <w:lang w:val="en-IN"/>
-        </w:rPr>
-        <w:t xml:space="preserve"> (Calif.).</w:t>
+        <w:t xml:space="preserve">Jaller, M., Pahwa, A., &amp; Center, M. T. (2023). Sketch Planning Tool for Sustainable and Resilient Urban Goods Distribution: User Manual. </w:t>
+      </w:r>
+      <w:r>
+        <w:rPr>
+          <w:rFonts w:eastAsia="Times New Roman"/>
+          <w:i/>
+          <w:iCs/>
+          <w:sz w:val="24"/>
+          <w:szCs w:val="24"/>
+          <w:lang w:val="en-IN"/>
+        </w:rPr>
+        <w:t>METRANS Transportation Center (Calif.).</w:t>
       </w:r>
     </w:p>
     <w:p>
@@ -1929,31 +1775,7 @@
           <w:szCs w:val="24"/>
           <w:lang w:val="en-IN"/>
         </w:rPr>
-        <w:t xml:space="preserve">National </w:t>
-      </w:r>
-      <w:proofErr w:type="spellStart"/>
-      <w:r>
-        <w:rPr>
-          <w:rFonts w:eastAsia="Times New Roman"/>
-          <w:i/>
-          <w:iCs/>
-          <w:sz w:val="24"/>
-          <w:szCs w:val="24"/>
-          <w:lang w:val="en-IN"/>
-        </w:rPr>
-        <w:t>Center</w:t>
-      </w:r>
-      <w:proofErr w:type="spellEnd"/>
-      <w:r>
-        <w:rPr>
-          <w:rFonts w:eastAsia="Times New Roman"/>
-          <w:i/>
-          <w:iCs/>
-          <w:sz w:val="24"/>
-          <w:szCs w:val="24"/>
-          <w:lang w:val="en-IN"/>
-        </w:rPr>
-        <w:t xml:space="preserve"> for </w:t>
+        <w:t xml:space="preserve">National Center for </w:t>
       </w:r>
       <w:r>
         <w:rPr>
@@ -1985,23 +1807,7 @@
           <w:sz w:val="24"/>
           <w:szCs w:val="24"/>
         </w:rPr>
-        <w:t xml:space="preserve">Giuliano, G., </w:t>
-      </w:r>
-      <w:proofErr w:type="spellStart"/>
-      <w:r>
-        <w:rPr>
-          <w:sz w:val="24"/>
-          <w:szCs w:val="24"/>
-        </w:rPr>
-        <w:t>Boarnet</w:t>
-      </w:r>
-      <w:proofErr w:type="spellEnd"/>
-      <w:r>
-        <w:rPr>
-          <w:sz w:val="24"/>
-          <w:szCs w:val="24"/>
-        </w:rPr>
-        <w:t xml:space="preserve">, M., Jaller, M., Franco, W., Binder, R. B., Dexter, S., </w:t>
+        <w:t xml:space="preserve">Giuliano, G., Boarnet, M., Jaller, M., Franco, W., Binder, R. B., Dexter, S., </w:t>
       </w:r>
       <w:r>
         <w:rPr>
@@ -2205,62 +2011,18 @@
           <w:szCs w:val="24"/>
           <w:lang w:val="en-IN"/>
         </w:rPr>
-        <w:t>Jaller, M., Xiao, R., Dennis, S., Rivera-</w:t>
-      </w:r>
-      <w:proofErr w:type="spellStart"/>
-      <w:r>
-        <w:rPr>
-          <w:rFonts w:eastAsia="Times New Roman"/>
-          <w:sz w:val="24"/>
-          <w:szCs w:val="24"/>
-          <w:lang w:val="en-IN"/>
-        </w:rPr>
-        <w:t>Royero</w:t>
-      </w:r>
-      <w:proofErr w:type="spellEnd"/>
-      <w:r>
-        <w:rPr>
-          <w:rFonts w:eastAsia="Times New Roman"/>
-          <w:sz w:val="24"/>
-          <w:szCs w:val="24"/>
-          <w:lang w:val="en-IN"/>
-        </w:rPr>
-        <w:t xml:space="preserve">, D., &amp; Pahwa, A. (2022). National Impacts of E-commerce Growth: Development of a Spatial Demand Based Tool. </w:t>
-      </w:r>
-      <w:r>
-        <w:rPr>
-          <w:rFonts w:eastAsia="Times New Roman"/>
-          <w:i/>
-          <w:iCs/>
-          <w:sz w:val="24"/>
-          <w:szCs w:val="24"/>
-          <w:lang w:val="en-IN"/>
-        </w:rPr>
-        <w:t xml:space="preserve">National </w:t>
-      </w:r>
-      <w:proofErr w:type="spellStart"/>
-      <w:r>
-        <w:rPr>
-          <w:rFonts w:eastAsia="Times New Roman"/>
-          <w:i/>
-          <w:iCs/>
-          <w:sz w:val="24"/>
-          <w:szCs w:val="24"/>
-          <w:lang w:val="en-IN"/>
-        </w:rPr>
-        <w:t>Center</w:t>
-      </w:r>
-      <w:proofErr w:type="spellEnd"/>
-      <w:r>
-        <w:rPr>
-          <w:rFonts w:eastAsia="Times New Roman"/>
-          <w:i/>
-          <w:iCs/>
-          <w:sz w:val="24"/>
-          <w:szCs w:val="24"/>
-          <w:lang w:val="en-IN"/>
-        </w:rPr>
-        <w:t xml:space="preserve"> for Sustainable Transportation.</w:t>
+        <w:t xml:space="preserve">Jaller, M., Xiao, R., Dennis, S., Rivera-Royero, D., &amp; Pahwa, A. (2022). National Impacts of E-commerce Growth: Development of a Spatial Demand Based Tool. </w:t>
+      </w:r>
+      <w:r>
+        <w:rPr>
+          <w:rFonts w:eastAsia="Times New Roman"/>
+          <w:i/>
+          <w:iCs/>
+          <w:sz w:val="24"/>
+          <w:szCs w:val="24"/>
+          <w:lang w:val="en-IN"/>
+        </w:rPr>
+        <w:t>National Center for Sustainable Transportation.</w:t>
       </w:r>
     </w:p>
     <w:p>
@@ -2292,31 +2054,7 @@
           <w:szCs w:val="24"/>
           <w:lang w:val="en-IN"/>
         </w:rPr>
-        <w:t xml:space="preserve"> Pacific Southwest Region University Transportation </w:t>
-      </w:r>
-      <w:proofErr w:type="spellStart"/>
-      <w:r>
-        <w:rPr>
-          <w:rFonts w:eastAsia="Times New Roman"/>
-          <w:i/>
-          <w:iCs/>
-          <w:sz w:val="24"/>
-          <w:szCs w:val="24"/>
-          <w:lang w:val="en-IN"/>
-        </w:rPr>
-        <w:t>Center</w:t>
-      </w:r>
-      <w:proofErr w:type="spellEnd"/>
-      <w:r>
-        <w:rPr>
-          <w:rFonts w:eastAsia="Times New Roman"/>
-          <w:i/>
-          <w:iCs/>
-          <w:sz w:val="24"/>
-          <w:szCs w:val="24"/>
-          <w:lang w:val="en-IN"/>
-        </w:rPr>
-        <w:t>.</w:t>
+        <w:t xml:space="preserve"> Pacific Southwest Region University Transportation Center.</w:t>
       </w:r>
     </w:p>
     <w:p>
@@ -2337,27 +2075,7 @@
           <w:szCs w:val="24"/>
           <w:lang w:val="en-IN"/>
         </w:rPr>
-        <w:t xml:space="preserve">Jaller, M., &amp; Pahwa, A. (2020). Analytical </w:t>
-      </w:r>
-      <w:proofErr w:type="spellStart"/>
-      <w:r>
-        <w:rPr>
-          <w:rFonts w:eastAsia="Times New Roman"/>
-          <w:sz w:val="24"/>
-          <w:szCs w:val="24"/>
-          <w:lang w:val="en-IN"/>
-        </w:rPr>
-        <w:t>Modeling</w:t>
-      </w:r>
-      <w:proofErr w:type="spellEnd"/>
-      <w:r>
-        <w:rPr>
-          <w:rFonts w:eastAsia="Times New Roman"/>
-          <w:sz w:val="24"/>
-          <w:szCs w:val="24"/>
-          <w:lang w:val="en-IN"/>
-        </w:rPr>
-        <w:t xml:space="preserve"> Framework to Assess the Economic and Environmental Impacts of Residential </w:t>
+        <w:t xml:space="preserve">Jaller, M., &amp; Pahwa, A. (2020). Analytical Modeling Framework to Assess the Economic and Environmental Impacts of Residential </w:t>
       </w:r>
       <w:r>
         <w:rPr>
@@ -2386,31 +2104,7 @@
           <w:szCs w:val="24"/>
           <w:lang w:val="en-IN"/>
         </w:rPr>
-        <w:t xml:space="preserve">National </w:t>
-      </w:r>
-      <w:proofErr w:type="spellStart"/>
-      <w:r>
-        <w:rPr>
-          <w:rFonts w:eastAsia="Times New Roman"/>
-          <w:i/>
-          <w:iCs/>
-          <w:sz w:val="24"/>
-          <w:szCs w:val="24"/>
-          <w:lang w:val="en-IN"/>
-        </w:rPr>
-        <w:t>Center</w:t>
-      </w:r>
-      <w:proofErr w:type="spellEnd"/>
-      <w:r>
-        <w:rPr>
-          <w:rFonts w:eastAsia="Times New Roman"/>
-          <w:i/>
-          <w:iCs/>
-          <w:sz w:val="24"/>
-          <w:szCs w:val="24"/>
-          <w:lang w:val="en-IN"/>
-        </w:rPr>
-        <w:t xml:space="preserve"> for Sustainable Transportation.</w:t>
+        <w:t>National Center for Sustainable Transportation.</w:t>
       </w:r>
     </w:p>
     <w:p>
@@ -2433,62 +2127,18 @@
           <w:szCs w:val="24"/>
           <w:lang w:val="en-IN"/>
         </w:rPr>
-        <w:t xml:space="preserve">Rodier, C., Jaller, M., </w:t>
-      </w:r>
-      <w:proofErr w:type="spellStart"/>
-      <w:r>
-        <w:rPr>
-          <w:rFonts w:eastAsia="Times New Roman"/>
-          <w:sz w:val="24"/>
-          <w:szCs w:val="24"/>
-          <w:lang w:val="en-IN"/>
-        </w:rPr>
-        <w:t>Pourrahmani</w:t>
-      </w:r>
-      <w:proofErr w:type="spellEnd"/>
-      <w:r>
-        <w:rPr>
-          <w:rFonts w:eastAsia="Times New Roman"/>
-          <w:sz w:val="24"/>
-          <w:szCs w:val="24"/>
-          <w:lang w:val="en-IN"/>
-        </w:rPr>
-        <w:t xml:space="preserve">, E., Bischoff, J., Freedman, J., &amp; Pahwa, A. (2018). Automated vehicle scenarios: Simulation of system-level travel effects using agent-based demand and supply models in the San Francisco Bay area. </w:t>
-      </w:r>
-      <w:r>
-        <w:rPr>
-          <w:rFonts w:eastAsia="Times New Roman"/>
-          <w:i/>
-          <w:iCs/>
-          <w:sz w:val="24"/>
-          <w:szCs w:val="24"/>
-          <w:lang w:val="en-IN"/>
-        </w:rPr>
-        <w:t xml:space="preserve">National </w:t>
-      </w:r>
-      <w:proofErr w:type="spellStart"/>
-      <w:r>
-        <w:rPr>
-          <w:rFonts w:eastAsia="Times New Roman"/>
-          <w:i/>
-          <w:iCs/>
-          <w:sz w:val="24"/>
-          <w:szCs w:val="24"/>
-          <w:lang w:val="en-IN"/>
-        </w:rPr>
-        <w:t>Center</w:t>
-      </w:r>
-      <w:proofErr w:type="spellEnd"/>
-      <w:r>
-        <w:rPr>
-          <w:rFonts w:eastAsia="Times New Roman"/>
-          <w:i/>
-          <w:iCs/>
-          <w:sz w:val="24"/>
-          <w:szCs w:val="24"/>
-          <w:lang w:val="en-IN"/>
-        </w:rPr>
-        <w:t xml:space="preserve"> for Sustainable Transportation.</w:t>
+        <w:t xml:space="preserve">Rodier, C., Jaller, M., Pourrahmani, E., Bischoff, J., Freedman, J., &amp; Pahwa, A. (2018). Automated vehicle scenarios: Simulation of system-level travel effects using agent-based demand and supply models in the San Francisco Bay area. </w:t>
+      </w:r>
+      <w:r>
+        <w:rPr>
+          <w:rFonts w:eastAsia="Times New Roman"/>
+          <w:i/>
+          <w:iCs/>
+          <w:sz w:val="24"/>
+          <w:szCs w:val="24"/>
+          <w:lang w:val="en-IN"/>
+        </w:rPr>
+        <w:t>National Center for Sustainable Transportation.</w:t>
       </w:r>
     </w:p>
     <w:p>
@@ -2593,31 +2243,7 @@
           <w:szCs w:val="24"/>
           <w:lang w:val="en-IN"/>
         </w:rPr>
-        <w:t xml:space="preserve">National </w:t>
-      </w:r>
-      <w:proofErr w:type="spellStart"/>
-      <w:r>
-        <w:rPr>
-          <w:rFonts w:eastAsia="Times New Roman"/>
-          <w:i/>
-          <w:iCs/>
-          <w:sz w:val="24"/>
-          <w:szCs w:val="24"/>
-          <w:lang w:val="en-IN"/>
-        </w:rPr>
-        <w:t>Center</w:t>
-      </w:r>
-      <w:proofErr w:type="spellEnd"/>
-      <w:r>
-        <w:rPr>
-          <w:rFonts w:eastAsia="Times New Roman"/>
-          <w:i/>
-          <w:iCs/>
-          <w:sz w:val="24"/>
-          <w:szCs w:val="24"/>
-          <w:lang w:val="en-IN"/>
-        </w:rPr>
-        <w:t xml:space="preserve"> for Sustainable Transportation.</w:t>
+        <w:t>National Center for Sustainable Transportation.</w:t>
       </w:r>
     </w:p>
     <w:p>
@@ -2640,47 +2266,7 @@
           <w:szCs w:val="24"/>
           <w:lang w:val="en-IN"/>
         </w:rPr>
-        <w:t xml:space="preserve">Rodier, C., Jaller, M., </w:t>
-      </w:r>
-      <w:proofErr w:type="spellStart"/>
-      <w:r>
-        <w:rPr>
-          <w:rFonts w:eastAsia="Times New Roman"/>
-          <w:sz w:val="24"/>
-          <w:szCs w:val="24"/>
-          <w:lang w:val="en-IN"/>
-        </w:rPr>
-        <w:t>Pourrahmani</w:t>
-      </w:r>
-      <w:proofErr w:type="spellEnd"/>
-      <w:r>
-        <w:rPr>
-          <w:rFonts w:eastAsia="Times New Roman"/>
-          <w:sz w:val="24"/>
-          <w:szCs w:val="24"/>
-          <w:lang w:val="en-IN"/>
-        </w:rPr>
-        <w:t xml:space="preserve">, E., Pahwa, A., Bischoff, J., &amp; Freedman, J. (2020). Automated Vehicles </w:t>
-      </w:r>
-      <w:proofErr w:type="gramStart"/>
-      <w:r>
-        <w:rPr>
-          <w:rFonts w:eastAsia="Times New Roman"/>
-          <w:sz w:val="24"/>
-          <w:szCs w:val="24"/>
-          <w:lang w:val="en-IN"/>
-        </w:rPr>
-        <w:t>are Expected</w:t>
-      </w:r>
-      <w:proofErr w:type="gramEnd"/>
-      <w:r>
-        <w:rPr>
-          <w:rFonts w:eastAsia="Times New Roman"/>
-          <w:sz w:val="24"/>
-          <w:szCs w:val="24"/>
-          <w:lang w:val="en-IN"/>
-        </w:rPr>
-        <w:t xml:space="preserve"> to Increase Driving and Emissions Without Policy Intervention. </w:t>
+        <w:t xml:space="preserve">Rodier, C., Jaller, M., Pourrahmani, E., Pahwa, A., Bischoff, J., &amp; Freedman, J. (2020). Automated Vehicles are Expected to Increase Driving and Emissions Without Policy Intervention. </w:t>
       </w:r>
       <w:r>
         <w:rPr>
@@ -2753,27 +2339,7 @@
           <w:szCs w:val="24"/>
           <w:lang w:val="en-IN"/>
         </w:rPr>
-        <w:t xml:space="preserve">Jaller, M., Pahwa, A., Otero-Palencia, C., &amp; </w:t>
-      </w:r>
-      <w:proofErr w:type="spellStart"/>
-      <w:r>
-        <w:rPr>
-          <w:rFonts w:eastAsia="Times New Roman"/>
-          <w:sz w:val="24"/>
-          <w:szCs w:val="24"/>
-          <w:lang w:val="en-IN"/>
-        </w:rPr>
-        <w:t>Pourrahmani</w:t>
-      </w:r>
-      <w:proofErr w:type="spellEnd"/>
-      <w:r>
-        <w:rPr>
-          <w:rFonts w:eastAsia="Times New Roman"/>
-          <w:sz w:val="24"/>
-          <w:szCs w:val="24"/>
-          <w:lang w:val="en-IN"/>
-        </w:rPr>
-        <w:t xml:space="preserve">, E. (2023). 19. Overview of city logistics and urban freight transport operations. </w:t>
+        <w:t xml:space="preserve">Jaller, M., Pahwa, A., Otero-Palencia, C., &amp; Pourrahmani, E. (2023). 19. Overview of city logistics and urban freight transport operations. </w:t>
       </w:r>
       <w:r>
         <w:rPr>
@@ -3400,27 +2966,7 @@
           <w:szCs w:val="24"/>
           <w:lang w:val="en-IN"/>
         </w:rPr>
-        <w:t xml:space="preserve">Bischoff, J., Rodier, C. J., </w:t>
-      </w:r>
-      <w:proofErr w:type="spellStart"/>
-      <w:r>
-        <w:rPr>
-          <w:rFonts w:eastAsia="Times New Roman"/>
-          <w:sz w:val="24"/>
-          <w:szCs w:val="24"/>
-          <w:lang w:val="en-IN"/>
-        </w:rPr>
-        <w:t>Pourrahmani</w:t>
-      </w:r>
-      <w:proofErr w:type="spellEnd"/>
-      <w:r>
-        <w:rPr>
-          <w:rFonts w:eastAsia="Times New Roman"/>
-          <w:sz w:val="24"/>
-          <w:szCs w:val="24"/>
-          <w:lang w:val="en-IN"/>
-        </w:rPr>
-        <w:t xml:space="preserve">, E., Jaller, M., Pahwa, A., &amp; Maciejewski, M. (2019). </w:t>
+        <w:t xml:space="preserve">Bischoff, J., Rodier, C. J., Pourrahmani, E., Jaller, M., Pahwa, A., &amp; Maciejewski, M. (2019). </w:t>
       </w:r>
       <w:r>
         <w:rPr>
@@ -3472,31 +3018,7 @@
           <w:szCs w:val="24"/>
           <w:lang w:val="en-IN"/>
         </w:rPr>
-        <w:t xml:space="preserve">Evaluating the Environmental Impacts of Online Shopping: A </w:t>
-      </w:r>
-      <w:proofErr w:type="spellStart"/>
-      <w:r>
-        <w:rPr>
-          <w:rFonts w:eastAsia="Times New Roman"/>
-          <w:i/>
-          <w:iCs/>
-          <w:sz w:val="24"/>
-          <w:szCs w:val="24"/>
-          <w:lang w:val="en-IN"/>
-        </w:rPr>
-        <w:t>Behavioral</w:t>
-      </w:r>
-      <w:proofErr w:type="spellEnd"/>
-      <w:r>
-        <w:rPr>
-          <w:rFonts w:eastAsia="Times New Roman"/>
-          <w:i/>
-          <w:iCs/>
-          <w:sz w:val="24"/>
-          <w:szCs w:val="24"/>
-          <w:lang w:val="en-IN"/>
-        </w:rPr>
-        <w:t xml:space="preserve"> Analysis using the American Time Use Survey (ATUS) Data. </w:t>
+        <w:t xml:space="preserve">Evaluating the Environmental Impacts of Online Shopping: A Behavioral Analysis using the American Time Use Survey (ATUS) Data. </w:t>
       </w:r>
       <w:r>
         <w:rPr>
@@ -3736,27 +3258,7 @@
                 <w:szCs w:val="24"/>
                 <w:lang w:val="en-IN"/>
               </w:rPr>
-              <w:t xml:space="preserve">National </w:t>
-            </w:r>
-            <w:proofErr w:type="spellStart"/>
-            <w:r>
-              <w:rPr>
-                <w:rFonts w:eastAsia="Times New Roman"/>
-                <w:sz w:val="24"/>
-                <w:szCs w:val="24"/>
-                <w:lang w:val="en-IN"/>
-              </w:rPr>
-              <w:t>Center</w:t>
-            </w:r>
-            <w:proofErr w:type="spellEnd"/>
-            <w:r>
-              <w:rPr>
-                <w:rFonts w:eastAsia="Times New Roman"/>
-                <w:sz w:val="24"/>
-                <w:szCs w:val="24"/>
-                <w:lang w:val="en-IN"/>
-              </w:rPr>
-              <w:t xml:space="preserve"> for Sustainable Transportation Research Grant</w:t>
+              <w:t>National Center for Sustainable Transportation Research Grant</w:t>
             </w:r>
           </w:p>
         </w:tc>
@@ -3888,27 +3390,7 @@
                 <w:szCs w:val="24"/>
                 <w:lang w:val="en-IN"/>
               </w:rPr>
-              <w:t xml:space="preserve">National </w:t>
-            </w:r>
-            <w:proofErr w:type="spellStart"/>
-            <w:r>
-              <w:rPr>
-                <w:rFonts w:eastAsia="Times New Roman"/>
-                <w:sz w:val="24"/>
-                <w:szCs w:val="24"/>
-                <w:lang w:val="en-IN"/>
-              </w:rPr>
-              <w:t>Center</w:t>
-            </w:r>
-            <w:proofErr w:type="spellEnd"/>
-            <w:r>
-              <w:rPr>
-                <w:rFonts w:eastAsia="Times New Roman"/>
-                <w:sz w:val="24"/>
-                <w:szCs w:val="24"/>
-                <w:lang w:val="en-IN"/>
-              </w:rPr>
-              <w:t xml:space="preserve"> for Sustainable Transportation Research Fellowship</w:t>
+              <w:t>National Center for Sustainable Transportation Research Fellowship</w:t>
             </w:r>
           </w:p>
         </w:tc>
@@ -4104,47 +3586,7 @@
           <w:szCs w:val="24"/>
           <w:lang w:val="en-IN"/>
         </w:rPr>
-        <w:t xml:space="preserve">: </w:t>
-      </w:r>
-      <w:proofErr w:type="spellStart"/>
-      <w:r>
-        <w:rPr>
-          <w:rFonts w:eastAsia="Times New Roman"/>
-          <w:sz w:val="24"/>
-          <w:szCs w:val="24"/>
-          <w:lang w:val="en-IN"/>
-        </w:rPr>
-        <w:t>TransCAD</w:t>
-      </w:r>
-      <w:proofErr w:type="spellEnd"/>
-      <w:r>
-        <w:rPr>
-          <w:rFonts w:eastAsia="Times New Roman"/>
-          <w:sz w:val="24"/>
-          <w:szCs w:val="24"/>
-          <w:lang w:val="en-IN"/>
-        </w:rPr>
-        <w:t xml:space="preserve">, </w:t>
-      </w:r>
-      <w:proofErr w:type="spellStart"/>
-      <w:r>
-        <w:rPr>
-          <w:rFonts w:eastAsia="Times New Roman"/>
-          <w:sz w:val="24"/>
-          <w:szCs w:val="24"/>
-          <w:lang w:val="en-IN"/>
-        </w:rPr>
-        <w:t>Maptitude</w:t>
-      </w:r>
-      <w:proofErr w:type="spellEnd"/>
-      <w:r>
-        <w:rPr>
-          <w:rFonts w:eastAsia="Times New Roman"/>
-          <w:sz w:val="24"/>
-          <w:szCs w:val="24"/>
-          <w:lang w:val="en-IN"/>
-        </w:rPr>
-        <w:t>, ArcGIS, VS Code, Git</w:t>
+        <w:t>: TransCAD, Maptitude, ArcGIS, VS Code, Git</w:t>
       </w:r>
     </w:p>
     <w:p>
@@ -4465,6 +3907,31 @@
           <w:lang w:val="en-IN"/>
         </w:rPr>
         <w:t>International Journal of Logistics</w:t>
+      </w:r>
+    </w:p>
+    <w:p>
+      <w:pPr>
+        <w:pStyle w:val="ListParagraph"/>
+        <w:numPr>
+          <w:ilvl w:val="0"/>
+          <w:numId w:val="1"/>
+        </w:numPr>
+        <w:ind w:left="810" w:hanging="270"/>
+        <w:rPr>
+          <w:rFonts w:eastAsia="Times New Roman"/>
+          <w:sz w:val="24"/>
+          <w:szCs w:val="24"/>
+          <w:lang w:val="en-IN"/>
+        </w:rPr>
+      </w:pPr>
+      <w:r>
+        <w:rPr>
+          <w:rFonts w:eastAsia="Times New Roman"/>
+          <w:sz w:val="24"/>
+          <w:szCs w:val="24"/>
+          <w:lang w:val="en-IN"/>
+        </w:rPr>
+        <w:t>International Journal of Systems Science: Operations &amp; Logistics</w:t>
       </w:r>
     </w:p>
     <w:p>

</xml_diff>

<commit_message>
Deploying to gh-pages from @ lognitilab/lognitilab.github.io@1eaaa82d95e67431f0385a71908c62e55b5e7f0e 🚀
</commit_message>
<xml_diff>
--- a/assets/doc/cv-anmolpahwa.docx
+++ b/assets/doc/cv-anmolpahwa.docx
@@ -1,6 +1,6 @@
 
 <file path=word/document.xml><?xml version="1.0" encoding="utf-8"?>
-<w:document xmlns:wpc="http://schemas.microsoft.com/office/word/2010/wordprocessingCanvas" xmlns:cx="http://schemas.microsoft.com/office/drawing/2014/chartex" xmlns:cx1="http://schemas.microsoft.com/office/drawing/2015/9/8/chartex" xmlns:cx2="http://schemas.microsoft.com/office/drawing/2015/10/21/chartex" xmlns:cx3="http://schemas.microsoft.com/office/drawing/2016/5/9/chartex" xmlns:cx4="http://schemas.microsoft.com/office/drawing/2016/5/10/chartex" xmlns:cx5="http://schemas.microsoft.com/office/drawing/2016/5/11/chartex" xmlns:cx6="http://schemas.microsoft.com/office/drawing/2016/5/12/chartex" xmlns:cx7="http://schemas.microsoft.com/office/drawing/2016/5/13/chartex" xmlns:cx8="http://schemas.microsoft.com/office/drawing/2016/5/14/chartex" xmlns:mc="http://schemas.openxmlformats.org/markup-compatibility/2006" xmlns:aink="http://schemas.microsoft.com/office/drawing/2016/ink" xmlns:am3d="http://schemas.microsoft.com/office/drawing/2017/model3d" xmlns:o="urn:schemas-microsoft-com:office:office" xmlns:oel="http://schemas.microsoft.com/office/2019/extlst" xmlns:r="http://schemas.openxmlformats.org/officeDocument/2006/relationships" xmlns:m="http://schemas.openxmlformats.org/officeDocument/2006/math" xmlns:v="urn:schemas-microsoft-com:vml" xmlns:wp14="http://schemas.microsoft.com/office/word/2010/wordprocessingDrawing" xmlns:wp="http://schemas.openxmlformats.org/drawingml/2006/wordprocessingDrawing" xmlns:w10="urn:schemas-microsoft-com:office:word" xmlns:w="http://schemas.openxmlformats.org/wordprocessingml/2006/main" xmlns:w14="http://schemas.microsoft.com/office/word/2010/wordml" xmlns:w15="http://schemas.microsoft.com/office/word/2012/wordml" xmlns:w16cex="http://schemas.microsoft.com/office/word/2018/wordml/cex" xmlns:w16cid="http://schemas.microsoft.com/office/word/2016/wordml/cid" xmlns:w16="http://schemas.microsoft.com/office/word/2018/wordml" xmlns:w16sdtdh="http://schemas.microsoft.com/office/word/2020/wordml/sdtdatahash" xmlns:w16se="http://schemas.microsoft.com/office/word/2015/wordml/symex" xmlns:wpg="http://schemas.microsoft.com/office/word/2010/wordprocessingGroup" xmlns:wpi="http://schemas.microsoft.com/office/word/2010/wordprocessingInk" xmlns:wne="http://schemas.microsoft.com/office/word/2006/wordml" xmlns:wps="http://schemas.microsoft.com/office/word/2010/wordprocessingShape" mc:Ignorable="w14 w15 w16se w16cid w16 w16cex w16sdtdh wp14">
+<w:document xmlns:wpc="http://schemas.microsoft.com/office/word/2010/wordprocessingCanvas" xmlns:cx="http://schemas.microsoft.com/office/drawing/2014/chartex" xmlns:cx1="http://schemas.microsoft.com/office/drawing/2015/9/8/chartex" xmlns:cx2="http://schemas.microsoft.com/office/drawing/2015/10/21/chartex" xmlns:cx3="http://schemas.microsoft.com/office/drawing/2016/5/9/chartex" xmlns:cx4="http://schemas.microsoft.com/office/drawing/2016/5/10/chartex" xmlns:cx5="http://schemas.microsoft.com/office/drawing/2016/5/11/chartex" xmlns:cx6="http://schemas.microsoft.com/office/drawing/2016/5/12/chartex" xmlns:cx7="http://schemas.microsoft.com/office/drawing/2016/5/13/chartex" xmlns:cx8="http://schemas.microsoft.com/office/drawing/2016/5/14/chartex" xmlns:mc="http://schemas.openxmlformats.org/markup-compatibility/2006" xmlns:aink="http://schemas.microsoft.com/office/drawing/2016/ink" xmlns:am3d="http://schemas.microsoft.com/office/drawing/2017/model3d" xmlns:o="urn:schemas-microsoft-com:office:office" xmlns:oel="http://schemas.microsoft.com/office/2019/extlst" xmlns:r="http://schemas.openxmlformats.org/officeDocument/2006/relationships" xmlns:m="http://schemas.openxmlformats.org/officeDocument/2006/math" xmlns:v="urn:schemas-microsoft-com:vml" xmlns:wp14="http://schemas.microsoft.com/office/word/2010/wordprocessingDrawing" xmlns:wp="http://schemas.openxmlformats.org/drawingml/2006/wordprocessingDrawing" xmlns:w10="urn:schemas-microsoft-com:office:word" xmlns:w="http://schemas.openxmlformats.org/wordprocessingml/2006/main" xmlns:w14="http://schemas.microsoft.com/office/word/2010/wordml" xmlns:w15="http://schemas.microsoft.com/office/word/2012/wordml" xmlns:w16cex="http://schemas.microsoft.com/office/word/2018/wordml/cex" xmlns:w16cid="http://schemas.microsoft.com/office/word/2016/wordml/cid" xmlns:w16="http://schemas.microsoft.com/office/word/2018/wordml" xmlns:w16du="http://schemas.microsoft.com/office/word/2023/wordml/word16du" xmlns:w16sdtdh="http://schemas.microsoft.com/office/word/2020/wordml/sdtdatahash" xmlns:w16sdtfl="http://schemas.microsoft.com/office/word/2024/wordml/sdtformatlock" xmlns:w16se="http://schemas.microsoft.com/office/word/2015/wordml/symex" xmlns:wpg="http://schemas.microsoft.com/office/word/2010/wordprocessingGroup" xmlns:wpi="http://schemas.microsoft.com/office/word/2010/wordprocessingInk" xmlns:wne="http://schemas.microsoft.com/office/word/2006/wordml" xmlns:wps="http://schemas.microsoft.com/office/word/2010/wordprocessingShape" mc:Ignorable="w14 w15 w16se w16cid w16 w16cex w16sdtdh w16sdtfl w16du wp14">
   <w:body>
     <w:p>
       <w:pPr>
@@ -2563,6 +2563,75 @@
         <w:ind w:left="480" w:hanging="120"/>
         <w:jc w:val="both"/>
         <w:rPr>
+          <w:rFonts w:eastAsia="Times New Roman"/>
+          <w:sz w:val="24"/>
+          <w:szCs w:val="24"/>
+          <w:lang w:val="en-IN"/>
+        </w:rPr>
+      </w:pPr>
+      <w:r>
+        <w:rPr>
+          <w:rFonts w:eastAsia="Times New Roman"/>
+          <w:sz w:val="24"/>
+          <w:szCs w:val="24"/>
+          <w:lang w:val="en-IN"/>
+        </w:rPr>
+        <w:t xml:space="preserve">Blessy, K., &amp; </w:t>
+      </w:r>
+      <w:r>
+        <w:rPr>
+          <w:rFonts w:eastAsia="Times New Roman"/>
+          <w:sz w:val="24"/>
+          <w:szCs w:val="24"/>
+          <w:lang w:val="en-IN"/>
+        </w:rPr>
+        <w:t xml:space="preserve">Pahwa, A. (2025). </w:t>
+      </w:r>
+      <w:r>
+        <w:rPr>
+          <w:rFonts w:eastAsia="Times New Roman"/>
+          <w:i/>
+          <w:iCs/>
+          <w:sz w:val="24"/>
+          <w:szCs w:val="24"/>
+          <w:lang w:val="en-IN"/>
+        </w:rPr>
+        <w:t>A Holistic Continuous-Approximation Framework for Strategic Last-Mile Distribution Planning.</w:t>
+      </w:r>
+      <w:r>
+        <w:rPr>
+          <w:rFonts w:eastAsia="Times New Roman"/>
+          <w:sz w:val="24"/>
+          <w:szCs w:val="24"/>
+          <w:lang w:val="en-IN"/>
+        </w:rPr>
+        <w:t xml:space="preserve"> Presented at the </w:t>
+      </w:r>
+      <w:r>
+        <w:rPr>
+          <w:rFonts w:eastAsia="Times New Roman"/>
+          <w:sz w:val="24"/>
+          <w:szCs w:val="24"/>
+          <w:lang w:val="en-IN"/>
+        </w:rPr>
+        <w:t xml:space="preserve">METRANS </w:t>
+      </w:r>
+      <w:r>
+        <w:rPr>
+          <w:rFonts w:eastAsia="Times New Roman"/>
+          <w:sz w:val="24"/>
+          <w:szCs w:val="24"/>
+          <w:lang w:val="en-IN"/>
+        </w:rPr>
+        <w:t>International Urban Freight Conference, Los Angeles, CA, USA.</w:t>
+      </w:r>
+    </w:p>
+    <w:p>
+      <w:pPr>
+        <w:spacing w:line="276" w:lineRule="auto"/>
+        <w:ind w:left="480" w:hanging="120"/>
+        <w:jc w:val="both"/>
+        <w:rPr>
           <w:sz w:val="28"/>
           <w:szCs w:val="28"/>
           <w:lang w:val="en-IN"/>
@@ -2575,45 +2644,83 @@
           <w:szCs w:val="24"/>
           <w:lang w:val="en-IN"/>
         </w:rPr>
-        <w:t xml:space="preserve">Pahwa, A. (2025). </w:t>
-      </w:r>
-      <w:r>
-        <w:rPr>
-          <w:rFonts w:eastAsia="Times New Roman"/>
-          <w:i/>
-          <w:iCs/>
-          <w:sz w:val="24"/>
-          <w:szCs w:val="24"/>
-          <w:lang w:val="en-IN"/>
-        </w:rPr>
-        <w:t>A Holistic Continuous-Approximation Framework for Strategic Last-Mile Distribution Planning.</w:t>
-      </w:r>
-      <w:r>
-        <w:rPr>
-          <w:rFonts w:eastAsia="Times New Roman"/>
-          <w:sz w:val="24"/>
-          <w:szCs w:val="24"/>
-          <w:lang w:val="en-IN"/>
-        </w:rPr>
-        <w:t xml:space="preserve"> Presented at the </w:t>
-      </w:r>
-      <w:r>
-        <w:rPr>
-          <w:rFonts w:eastAsia="Times New Roman"/>
-          <w:sz w:val="24"/>
-          <w:szCs w:val="24"/>
-          <w:lang w:val="en-IN"/>
-        </w:rPr>
-        <w:t xml:space="preserve">METRANS </w:t>
-      </w:r>
-      <w:r>
-        <w:rPr>
-          <w:rFonts w:eastAsia="Times New Roman"/>
-          <w:sz w:val="24"/>
-          <w:szCs w:val="24"/>
-          <w:lang w:val="en-IN"/>
-        </w:rPr>
-        <w:t>International Urban Freight Conference, Los Angeles, CA, USA.</w:t>
+        <w:t xml:space="preserve">Xiao, R., Jaller, M., </w:t>
+      </w:r>
+      <w:r>
+        <w:rPr>
+          <w:rFonts w:eastAsia="Times New Roman"/>
+          <w:sz w:val="24"/>
+          <w:szCs w:val="24"/>
+          <w:lang w:val="en-IN"/>
+        </w:rPr>
+        <w:t>Pahwa, A.</w:t>
+      </w:r>
+      <w:r>
+        <w:rPr>
+          <w:rFonts w:eastAsia="Times New Roman"/>
+          <w:sz w:val="24"/>
+          <w:szCs w:val="24"/>
+          <w:lang w:val="en-IN"/>
+        </w:rPr>
+        <w:t xml:space="preserve"> &amp; </w:t>
+      </w:r>
+      <w:r>
+        <w:rPr>
+          <w:rFonts w:eastAsia="Times New Roman"/>
+          <w:sz w:val="24"/>
+          <w:szCs w:val="24"/>
+          <w:lang w:val="en-IN"/>
+        </w:rPr>
+        <w:t>Cunha, C.</w:t>
+      </w:r>
+      <w:r>
+        <w:rPr>
+          <w:rFonts w:eastAsia="Times New Roman"/>
+          <w:sz w:val="24"/>
+          <w:szCs w:val="24"/>
+          <w:lang w:val="en-IN"/>
+        </w:rPr>
+        <w:t>B.</w:t>
+      </w:r>
+      <w:r>
+        <w:rPr>
+          <w:rFonts w:eastAsia="Times New Roman"/>
+          <w:sz w:val="24"/>
+          <w:szCs w:val="24"/>
+          <w:lang w:val="en-IN"/>
+        </w:rPr>
+        <w:t xml:space="preserve"> (2025). </w:t>
+      </w:r>
+      <w:r>
+        <w:rPr>
+          <w:rFonts w:eastAsia="Times New Roman"/>
+          <w:i/>
+          <w:iCs/>
+          <w:sz w:val="24"/>
+          <w:szCs w:val="24"/>
+          <w:lang w:val="en-IN"/>
+        </w:rPr>
+        <w:t>Data-Driven Approach for the Optimal Planning of Medium and Heavy-Duty Truck Charging Infrastructure</w:t>
+      </w:r>
+      <w:r>
+        <w:rPr>
+          <w:rFonts w:eastAsia="Times New Roman"/>
+          <w:i/>
+          <w:iCs/>
+          <w:sz w:val="24"/>
+          <w:szCs w:val="24"/>
+          <w:lang w:val="en-IN"/>
+        </w:rPr>
+        <w:t>.</w:t>
+      </w:r>
+      <w:r>
+        <w:rPr>
+          <w:rFonts w:eastAsia="Times New Roman"/>
+          <w:sz w:val="24"/>
+          <w:szCs w:val="24"/>
+          <w:lang w:val="en-IN"/>
+        </w:rPr>
+        <w:t xml:space="preserve"> Presented at the METRANS International Urban Freight Conference, Los Angeles, CA, USA.</w:t>
       </w:r>
     </w:p>
     <w:p>
@@ -3425,6 +3532,30 @@
     <w:p>
       <w:pPr>
         <w:rPr>
+          <w:rFonts w:eastAsia="Times New Roman"/>
+          <w:b/>
+          <w:bCs/>
+          <w:sz w:val="24"/>
+          <w:szCs w:val="24"/>
+          <w:lang w:val="en-IN"/>
+        </w:rPr>
+      </w:pPr>
+    </w:p>
+    <w:p>
+      <w:pPr>
+        <w:rPr>
+          <w:rFonts w:eastAsia="Times New Roman"/>
+          <w:b/>
+          <w:bCs/>
+          <w:sz w:val="24"/>
+          <w:szCs w:val="24"/>
+          <w:lang w:val="en-IN"/>
+        </w:rPr>
+      </w:pPr>
+    </w:p>
+    <w:p>
+      <w:pPr>
+        <w:rPr>
           <w:sz w:val="20"/>
           <w:szCs w:val="20"/>
           <w:lang w:val="en-IN"/>
@@ -3439,6 +3570,7 @@
           <w:szCs w:val="24"/>
           <w:lang w:val="en-IN"/>
         </w:rPr>
+        <w:lastRenderedPageBreak/>
         <w:t>S</w:t>
       </w:r>
       <w:r>
@@ -3626,7 +3758,6 @@
           <w:szCs w:val="24"/>
           <w:lang w:val="en-IN"/>
         </w:rPr>
-        <w:lastRenderedPageBreak/>
         <w:t>P</w:t>
       </w:r>
       <w:r>
@@ -3831,7 +3962,7 @@
           <w:szCs w:val="24"/>
           <w:lang w:val="en-IN"/>
         </w:rPr>
-        <w:t>Cogent Engineering</w:t>
+        <w:t>Civil Engineering and Environmental Systems</w:t>
       </w:r>
     </w:p>
     <w:p>
@@ -3856,7 +3987,7 @@
           <w:szCs w:val="24"/>
           <w:lang w:val="en-IN"/>
         </w:rPr>
-        <w:t>Computers and Industrial Engineering</w:t>
+        <w:t>Cogent Engineering</w:t>
       </w:r>
     </w:p>
     <w:p>
@@ -3881,7 +4012,7 @@
           <w:szCs w:val="24"/>
           <w:lang w:val="en-IN"/>
         </w:rPr>
-        <w:t>International Journal of Environmental Research and Public Health</w:t>
+        <w:t>Computers and Industrial Engineering</w:t>
       </w:r>
     </w:p>
     <w:p>
@@ -3906,7 +4037,7 @@
           <w:szCs w:val="24"/>
           <w:lang w:val="en-IN"/>
         </w:rPr>
-        <w:t>International Journal of Logistics</w:t>
+        <w:t>IEEE Transactions on Transportation Electrification</w:t>
       </w:r>
     </w:p>
     <w:p>
@@ -3931,7 +4062,7 @@
           <w:szCs w:val="24"/>
           <w:lang w:val="en-IN"/>
         </w:rPr>
-        <w:t>International Journal of Systems Science: Operations &amp; Logistics</w:t>
+        <w:t>International Journal of Environmental Research and Public Health</w:t>
       </w:r>
     </w:p>
     <w:p>
@@ -3956,7 +4087,7 @@
           <w:szCs w:val="24"/>
           <w:lang w:val="en-IN"/>
         </w:rPr>
-        <w:t>Journal of Advanced Transportation</w:t>
+        <w:t>International Journal of Logistics</w:t>
       </w:r>
     </w:p>
     <w:p>
@@ -3981,7 +4112,7 @@
           <w:szCs w:val="24"/>
           <w:lang w:val="en-IN"/>
         </w:rPr>
-        <w:t>Journal of The Institution of Engineers (India): Series A</w:t>
+        <w:t>International Journal of Systems Science: Operations &amp; Logistics</w:t>
       </w:r>
     </w:p>
     <w:p>
@@ -4006,7 +4137,7 @@
           <w:szCs w:val="24"/>
           <w:lang w:val="en-IN"/>
         </w:rPr>
-        <w:t>Networks and Spatial Economics</w:t>
+        <w:t>Journal of Advanced Transportation</w:t>
       </w:r>
     </w:p>
     <w:p>
@@ -4031,7 +4162,7 @@
           <w:szCs w:val="24"/>
           <w:lang w:val="en-IN"/>
         </w:rPr>
-        <w:t>NPJ Sustainable Mobility and Transport</w:t>
+        <w:t>Journal of The Institution of Engineers (India): Series A</w:t>
       </w:r>
     </w:p>
     <w:p>
@@ -4056,7 +4187,7 @@
           <w:szCs w:val="24"/>
           <w:lang w:val="en-IN"/>
         </w:rPr>
-        <w:t>Sustainability</w:t>
+        <w:t>Networks and Spatial Economics</w:t>
       </w:r>
     </w:p>
     <w:p>
@@ -4081,7 +4212,143 @@
           <w:szCs w:val="24"/>
           <w:lang w:val="en-IN"/>
         </w:rPr>
+        <w:t>NPJ Sustainable Mobility and Transport</w:t>
+      </w:r>
+    </w:p>
+    <w:p>
+      <w:pPr>
+        <w:pStyle w:val="ListParagraph"/>
+        <w:numPr>
+          <w:ilvl w:val="0"/>
+          <w:numId w:val="1"/>
+        </w:numPr>
+        <w:ind w:left="810" w:hanging="270"/>
+        <w:rPr>
+          <w:rFonts w:eastAsia="Times New Roman"/>
+          <w:sz w:val="24"/>
+          <w:szCs w:val="24"/>
+          <w:lang w:val="en-IN"/>
+        </w:rPr>
+      </w:pPr>
+      <w:r>
+        <w:rPr>
+          <w:rFonts w:eastAsia="Times New Roman"/>
+          <w:sz w:val="24"/>
+          <w:szCs w:val="24"/>
+          <w:lang w:val="en-IN"/>
+        </w:rPr>
+        <w:t>Sustainability</w:t>
+      </w:r>
+    </w:p>
+    <w:p>
+      <w:pPr>
+        <w:pStyle w:val="ListParagraph"/>
+        <w:numPr>
+          <w:ilvl w:val="0"/>
+          <w:numId w:val="1"/>
+        </w:numPr>
+        <w:ind w:left="810" w:hanging="270"/>
+        <w:rPr>
+          <w:rFonts w:eastAsia="Times New Roman"/>
+          <w:sz w:val="24"/>
+          <w:szCs w:val="24"/>
+          <w:lang w:val="en-IN"/>
+        </w:rPr>
+      </w:pPr>
+      <w:r>
+        <w:rPr>
+          <w:rFonts w:eastAsia="Times New Roman"/>
+          <w:sz w:val="24"/>
+          <w:szCs w:val="24"/>
+          <w:lang w:val="en-IN"/>
+        </w:rPr>
+        <w:t>Systems</w:t>
+      </w:r>
+    </w:p>
+    <w:p>
+      <w:pPr>
+        <w:pStyle w:val="ListParagraph"/>
+        <w:numPr>
+          <w:ilvl w:val="0"/>
+          <w:numId w:val="1"/>
+        </w:numPr>
+        <w:ind w:left="810" w:hanging="270"/>
+        <w:rPr>
+          <w:rFonts w:eastAsia="Times New Roman"/>
+          <w:sz w:val="24"/>
+          <w:szCs w:val="24"/>
+          <w:lang w:val="en-IN"/>
+        </w:rPr>
+      </w:pPr>
+      <w:r>
+        <w:rPr>
+          <w:rFonts w:eastAsia="Times New Roman"/>
+          <w:sz w:val="24"/>
+          <w:szCs w:val="24"/>
+          <w:lang w:val="en-IN"/>
+        </w:rPr>
         <w:t>Transportation in Developing Economies</w:t>
+      </w:r>
+    </w:p>
+    <w:p>
+      <w:pPr>
+        <w:pStyle w:val="ListParagraph"/>
+        <w:numPr>
+          <w:ilvl w:val="0"/>
+          <w:numId w:val="1"/>
+        </w:numPr>
+        <w:ind w:left="810" w:hanging="270"/>
+        <w:rPr>
+          <w:rFonts w:eastAsia="Times New Roman"/>
+          <w:sz w:val="24"/>
+          <w:szCs w:val="24"/>
+          <w:lang w:val="en-IN"/>
+        </w:rPr>
+      </w:pPr>
+      <w:r>
+        <w:rPr>
+          <w:rFonts w:eastAsia="Times New Roman"/>
+          <w:sz w:val="24"/>
+          <w:szCs w:val="24"/>
+          <w:lang w:val="en-IN"/>
+        </w:rPr>
+        <w:t>Transportation Letters</w:t>
+      </w:r>
+      <w:r>
+        <w:rPr>
+          <w:rFonts w:eastAsia="Times New Roman"/>
+          <w:sz w:val="24"/>
+          <w:szCs w:val="24"/>
+          <w:lang w:val="en-IN"/>
+        </w:rPr>
+        <w:t xml:space="preserve">: </w:t>
+      </w:r>
+      <w:r>
+        <w:rPr>
+          <w:rFonts w:eastAsia="Times New Roman"/>
+          <w:sz w:val="24"/>
+          <w:szCs w:val="24"/>
+          <w:lang w:val="en-IN"/>
+        </w:rPr>
+        <w:t>International Journal of Transportation</w:t>
+      </w:r>
+      <w:r>
+        <w:rPr>
+          <w:rFonts w:eastAsia="Times New Roman"/>
+          <w:sz w:val="24"/>
+          <w:szCs w:val="24"/>
+          <w:lang w:val="en-IN"/>
+        </w:rPr>
+        <w:t xml:space="preserve"> </w:t>
+      </w:r>
+      <w:r>
+        <w:rPr>
+          <w:rFonts w:eastAsia="Times New Roman"/>
+          <w:sz w:val="24"/>
+          <w:szCs w:val="24"/>
+          <w:lang w:val="en-IN"/>
+        </w:rPr>
+        <w:t>Research</w:t>
       </w:r>
     </w:p>
     <w:p>
@@ -4632,7 +4899,7 @@
 </file>
 
 <file path=word/numbering.xml><?xml version="1.0" encoding="utf-8"?>
-<w:numbering xmlns:wpc="http://schemas.microsoft.com/office/word/2010/wordprocessingCanvas" xmlns:cx="http://schemas.microsoft.com/office/drawing/2014/chartex" xmlns:cx1="http://schemas.microsoft.com/office/drawing/2015/9/8/chartex" xmlns:cx2="http://schemas.microsoft.com/office/drawing/2015/10/21/chartex" xmlns:cx3="http://schemas.microsoft.com/office/drawing/2016/5/9/chartex" xmlns:cx4="http://schemas.microsoft.com/office/drawing/2016/5/10/chartex" xmlns:cx5="http://schemas.microsoft.com/office/drawing/2016/5/11/chartex" xmlns:cx6="http://schemas.microsoft.com/office/drawing/2016/5/12/chartex" xmlns:cx7="http://schemas.microsoft.com/office/drawing/2016/5/13/chartex" xmlns:cx8="http://schemas.microsoft.com/office/drawing/2016/5/14/chartex" xmlns:mc="http://schemas.openxmlformats.org/markup-compatibility/2006" xmlns:aink="http://schemas.microsoft.com/office/drawing/2016/ink" xmlns:am3d="http://schemas.microsoft.com/office/drawing/2017/model3d" xmlns:o="urn:schemas-microsoft-com:office:office" xmlns:oel="http://schemas.microsoft.com/office/2019/extlst" xmlns:r="http://schemas.openxmlformats.org/officeDocument/2006/relationships" xmlns:m="http://schemas.openxmlformats.org/officeDocument/2006/math" xmlns:v="urn:schemas-microsoft-com:vml" xmlns:wp14="http://schemas.microsoft.com/office/word/2010/wordprocessingDrawing" xmlns:wp="http://schemas.openxmlformats.org/drawingml/2006/wordprocessingDrawing" xmlns:w10="urn:schemas-microsoft-com:office:word" xmlns:w="http://schemas.openxmlformats.org/wordprocessingml/2006/main" xmlns:w14="http://schemas.microsoft.com/office/word/2010/wordml" xmlns:w15="http://schemas.microsoft.com/office/word/2012/wordml" xmlns:w16cex="http://schemas.microsoft.com/office/word/2018/wordml/cex" xmlns:w16cid="http://schemas.microsoft.com/office/word/2016/wordml/cid" xmlns:w16="http://schemas.microsoft.com/office/word/2018/wordml" xmlns:w16sdtdh="http://schemas.microsoft.com/office/word/2020/wordml/sdtdatahash" xmlns:w16se="http://schemas.microsoft.com/office/word/2015/wordml/symex" xmlns:wpg="http://schemas.microsoft.com/office/word/2010/wordprocessingGroup" xmlns:wpi="http://schemas.microsoft.com/office/word/2010/wordprocessingInk" xmlns:wne="http://schemas.microsoft.com/office/word/2006/wordml" xmlns:wps="http://schemas.microsoft.com/office/word/2010/wordprocessingShape" mc:Ignorable="w14 w15 w16se w16cid w16 w16cex w16sdtdh wp14">
+<w:numbering xmlns:wpc="http://schemas.microsoft.com/office/word/2010/wordprocessingCanvas" xmlns:cx="http://schemas.microsoft.com/office/drawing/2014/chartex" xmlns:cx1="http://schemas.microsoft.com/office/drawing/2015/9/8/chartex" xmlns:cx2="http://schemas.microsoft.com/office/drawing/2015/10/21/chartex" xmlns:cx3="http://schemas.microsoft.com/office/drawing/2016/5/9/chartex" xmlns:cx4="http://schemas.microsoft.com/office/drawing/2016/5/10/chartex" xmlns:cx5="http://schemas.microsoft.com/office/drawing/2016/5/11/chartex" xmlns:cx6="http://schemas.microsoft.com/office/drawing/2016/5/12/chartex" xmlns:cx7="http://schemas.microsoft.com/office/drawing/2016/5/13/chartex" xmlns:cx8="http://schemas.microsoft.com/office/drawing/2016/5/14/chartex" xmlns:mc="http://schemas.openxmlformats.org/markup-compatibility/2006" xmlns:aink="http://schemas.microsoft.com/office/drawing/2016/ink" xmlns:am3d="http://schemas.microsoft.com/office/drawing/2017/model3d" xmlns:o="urn:schemas-microsoft-com:office:office" xmlns:oel="http://schemas.microsoft.com/office/2019/extlst" xmlns:r="http://schemas.openxmlformats.org/officeDocument/2006/relationships" xmlns:m="http://schemas.openxmlformats.org/officeDocument/2006/math" xmlns:v="urn:schemas-microsoft-com:vml" xmlns:wp14="http://schemas.microsoft.com/office/word/2010/wordprocessingDrawing" xmlns:wp="http://schemas.openxmlformats.org/drawingml/2006/wordprocessingDrawing" xmlns:w10="urn:schemas-microsoft-com:office:word" xmlns:w="http://schemas.openxmlformats.org/wordprocessingml/2006/main" xmlns:w14="http://schemas.microsoft.com/office/word/2010/wordml" xmlns:w15="http://schemas.microsoft.com/office/word/2012/wordml" xmlns:w16cex="http://schemas.microsoft.com/office/word/2018/wordml/cex" xmlns:w16cid="http://schemas.microsoft.com/office/word/2016/wordml/cid" xmlns:w16="http://schemas.microsoft.com/office/word/2018/wordml" xmlns:w16du="http://schemas.microsoft.com/office/word/2023/wordml/word16du" xmlns:w16sdtdh="http://schemas.microsoft.com/office/word/2020/wordml/sdtdatahash" xmlns:w16sdtfl="http://schemas.microsoft.com/office/word/2024/wordml/sdtformatlock" xmlns:w16se="http://schemas.microsoft.com/office/word/2015/wordml/symex" xmlns:wpg="http://schemas.microsoft.com/office/word/2010/wordprocessingGroup" xmlns:wpi="http://schemas.microsoft.com/office/word/2010/wordprocessingInk" xmlns:wne="http://schemas.microsoft.com/office/word/2006/wordml" xmlns:wps="http://schemas.microsoft.com/office/word/2010/wordprocessingShape" mc:Ignorable="w14 w15 w16se w16cid w16 w16cex w16sdtdh w16sdtfl w16du wp14">
   <w:abstractNum w:abstractNumId="0" w15:restartNumberingAfterBreak="0">
     <w:nsid w:val="327B23C6"/>
     <w:multiLevelType w:val="hybridMultilevel"/>
@@ -4691,7 +4958,7 @@
 </file>
 
 <file path=word/styles.xml><?xml version="1.0" encoding="utf-8"?>
-<w:styles xmlns:mc="http://schemas.openxmlformats.org/markup-compatibility/2006" xmlns:r="http://schemas.openxmlformats.org/officeDocument/2006/relationships" xmlns:w="http://schemas.openxmlformats.org/wordprocessingml/2006/main" xmlns:w14="http://schemas.microsoft.com/office/word/2010/wordml" xmlns:w15="http://schemas.microsoft.com/office/word/2012/wordml" xmlns:w16cex="http://schemas.microsoft.com/office/word/2018/wordml/cex" xmlns:w16cid="http://schemas.microsoft.com/office/word/2016/wordml/cid" xmlns:w16="http://schemas.microsoft.com/office/word/2018/wordml" xmlns:w16sdtdh="http://schemas.microsoft.com/office/word/2020/wordml/sdtdatahash" xmlns:w16se="http://schemas.microsoft.com/office/word/2015/wordml/symex" mc:Ignorable="w14 w15 w16se w16cid w16 w16cex w16sdtdh">
+<w:styles xmlns:mc="http://schemas.openxmlformats.org/markup-compatibility/2006" xmlns:r="http://schemas.openxmlformats.org/officeDocument/2006/relationships" xmlns:w="http://schemas.openxmlformats.org/wordprocessingml/2006/main" xmlns:w14="http://schemas.microsoft.com/office/word/2010/wordml" xmlns:w15="http://schemas.microsoft.com/office/word/2012/wordml" xmlns:w16cex="http://schemas.microsoft.com/office/word/2018/wordml/cex" xmlns:w16cid="http://schemas.microsoft.com/office/word/2016/wordml/cid" xmlns:w16="http://schemas.microsoft.com/office/word/2018/wordml" xmlns:w16du="http://schemas.microsoft.com/office/word/2023/wordml/word16du" xmlns:w16sdtdh="http://schemas.microsoft.com/office/word/2020/wordml/sdtdatahash" xmlns:w16sdtfl="http://schemas.microsoft.com/office/word/2024/wordml/sdtformatlock" xmlns:w16se="http://schemas.microsoft.com/office/word/2015/wordml/symex" mc:Ignorable="w14 w15 w16se w16cid w16 w16cex w16sdtdh w16sdtfl w16du">
   <w:docDefaults>
     <w:rPrDefault>
       <w:rPr>
@@ -5099,7 +5366,6 @@
   <w:style w:type="character" w:default="1" w:styleId="DefaultParagraphFont">
     <w:name w:val="Default Paragraph Font"/>
     <w:uiPriority w:val="1"/>
-    <w:semiHidden/>
     <w:unhideWhenUsed/>
   </w:style>
   <w:style w:type="table" w:default="1" w:styleId="TableNormal">

</xml_diff>

<commit_message>
Deploying to gh-pages from @ lognitilab/lognitilab.github.io@0385624355be7c1b9ba7427516e49392e5ee3908 🚀
</commit_message>
<xml_diff>
--- a/assets/doc/cv-anmolpahwa.docx
+++ b/assets/doc/cv-anmolpahwa.docx
@@ -1,6 +1,6 @@
 
 <file path=word/document.xml><?xml version="1.0" encoding="utf-8"?>
-<w:document xmlns:wpc="http://schemas.microsoft.com/office/word/2010/wordprocessingCanvas" xmlns:cx="http://schemas.microsoft.com/office/drawing/2014/chartex" xmlns:cx1="http://schemas.microsoft.com/office/drawing/2015/9/8/chartex" xmlns:cx2="http://schemas.microsoft.com/office/drawing/2015/10/21/chartex" xmlns:cx3="http://schemas.microsoft.com/office/drawing/2016/5/9/chartex" xmlns:cx4="http://schemas.microsoft.com/office/drawing/2016/5/10/chartex" xmlns:cx5="http://schemas.microsoft.com/office/drawing/2016/5/11/chartex" xmlns:cx6="http://schemas.microsoft.com/office/drawing/2016/5/12/chartex" xmlns:cx7="http://schemas.microsoft.com/office/drawing/2016/5/13/chartex" xmlns:cx8="http://schemas.microsoft.com/office/drawing/2016/5/14/chartex" xmlns:mc="http://schemas.openxmlformats.org/markup-compatibility/2006" xmlns:aink="http://schemas.microsoft.com/office/drawing/2016/ink" xmlns:am3d="http://schemas.microsoft.com/office/drawing/2017/model3d" xmlns:o="urn:schemas-microsoft-com:office:office" xmlns:oel="http://schemas.microsoft.com/office/2019/extlst" xmlns:r="http://schemas.openxmlformats.org/officeDocument/2006/relationships" xmlns:m="http://schemas.openxmlformats.org/officeDocument/2006/math" xmlns:v="urn:schemas-microsoft-com:vml" xmlns:wp14="http://schemas.microsoft.com/office/word/2010/wordprocessingDrawing" xmlns:wp="http://schemas.openxmlformats.org/drawingml/2006/wordprocessingDrawing" xmlns:w10="urn:schemas-microsoft-com:office:word" xmlns:w="http://schemas.openxmlformats.org/wordprocessingml/2006/main" xmlns:w14="http://schemas.microsoft.com/office/word/2010/wordml" xmlns:w15="http://schemas.microsoft.com/office/word/2012/wordml" xmlns:w16cex="http://schemas.microsoft.com/office/word/2018/wordml/cex" xmlns:w16cid="http://schemas.microsoft.com/office/word/2016/wordml/cid" xmlns:w16="http://schemas.microsoft.com/office/word/2018/wordml" xmlns:w16du="http://schemas.microsoft.com/office/word/2023/wordml/word16du" xmlns:w16sdtdh="http://schemas.microsoft.com/office/word/2020/wordml/sdtdatahash" xmlns:w16sdtfl="http://schemas.microsoft.com/office/word/2024/wordml/sdtformatlock" xmlns:w16se="http://schemas.microsoft.com/office/word/2015/wordml/symex" xmlns:wpg="http://schemas.microsoft.com/office/word/2010/wordprocessingGroup" xmlns:wpi="http://schemas.microsoft.com/office/word/2010/wordprocessingInk" xmlns:wne="http://schemas.microsoft.com/office/word/2006/wordml" xmlns:wps="http://schemas.microsoft.com/office/word/2010/wordprocessingShape" mc:Ignorable="w14 w15 w16se w16cid w16 w16cex w16sdtdh w16sdtfl w16du wp14">
+<w:document xmlns:wpc="http://schemas.microsoft.com/office/word/2010/wordprocessingCanvas" xmlns:cx="http://schemas.microsoft.com/office/drawing/2014/chartex" xmlns:cx1="http://schemas.microsoft.com/office/drawing/2015/9/8/chartex" xmlns:cx2="http://schemas.microsoft.com/office/drawing/2015/10/21/chartex" xmlns:cx3="http://schemas.microsoft.com/office/drawing/2016/5/9/chartex" xmlns:cx4="http://schemas.microsoft.com/office/drawing/2016/5/10/chartex" xmlns:cx5="http://schemas.microsoft.com/office/drawing/2016/5/11/chartex" xmlns:cx6="http://schemas.microsoft.com/office/drawing/2016/5/12/chartex" xmlns:cx7="http://schemas.microsoft.com/office/drawing/2016/5/13/chartex" xmlns:cx8="http://schemas.microsoft.com/office/drawing/2016/5/14/chartex" xmlns:mc="http://schemas.openxmlformats.org/markup-compatibility/2006" xmlns:aink="http://schemas.microsoft.com/office/drawing/2016/ink" xmlns:am3d="http://schemas.microsoft.com/office/drawing/2017/model3d" xmlns:o="urn:schemas-microsoft-com:office:office" xmlns:oel="http://schemas.microsoft.com/office/2019/extlst" xmlns:r="http://schemas.openxmlformats.org/officeDocument/2006/relationships" xmlns:m="http://schemas.openxmlformats.org/officeDocument/2006/math" xmlns:v="urn:schemas-microsoft-com:vml" xmlns:wp14="http://schemas.microsoft.com/office/word/2010/wordprocessingDrawing" xmlns:wp="http://schemas.openxmlformats.org/drawingml/2006/wordprocessingDrawing" xmlns:w10="urn:schemas-microsoft-com:office:word" xmlns:w="http://schemas.openxmlformats.org/wordprocessingml/2006/main" xmlns:w14="http://schemas.microsoft.com/office/word/2010/wordml" xmlns:w15="http://schemas.microsoft.com/office/word/2012/wordml" xmlns:w16cex="http://schemas.microsoft.com/office/word/2018/wordml/cex" xmlns:w16cid="http://schemas.microsoft.com/office/word/2016/wordml/cid" xmlns:w16="http://schemas.microsoft.com/office/word/2018/wordml" xmlns:w16sdtdh="http://schemas.microsoft.com/office/word/2020/wordml/sdtdatahash" xmlns:w16se="http://schemas.microsoft.com/office/word/2015/wordml/symex" xmlns:wpg="http://schemas.microsoft.com/office/word/2010/wordprocessingGroup" xmlns:wpi="http://schemas.microsoft.com/office/word/2010/wordprocessingInk" xmlns:wne="http://schemas.microsoft.com/office/word/2006/wordml" xmlns:wps="http://schemas.microsoft.com/office/word/2010/wordprocessingShape" mc:Ignorable="w14 w15 w16se w16cid w16 w16cex w16sdtdh wp14">
   <w:body>
     <w:p>
       <w:pPr>
@@ -2188,6 +2188,51 @@
         <w:jc w:val="both"/>
         <w:rPr>
           <w:rFonts w:eastAsia="Times New Roman"/>
+          <w:b/>
+          <w:bCs/>
+          <w:i/>
+          <w:iCs/>
+          <w:sz w:val="28"/>
+          <w:szCs w:val="28"/>
+          <w:lang w:val="en-IN"/>
+        </w:rPr>
+      </w:pPr>
+      <w:r>
+        <w:rPr>
+          <w:sz w:val="24"/>
+          <w:szCs w:val="24"/>
+        </w:rPr>
+        <w:t>Jaller, M., &amp; Pahwa, A. (2025). Last-Mile Delivery Innovations and Best Practices in the Age of E-commerce.</w:t>
+      </w:r>
+      <w:r>
+        <w:rPr>
+          <w:rFonts w:eastAsia="Times New Roman"/>
+          <w:i/>
+          <w:iCs/>
+          <w:sz w:val="24"/>
+          <w:szCs w:val="24"/>
+          <w:lang w:val="en-IN"/>
+        </w:rPr>
+        <w:t xml:space="preserve"> </w:t>
+      </w:r>
+      <w:r>
+        <w:rPr>
+          <w:rFonts w:eastAsia="Times New Roman"/>
+          <w:i/>
+          <w:iCs/>
+          <w:sz w:val="24"/>
+          <w:szCs w:val="24"/>
+          <w:lang w:val="en-IN"/>
+        </w:rPr>
+        <w:t>National Center for Sustainable Transportation.</w:t>
+      </w:r>
+    </w:p>
+    <w:p>
+      <w:pPr>
+        <w:ind w:left="540" w:hanging="180"/>
+        <w:jc w:val="both"/>
+        <w:rPr>
+          <w:rFonts w:eastAsia="Times New Roman"/>
           <w:sz w:val="24"/>
           <w:szCs w:val="24"/>
           <w:lang w:val="en-IN"/>
@@ -2407,19 +2452,6 @@
     </w:p>
     <w:p>
       <w:pPr>
-        <w:spacing w:line="236" w:lineRule="auto"/>
-        <w:ind w:left="660" w:right="40" w:hanging="284"/>
-        <w:jc w:val="both"/>
-        <w:rPr>
-          <w:rFonts w:eastAsia="Times New Roman"/>
-          <w:sz w:val="24"/>
-          <w:szCs w:val="24"/>
-          <w:lang w:val="en-IN"/>
-        </w:rPr>
-      </w:pPr>
-    </w:p>
-    <w:p>
-      <w:pPr>
         <w:jc w:val="both"/>
         <w:rPr>
           <w:sz w:val="20"/>
@@ -2436,7 +2468,6 @@
           <w:szCs w:val="24"/>
           <w:lang w:val="en-IN"/>
         </w:rPr>
-        <w:lastRenderedPageBreak/>
         <w:t>P</w:t>
       </w:r>
       <w:r>
@@ -2642,7 +2673,7 @@
           <w:rFonts w:eastAsia="Times New Roman"/>
           <w:sz w:val="24"/>
           <w:szCs w:val="24"/>
-          <w:lang w:val="en-IN"/>
+          <w:lang w:val="es-CO"/>
         </w:rPr>
         <w:t xml:space="preserve">Xiao, R., Jaller, M., </w:t>
       </w:r>
@@ -2651,7 +2682,7 @@
           <w:rFonts w:eastAsia="Times New Roman"/>
           <w:sz w:val="24"/>
           <w:szCs w:val="24"/>
-          <w:lang w:val="en-IN"/>
+          <w:lang w:val="es-CO"/>
         </w:rPr>
         <w:t>Pahwa, A.</w:t>
       </w:r>
@@ -2660,7 +2691,7 @@
           <w:rFonts w:eastAsia="Times New Roman"/>
           <w:sz w:val="24"/>
           <w:szCs w:val="24"/>
-          <w:lang w:val="en-IN"/>
+          <w:lang w:val="es-CO"/>
         </w:rPr>
         <w:t xml:space="preserve"> &amp; </w:t>
       </w:r>
@@ -2669,7 +2700,7 @@
           <w:rFonts w:eastAsia="Times New Roman"/>
           <w:sz w:val="24"/>
           <w:szCs w:val="24"/>
-          <w:lang w:val="en-IN"/>
+          <w:lang w:val="es-CO"/>
         </w:rPr>
         <w:t>Cunha, C.</w:t>
       </w:r>
@@ -2678,7 +2709,7 @@
           <w:rFonts w:eastAsia="Times New Roman"/>
           <w:sz w:val="24"/>
           <w:szCs w:val="24"/>
-          <w:lang w:val="en-IN"/>
+          <w:lang w:val="es-CO"/>
         </w:rPr>
         <w:t>B.</w:t>
       </w:r>
@@ -2687,7 +2718,7 @@
           <w:rFonts w:eastAsia="Times New Roman"/>
           <w:sz w:val="24"/>
           <w:szCs w:val="24"/>
-          <w:lang w:val="en-IN"/>
+          <w:lang w:val="es-CO"/>
         </w:rPr>
         <w:t xml:space="preserve"> (2025). </w:t>
       </w:r>
@@ -3570,7 +3601,6 @@
           <w:szCs w:val="24"/>
           <w:lang w:val="en-IN"/>
         </w:rPr>
-        <w:lastRenderedPageBreak/>
         <w:t>S</w:t>
       </w:r>
       <w:r>
@@ -3872,6 +3902,158 @@
     <w:p>
       <w:pPr>
         <w:ind w:left="360"/>
+        <w:jc w:val="both"/>
+        <w:rPr>
+          <w:rFonts w:eastAsia="Times New Roman"/>
+          <w:b/>
+          <w:bCs/>
+          <w:sz w:val="24"/>
+          <w:szCs w:val="24"/>
+          <w:lang w:val="en-IN"/>
+        </w:rPr>
+      </w:pPr>
+      <w:r>
+        <w:rPr>
+          <w:rFonts w:eastAsia="Times New Roman"/>
+          <w:b/>
+          <w:bCs/>
+          <w:sz w:val="24"/>
+          <w:szCs w:val="24"/>
+          <w:lang w:val="en-IN"/>
+        </w:rPr>
+        <w:t>Committee Member</w:t>
+      </w:r>
+    </w:p>
+    <w:p>
+      <w:pPr>
+        <w:ind w:left="360"/>
+        <w:jc w:val="both"/>
+        <w:rPr>
+          <w:rFonts w:eastAsia="Times New Roman"/>
+          <w:sz w:val="24"/>
+          <w:szCs w:val="24"/>
+          <w:lang w:val="en-IN"/>
+        </w:rPr>
+      </w:pPr>
+      <w:r>
+        <w:rPr>
+          <w:rFonts w:eastAsia="Times New Roman"/>
+          <w:sz w:val="24"/>
+          <w:szCs w:val="24"/>
+          <w:lang w:val="en-IN"/>
+        </w:rPr>
+        <w:t>Transportation Research Group of India</w:t>
+      </w:r>
+      <w:r>
+        <w:rPr>
+          <w:rFonts w:eastAsia="Times New Roman"/>
+          <w:sz w:val="24"/>
+          <w:szCs w:val="24"/>
+          <w:lang w:val="en-IN"/>
+        </w:rPr>
+        <w:t xml:space="preserve"> </w:t>
+      </w:r>
+      <w:r>
+        <w:rPr>
+          <w:rFonts w:eastAsia="Times New Roman"/>
+          <w:sz w:val="24"/>
+          <w:szCs w:val="24"/>
+          <w:lang w:val="en-IN"/>
+        </w:rPr>
+        <w:t>–</w:t>
+      </w:r>
+      <w:r>
+        <w:rPr>
+          <w:rFonts w:eastAsia="Times New Roman"/>
+          <w:sz w:val="24"/>
+          <w:szCs w:val="24"/>
+          <w:lang w:val="en-IN"/>
+        </w:rPr>
+        <w:t xml:space="preserve"> </w:t>
+      </w:r>
+      <w:r>
+        <w:rPr>
+          <w:rFonts w:eastAsia="Times New Roman"/>
+          <w:sz w:val="24"/>
+          <w:szCs w:val="24"/>
+          <w:lang w:val="en-IN"/>
+        </w:rPr>
+        <w:t>Lifetime Member</w:t>
+      </w:r>
+    </w:p>
+    <w:p>
+      <w:pPr>
+        <w:ind w:left="360"/>
+        <w:jc w:val="both"/>
+        <w:rPr>
+          <w:rFonts w:eastAsia="Times New Roman"/>
+          <w:sz w:val="24"/>
+          <w:szCs w:val="24"/>
+          <w:lang w:val="en-IN"/>
+        </w:rPr>
+      </w:pPr>
+      <w:r>
+        <w:rPr>
+          <w:rFonts w:eastAsia="Times New Roman"/>
+          <w:sz w:val="24"/>
+          <w:szCs w:val="24"/>
+          <w:lang w:val="en-IN"/>
+        </w:rPr>
+        <w:t>Transportation Research Board</w:t>
+      </w:r>
+      <w:r>
+        <w:rPr>
+          <w:rFonts w:eastAsia="Times New Roman"/>
+          <w:sz w:val="24"/>
+          <w:szCs w:val="24"/>
+          <w:lang w:val="en-IN"/>
+        </w:rPr>
+        <w:t>:</w:t>
+      </w:r>
+      <w:r>
+        <w:rPr>
+          <w:rFonts w:eastAsia="Times New Roman"/>
+          <w:sz w:val="24"/>
+          <w:szCs w:val="24"/>
+          <w:lang w:val="en-IN"/>
+        </w:rPr>
+        <w:t xml:space="preserve"> </w:t>
+      </w:r>
+      <w:r>
+        <w:rPr>
+          <w:rFonts w:eastAsia="Times New Roman"/>
+          <w:sz w:val="24"/>
+          <w:szCs w:val="24"/>
+          <w:lang w:val="en-IN"/>
+        </w:rPr>
+        <w:t>Standing Committee on Urban Freight Transportation</w:t>
+      </w:r>
+      <w:r>
+        <w:rPr>
+          <w:rFonts w:eastAsia="Times New Roman"/>
+          <w:sz w:val="24"/>
+          <w:szCs w:val="24"/>
+          <w:lang w:val="en-IN"/>
+        </w:rPr>
+        <w:t xml:space="preserve"> – Friend</w:t>
+      </w:r>
+    </w:p>
+    <w:p>
+      <w:pPr>
+        <w:ind w:left="360"/>
+        <w:rPr>
+          <w:rFonts w:eastAsia="Times New Roman"/>
+          <w:b/>
+          <w:bCs/>
+          <w:sz w:val="24"/>
+          <w:szCs w:val="24"/>
+          <w:lang w:val="en-IN"/>
+        </w:rPr>
+      </w:pPr>
+    </w:p>
+    <w:p>
+      <w:pPr>
+        <w:ind w:left="360"/>
         <w:rPr>
           <w:sz w:val="20"/>
           <w:szCs w:val="20"/>
@@ -4012,7 +4194,7 @@
           <w:szCs w:val="24"/>
           <w:lang w:val="en-IN"/>
         </w:rPr>
-        <w:t>Computers and Industrial Engineering</w:t>
+        <w:t>Conference of Transportation Research Group of India</w:t>
       </w:r>
     </w:p>
     <w:p>
@@ -4037,7 +4219,7 @@
           <w:szCs w:val="24"/>
           <w:lang w:val="en-IN"/>
         </w:rPr>
-        <w:t>IEEE Transactions on Transportation Electrification</w:t>
+        <w:t>Computers and Industrial Engineering</w:t>
       </w:r>
     </w:p>
     <w:p>
@@ -4062,7 +4244,7 @@
           <w:szCs w:val="24"/>
           <w:lang w:val="en-IN"/>
         </w:rPr>
-        <w:t>International Journal of Environmental Research and Public Health</w:t>
+        <w:t>IEEE Transactions on Transportation Electrification</w:t>
       </w:r>
     </w:p>
     <w:p>
@@ -4087,7 +4269,7 @@
           <w:szCs w:val="24"/>
           <w:lang w:val="en-IN"/>
         </w:rPr>
-        <w:t>International Journal of Logistics</w:t>
+        <w:t>International Journal of Environmental Research and Public Health</w:t>
       </w:r>
     </w:p>
     <w:p>
@@ -4112,7 +4294,7 @@
           <w:szCs w:val="24"/>
           <w:lang w:val="en-IN"/>
         </w:rPr>
-        <w:t>International Journal of Systems Science: Operations &amp; Logistics</w:t>
+        <w:t>International Journal of Logistics</w:t>
       </w:r>
     </w:p>
     <w:p>
@@ -4137,7 +4319,7 @@
           <w:szCs w:val="24"/>
           <w:lang w:val="en-IN"/>
         </w:rPr>
-        <w:t>Journal of Advanced Transportation</w:t>
+        <w:t>International Journal of Systems Science: Operations &amp; Logistics</w:t>
       </w:r>
     </w:p>
     <w:p>
@@ -4162,7 +4344,7 @@
           <w:szCs w:val="24"/>
           <w:lang w:val="en-IN"/>
         </w:rPr>
-        <w:t>Journal of The Institution of Engineers (India): Series A</w:t>
+        <w:t>Journal of Advanced Transportation</w:t>
       </w:r>
     </w:p>
     <w:p>
@@ -4187,7 +4369,7 @@
           <w:szCs w:val="24"/>
           <w:lang w:val="en-IN"/>
         </w:rPr>
-        <w:t>Networks and Spatial Economics</w:t>
+        <w:t>Journal of The Institution of Engineers (India): Series A</w:t>
       </w:r>
     </w:p>
     <w:p>
@@ -4212,7 +4394,7 @@
           <w:szCs w:val="24"/>
           <w:lang w:val="en-IN"/>
         </w:rPr>
-        <w:t>NPJ Sustainable Mobility and Transport</w:t>
+        <w:t>Networks and Spatial Economics</w:t>
       </w:r>
     </w:p>
     <w:p>
@@ -4237,7 +4419,7 @@
           <w:szCs w:val="24"/>
           <w:lang w:val="en-IN"/>
         </w:rPr>
-        <w:t>Sustainability</w:t>
+        <w:t>NPJ Sustainable Mobility and Transport</w:t>
       </w:r>
     </w:p>
     <w:p>
@@ -4262,7 +4444,7 @@
           <w:szCs w:val="24"/>
           <w:lang w:val="en-IN"/>
         </w:rPr>
-        <w:t>Systems</w:t>
+        <w:t>Sustainability</w:t>
       </w:r>
     </w:p>
     <w:p>
@@ -4287,7 +4469,7 @@
           <w:szCs w:val="24"/>
           <w:lang w:val="en-IN"/>
         </w:rPr>
-        <w:t>Transportation in Developing Economies</w:t>
+        <w:t>Systems</w:t>
       </w:r>
     </w:p>
     <w:p>
@@ -4312,43 +4494,7 @@
           <w:szCs w:val="24"/>
           <w:lang w:val="en-IN"/>
         </w:rPr>
-        <w:t>Transportation Letters</w:t>
-      </w:r>
-      <w:r>
-        <w:rPr>
-          <w:rFonts w:eastAsia="Times New Roman"/>
-          <w:sz w:val="24"/>
-          <w:szCs w:val="24"/>
-          <w:lang w:val="en-IN"/>
-        </w:rPr>
-        <w:t xml:space="preserve">: </w:t>
-      </w:r>
-      <w:r>
-        <w:rPr>
-          <w:rFonts w:eastAsia="Times New Roman"/>
-          <w:sz w:val="24"/>
-          <w:szCs w:val="24"/>
-          <w:lang w:val="en-IN"/>
-        </w:rPr>
-        <w:t>International Journal of Transportation</w:t>
-      </w:r>
-      <w:r>
-        <w:rPr>
-          <w:rFonts w:eastAsia="Times New Roman"/>
-          <w:sz w:val="24"/>
-          <w:szCs w:val="24"/>
-          <w:lang w:val="en-IN"/>
-        </w:rPr>
-        <w:t xml:space="preserve"> </w:t>
-      </w:r>
-      <w:r>
-        <w:rPr>
-          <w:rFonts w:eastAsia="Times New Roman"/>
-          <w:sz w:val="24"/>
-          <w:szCs w:val="24"/>
-          <w:lang w:val="en-IN"/>
-        </w:rPr>
-        <w:t>Research</w:t>
+        <w:t>Transportation in Developing Economies</w:t>
       </w:r>
     </w:p>
     <w:p>
@@ -4373,7 +4519,34 @@
           <w:szCs w:val="24"/>
           <w:lang w:val="en-IN"/>
         </w:rPr>
-        <w:t>Transportation Planning and Implementation Methodologies for Developing Countries</w:t>
+        <w:t>Transportation Letters</w:t>
+      </w:r>
+      <w:r>
+        <w:rPr>
+          <w:rFonts w:eastAsia="Times New Roman"/>
+          <w:sz w:val="24"/>
+          <w:szCs w:val="24"/>
+          <w:lang w:val="en-IN"/>
+        </w:rPr>
+        <w:t>: International Journal of Transportation</w:t>
+      </w:r>
+      <w:r>
+        <w:rPr>
+          <w:rFonts w:eastAsia="Times New Roman"/>
+          <w:sz w:val="24"/>
+          <w:szCs w:val="24"/>
+          <w:lang w:val="en-IN"/>
+        </w:rPr>
+        <w:t xml:space="preserve"> </w:t>
+      </w:r>
+      <w:r>
+        <w:rPr>
+          <w:rFonts w:eastAsia="Times New Roman"/>
+          <w:sz w:val="24"/>
+          <w:szCs w:val="24"/>
+          <w:lang w:val="en-IN"/>
+        </w:rPr>
+        <w:t>Research</w:t>
       </w:r>
     </w:p>
     <w:p>
@@ -4398,7 +4571,7 @@
           <w:szCs w:val="24"/>
           <w:lang w:val="en-IN"/>
         </w:rPr>
-        <w:t>Transportation Planning and Technology</w:t>
+        <w:t>Transportation Planning and Implementation Methodologies for Developing Countries</w:t>
       </w:r>
     </w:p>
     <w:p>
@@ -4423,7 +4596,7 @@
           <w:szCs w:val="24"/>
           <w:lang w:val="en-IN"/>
         </w:rPr>
-        <w:t>Transportation Research Board Annual Meeting</w:t>
+        <w:t>Transportation Planning and Technology</w:t>
       </w:r>
     </w:p>
     <w:p>
@@ -4448,7 +4621,7 @@
           <w:szCs w:val="24"/>
           <w:lang w:val="en-IN"/>
         </w:rPr>
-        <w:t>Transportation Research Part A: Policy and Planning</w:t>
+        <w:t>Transportation Research Board Annual Meeting</w:t>
       </w:r>
     </w:p>
     <w:p>
@@ -4473,16 +4646,7 @@
           <w:szCs w:val="24"/>
           <w:lang w:val="en-IN"/>
         </w:rPr>
-        <w:t xml:space="preserve">Transportation Research Part C: </w:t>
-      </w:r>
-      <w:r>
-        <w:rPr>
-          <w:rFonts w:eastAsia="Times New Roman"/>
-          <w:sz w:val="24"/>
-          <w:szCs w:val="24"/>
-          <w:lang w:val="en-IN"/>
-        </w:rPr>
-        <w:t>Emerging Technologies</w:t>
+        <w:t>Transportation Research Part A: Policy and Planning</w:t>
       </w:r>
     </w:p>
     <w:p>
@@ -4507,7 +4671,16 @@
           <w:szCs w:val="24"/>
           <w:lang w:val="en-IN"/>
         </w:rPr>
-        <w:t>Transportation Research Part D: Transport and Environment</w:t>
+        <w:t xml:space="preserve">Transportation Research Part C: </w:t>
+      </w:r>
+      <w:r>
+        <w:rPr>
+          <w:rFonts w:eastAsia="Times New Roman"/>
+          <w:sz w:val="24"/>
+          <w:szCs w:val="24"/>
+          <w:lang w:val="en-IN"/>
+        </w:rPr>
+        <w:t>Emerging Technologies</w:t>
       </w:r>
     </w:p>
     <w:p>
@@ -4532,7 +4705,7 @@
           <w:szCs w:val="24"/>
           <w:lang w:val="en-IN"/>
         </w:rPr>
-        <w:t>Transportation Research Part E: Logistics and Transportation Review</w:t>
+        <w:t>Transportation Research Part D: Transport and Environment</w:t>
       </w:r>
     </w:p>
     <w:p>
@@ -4557,7 +4730,7 @@
           <w:szCs w:val="24"/>
           <w:lang w:val="en-IN"/>
         </w:rPr>
-        <w:t>Transportation Research Record</w:t>
+        <w:t>Transportation Research Part E: Logistics and Transportation Review</w:t>
       </w:r>
     </w:p>
     <w:p>
@@ -4582,7 +4755,7 @@
           <w:szCs w:val="24"/>
           <w:lang w:val="en-IN"/>
         </w:rPr>
-        <w:t>Trauma care</w:t>
+        <w:t>Transportation Research Record</w:t>
       </w:r>
     </w:p>
     <w:p>
@@ -4607,6 +4780,31 @@
           <w:szCs w:val="24"/>
           <w:lang w:val="en-IN"/>
         </w:rPr>
+        <w:t>Trauma care</w:t>
+      </w:r>
+    </w:p>
+    <w:p>
+      <w:pPr>
+        <w:pStyle w:val="ListParagraph"/>
+        <w:numPr>
+          <w:ilvl w:val="0"/>
+          <w:numId w:val="1"/>
+        </w:numPr>
+        <w:ind w:left="810" w:hanging="270"/>
+        <w:rPr>
+          <w:rFonts w:eastAsia="Times New Roman"/>
+          <w:sz w:val="24"/>
+          <w:szCs w:val="24"/>
+          <w:lang w:val="en-IN"/>
+        </w:rPr>
+      </w:pPr>
+      <w:r>
+        <w:rPr>
+          <w:rFonts w:eastAsia="Times New Roman"/>
+          <w:sz w:val="24"/>
+          <w:szCs w:val="24"/>
+          <w:lang w:val="en-IN"/>
+        </w:rPr>
         <w:t>World Symposium on Transport and Land Use Research</w:t>
       </w:r>
     </w:p>
@@ -4624,6 +4822,31 @@
     <w:p>
       <w:pPr>
         <w:ind w:left="360"/>
+        <w:rPr>
+          <w:rFonts w:eastAsia="Times New Roman"/>
+          <w:b/>
+          <w:bCs/>
+          <w:sz w:val="24"/>
+          <w:szCs w:val="24"/>
+          <w:lang w:val="en-IN"/>
+        </w:rPr>
+      </w:pPr>
+      <w:r>
+        <w:rPr>
+          <w:rFonts w:eastAsia="Times New Roman"/>
+          <w:b/>
+          <w:bCs/>
+          <w:sz w:val="24"/>
+          <w:szCs w:val="24"/>
+          <w:lang w:val="en-IN"/>
+        </w:rPr>
+        <w:t>Postdoc Supervisor</w:t>
+      </w:r>
+    </w:p>
+    <w:p>
+      <w:pPr>
+        <w:spacing w:line="238" w:lineRule="auto"/>
+        <w:ind w:left="540"/>
         <w:rPr>
           <w:sz w:val="20"/>
           <w:szCs w:val="20"/>
@@ -4632,14 +4855,95 @@
       </w:pPr>
       <w:r>
         <w:rPr>
+          <w:rFonts w:ascii="Calibri Light" w:eastAsia="Calibri Light" w:hAnsi="Calibri Light" w:cs="Calibri Light"/>
+          <w:sz w:val="24"/>
+          <w:szCs w:val="24"/>
+          <w:lang w:val="en-IN"/>
+        </w:rPr>
+        <w:t>-</w:t>
+      </w:r>
+    </w:p>
+    <w:p>
+      <w:pPr>
+        <w:spacing w:line="266" w:lineRule="exact"/>
+        <w:rPr>
+          <w:sz w:val="20"/>
+          <w:szCs w:val="20"/>
+          <w:lang w:val="en-IN"/>
+        </w:rPr>
+      </w:pPr>
+    </w:p>
+    <w:p>
+      <w:pPr>
+        <w:ind w:left="360"/>
+        <w:rPr>
+          <w:sz w:val="20"/>
+          <w:szCs w:val="20"/>
+          <w:lang w:val="en-IN"/>
+        </w:rPr>
+      </w:pPr>
+      <w:r>
+        <w:rPr>
           <w:rFonts w:eastAsia="Times New Roman"/>
           <w:b/>
           <w:bCs/>
-          <w:sz w:val="23"/>
-          <w:szCs w:val="23"/>
-          <w:lang w:val="en-IN"/>
-        </w:rPr>
-        <w:t>Postdoc Supervisor</w:t>
+          <w:sz w:val="24"/>
+          <w:szCs w:val="24"/>
+          <w:lang w:val="en-IN"/>
+        </w:rPr>
+        <w:t>PhD Supervisor</w:t>
+      </w:r>
+    </w:p>
+    <w:p>
+      <w:pPr>
+        <w:spacing w:line="237" w:lineRule="auto"/>
+        <w:ind w:left="540"/>
+        <w:rPr>
+          <w:sz w:val="20"/>
+          <w:szCs w:val="20"/>
+          <w:lang w:val="en-IN"/>
+        </w:rPr>
+      </w:pPr>
+      <w:r>
+        <w:rPr>
+          <w:rFonts w:ascii="Calibri Light" w:eastAsia="Calibri Light" w:hAnsi="Calibri Light" w:cs="Calibri Light"/>
+          <w:sz w:val="24"/>
+          <w:szCs w:val="24"/>
+          <w:lang w:val="en-IN"/>
+        </w:rPr>
+        <w:lastRenderedPageBreak/>
+        <w:t>-</w:t>
+      </w:r>
+    </w:p>
+    <w:p>
+      <w:pPr>
+        <w:spacing w:line="267" w:lineRule="exact"/>
+        <w:rPr>
+          <w:sz w:val="20"/>
+          <w:szCs w:val="20"/>
+          <w:lang w:val="en-IN"/>
+        </w:rPr>
+      </w:pPr>
+    </w:p>
+    <w:p>
+      <w:pPr>
+        <w:ind w:left="360"/>
+        <w:rPr>
+          <w:sz w:val="20"/>
+          <w:szCs w:val="20"/>
+          <w:lang w:val="en-IN"/>
+        </w:rPr>
+      </w:pPr>
+      <w:r>
+        <w:rPr>
+          <w:rFonts w:eastAsia="Times New Roman"/>
+          <w:b/>
+          <w:bCs/>
+          <w:sz w:val="24"/>
+          <w:szCs w:val="24"/>
+          <w:lang w:val="en-IN"/>
+        </w:rPr>
+        <w:t>MTech Supervisor</w:t>
       </w:r>
     </w:p>
     <w:p>
@@ -4690,7 +4994,58 @@
           <w:szCs w:val="24"/>
           <w:lang w:val="en-IN"/>
         </w:rPr>
-        <w:t>PhD Supervisor</w:t>
+        <w:t>BTech Supervisor</w:t>
+      </w:r>
+    </w:p>
+    <w:p>
+      <w:pPr>
+        <w:spacing w:line="238" w:lineRule="auto"/>
+        <w:ind w:left="540"/>
+        <w:rPr>
+          <w:sz w:val="20"/>
+          <w:szCs w:val="20"/>
+          <w:lang w:val="en-IN"/>
+        </w:rPr>
+      </w:pPr>
+      <w:r>
+        <w:rPr>
+          <w:rFonts w:ascii="Calibri Light" w:eastAsia="Calibri Light" w:hAnsi="Calibri Light" w:cs="Calibri Light"/>
+          <w:sz w:val="24"/>
+          <w:szCs w:val="24"/>
+          <w:lang w:val="en-IN"/>
+        </w:rPr>
+        <w:t>-</w:t>
+      </w:r>
+    </w:p>
+    <w:p>
+      <w:pPr>
+        <w:spacing w:line="266" w:lineRule="exact"/>
+        <w:rPr>
+          <w:sz w:val="20"/>
+          <w:szCs w:val="20"/>
+          <w:lang w:val="en-IN"/>
+        </w:rPr>
+      </w:pPr>
+    </w:p>
+    <w:p>
+      <w:pPr>
+        <w:ind w:left="360"/>
+        <w:rPr>
+          <w:sz w:val="20"/>
+          <w:szCs w:val="20"/>
+          <w:lang w:val="en-IN"/>
+        </w:rPr>
+      </w:pPr>
+      <w:r>
+        <w:rPr>
+          <w:rFonts w:eastAsia="Times New Roman"/>
+          <w:b/>
+          <w:bCs/>
+          <w:sz w:val="24"/>
+          <w:szCs w:val="24"/>
+          <w:lang w:val="en-IN"/>
+        </w:rPr>
+        <w:t>Instructor</w:t>
       </w:r>
     </w:p>
     <w:p>
@@ -4698,152 +5053,20 @@
         <w:spacing w:line="237" w:lineRule="auto"/>
         <w:ind w:left="540"/>
         <w:rPr>
-          <w:sz w:val="20"/>
-          <w:szCs w:val="20"/>
-          <w:lang w:val="en-IN"/>
-        </w:rPr>
-      </w:pPr>
-      <w:r>
-        <w:rPr>
-          <w:rFonts w:ascii="Calibri Light" w:eastAsia="Calibri Light" w:hAnsi="Calibri Light" w:cs="Calibri Light"/>
-          <w:sz w:val="24"/>
-          <w:szCs w:val="24"/>
-          <w:lang w:val="en-IN"/>
-        </w:rPr>
-        <w:t>-</w:t>
-      </w:r>
-    </w:p>
-    <w:p>
-      <w:pPr>
-        <w:spacing w:line="267" w:lineRule="exact"/>
-        <w:rPr>
-          <w:sz w:val="20"/>
-          <w:szCs w:val="20"/>
-          <w:lang w:val="en-IN"/>
-        </w:rPr>
-      </w:pPr>
-    </w:p>
-    <w:p>
-      <w:pPr>
-        <w:ind w:left="360"/>
-        <w:rPr>
-          <w:sz w:val="20"/>
-          <w:szCs w:val="20"/>
-          <w:lang w:val="en-IN"/>
-        </w:rPr>
-      </w:pPr>
-      <w:r>
-        <w:rPr>
-          <w:rFonts w:eastAsia="Times New Roman"/>
-          <w:b/>
-          <w:bCs/>
-          <w:sz w:val="24"/>
-          <w:szCs w:val="24"/>
-          <w:lang w:val="en-IN"/>
-        </w:rPr>
-        <w:t>MTech Supervisor</w:t>
-      </w:r>
-    </w:p>
-    <w:p>
-      <w:pPr>
-        <w:spacing w:line="238" w:lineRule="auto"/>
-        <w:ind w:left="540"/>
-        <w:rPr>
-          <w:sz w:val="20"/>
-          <w:szCs w:val="20"/>
-          <w:lang w:val="en-IN"/>
-        </w:rPr>
-      </w:pPr>
-      <w:r>
-        <w:rPr>
-          <w:rFonts w:ascii="Calibri Light" w:eastAsia="Calibri Light" w:hAnsi="Calibri Light" w:cs="Calibri Light"/>
-          <w:sz w:val="24"/>
-          <w:szCs w:val="24"/>
-          <w:lang w:val="en-IN"/>
-        </w:rPr>
-        <w:t>-</w:t>
-      </w:r>
-    </w:p>
-    <w:p>
-      <w:pPr>
-        <w:spacing w:line="266" w:lineRule="exact"/>
-        <w:rPr>
-          <w:sz w:val="20"/>
-          <w:szCs w:val="20"/>
-          <w:lang w:val="en-IN"/>
-        </w:rPr>
-      </w:pPr>
-    </w:p>
-    <w:p>
-      <w:pPr>
-        <w:ind w:left="360"/>
-        <w:rPr>
-          <w:sz w:val="20"/>
-          <w:szCs w:val="20"/>
-          <w:lang w:val="en-IN"/>
-        </w:rPr>
-      </w:pPr>
-      <w:r>
-        <w:rPr>
-          <w:rFonts w:eastAsia="Times New Roman"/>
-          <w:b/>
-          <w:bCs/>
-          <w:sz w:val="24"/>
-          <w:szCs w:val="24"/>
-          <w:lang w:val="en-IN"/>
-        </w:rPr>
-        <w:t>BTech Supervisor</w:t>
-      </w:r>
-    </w:p>
-    <w:p>
-      <w:pPr>
-        <w:spacing w:line="238" w:lineRule="auto"/>
-        <w:ind w:left="540"/>
-        <w:rPr>
-          <w:sz w:val="20"/>
-          <w:szCs w:val="20"/>
-          <w:lang w:val="en-IN"/>
-        </w:rPr>
-      </w:pPr>
-      <w:r>
-        <w:rPr>
-          <w:rFonts w:ascii="Calibri Light" w:eastAsia="Calibri Light" w:hAnsi="Calibri Light" w:cs="Calibri Light"/>
-          <w:sz w:val="24"/>
-          <w:szCs w:val="24"/>
-          <w:lang w:val="en-IN"/>
-        </w:rPr>
-        <w:t>-</w:t>
-      </w:r>
-    </w:p>
-    <w:p>
-      <w:pPr>
-        <w:spacing w:line="266" w:lineRule="exact"/>
-        <w:rPr>
-          <w:sz w:val="20"/>
-          <w:szCs w:val="20"/>
-          <w:lang w:val="en-IN"/>
-        </w:rPr>
-      </w:pPr>
-    </w:p>
-    <w:p>
-      <w:pPr>
-        <w:ind w:left="360"/>
-        <w:rPr>
-          <w:sz w:val="20"/>
-          <w:szCs w:val="20"/>
-          <w:lang w:val="en-IN"/>
-        </w:rPr>
-      </w:pPr>
-      <w:r>
-        <w:rPr>
-          <w:rFonts w:eastAsia="Times New Roman"/>
-          <w:b/>
-          <w:bCs/>
-          <w:sz w:val="24"/>
-          <w:szCs w:val="24"/>
-          <w:lang w:val="en-IN"/>
-        </w:rPr>
-        <w:t>Instructor</w:t>
+          <w:rFonts w:eastAsia="Times New Roman"/>
+          <w:sz w:val="24"/>
+          <w:szCs w:val="24"/>
+          <w:lang w:val="en-IN"/>
+        </w:rPr>
+      </w:pPr>
+      <w:r>
+        <w:rPr>
+          <w:rFonts w:eastAsia="Times New Roman"/>
+          <w:sz w:val="24"/>
+          <w:szCs w:val="24"/>
+          <w:lang w:val="en-IN"/>
+        </w:rPr>
+        <w:t>CE 5972 – Optimisation Techniques in Transportation Engineering</w:t>
       </w:r>
     </w:p>
     <w:p>
@@ -4864,7 +5087,82 @@
           <w:szCs w:val="24"/>
           <w:lang w:val="en-IN"/>
         </w:rPr>
-        <w:t>CE 5972 – Optimisation Techniques in Transportation Engineering</w:t>
+        <w:t>CE</w:t>
+      </w:r>
+      <w:r>
+        <w:rPr>
+          <w:rFonts w:eastAsia="Times New Roman"/>
+          <w:sz w:val="24"/>
+          <w:szCs w:val="24"/>
+          <w:lang w:val="en-IN"/>
+        </w:rPr>
+        <w:t xml:space="preserve"> </w:t>
+      </w:r>
+      <w:r>
+        <w:rPr>
+          <w:rFonts w:eastAsia="Times New Roman"/>
+          <w:sz w:val="24"/>
+          <w:szCs w:val="24"/>
+          <w:lang w:val="en-IN"/>
+        </w:rPr>
+        <w:t xml:space="preserve">5540 </w:t>
+      </w:r>
+      <w:r>
+        <w:rPr>
+          <w:rFonts w:eastAsia="Times New Roman"/>
+          <w:sz w:val="24"/>
+          <w:szCs w:val="24"/>
+          <w:lang w:val="en-IN"/>
+        </w:rPr>
+        <w:t>–</w:t>
+      </w:r>
+      <w:r>
+        <w:rPr>
+          <w:rFonts w:eastAsia="Times New Roman"/>
+          <w:sz w:val="24"/>
+          <w:szCs w:val="24"/>
+          <w:lang w:val="en-IN"/>
+        </w:rPr>
+        <w:t xml:space="preserve"> </w:t>
+      </w:r>
+      <w:r>
+        <w:rPr>
+          <w:rFonts w:eastAsia="Times New Roman"/>
+          <w:sz w:val="24"/>
+          <w:szCs w:val="24"/>
+          <w:lang w:val="en-IN"/>
+        </w:rPr>
+        <w:t>Data Analysis and Computational Techniques for Transportation Engineers</w:t>
+      </w:r>
+    </w:p>
+    <w:p>
+      <w:pPr>
+        <w:spacing w:line="237" w:lineRule="auto"/>
+        <w:ind w:left="540"/>
+        <w:rPr>
+          <w:rFonts w:eastAsia="Times New Roman"/>
+          <w:sz w:val="24"/>
+          <w:szCs w:val="24"/>
+          <w:lang w:val="en-IN"/>
+        </w:rPr>
+      </w:pPr>
+      <w:r>
+        <w:rPr>
+          <w:rFonts w:eastAsia="Times New Roman"/>
+          <w:sz w:val="24"/>
+          <w:szCs w:val="24"/>
+          <w:lang w:val="en-IN"/>
+        </w:rPr>
+        <w:t>CE</w:t>
+      </w:r>
+      <w:r>
+        <w:rPr>
+          <w:rFonts w:eastAsia="Times New Roman"/>
+          <w:sz w:val="24"/>
+          <w:szCs w:val="24"/>
+          <w:lang w:val="en-IN"/>
+        </w:rPr>
+        <w:t xml:space="preserve"> 5810 – Urban Transportation Planning</w:t>
       </w:r>
     </w:p>
     <w:p>
@@ -4899,7 +5197,7 @@
 </file>
 
 <file path=word/numbering.xml><?xml version="1.0" encoding="utf-8"?>
-<w:numbering xmlns:wpc="http://schemas.microsoft.com/office/word/2010/wordprocessingCanvas" xmlns:cx="http://schemas.microsoft.com/office/drawing/2014/chartex" xmlns:cx1="http://schemas.microsoft.com/office/drawing/2015/9/8/chartex" xmlns:cx2="http://schemas.microsoft.com/office/drawing/2015/10/21/chartex" xmlns:cx3="http://schemas.microsoft.com/office/drawing/2016/5/9/chartex" xmlns:cx4="http://schemas.microsoft.com/office/drawing/2016/5/10/chartex" xmlns:cx5="http://schemas.microsoft.com/office/drawing/2016/5/11/chartex" xmlns:cx6="http://schemas.microsoft.com/office/drawing/2016/5/12/chartex" xmlns:cx7="http://schemas.microsoft.com/office/drawing/2016/5/13/chartex" xmlns:cx8="http://schemas.microsoft.com/office/drawing/2016/5/14/chartex" xmlns:mc="http://schemas.openxmlformats.org/markup-compatibility/2006" xmlns:aink="http://schemas.microsoft.com/office/drawing/2016/ink" xmlns:am3d="http://schemas.microsoft.com/office/drawing/2017/model3d" xmlns:o="urn:schemas-microsoft-com:office:office" xmlns:oel="http://schemas.microsoft.com/office/2019/extlst" xmlns:r="http://schemas.openxmlformats.org/officeDocument/2006/relationships" xmlns:m="http://schemas.openxmlformats.org/officeDocument/2006/math" xmlns:v="urn:schemas-microsoft-com:vml" xmlns:wp14="http://schemas.microsoft.com/office/word/2010/wordprocessingDrawing" xmlns:wp="http://schemas.openxmlformats.org/drawingml/2006/wordprocessingDrawing" xmlns:w10="urn:schemas-microsoft-com:office:word" xmlns:w="http://schemas.openxmlformats.org/wordprocessingml/2006/main" xmlns:w14="http://schemas.microsoft.com/office/word/2010/wordml" xmlns:w15="http://schemas.microsoft.com/office/word/2012/wordml" xmlns:w16cex="http://schemas.microsoft.com/office/word/2018/wordml/cex" xmlns:w16cid="http://schemas.microsoft.com/office/word/2016/wordml/cid" xmlns:w16="http://schemas.microsoft.com/office/word/2018/wordml" xmlns:w16du="http://schemas.microsoft.com/office/word/2023/wordml/word16du" xmlns:w16sdtdh="http://schemas.microsoft.com/office/word/2020/wordml/sdtdatahash" xmlns:w16sdtfl="http://schemas.microsoft.com/office/word/2024/wordml/sdtformatlock" xmlns:w16se="http://schemas.microsoft.com/office/word/2015/wordml/symex" xmlns:wpg="http://schemas.microsoft.com/office/word/2010/wordprocessingGroup" xmlns:wpi="http://schemas.microsoft.com/office/word/2010/wordprocessingInk" xmlns:wne="http://schemas.microsoft.com/office/word/2006/wordml" xmlns:wps="http://schemas.microsoft.com/office/word/2010/wordprocessingShape" mc:Ignorable="w14 w15 w16se w16cid w16 w16cex w16sdtdh w16sdtfl w16du wp14">
+<w:numbering xmlns:wpc="http://schemas.microsoft.com/office/word/2010/wordprocessingCanvas" xmlns:cx="http://schemas.microsoft.com/office/drawing/2014/chartex" xmlns:cx1="http://schemas.microsoft.com/office/drawing/2015/9/8/chartex" xmlns:cx2="http://schemas.microsoft.com/office/drawing/2015/10/21/chartex" xmlns:cx3="http://schemas.microsoft.com/office/drawing/2016/5/9/chartex" xmlns:cx4="http://schemas.microsoft.com/office/drawing/2016/5/10/chartex" xmlns:cx5="http://schemas.microsoft.com/office/drawing/2016/5/11/chartex" xmlns:cx6="http://schemas.microsoft.com/office/drawing/2016/5/12/chartex" xmlns:cx7="http://schemas.microsoft.com/office/drawing/2016/5/13/chartex" xmlns:cx8="http://schemas.microsoft.com/office/drawing/2016/5/14/chartex" xmlns:mc="http://schemas.openxmlformats.org/markup-compatibility/2006" xmlns:aink="http://schemas.microsoft.com/office/drawing/2016/ink" xmlns:am3d="http://schemas.microsoft.com/office/drawing/2017/model3d" xmlns:o="urn:schemas-microsoft-com:office:office" xmlns:oel="http://schemas.microsoft.com/office/2019/extlst" xmlns:r="http://schemas.openxmlformats.org/officeDocument/2006/relationships" xmlns:m="http://schemas.openxmlformats.org/officeDocument/2006/math" xmlns:v="urn:schemas-microsoft-com:vml" xmlns:wp14="http://schemas.microsoft.com/office/word/2010/wordprocessingDrawing" xmlns:wp="http://schemas.openxmlformats.org/drawingml/2006/wordprocessingDrawing" xmlns:w10="urn:schemas-microsoft-com:office:word" xmlns:w="http://schemas.openxmlformats.org/wordprocessingml/2006/main" xmlns:w14="http://schemas.microsoft.com/office/word/2010/wordml" xmlns:w15="http://schemas.microsoft.com/office/word/2012/wordml" xmlns:w16cex="http://schemas.microsoft.com/office/word/2018/wordml/cex" xmlns:w16cid="http://schemas.microsoft.com/office/word/2016/wordml/cid" xmlns:w16="http://schemas.microsoft.com/office/word/2018/wordml" xmlns:w16sdtdh="http://schemas.microsoft.com/office/word/2020/wordml/sdtdatahash" xmlns:w16se="http://schemas.microsoft.com/office/word/2015/wordml/symex" xmlns:wpg="http://schemas.microsoft.com/office/word/2010/wordprocessingGroup" xmlns:wpi="http://schemas.microsoft.com/office/word/2010/wordprocessingInk" xmlns:wne="http://schemas.microsoft.com/office/word/2006/wordml" xmlns:wps="http://schemas.microsoft.com/office/word/2010/wordprocessingShape" mc:Ignorable="w14 w15 w16se w16cid w16 w16cex w16sdtdh wp14">
   <w:abstractNum w:abstractNumId="0" w15:restartNumberingAfterBreak="0">
     <w:nsid w:val="327B23C6"/>
     <w:multiLevelType w:val="hybridMultilevel"/>
@@ -4958,7 +5256,7 @@
 </file>
 
 <file path=word/styles.xml><?xml version="1.0" encoding="utf-8"?>
-<w:styles xmlns:mc="http://schemas.openxmlformats.org/markup-compatibility/2006" xmlns:r="http://schemas.openxmlformats.org/officeDocument/2006/relationships" xmlns:w="http://schemas.openxmlformats.org/wordprocessingml/2006/main" xmlns:w14="http://schemas.microsoft.com/office/word/2010/wordml" xmlns:w15="http://schemas.microsoft.com/office/word/2012/wordml" xmlns:w16cex="http://schemas.microsoft.com/office/word/2018/wordml/cex" xmlns:w16cid="http://schemas.microsoft.com/office/word/2016/wordml/cid" xmlns:w16="http://schemas.microsoft.com/office/word/2018/wordml" xmlns:w16du="http://schemas.microsoft.com/office/word/2023/wordml/word16du" xmlns:w16sdtdh="http://schemas.microsoft.com/office/word/2020/wordml/sdtdatahash" xmlns:w16sdtfl="http://schemas.microsoft.com/office/word/2024/wordml/sdtformatlock" xmlns:w16se="http://schemas.microsoft.com/office/word/2015/wordml/symex" mc:Ignorable="w14 w15 w16se w16cid w16 w16cex w16sdtdh w16sdtfl w16du">
+<w:styles xmlns:mc="http://schemas.openxmlformats.org/markup-compatibility/2006" xmlns:r="http://schemas.openxmlformats.org/officeDocument/2006/relationships" xmlns:w="http://schemas.openxmlformats.org/wordprocessingml/2006/main" xmlns:w14="http://schemas.microsoft.com/office/word/2010/wordml" xmlns:w15="http://schemas.microsoft.com/office/word/2012/wordml" xmlns:w16cex="http://schemas.microsoft.com/office/word/2018/wordml/cex" xmlns:w16cid="http://schemas.microsoft.com/office/word/2016/wordml/cid" xmlns:w16="http://schemas.microsoft.com/office/word/2018/wordml" xmlns:w16sdtdh="http://schemas.microsoft.com/office/word/2020/wordml/sdtdatahash" xmlns:w16se="http://schemas.microsoft.com/office/word/2015/wordml/symex" mc:Ignorable="w14 w15 w16se w16cid w16 w16cex w16sdtdh">
   <w:docDefaults>
     <w:rPrDefault>
       <w:rPr>
@@ -5366,6 +5664,7 @@
   <w:style w:type="character" w:default="1" w:styleId="DefaultParagraphFont">
     <w:name w:val="Default Paragraph Font"/>
     <w:uiPriority w:val="1"/>
+    <w:semiHidden/>
     <w:unhideWhenUsed/>
   </w:style>
   <w:style w:type="table" w:default="1" w:styleId="TableNormal">

</xml_diff>

<commit_message>
Deploying to gh-pages from @ lognitilab/lognitilab.github.io@851c6497c7194800792790ab1e327cf16d3270fe 🚀
</commit_message>
<xml_diff>
--- a/assets/doc/cv-anmolpahwa.docx
+++ b/assets/doc/cv-anmolpahwa.docx
@@ -1,6 +1,6 @@
 
 <file path=word/document.xml><?xml version="1.0" encoding="utf-8"?>
-<w:document xmlns:wpc="http://schemas.microsoft.com/office/word/2010/wordprocessingCanvas" xmlns:cx="http://schemas.microsoft.com/office/drawing/2014/chartex" xmlns:cx1="http://schemas.microsoft.com/office/drawing/2015/9/8/chartex" xmlns:cx2="http://schemas.microsoft.com/office/drawing/2015/10/21/chartex" xmlns:cx3="http://schemas.microsoft.com/office/drawing/2016/5/9/chartex" xmlns:cx4="http://schemas.microsoft.com/office/drawing/2016/5/10/chartex" xmlns:cx5="http://schemas.microsoft.com/office/drawing/2016/5/11/chartex" xmlns:cx6="http://schemas.microsoft.com/office/drawing/2016/5/12/chartex" xmlns:cx7="http://schemas.microsoft.com/office/drawing/2016/5/13/chartex" xmlns:cx8="http://schemas.microsoft.com/office/drawing/2016/5/14/chartex" xmlns:mc="http://schemas.openxmlformats.org/markup-compatibility/2006" xmlns:aink="http://schemas.microsoft.com/office/drawing/2016/ink" xmlns:am3d="http://schemas.microsoft.com/office/drawing/2017/model3d" xmlns:o="urn:schemas-microsoft-com:office:office" xmlns:oel="http://schemas.microsoft.com/office/2019/extlst" xmlns:r="http://schemas.openxmlformats.org/officeDocument/2006/relationships" xmlns:m="http://schemas.openxmlformats.org/officeDocument/2006/math" xmlns:v="urn:schemas-microsoft-com:vml" xmlns:wp14="http://schemas.microsoft.com/office/word/2010/wordprocessingDrawing" xmlns:wp="http://schemas.openxmlformats.org/drawingml/2006/wordprocessingDrawing" xmlns:w10="urn:schemas-microsoft-com:office:word" xmlns:w="http://schemas.openxmlformats.org/wordprocessingml/2006/main" xmlns:w14="http://schemas.microsoft.com/office/word/2010/wordml" xmlns:w15="http://schemas.microsoft.com/office/word/2012/wordml" xmlns:w16cex="http://schemas.microsoft.com/office/word/2018/wordml/cex" xmlns:w16cid="http://schemas.microsoft.com/office/word/2016/wordml/cid" xmlns:w16="http://schemas.microsoft.com/office/word/2018/wordml" xmlns:w16sdtdh="http://schemas.microsoft.com/office/word/2020/wordml/sdtdatahash" xmlns:w16se="http://schemas.microsoft.com/office/word/2015/wordml/symex" xmlns:wpg="http://schemas.microsoft.com/office/word/2010/wordprocessingGroup" xmlns:wpi="http://schemas.microsoft.com/office/word/2010/wordprocessingInk" xmlns:wne="http://schemas.microsoft.com/office/word/2006/wordml" xmlns:wps="http://schemas.microsoft.com/office/word/2010/wordprocessingShape" mc:Ignorable="w14 w15 w16se w16cid w16 w16cex w16sdtdh wp14">
+<w:document xmlns:wpc="http://schemas.microsoft.com/office/word/2010/wordprocessingCanvas" xmlns:cx="http://schemas.microsoft.com/office/drawing/2014/chartex" xmlns:cx1="http://schemas.microsoft.com/office/drawing/2015/9/8/chartex" xmlns:cx2="http://schemas.microsoft.com/office/drawing/2015/10/21/chartex" xmlns:cx3="http://schemas.microsoft.com/office/drawing/2016/5/9/chartex" xmlns:cx4="http://schemas.microsoft.com/office/drawing/2016/5/10/chartex" xmlns:cx5="http://schemas.microsoft.com/office/drawing/2016/5/11/chartex" xmlns:cx6="http://schemas.microsoft.com/office/drawing/2016/5/12/chartex" xmlns:cx7="http://schemas.microsoft.com/office/drawing/2016/5/13/chartex" xmlns:cx8="http://schemas.microsoft.com/office/drawing/2016/5/14/chartex" xmlns:mc="http://schemas.openxmlformats.org/markup-compatibility/2006" xmlns:aink="http://schemas.microsoft.com/office/drawing/2016/ink" xmlns:am3d="http://schemas.microsoft.com/office/drawing/2017/model3d" xmlns:o="urn:schemas-microsoft-com:office:office" xmlns:oel="http://schemas.microsoft.com/office/2019/extlst" xmlns:r="http://schemas.openxmlformats.org/officeDocument/2006/relationships" xmlns:m="http://schemas.openxmlformats.org/officeDocument/2006/math" xmlns:v="urn:schemas-microsoft-com:vml" xmlns:wp14="http://schemas.microsoft.com/office/word/2010/wordprocessingDrawing" xmlns:wp="http://schemas.openxmlformats.org/drawingml/2006/wordprocessingDrawing" xmlns:w10="urn:schemas-microsoft-com:office:word" xmlns:w="http://schemas.openxmlformats.org/wordprocessingml/2006/main" xmlns:w14="http://schemas.microsoft.com/office/word/2010/wordml" xmlns:w15="http://schemas.microsoft.com/office/word/2012/wordml" xmlns:w16cex="http://schemas.microsoft.com/office/word/2018/wordml/cex" xmlns:w16cid="http://schemas.microsoft.com/office/word/2016/wordml/cid" xmlns:w16="http://schemas.microsoft.com/office/word/2018/wordml" xmlns:w16du="http://schemas.microsoft.com/office/word/2023/wordml/word16du" xmlns:w16sdtdh="http://schemas.microsoft.com/office/word/2020/wordml/sdtdatahash" xmlns:w16sdtfl="http://schemas.microsoft.com/office/word/2024/wordml/sdtformatlock" xmlns:w16se="http://schemas.microsoft.com/office/word/2015/wordml/symex" xmlns:wpg="http://schemas.microsoft.com/office/word/2010/wordprocessingGroup" xmlns:wpi="http://schemas.microsoft.com/office/word/2010/wordprocessingInk" xmlns:wne="http://schemas.microsoft.com/office/word/2006/wordml" xmlns:wps="http://schemas.microsoft.com/office/word/2010/wordprocessingShape" mc:Ignorable="w14 w15 w16se w16cid w16 w16cex w16sdtdh w16sdtfl w16du wp14">
   <w:body>
     <w:p>
       <w:pPr>
@@ -343,8 +343,20 @@
                   <w:szCs w:val="24"/>
                   <w:lang w:val="en-IN"/>
                 </w:rPr>
-                <w:t>civil.iitm.ac.im/faculty/anmpahwa</w:t>
+                <w:t>civil.iitm.ac.im/faculty/</w:t>
               </w:r>
+              <w:proofErr w:type="spellStart"/>
+              <w:r>
+                <w:rPr>
+                  <w:rStyle w:val="Hyperlink"/>
+                  <w:rFonts w:eastAsia="Times New Roman"/>
+                  <w:sz w:val="24"/>
+                  <w:szCs w:val="24"/>
+                  <w:lang w:val="en-IN"/>
+                </w:rPr>
+                <w:t>anmpahwa</w:t>
+              </w:r>
+              <w:proofErr w:type="spellEnd"/>
             </w:hyperlink>
           </w:p>
         </w:tc>
@@ -814,7 +826,27 @@
                 <w:szCs w:val="24"/>
                 <w:lang w:val="en-IN"/>
               </w:rPr>
-              <w:t>Dr. Geetam Tiwari</w:t>
+              <w:t xml:space="preserve">Dr. </w:t>
+            </w:r>
+            <w:proofErr w:type="spellStart"/>
+            <w:r>
+              <w:rPr>
+                <w:rFonts w:eastAsia="Times New Roman"/>
+                <w:sz w:val="24"/>
+                <w:szCs w:val="24"/>
+                <w:lang w:val="en-IN"/>
+              </w:rPr>
+              <w:t>Geetam</w:t>
+            </w:r>
+            <w:proofErr w:type="spellEnd"/>
+            <w:r>
+              <w:rPr>
+                <w:rFonts w:eastAsia="Times New Roman"/>
+                <w:sz w:val="24"/>
+                <w:szCs w:val="24"/>
+                <w:lang w:val="en-IN"/>
+              </w:rPr>
+              <w:t xml:space="preserve"> Tiwari</w:t>
             </w:r>
           </w:p>
         </w:tc>
@@ -1345,32 +1377,53 @@
         <w:jc w:val="both"/>
         <w:rPr>
           <w:rFonts w:eastAsia="Times New Roman"/>
-          <w:i/>
-          <w:iCs/>
-          <w:sz w:val="24"/>
-          <w:szCs w:val="24"/>
-          <w:lang w:val="en-IN"/>
-        </w:rPr>
-      </w:pPr>
-      <w:r>
-        <w:rPr>
-          <w:rFonts w:eastAsia="Times New Roman"/>
-          <w:sz w:val="24"/>
-          <w:szCs w:val="24"/>
-          <w:lang w:val="en-IN"/>
-        </w:rPr>
-        <w:t xml:space="preserve">Pahwa, A., &amp; Jaller, M. (2024). Evaluating private and system-wide impacts of freight eco-routing. </w:t>
-      </w:r>
-      <w:r>
-        <w:rPr>
-          <w:rFonts w:eastAsia="Times New Roman"/>
-          <w:i/>
-          <w:iCs/>
-          <w:sz w:val="24"/>
-          <w:szCs w:val="24"/>
-          <w:lang w:val="en-IN"/>
-        </w:rPr>
-        <w:t>Transportation Research Part D: Transport and Environment, 130, 104170.</w:t>
+          <w:sz w:val="24"/>
+          <w:szCs w:val="24"/>
+        </w:rPr>
+      </w:pPr>
+      <w:r>
+        <w:rPr>
+          <w:rFonts w:eastAsia="Times New Roman"/>
+          <w:sz w:val="24"/>
+          <w:szCs w:val="24"/>
+        </w:rPr>
+        <w:t xml:space="preserve">Pahwa, A., &amp; Jaller, M. (2025). Assessing the sustainability of last-mile distribution strategies to manage expedited shipping with dynamic and stochastic demand. </w:t>
+      </w:r>
+      <w:r>
+        <w:rPr>
+          <w:rFonts w:eastAsia="Times New Roman"/>
+          <w:i/>
+          <w:iCs/>
+          <w:sz w:val="24"/>
+          <w:szCs w:val="24"/>
+        </w:rPr>
+        <w:t>Transportation Research Part E: Logistics and Transportation Review</w:t>
+      </w:r>
+      <w:r>
+        <w:rPr>
+          <w:rFonts w:eastAsia="Times New Roman"/>
+          <w:sz w:val="24"/>
+          <w:szCs w:val="24"/>
+        </w:rPr>
+        <w:t xml:space="preserve">, </w:t>
+      </w:r>
+      <w:r>
+        <w:rPr>
+          <w:rFonts w:eastAsia="Times New Roman"/>
+          <w:i/>
+          <w:iCs/>
+          <w:sz w:val="24"/>
+          <w:szCs w:val="24"/>
+        </w:rPr>
+        <w:t>201</w:t>
+      </w:r>
+      <w:r>
+        <w:rPr>
+          <w:rFonts w:eastAsia="Times New Roman"/>
+          <w:sz w:val="24"/>
+          <w:szCs w:val="24"/>
+        </w:rPr>
+        <w:t>, 104273.</w:t>
       </w:r>
     </w:p>
     <w:p>
@@ -1393,18 +1446,18 @@
           <w:szCs w:val="24"/>
           <w:lang w:val="en-IN"/>
         </w:rPr>
-        <w:t xml:space="preserve">Jaller, M., Xiao, R. I., Dennis-Bauer, S., Rivera-Royero, D., &amp; Pahwa, A. (2023). Estimating last-mile deliveries and shopping travel emissions by 2050. </w:t>
-      </w:r>
-      <w:r>
-        <w:rPr>
-          <w:rFonts w:eastAsia="Times New Roman"/>
-          <w:i/>
-          <w:iCs/>
-          <w:sz w:val="24"/>
-          <w:szCs w:val="24"/>
-          <w:lang w:val="en-IN"/>
-        </w:rPr>
-        <w:t>Transportation Research Part D: Transport and Environment, 123, 103913.</w:t>
+        <w:t xml:space="preserve">Pahwa, A., &amp; Jaller, M. (2024). Evaluating private and system-wide impacts of freight eco-routing. </w:t>
+      </w:r>
+      <w:r>
+        <w:rPr>
+          <w:rFonts w:eastAsia="Times New Roman"/>
+          <w:i/>
+          <w:iCs/>
+          <w:sz w:val="24"/>
+          <w:szCs w:val="24"/>
+          <w:lang w:val="en-IN"/>
+        </w:rPr>
+        <w:t>Transportation Research Part D: Transport and Environment, 130, 104170.</w:t>
       </w:r>
     </w:p>
     <w:p>
@@ -1427,18 +1480,38 @@
           <w:szCs w:val="24"/>
           <w:lang w:val="en-IN"/>
         </w:rPr>
-        <w:t xml:space="preserve">Pahwa, A., &amp; Jaller, M. (2023). Assessing last-mile distribution resilience under demand disruptions. </w:t>
-      </w:r>
-      <w:r>
-        <w:rPr>
-          <w:rFonts w:eastAsia="Times New Roman"/>
-          <w:i/>
-          <w:iCs/>
-          <w:sz w:val="24"/>
-          <w:szCs w:val="24"/>
-          <w:lang w:val="en-IN"/>
-        </w:rPr>
-        <w:t>Transportation Research Part E: Logistics and Transportation Review, 172, 103066.</w:t>
+        <w:t>Jaller, M., Xiao, R. I., Dennis-Bauer, S., Rivera-</w:t>
+      </w:r>
+      <w:proofErr w:type="spellStart"/>
+      <w:r>
+        <w:rPr>
+          <w:rFonts w:eastAsia="Times New Roman"/>
+          <w:sz w:val="24"/>
+          <w:szCs w:val="24"/>
+          <w:lang w:val="en-IN"/>
+        </w:rPr>
+        <w:t>Royero</w:t>
+      </w:r>
+      <w:proofErr w:type="spellEnd"/>
+      <w:r>
+        <w:rPr>
+          <w:rFonts w:eastAsia="Times New Roman"/>
+          <w:sz w:val="24"/>
+          <w:szCs w:val="24"/>
+          <w:lang w:val="en-IN"/>
+        </w:rPr>
+        <w:t xml:space="preserve">, D., &amp; Pahwa, A. (2023). Estimating last-mile deliveries and shopping travel emissions by 2050. </w:t>
+      </w:r>
+      <w:r>
+        <w:rPr>
+          <w:rFonts w:eastAsia="Times New Roman"/>
+          <w:i/>
+          <w:iCs/>
+          <w:sz w:val="24"/>
+          <w:szCs w:val="24"/>
+          <w:lang w:val="en-IN"/>
+        </w:rPr>
+        <w:t>Transportation Research Part D: Transport and Environment, 123, 103913.</w:t>
       </w:r>
     </w:p>
     <w:p>
@@ -1461,18 +1534,18 @@
           <w:szCs w:val="24"/>
           <w:lang w:val="en-IN"/>
         </w:rPr>
-        <w:t xml:space="preserve">Pahwa, A., &amp; Jaller, M. (2022). A cost-based comparative analysis of different last-mile strategies for e-commerce delivery. </w:t>
-      </w:r>
-      <w:r>
-        <w:rPr>
-          <w:rFonts w:eastAsia="Times New Roman"/>
-          <w:i/>
-          <w:iCs/>
-          <w:sz w:val="24"/>
-          <w:szCs w:val="24"/>
-          <w:lang w:val="en-IN"/>
-        </w:rPr>
-        <w:t>Transportation Research Part E: Logistics and Transportation Review, 164, 102783.</w:t>
+        <w:t xml:space="preserve">Pahwa, A., &amp; Jaller, M. (2023). Assessing last-mile distribution resilience under demand disruptions. </w:t>
+      </w:r>
+      <w:r>
+        <w:rPr>
+          <w:rFonts w:eastAsia="Times New Roman"/>
+          <w:i/>
+          <w:iCs/>
+          <w:sz w:val="24"/>
+          <w:szCs w:val="24"/>
+          <w:lang w:val="en-IN"/>
+        </w:rPr>
+        <w:t>Transportation Research Part E: Logistics and Transportation Review, 172, 103066.</w:t>
       </w:r>
     </w:p>
     <w:p>
@@ -1495,18 +1568,18 @@
           <w:szCs w:val="24"/>
           <w:lang w:val="en-IN"/>
         </w:rPr>
-        <w:t xml:space="preserve">Jaller, M., Otero-Palencia, C., &amp; Pahwa, A. (2020). Automation, electrification, and shared mobility in urban freight: opportunities and challenges. </w:t>
-      </w:r>
-      <w:r>
-        <w:rPr>
-          <w:rFonts w:eastAsia="Times New Roman"/>
-          <w:i/>
-          <w:iCs/>
-          <w:sz w:val="24"/>
-          <w:szCs w:val="24"/>
-          <w:lang w:val="en-IN"/>
-        </w:rPr>
-        <w:t>Transportation Research Procedia, 46, 13-20.</w:t>
+        <w:t xml:space="preserve">Pahwa, A., &amp; Jaller, M. (2022). A cost-based comparative analysis of different last-mile strategies for e-commerce delivery. </w:t>
+      </w:r>
+      <w:r>
+        <w:rPr>
+          <w:rFonts w:eastAsia="Times New Roman"/>
+          <w:i/>
+          <w:iCs/>
+          <w:sz w:val="24"/>
+          <w:szCs w:val="24"/>
+          <w:lang w:val="en-IN"/>
+        </w:rPr>
+        <w:t>Transportation Research Part E: Logistics and Transportation Review, 164, 102783.</w:t>
       </w:r>
     </w:p>
     <w:p>
@@ -1529,18 +1602,18 @@
           <w:szCs w:val="24"/>
           <w:lang w:val="en-IN"/>
         </w:rPr>
-        <w:t xml:space="preserve">Jaller, M., &amp; Pahwa, A. (2020). Evaluating the environmental impacts of online shopping: A behavioral and transportation approach. </w:t>
-      </w:r>
-      <w:r>
-        <w:rPr>
-          <w:rFonts w:eastAsia="Times New Roman"/>
-          <w:i/>
-          <w:iCs/>
-          <w:sz w:val="24"/>
-          <w:szCs w:val="24"/>
-          <w:lang w:val="en-IN"/>
-        </w:rPr>
-        <w:t>Transportation Research Part D: Transport and Environment, 80, 102223.</w:t>
+        <w:t xml:space="preserve">Jaller, M., Otero-Palencia, C., &amp; Pahwa, A. (2020). Automation, electrification, and shared mobility in urban freight: opportunities and challenges. </w:t>
+      </w:r>
+      <w:r>
+        <w:rPr>
+          <w:rFonts w:eastAsia="Times New Roman"/>
+          <w:i/>
+          <w:iCs/>
+          <w:sz w:val="24"/>
+          <w:szCs w:val="24"/>
+          <w:lang w:val="en-IN"/>
+        </w:rPr>
+        <w:t>Transportation Research Procedia, 46, 13-20.</w:t>
       </w:r>
     </w:p>
     <w:p>
@@ -1563,18 +1636,38 @@
           <w:szCs w:val="24"/>
           <w:lang w:val="en-IN"/>
         </w:rPr>
-        <w:t>Pahwa, A., Lakhotia, S., &amp; Tiwari, G. (2017). Methodology for using GPS data from buses to assess link-based travel time variation.</w:t>
-      </w:r>
-      <w:r>
-        <w:rPr>
-          <w:rFonts w:eastAsia="Times New Roman"/>
-          <w:i/>
-          <w:iCs/>
-          <w:sz w:val="24"/>
-          <w:szCs w:val="24"/>
-          <w:lang w:val="en-IN"/>
-        </w:rPr>
-        <w:t xml:space="preserve"> Journal of the Eastern Asia Society for Transportation Studies, 12, 1238-1251.</w:t>
+        <w:t xml:space="preserve">Jaller, M., &amp; Pahwa, A. (2020). Evaluating the environmental impacts of online shopping: A </w:t>
+      </w:r>
+      <w:proofErr w:type="spellStart"/>
+      <w:r>
+        <w:rPr>
+          <w:rFonts w:eastAsia="Times New Roman"/>
+          <w:sz w:val="24"/>
+          <w:szCs w:val="24"/>
+          <w:lang w:val="en-IN"/>
+        </w:rPr>
+        <w:t>behavioral</w:t>
+      </w:r>
+      <w:proofErr w:type="spellEnd"/>
+      <w:r>
+        <w:rPr>
+          <w:rFonts w:eastAsia="Times New Roman"/>
+          <w:sz w:val="24"/>
+          <w:szCs w:val="24"/>
+          <w:lang w:val="en-IN"/>
+        </w:rPr>
+        <w:t xml:space="preserve"> and transportation approach. </w:t>
+      </w:r>
+      <w:r>
+        <w:rPr>
+          <w:rFonts w:eastAsia="Times New Roman"/>
+          <w:i/>
+          <w:iCs/>
+          <w:sz w:val="24"/>
+          <w:szCs w:val="24"/>
+          <w:lang w:val="en-IN"/>
+        </w:rPr>
+        <w:t>Transportation Research Part D: Transport and Environment, 80, 102223.</w:t>
       </w:r>
     </w:p>
     <w:p>
@@ -1590,6 +1683,27 @@
           <w:lang w:val="en-IN"/>
         </w:rPr>
       </w:pPr>
+      <w:r>
+        <w:rPr>
+          <w:rFonts w:eastAsia="Times New Roman"/>
+          <w:sz w:val="24"/>
+          <w:szCs w:val="24"/>
+          <w:lang w:val="en-IN"/>
+        </w:rPr>
+        <w:lastRenderedPageBreak/>
+        <w:t>Pahwa, A., Lakhotia, S., &amp; Tiwari, G. (2017). Methodology for using GPS data from buses to assess link-based travel time variation.</w:t>
+      </w:r>
+      <w:r>
+        <w:rPr>
+          <w:rFonts w:eastAsia="Times New Roman"/>
+          <w:i/>
+          <w:iCs/>
+          <w:sz w:val="24"/>
+          <w:szCs w:val="24"/>
+          <w:lang w:val="en-IN"/>
+        </w:rPr>
+        <w:t xml:space="preserve"> Journal of the Eastern Asia Society for Transportation Studies, 12, 1238-1251.</w:t>
+      </w:r>
     </w:p>
     <w:p>
       <w:pPr>
@@ -1633,7 +1747,6 @@
           <w:szCs w:val="24"/>
           <w:lang w:val="en-IN"/>
         </w:rPr>
-        <w:lastRenderedPageBreak/>
         <w:t>White Papers</w:t>
       </w:r>
     </w:p>
@@ -1657,7 +1770,39 @@
           <w:sz w:val="24"/>
           <w:szCs w:val="24"/>
         </w:rPr>
-        <w:t>Jaller, M., Pahwa, A., Saphores, J. D., &amp; Hyland, M. (2024). Benefits, Challenges, and Opportunities of Different Last-Mile Delivery Strategies.</w:t>
+        <w:t xml:space="preserve">Jaller, M., Pahwa, A., </w:t>
+      </w:r>
+      <w:proofErr w:type="spellStart"/>
+      <w:r>
+        <w:rPr>
+          <w:sz w:val="24"/>
+          <w:szCs w:val="24"/>
+        </w:rPr>
+        <w:t>Saphores</w:t>
+      </w:r>
+      <w:proofErr w:type="spellEnd"/>
+      <w:r>
+        <w:rPr>
+          <w:sz w:val="24"/>
+          <w:szCs w:val="24"/>
+        </w:rPr>
+        <w:t xml:space="preserve">, J. D., &amp; Hyland, M. (2024). Benefits, Challenges, and Opportunities </w:t>
+      </w:r>
+      <w:proofErr w:type="gramStart"/>
+      <w:r>
+        <w:rPr>
+          <w:sz w:val="24"/>
+          <w:szCs w:val="24"/>
+        </w:rPr>
+        <w:t>of</w:t>
+      </w:r>
+      <w:proofErr w:type="gramEnd"/>
+      <w:r>
+        <w:rPr>
+          <w:sz w:val="24"/>
+          <w:szCs w:val="24"/>
+        </w:rPr>
+        <w:t xml:space="preserve"> Different Last-Mile Delivery Strategies.</w:t>
       </w:r>
       <w:r>
         <w:rPr>
@@ -1730,18 +1875,62 @@
           <w:szCs w:val="24"/>
           <w:lang w:val="en-IN"/>
         </w:rPr>
-        <w:t xml:space="preserve">Jaller, M., Pahwa, A., &amp; Center, M. T. (2023). Sketch Planning Tool for Sustainable and Resilient Urban Goods Distribution: User Manual. </w:t>
-      </w:r>
-      <w:r>
-        <w:rPr>
-          <w:rFonts w:eastAsia="Times New Roman"/>
-          <w:i/>
-          <w:iCs/>
-          <w:sz w:val="24"/>
-          <w:szCs w:val="24"/>
-          <w:lang w:val="en-IN"/>
-        </w:rPr>
-        <w:t>METRANS Transportation Center (Calif.).</w:t>
+        <w:t xml:space="preserve">Jaller, M., Pahwa, A., &amp; </w:t>
+      </w:r>
+      <w:proofErr w:type="spellStart"/>
+      <w:r>
+        <w:rPr>
+          <w:rFonts w:eastAsia="Times New Roman"/>
+          <w:sz w:val="24"/>
+          <w:szCs w:val="24"/>
+          <w:lang w:val="en-IN"/>
+        </w:rPr>
+        <w:t>Center</w:t>
+      </w:r>
+      <w:proofErr w:type="spellEnd"/>
+      <w:r>
+        <w:rPr>
+          <w:rFonts w:eastAsia="Times New Roman"/>
+          <w:sz w:val="24"/>
+          <w:szCs w:val="24"/>
+          <w:lang w:val="en-IN"/>
+        </w:rPr>
+        <w:t xml:space="preserve">, M. T. (2023). Sketch Planning Tool for Sustainable and Resilient Urban Goods Distribution: User Manual. </w:t>
+      </w:r>
+      <w:r>
+        <w:rPr>
+          <w:rFonts w:eastAsia="Times New Roman"/>
+          <w:i/>
+          <w:iCs/>
+          <w:sz w:val="24"/>
+          <w:szCs w:val="24"/>
+          <w:lang w:val="en-IN"/>
+        </w:rPr>
+        <w:t xml:space="preserve">METRANS Transportation </w:t>
+      </w:r>
+      <w:proofErr w:type="spellStart"/>
+      <w:r>
+        <w:rPr>
+          <w:rFonts w:eastAsia="Times New Roman"/>
+          <w:i/>
+          <w:iCs/>
+          <w:sz w:val="24"/>
+          <w:szCs w:val="24"/>
+          <w:lang w:val="en-IN"/>
+        </w:rPr>
+        <w:t>Center</w:t>
+      </w:r>
+      <w:proofErr w:type="spellEnd"/>
+      <w:r>
+        <w:rPr>
+          <w:rFonts w:eastAsia="Times New Roman"/>
+          <w:i/>
+          <w:iCs/>
+          <w:sz w:val="24"/>
+          <w:szCs w:val="24"/>
+          <w:lang w:val="en-IN"/>
+        </w:rPr>
+        <w:t xml:space="preserve"> (Calif.).</w:t>
       </w:r>
     </w:p>
     <w:p>
@@ -1775,7 +1964,31 @@
           <w:szCs w:val="24"/>
           <w:lang w:val="en-IN"/>
         </w:rPr>
-        <w:t xml:space="preserve">National Center for </w:t>
+        <w:t xml:space="preserve">National </w:t>
+      </w:r>
+      <w:proofErr w:type="spellStart"/>
+      <w:r>
+        <w:rPr>
+          <w:rFonts w:eastAsia="Times New Roman"/>
+          <w:i/>
+          <w:iCs/>
+          <w:sz w:val="24"/>
+          <w:szCs w:val="24"/>
+          <w:lang w:val="en-IN"/>
+        </w:rPr>
+        <w:t>Center</w:t>
+      </w:r>
+      <w:proofErr w:type="spellEnd"/>
+      <w:r>
+        <w:rPr>
+          <w:rFonts w:eastAsia="Times New Roman"/>
+          <w:i/>
+          <w:iCs/>
+          <w:sz w:val="24"/>
+          <w:szCs w:val="24"/>
+          <w:lang w:val="en-IN"/>
+        </w:rPr>
+        <w:t xml:space="preserve"> for </w:t>
       </w:r>
       <w:r>
         <w:rPr>
@@ -1807,7 +2020,23 @@
           <w:sz w:val="24"/>
           <w:szCs w:val="24"/>
         </w:rPr>
-        <w:t xml:space="preserve">Giuliano, G., Boarnet, M., Jaller, M., Franco, W., Binder, R. B., Dexter, S., </w:t>
+        <w:t xml:space="preserve">Giuliano, G., </w:t>
+      </w:r>
+      <w:proofErr w:type="spellStart"/>
+      <w:r>
+        <w:rPr>
+          <w:sz w:val="24"/>
+          <w:szCs w:val="24"/>
+        </w:rPr>
+        <w:t>Boarnet</w:t>
+      </w:r>
+      <w:proofErr w:type="spellEnd"/>
+      <w:r>
+        <w:rPr>
+          <w:sz w:val="24"/>
+          <w:szCs w:val="24"/>
+        </w:rPr>
+        <w:t xml:space="preserve">, M., Jaller, M., Franco, W., Binder, R. B., Dexter, S., </w:t>
       </w:r>
       <w:r>
         <w:rPr>
@@ -2011,18 +2240,62 @@
           <w:szCs w:val="24"/>
           <w:lang w:val="en-IN"/>
         </w:rPr>
-        <w:t xml:space="preserve">Jaller, M., Xiao, R., Dennis, S., Rivera-Royero, D., &amp; Pahwa, A. (2022). National Impacts of E-commerce Growth: Development of a Spatial Demand Based Tool. </w:t>
-      </w:r>
-      <w:r>
-        <w:rPr>
-          <w:rFonts w:eastAsia="Times New Roman"/>
-          <w:i/>
-          <w:iCs/>
-          <w:sz w:val="24"/>
-          <w:szCs w:val="24"/>
-          <w:lang w:val="en-IN"/>
-        </w:rPr>
-        <w:t>National Center for Sustainable Transportation.</w:t>
+        <w:t>Jaller, M., Xiao, R., Dennis, S., Rivera-</w:t>
+      </w:r>
+      <w:proofErr w:type="spellStart"/>
+      <w:r>
+        <w:rPr>
+          <w:rFonts w:eastAsia="Times New Roman"/>
+          <w:sz w:val="24"/>
+          <w:szCs w:val="24"/>
+          <w:lang w:val="en-IN"/>
+        </w:rPr>
+        <w:t>Royero</w:t>
+      </w:r>
+      <w:proofErr w:type="spellEnd"/>
+      <w:r>
+        <w:rPr>
+          <w:rFonts w:eastAsia="Times New Roman"/>
+          <w:sz w:val="24"/>
+          <w:szCs w:val="24"/>
+          <w:lang w:val="en-IN"/>
+        </w:rPr>
+        <w:t xml:space="preserve">, D., &amp; Pahwa, A. (2022). National Impacts of E-commerce Growth: Development of a Spatial Demand Based Tool. </w:t>
+      </w:r>
+      <w:r>
+        <w:rPr>
+          <w:rFonts w:eastAsia="Times New Roman"/>
+          <w:i/>
+          <w:iCs/>
+          <w:sz w:val="24"/>
+          <w:szCs w:val="24"/>
+          <w:lang w:val="en-IN"/>
+        </w:rPr>
+        <w:t xml:space="preserve">National </w:t>
+      </w:r>
+      <w:proofErr w:type="spellStart"/>
+      <w:r>
+        <w:rPr>
+          <w:rFonts w:eastAsia="Times New Roman"/>
+          <w:i/>
+          <w:iCs/>
+          <w:sz w:val="24"/>
+          <w:szCs w:val="24"/>
+          <w:lang w:val="en-IN"/>
+        </w:rPr>
+        <w:t>Center</w:t>
+      </w:r>
+      <w:proofErr w:type="spellEnd"/>
+      <w:r>
+        <w:rPr>
+          <w:rFonts w:eastAsia="Times New Roman"/>
+          <w:i/>
+          <w:iCs/>
+          <w:sz w:val="24"/>
+          <w:szCs w:val="24"/>
+          <w:lang w:val="en-IN"/>
+        </w:rPr>
+        <w:t xml:space="preserve"> for Sustainable Transportation.</w:t>
       </w:r>
     </w:p>
     <w:p>
@@ -2054,7 +2327,31 @@
           <w:szCs w:val="24"/>
           <w:lang w:val="en-IN"/>
         </w:rPr>
-        <w:t xml:space="preserve"> Pacific Southwest Region University Transportation Center.</w:t>
+        <w:t xml:space="preserve"> Pacific Southwest Region University Transportation </w:t>
+      </w:r>
+      <w:proofErr w:type="spellStart"/>
+      <w:r>
+        <w:rPr>
+          <w:rFonts w:eastAsia="Times New Roman"/>
+          <w:i/>
+          <w:iCs/>
+          <w:sz w:val="24"/>
+          <w:szCs w:val="24"/>
+          <w:lang w:val="en-IN"/>
+        </w:rPr>
+        <w:t>Center</w:t>
+      </w:r>
+      <w:proofErr w:type="spellEnd"/>
+      <w:r>
+        <w:rPr>
+          <w:rFonts w:eastAsia="Times New Roman"/>
+          <w:i/>
+          <w:iCs/>
+          <w:sz w:val="24"/>
+          <w:szCs w:val="24"/>
+          <w:lang w:val="en-IN"/>
+        </w:rPr>
+        <w:t>.</w:t>
       </w:r>
     </w:p>
     <w:p>
@@ -2075,7 +2372,27 @@
           <w:szCs w:val="24"/>
           <w:lang w:val="en-IN"/>
         </w:rPr>
-        <w:t xml:space="preserve">Jaller, M., &amp; Pahwa, A. (2020). Analytical Modeling Framework to Assess the Economic and Environmental Impacts of Residential </w:t>
+        <w:t xml:space="preserve">Jaller, M., &amp; Pahwa, A. (2020). Analytical </w:t>
+      </w:r>
+      <w:proofErr w:type="spellStart"/>
+      <w:r>
+        <w:rPr>
+          <w:rFonts w:eastAsia="Times New Roman"/>
+          <w:sz w:val="24"/>
+          <w:szCs w:val="24"/>
+          <w:lang w:val="en-IN"/>
+        </w:rPr>
+        <w:t>Modeling</w:t>
+      </w:r>
+      <w:proofErr w:type="spellEnd"/>
+      <w:r>
+        <w:rPr>
+          <w:rFonts w:eastAsia="Times New Roman"/>
+          <w:sz w:val="24"/>
+          <w:szCs w:val="24"/>
+          <w:lang w:val="en-IN"/>
+        </w:rPr>
+        <w:t xml:space="preserve"> Framework to Assess the Economic and Environmental Impacts of Residential </w:t>
       </w:r>
       <w:r>
         <w:rPr>
@@ -2104,7 +2421,31 @@
           <w:szCs w:val="24"/>
           <w:lang w:val="en-IN"/>
         </w:rPr>
-        <w:t>National Center for Sustainable Transportation.</w:t>
+        <w:t xml:space="preserve">National </w:t>
+      </w:r>
+      <w:proofErr w:type="spellStart"/>
+      <w:r>
+        <w:rPr>
+          <w:rFonts w:eastAsia="Times New Roman"/>
+          <w:i/>
+          <w:iCs/>
+          <w:sz w:val="24"/>
+          <w:szCs w:val="24"/>
+          <w:lang w:val="en-IN"/>
+        </w:rPr>
+        <w:t>Center</w:t>
+      </w:r>
+      <w:proofErr w:type="spellEnd"/>
+      <w:r>
+        <w:rPr>
+          <w:rFonts w:eastAsia="Times New Roman"/>
+          <w:i/>
+          <w:iCs/>
+          <w:sz w:val="24"/>
+          <w:szCs w:val="24"/>
+          <w:lang w:val="en-IN"/>
+        </w:rPr>
+        <w:t xml:space="preserve"> for Sustainable Transportation.</w:t>
       </w:r>
     </w:p>
     <w:p>
@@ -2138,7 +2479,31 @@
           <w:szCs w:val="24"/>
           <w:lang w:val="en-IN"/>
         </w:rPr>
-        <w:t>National Center for Sustainable Transportation.</w:t>
+        <w:t xml:space="preserve">National </w:t>
+      </w:r>
+      <w:proofErr w:type="spellStart"/>
+      <w:r>
+        <w:rPr>
+          <w:rFonts w:eastAsia="Times New Roman"/>
+          <w:i/>
+          <w:iCs/>
+          <w:sz w:val="24"/>
+          <w:szCs w:val="24"/>
+          <w:lang w:val="en-IN"/>
+        </w:rPr>
+        <w:t>Center</w:t>
+      </w:r>
+      <w:proofErr w:type="spellEnd"/>
+      <w:r>
+        <w:rPr>
+          <w:rFonts w:eastAsia="Times New Roman"/>
+          <w:i/>
+          <w:iCs/>
+          <w:sz w:val="24"/>
+          <w:szCs w:val="24"/>
+          <w:lang w:val="en-IN"/>
+        </w:rPr>
+        <w:t xml:space="preserve"> for Sustainable Transportation.</w:t>
       </w:r>
     </w:p>
     <w:p>
@@ -2224,7 +2589,31 @@
           <w:szCs w:val="24"/>
           <w:lang w:val="en-IN"/>
         </w:rPr>
-        <w:t>National Center for Sustainable Transportation.</w:t>
+        <w:t xml:space="preserve">National </w:t>
+      </w:r>
+      <w:proofErr w:type="spellStart"/>
+      <w:r>
+        <w:rPr>
+          <w:rFonts w:eastAsia="Times New Roman"/>
+          <w:i/>
+          <w:iCs/>
+          <w:sz w:val="24"/>
+          <w:szCs w:val="24"/>
+          <w:lang w:val="en-IN"/>
+        </w:rPr>
+        <w:t>Center</w:t>
+      </w:r>
+      <w:proofErr w:type="spellEnd"/>
+      <w:r>
+        <w:rPr>
+          <w:rFonts w:eastAsia="Times New Roman"/>
+          <w:i/>
+          <w:iCs/>
+          <w:sz w:val="24"/>
+          <w:szCs w:val="24"/>
+          <w:lang w:val="en-IN"/>
+        </w:rPr>
+        <w:t xml:space="preserve"> for Sustainable Transportation.</w:t>
       </w:r>
     </w:p>
     <w:p>
@@ -2288,7 +2677,31 @@
           <w:szCs w:val="24"/>
           <w:lang w:val="en-IN"/>
         </w:rPr>
-        <w:t>National Center for Sustainable Transportation.</w:t>
+        <w:t xml:space="preserve">National </w:t>
+      </w:r>
+      <w:proofErr w:type="spellStart"/>
+      <w:r>
+        <w:rPr>
+          <w:rFonts w:eastAsia="Times New Roman"/>
+          <w:i/>
+          <w:iCs/>
+          <w:sz w:val="24"/>
+          <w:szCs w:val="24"/>
+          <w:lang w:val="en-IN"/>
+        </w:rPr>
+        <w:t>Center</w:t>
+      </w:r>
+      <w:proofErr w:type="spellEnd"/>
+      <w:r>
+        <w:rPr>
+          <w:rFonts w:eastAsia="Times New Roman"/>
+          <w:i/>
+          <w:iCs/>
+          <w:sz w:val="24"/>
+          <w:szCs w:val="24"/>
+          <w:lang w:val="en-IN"/>
+        </w:rPr>
+        <w:t xml:space="preserve"> for Sustainable Transportation.</w:t>
       </w:r>
     </w:p>
     <w:p>
@@ -2339,6 +2752,34 @@
     </w:p>
     <w:p>
       <w:pPr>
+        <w:spacing w:after="160" w:line="259" w:lineRule="auto"/>
+        <w:rPr>
+          <w:rFonts w:eastAsia="Times New Roman"/>
+          <w:b/>
+          <w:bCs/>
+          <w:i/>
+          <w:iCs/>
+          <w:sz w:val="24"/>
+          <w:szCs w:val="24"/>
+          <w:lang w:val="en-IN"/>
+        </w:rPr>
+      </w:pPr>
+      <w:r>
+        <w:rPr>
+          <w:rFonts w:eastAsia="Times New Roman"/>
+          <w:b/>
+          <w:bCs/>
+          <w:i/>
+          <w:iCs/>
+          <w:sz w:val="24"/>
+          <w:szCs w:val="24"/>
+          <w:lang w:val="en-IN"/>
+        </w:rPr>
+        <w:br w:type="page"/>
+      </w:r>
+    </w:p>
+    <w:p>
+      <w:pPr>
         <w:ind w:left="540" w:hanging="180"/>
         <w:jc w:val="both"/>
         <w:rPr>
@@ -2363,6 +2804,7 @@
           <w:szCs w:val="24"/>
           <w:lang w:val="en-IN"/>
         </w:rPr>
+        <w:lastRenderedPageBreak/>
         <w:t>Book Chapters</w:t>
       </w:r>
     </w:p>
@@ -2384,7 +2826,27 @@
           <w:szCs w:val="24"/>
           <w:lang w:val="en-IN"/>
         </w:rPr>
-        <w:t xml:space="preserve">Jaller, M., Pahwa, A., Otero-Palencia, C., &amp; Pourrahmani, E. (2023). 19. Overview of city logistics and urban freight transport operations. </w:t>
+        <w:t xml:space="preserve">Jaller, M., Pahwa, A., Otero-Palencia, C., &amp; </w:t>
+      </w:r>
+      <w:proofErr w:type="spellStart"/>
+      <w:r>
+        <w:rPr>
+          <w:rFonts w:eastAsia="Times New Roman"/>
+          <w:sz w:val="24"/>
+          <w:szCs w:val="24"/>
+          <w:lang w:val="en-IN"/>
+        </w:rPr>
+        <w:t>Pourrahmani</w:t>
+      </w:r>
+      <w:proofErr w:type="spellEnd"/>
+      <w:r>
+        <w:rPr>
+          <w:rFonts w:eastAsia="Times New Roman"/>
+          <w:sz w:val="24"/>
+          <w:szCs w:val="24"/>
+          <w:lang w:val="en-IN"/>
+        </w:rPr>
+        <w:t xml:space="preserve">, E. (2023). 19. Overview of city logistics and urban freight transport operations. </w:t>
       </w:r>
       <w:r>
         <w:rPr>
@@ -2397,45 +2859,6 @@
         </w:rPr>
         <w:t>Handbook on City Logistics and Urban Freight: 0, 141.</w:t>
       </w:r>
-    </w:p>
-    <w:p>
-      <w:pPr>
-        <w:spacing w:line="236" w:lineRule="auto"/>
-        <w:ind w:left="660" w:right="40" w:hanging="284"/>
-        <w:jc w:val="both"/>
-        <w:rPr>
-          <w:rFonts w:eastAsia="Times New Roman"/>
-          <w:sz w:val="24"/>
-          <w:szCs w:val="24"/>
-          <w:lang w:val="en-IN"/>
-        </w:rPr>
-      </w:pPr>
-    </w:p>
-    <w:p>
-      <w:pPr>
-        <w:spacing w:line="236" w:lineRule="auto"/>
-        <w:ind w:left="660" w:right="40" w:hanging="284"/>
-        <w:jc w:val="both"/>
-        <w:rPr>
-          <w:rFonts w:eastAsia="Times New Roman"/>
-          <w:sz w:val="24"/>
-          <w:szCs w:val="24"/>
-          <w:lang w:val="en-IN"/>
-        </w:rPr>
-      </w:pPr>
-    </w:p>
-    <w:p>
-      <w:pPr>
-        <w:spacing w:line="236" w:lineRule="auto"/>
-        <w:ind w:left="660" w:right="40" w:hanging="284"/>
-        <w:jc w:val="both"/>
-        <w:rPr>
-          <w:rFonts w:eastAsia="Times New Roman"/>
-          <w:sz w:val="24"/>
-          <w:szCs w:val="24"/>
-          <w:lang w:val="en-IN"/>
-        </w:rPr>
-      </w:pPr>
     </w:p>
     <w:p>
       <w:pPr>
@@ -2675,7 +3098,27 @@
           <w:szCs w:val="24"/>
           <w:lang w:val="es-CO"/>
         </w:rPr>
-        <w:t xml:space="preserve">Xiao, R., Jaller, M., </w:t>
+        <w:t xml:space="preserve">Xiao, R., </w:t>
+      </w:r>
+      <w:proofErr w:type="spellStart"/>
+      <w:r>
+        <w:rPr>
+          <w:rFonts w:eastAsia="Times New Roman"/>
+          <w:sz w:val="24"/>
+          <w:szCs w:val="24"/>
+          <w:lang w:val="es-CO"/>
+        </w:rPr>
+        <w:t>Jaller</w:t>
+      </w:r>
+      <w:proofErr w:type="spellEnd"/>
+      <w:r>
+        <w:rPr>
+          <w:rFonts w:eastAsia="Times New Roman"/>
+          <w:sz w:val="24"/>
+          <w:szCs w:val="24"/>
+          <w:lang w:val="es-CO"/>
+        </w:rPr>
+        <w:t xml:space="preserve">, M., </w:t>
       </w:r>
       <w:r>
         <w:rPr>
@@ -3104,7 +3547,27 @@
           <w:szCs w:val="24"/>
           <w:lang w:val="en-IN"/>
         </w:rPr>
-        <w:t xml:space="preserve">Bischoff, J., Rodier, C. J., Pourrahmani, E., Jaller, M., Pahwa, A., &amp; Maciejewski, M. (2019). </w:t>
+        <w:t xml:space="preserve">Bischoff, J., Rodier, C. J., </w:t>
+      </w:r>
+      <w:proofErr w:type="spellStart"/>
+      <w:r>
+        <w:rPr>
+          <w:rFonts w:eastAsia="Times New Roman"/>
+          <w:sz w:val="24"/>
+          <w:szCs w:val="24"/>
+          <w:lang w:val="en-IN"/>
+        </w:rPr>
+        <w:t>Pourrahmani</w:t>
+      </w:r>
+      <w:proofErr w:type="spellEnd"/>
+      <w:r>
+        <w:rPr>
+          <w:rFonts w:eastAsia="Times New Roman"/>
+          <w:sz w:val="24"/>
+          <w:szCs w:val="24"/>
+          <w:lang w:val="en-IN"/>
+        </w:rPr>
+        <w:t xml:space="preserve">, E., Jaller, M., Pahwa, A., &amp; Maciejewski, M. (2019). </w:t>
       </w:r>
       <w:r>
         <w:rPr>
@@ -3156,7 +3619,31 @@
           <w:szCs w:val="24"/>
           <w:lang w:val="en-IN"/>
         </w:rPr>
-        <w:t xml:space="preserve">Evaluating the Environmental Impacts of Online Shopping: A Behavioral Analysis using the American Time Use Survey (ATUS) Data. </w:t>
+        <w:t xml:space="preserve">Evaluating the Environmental Impacts of Online Shopping: A </w:t>
+      </w:r>
+      <w:proofErr w:type="spellStart"/>
+      <w:r>
+        <w:rPr>
+          <w:rFonts w:eastAsia="Times New Roman"/>
+          <w:i/>
+          <w:iCs/>
+          <w:sz w:val="24"/>
+          <w:szCs w:val="24"/>
+          <w:lang w:val="en-IN"/>
+        </w:rPr>
+        <w:t>Behavioral</w:t>
+      </w:r>
+      <w:proofErr w:type="spellEnd"/>
+      <w:r>
+        <w:rPr>
+          <w:rFonts w:eastAsia="Times New Roman"/>
+          <w:i/>
+          <w:iCs/>
+          <w:sz w:val="24"/>
+          <w:szCs w:val="24"/>
+          <w:lang w:val="en-IN"/>
+        </w:rPr>
+        <w:t xml:space="preserve"> Analysis using the American Time Use Survey (ATUS) Data. </w:t>
       </w:r>
       <w:r>
         <w:rPr>
@@ -3180,6 +3667,30 @@
     </w:p>
     <w:p>
       <w:pPr>
+        <w:spacing w:after="160" w:line="259" w:lineRule="auto"/>
+        <w:rPr>
+          <w:rFonts w:eastAsia="Times New Roman"/>
+          <w:b/>
+          <w:bCs/>
+          <w:sz w:val="24"/>
+          <w:szCs w:val="24"/>
+          <w:lang w:val="en-IN"/>
+        </w:rPr>
+      </w:pPr>
+      <w:r>
+        <w:rPr>
+          <w:rFonts w:eastAsia="Times New Roman"/>
+          <w:b/>
+          <w:bCs/>
+          <w:sz w:val="24"/>
+          <w:szCs w:val="24"/>
+          <w:lang w:val="en-IN"/>
+        </w:rPr>
+        <w:br w:type="page"/>
+      </w:r>
+    </w:p>
+    <w:p>
+      <w:pPr>
         <w:rPr>
           <w:sz w:val="20"/>
           <w:szCs w:val="20"/>
@@ -3195,6 +3706,7 @@
           <w:szCs w:val="24"/>
           <w:lang w:val="en-IN"/>
         </w:rPr>
+        <w:lastRenderedPageBreak/>
         <w:t>H</w:t>
       </w:r>
       <w:r>
@@ -3396,7 +3908,27 @@
                 <w:szCs w:val="24"/>
                 <w:lang w:val="en-IN"/>
               </w:rPr>
-              <w:t>National Center for Sustainable Transportation Research Grant</w:t>
+              <w:t xml:space="preserve">National </w:t>
+            </w:r>
+            <w:proofErr w:type="spellStart"/>
+            <w:r>
+              <w:rPr>
+                <w:rFonts w:eastAsia="Times New Roman"/>
+                <w:sz w:val="24"/>
+                <w:szCs w:val="24"/>
+                <w:lang w:val="en-IN"/>
+              </w:rPr>
+              <w:t>Center</w:t>
+            </w:r>
+            <w:proofErr w:type="spellEnd"/>
+            <w:r>
+              <w:rPr>
+                <w:rFonts w:eastAsia="Times New Roman"/>
+                <w:sz w:val="24"/>
+                <w:szCs w:val="24"/>
+                <w:lang w:val="en-IN"/>
+              </w:rPr>
+              <w:t xml:space="preserve"> for Sustainable Transportation Research Grant</w:t>
             </w:r>
           </w:p>
         </w:tc>
@@ -3528,7 +4060,27 @@
                 <w:szCs w:val="24"/>
                 <w:lang w:val="en-IN"/>
               </w:rPr>
-              <w:t>National Center for Sustainable Transportation Research Fellowship</w:t>
+              <w:t xml:space="preserve">National </w:t>
+            </w:r>
+            <w:proofErr w:type="spellStart"/>
+            <w:r>
+              <w:rPr>
+                <w:rFonts w:eastAsia="Times New Roman"/>
+                <w:sz w:val="24"/>
+                <w:szCs w:val="24"/>
+                <w:lang w:val="en-IN"/>
+              </w:rPr>
+              <w:t>Center</w:t>
+            </w:r>
+            <w:proofErr w:type="spellEnd"/>
+            <w:r>
+              <w:rPr>
+                <w:rFonts w:eastAsia="Times New Roman"/>
+                <w:sz w:val="24"/>
+                <w:szCs w:val="24"/>
+                <w:lang w:val="en-IN"/>
+              </w:rPr>
+              <w:t xml:space="preserve"> for Sustainable Transportation Research Fellowship</w:t>
             </w:r>
           </w:p>
         </w:tc>
@@ -3556,18 +4108,6 @@
         <w:rPr>
           <w:sz w:val="20"/>
           <w:szCs w:val="20"/>
-          <w:lang w:val="en-IN"/>
-        </w:rPr>
-      </w:pPr>
-    </w:p>
-    <w:p>
-      <w:pPr>
-        <w:rPr>
-          <w:rFonts w:eastAsia="Times New Roman"/>
-          <w:b/>
-          <w:bCs/>
-          <w:sz w:val="24"/>
-          <w:szCs w:val="24"/>
           <w:lang w:val="en-IN"/>
         </w:rPr>
       </w:pPr>
@@ -3748,7 +4288,47 @@
           <w:szCs w:val="24"/>
           <w:lang w:val="en-IN"/>
         </w:rPr>
-        <w:t>: TransCAD, Maptitude, ArcGIS, VS Code, Git</w:t>
+        <w:t xml:space="preserve">: </w:t>
+      </w:r>
+      <w:proofErr w:type="spellStart"/>
+      <w:r>
+        <w:rPr>
+          <w:rFonts w:eastAsia="Times New Roman"/>
+          <w:sz w:val="24"/>
+          <w:szCs w:val="24"/>
+          <w:lang w:val="en-IN"/>
+        </w:rPr>
+        <w:t>TransCAD</w:t>
+      </w:r>
+      <w:proofErr w:type="spellEnd"/>
+      <w:r>
+        <w:rPr>
+          <w:rFonts w:eastAsia="Times New Roman"/>
+          <w:sz w:val="24"/>
+          <w:szCs w:val="24"/>
+          <w:lang w:val="en-IN"/>
+        </w:rPr>
+        <w:t xml:space="preserve">, </w:t>
+      </w:r>
+      <w:proofErr w:type="spellStart"/>
+      <w:r>
+        <w:rPr>
+          <w:rFonts w:eastAsia="Times New Roman"/>
+          <w:sz w:val="24"/>
+          <w:szCs w:val="24"/>
+          <w:lang w:val="en-IN"/>
+        </w:rPr>
+        <w:t>Maptitude</w:t>
+      </w:r>
+      <w:proofErr w:type="spellEnd"/>
+      <w:r>
+        <w:rPr>
+          <w:rFonts w:eastAsia="Times New Roman"/>
+          <w:sz w:val="24"/>
+          <w:szCs w:val="24"/>
+          <w:lang w:val="en-IN"/>
+        </w:rPr>
+        <w:t>, ArcGIS, VS Code, Git</w:t>
       </w:r>
     </w:p>
     <w:p>
@@ -4780,6 +5360,7 @@
           <w:szCs w:val="24"/>
           <w:lang w:val="en-IN"/>
         </w:rPr>
+        <w:lastRenderedPageBreak/>
         <w:t>Trauma care</w:t>
       </w:r>
     </w:p>
@@ -4911,7 +5492,6 @@
           <w:szCs w:val="24"/>
           <w:lang w:val="en-IN"/>
         </w:rPr>
-        <w:lastRenderedPageBreak/>
         <w:t>-</w:t>
       </w:r>
     </w:p>
@@ -5197,7 +5777,7 @@
 </file>
 
 <file path=word/numbering.xml><?xml version="1.0" encoding="utf-8"?>
-<w:numbering xmlns:wpc="http://schemas.microsoft.com/office/word/2010/wordprocessingCanvas" xmlns:cx="http://schemas.microsoft.com/office/drawing/2014/chartex" xmlns:cx1="http://schemas.microsoft.com/office/drawing/2015/9/8/chartex" xmlns:cx2="http://schemas.microsoft.com/office/drawing/2015/10/21/chartex" xmlns:cx3="http://schemas.microsoft.com/office/drawing/2016/5/9/chartex" xmlns:cx4="http://schemas.microsoft.com/office/drawing/2016/5/10/chartex" xmlns:cx5="http://schemas.microsoft.com/office/drawing/2016/5/11/chartex" xmlns:cx6="http://schemas.microsoft.com/office/drawing/2016/5/12/chartex" xmlns:cx7="http://schemas.microsoft.com/office/drawing/2016/5/13/chartex" xmlns:cx8="http://schemas.microsoft.com/office/drawing/2016/5/14/chartex" xmlns:mc="http://schemas.openxmlformats.org/markup-compatibility/2006" xmlns:aink="http://schemas.microsoft.com/office/drawing/2016/ink" xmlns:am3d="http://schemas.microsoft.com/office/drawing/2017/model3d" xmlns:o="urn:schemas-microsoft-com:office:office" xmlns:oel="http://schemas.microsoft.com/office/2019/extlst" xmlns:r="http://schemas.openxmlformats.org/officeDocument/2006/relationships" xmlns:m="http://schemas.openxmlformats.org/officeDocument/2006/math" xmlns:v="urn:schemas-microsoft-com:vml" xmlns:wp14="http://schemas.microsoft.com/office/word/2010/wordprocessingDrawing" xmlns:wp="http://schemas.openxmlformats.org/drawingml/2006/wordprocessingDrawing" xmlns:w10="urn:schemas-microsoft-com:office:word" xmlns:w="http://schemas.openxmlformats.org/wordprocessingml/2006/main" xmlns:w14="http://schemas.microsoft.com/office/word/2010/wordml" xmlns:w15="http://schemas.microsoft.com/office/word/2012/wordml" xmlns:w16cex="http://schemas.microsoft.com/office/word/2018/wordml/cex" xmlns:w16cid="http://schemas.microsoft.com/office/word/2016/wordml/cid" xmlns:w16="http://schemas.microsoft.com/office/word/2018/wordml" xmlns:w16sdtdh="http://schemas.microsoft.com/office/word/2020/wordml/sdtdatahash" xmlns:w16se="http://schemas.microsoft.com/office/word/2015/wordml/symex" xmlns:wpg="http://schemas.microsoft.com/office/word/2010/wordprocessingGroup" xmlns:wpi="http://schemas.microsoft.com/office/word/2010/wordprocessingInk" xmlns:wne="http://schemas.microsoft.com/office/word/2006/wordml" xmlns:wps="http://schemas.microsoft.com/office/word/2010/wordprocessingShape" mc:Ignorable="w14 w15 w16se w16cid w16 w16cex w16sdtdh wp14">
+<w:numbering xmlns:wpc="http://schemas.microsoft.com/office/word/2010/wordprocessingCanvas" xmlns:cx="http://schemas.microsoft.com/office/drawing/2014/chartex" xmlns:cx1="http://schemas.microsoft.com/office/drawing/2015/9/8/chartex" xmlns:cx2="http://schemas.microsoft.com/office/drawing/2015/10/21/chartex" xmlns:cx3="http://schemas.microsoft.com/office/drawing/2016/5/9/chartex" xmlns:cx4="http://schemas.microsoft.com/office/drawing/2016/5/10/chartex" xmlns:cx5="http://schemas.microsoft.com/office/drawing/2016/5/11/chartex" xmlns:cx6="http://schemas.microsoft.com/office/drawing/2016/5/12/chartex" xmlns:cx7="http://schemas.microsoft.com/office/drawing/2016/5/13/chartex" xmlns:cx8="http://schemas.microsoft.com/office/drawing/2016/5/14/chartex" xmlns:mc="http://schemas.openxmlformats.org/markup-compatibility/2006" xmlns:aink="http://schemas.microsoft.com/office/drawing/2016/ink" xmlns:am3d="http://schemas.microsoft.com/office/drawing/2017/model3d" xmlns:o="urn:schemas-microsoft-com:office:office" xmlns:oel="http://schemas.microsoft.com/office/2019/extlst" xmlns:r="http://schemas.openxmlformats.org/officeDocument/2006/relationships" xmlns:m="http://schemas.openxmlformats.org/officeDocument/2006/math" xmlns:v="urn:schemas-microsoft-com:vml" xmlns:wp14="http://schemas.microsoft.com/office/word/2010/wordprocessingDrawing" xmlns:wp="http://schemas.openxmlformats.org/drawingml/2006/wordprocessingDrawing" xmlns:w10="urn:schemas-microsoft-com:office:word" xmlns:w="http://schemas.openxmlformats.org/wordprocessingml/2006/main" xmlns:w14="http://schemas.microsoft.com/office/word/2010/wordml" xmlns:w15="http://schemas.microsoft.com/office/word/2012/wordml" xmlns:w16cex="http://schemas.microsoft.com/office/word/2018/wordml/cex" xmlns:w16cid="http://schemas.microsoft.com/office/word/2016/wordml/cid" xmlns:w16="http://schemas.microsoft.com/office/word/2018/wordml" xmlns:w16du="http://schemas.microsoft.com/office/word/2023/wordml/word16du" xmlns:w16sdtdh="http://schemas.microsoft.com/office/word/2020/wordml/sdtdatahash" xmlns:w16sdtfl="http://schemas.microsoft.com/office/word/2024/wordml/sdtformatlock" xmlns:w16se="http://schemas.microsoft.com/office/word/2015/wordml/symex" xmlns:wpg="http://schemas.microsoft.com/office/word/2010/wordprocessingGroup" xmlns:wpi="http://schemas.microsoft.com/office/word/2010/wordprocessingInk" xmlns:wne="http://schemas.microsoft.com/office/word/2006/wordml" xmlns:wps="http://schemas.microsoft.com/office/word/2010/wordprocessingShape" mc:Ignorable="w14 w15 w16se w16cid w16 w16cex w16sdtdh w16sdtfl w16du wp14">
   <w:abstractNum w:abstractNumId="0" w15:restartNumberingAfterBreak="0">
     <w:nsid w:val="327B23C6"/>
     <w:multiLevelType w:val="hybridMultilevel"/>
@@ -5256,7 +5836,7 @@
 </file>
 
 <file path=word/styles.xml><?xml version="1.0" encoding="utf-8"?>
-<w:styles xmlns:mc="http://schemas.openxmlformats.org/markup-compatibility/2006" xmlns:r="http://schemas.openxmlformats.org/officeDocument/2006/relationships" xmlns:w="http://schemas.openxmlformats.org/wordprocessingml/2006/main" xmlns:w14="http://schemas.microsoft.com/office/word/2010/wordml" xmlns:w15="http://schemas.microsoft.com/office/word/2012/wordml" xmlns:w16cex="http://schemas.microsoft.com/office/word/2018/wordml/cex" xmlns:w16cid="http://schemas.microsoft.com/office/word/2016/wordml/cid" xmlns:w16="http://schemas.microsoft.com/office/word/2018/wordml" xmlns:w16sdtdh="http://schemas.microsoft.com/office/word/2020/wordml/sdtdatahash" xmlns:w16se="http://schemas.microsoft.com/office/word/2015/wordml/symex" mc:Ignorable="w14 w15 w16se w16cid w16 w16cex w16sdtdh">
+<w:styles xmlns:mc="http://schemas.openxmlformats.org/markup-compatibility/2006" xmlns:r="http://schemas.openxmlformats.org/officeDocument/2006/relationships" xmlns:w="http://schemas.openxmlformats.org/wordprocessingml/2006/main" xmlns:w14="http://schemas.microsoft.com/office/word/2010/wordml" xmlns:w15="http://schemas.microsoft.com/office/word/2012/wordml" xmlns:w16cex="http://schemas.microsoft.com/office/word/2018/wordml/cex" xmlns:w16cid="http://schemas.microsoft.com/office/word/2016/wordml/cid" xmlns:w16="http://schemas.microsoft.com/office/word/2018/wordml" xmlns:w16du="http://schemas.microsoft.com/office/word/2023/wordml/word16du" xmlns:w16sdtdh="http://schemas.microsoft.com/office/word/2020/wordml/sdtdatahash" xmlns:w16sdtfl="http://schemas.microsoft.com/office/word/2024/wordml/sdtformatlock" xmlns:w16se="http://schemas.microsoft.com/office/word/2015/wordml/symex" mc:Ignorable="w14 w15 w16se w16cid w16 w16cex w16sdtdh w16sdtfl w16du">
   <w:docDefaults>
     <w:rPrDefault>
       <w:rPr>
@@ -5664,7 +6244,6 @@
   <w:style w:type="character" w:default="1" w:styleId="DefaultParagraphFont">
     <w:name w:val="Default Paragraph Font"/>
     <w:uiPriority w:val="1"/>
-    <w:semiHidden/>
     <w:unhideWhenUsed/>
   </w:style>
   <w:style w:type="table" w:default="1" w:styleId="TableNormal">

</xml_diff>

<commit_message>
Deploying to gh-pages from @ lognitilab/lognitilab.github.io@dd92f857f936673958fb286edf84befde90233bc 🚀
</commit_message>
<xml_diff>
--- a/assets/doc/cv-anmolpahwa.docx
+++ b/assets/doc/cv-anmolpahwa.docx
@@ -343,20 +343,8 @@
                   <w:szCs w:val="24"/>
                   <w:lang w:val="en-IN"/>
                 </w:rPr>
-                <w:t>civil.iitm.ac.im/faculty/</w:t>
+                <w:t>civil.iitm.ac.im/faculty/anmpahwa</w:t>
               </w:r>
-              <w:proofErr w:type="spellStart"/>
-              <w:r>
-                <w:rPr>
-                  <w:rStyle w:val="Hyperlink"/>
-                  <w:rFonts w:eastAsia="Times New Roman"/>
-                  <w:sz w:val="24"/>
-                  <w:szCs w:val="24"/>
-                  <w:lang w:val="en-IN"/>
-                </w:rPr>
-                <w:t>anmpahwa</w:t>
-              </w:r>
-              <w:proofErr w:type="spellEnd"/>
             </w:hyperlink>
           </w:p>
         </w:tc>
@@ -826,27 +814,7 @@
                 <w:szCs w:val="24"/>
                 <w:lang w:val="en-IN"/>
               </w:rPr>
-              <w:t xml:space="preserve">Dr. </w:t>
-            </w:r>
-            <w:proofErr w:type="spellStart"/>
-            <w:r>
-              <w:rPr>
-                <w:rFonts w:eastAsia="Times New Roman"/>
-                <w:sz w:val="24"/>
-                <w:szCs w:val="24"/>
-                <w:lang w:val="en-IN"/>
-              </w:rPr>
-              <w:t>Geetam</w:t>
-            </w:r>
-            <w:proofErr w:type="spellEnd"/>
-            <w:r>
-              <w:rPr>
-                <w:rFonts w:eastAsia="Times New Roman"/>
-                <w:sz w:val="24"/>
-                <w:szCs w:val="24"/>
-                <w:lang w:val="en-IN"/>
-              </w:rPr>
-              <w:t xml:space="preserve"> Tiwari</w:t>
+              <w:t>Dr. Geetam Tiwari</w:t>
             </w:r>
           </w:p>
         </w:tc>
@@ -1387,17 +1355,17 @@
           <w:sz w:val="24"/>
           <w:szCs w:val="24"/>
         </w:rPr>
-        <w:t xml:space="preserve">Pahwa, A., &amp; Jaller, M. (2025). Assessing the sustainability of last-mile distribution strategies to manage expedited shipping with dynamic and stochastic demand. </w:t>
-      </w:r>
-      <w:r>
-        <w:rPr>
-          <w:rFonts w:eastAsia="Times New Roman"/>
-          <w:i/>
-          <w:iCs/>
-          <w:sz w:val="24"/>
-          <w:szCs w:val="24"/>
-        </w:rPr>
-        <w:t>Transportation Research Part E: Logistics and Transportation Review</w:t>
+        <w:t xml:space="preserve">Kirubakaran, B., Pahwa, A., Kancharla, S. R., &amp; Waller, S. T. (2026). A holistic continuous approximation framework for strategic last-mile distribution planning. </w:t>
+      </w:r>
+      <w:r>
+        <w:rPr>
+          <w:rFonts w:eastAsia="Times New Roman"/>
+          <w:i/>
+          <w:iCs/>
+          <w:sz w:val="24"/>
+          <w:szCs w:val="24"/>
+        </w:rPr>
+        <w:t>Transportation Research Interdisciplinary Perspectives</w:t>
       </w:r>
       <w:r>
         <w:rPr>
@@ -1415,15 +1383,15 @@
           <w:sz w:val="24"/>
           <w:szCs w:val="24"/>
         </w:rPr>
-        <w:t>201</w:t>
-      </w:r>
-      <w:r>
-        <w:rPr>
-          <w:rFonts w:eastAsia="Times New Roman"/>
-          <w:sz w:val="24"/>
-          <w:szCs w:val="24"/>
-        </w:rPr>
-        <w:t>, 104273.</w:t>
+        <w:t>35</w:t>
+      </w:r>
+      <w:r>
+        <w:rPr>
+          <w:rFonts w:eastAsia="Times New Roman"/>
+          <w:sz w:val="24"/>
+          <w:szCs w:val="24"/>
+        </w:rPr>
+        <w:t>, 101720.</w:t>
       </w:r>
     </w:p>
     <w:p>
@@ -1432,32 +1400,53 @@
         <w:jc w:val="both"/>
         <w:rPr>
           <w:rFonts w:eastAsia="Times New Roman"/>
-          <w:i/>
-          <w:iCs/>
-          <w:sz w:val="24"/>
-          <w:szCs w:val="24"/>
-          <w:lang w:val="en-IN"/>
-        </w:rPr>
-      </w:pPr>
-      <w:r>
-        <w:rPr>
-          <w:rFonts w:eastAsia="Times New Roman"/>
-          <w:sz w:val="24"/>
-          <w:szCs w:val="24"/>
-          <w:lang w:val="en-IN"/>
-        </w:rPr>
-        <w:t xml:space="preserve">Pahwa, A., &amp; Jaller, M. (2024). Evaluating private and system-wide impacts of freight eco-routing. </w:t>
-      </w:r>
-      <w:r>
-        <w:rPr>
-          <w:rFonts w:eastAsia="Times New Roman"/>
-          <w:i/>
-          <w:iCs/>
-          <w:sz w:val="24"/>
-          <w:szCs w:val="24"/>
-          <w:lang w:val="en-IN"/>
-        </w:rPr>
-        <w:t>Transportation Research Part D: Transport and Environment, 130, 104170.</w:t>
+          <w:sz w:val="24"/>
+          <w:szCs w:val="24"/>
+        </w:rPr>
+      </w:pPr>
+      <w:r>
+        <w:rPr>
+          <w:rFonts w:eastAsia="Times New Roman"/>
+          <w:sz w:val="24"/>
+          <w:szCs w:val="24"/>
+        </w:rPr>
+        <w:t xml:space="preserve">Dennis-Bauer, S., Pahwa, A., &amp; Jaller, M. (2026). Explicit consideration of human exposure to minimize freight routing impacts. </w:t>
+      </w:r>
+      <w:r>
+        <w:rPr>
+          <w:rFonts w:eastAsia="Times New Roman"/>
+          <w:i/>
+          <w:iCs/>
+          <w:sz w:val="24"/>
+          <w:szCs w:val="24"/>
+        </w:rPr>
+        <w:t>Transportation Research Part D: Transport and Environment</w:t>
+      </w:r>
+      <w:r>
+        <w:rPr>
+          <w:rFonts w:eastAsia="Times New Roman"/>
+          <w:sz w:val="24"/>
+          <w:szCs w:val="24"/>
+        </w:rPr>
+        <w:t xml:space="preserve">, </w:t>
+      </w:r>
+      <w:r>
+        <w:rPr>
+          <w:rFonts w:eastAsia="Times New Roman"/>
+          <w:i/>
+          <w:iCs/>
+          <w:sz w:val="24"/>
+          <w:szCs w:val="24"/>
+        </w:rPr>
+        <w:t>151</w:t>
+      </w:r>
+      <w:r>
+        <w:rPr>
+          <w:rFonts w:eastAsia="Times New Roman"/>
+          <w:sz w:val="24"/>
+          <w:szCs w:val="24"/>
+        </w:rPr>
+        <w:t>, 105133.</w:t>
       </w:r>
     </w:p>
     <w:p>
@@ -1466,52 +1455,53 @@
         <w:jc w:val="both"/>
         <w:rPr>
           <w:rFonts w:eastAsia="Times New Roman"/>
-          <w:i/>
-          <w:iCs/>
-          <w:sz w:val="24"/>
-          <w:szCs w:val="24"/>
-          <w:lang w:val="en-IN"/>
-        </w:rPr>
-      </w:pPr>
-      <w:r>
-        <w:rPr>
-          <w:rFonts w:eastAsia="Times New Roman"/>
-          <w:sz w:val="24"/>
-          <w:szCs w:val="24"/>
-          <w:lang w:val="en-IN"/>
-        </w:rPr>
-        <w:t>Jaller, M., Xiao, R. I., Dennis-Bauer, S., Rivera-</w:t>
-      </w:r>
-      <w:proofErr w:type="spellStart"/>
-      <w:r>
-        <w:rPr>
-          <w:rFonts w:eastAsia="Times New Roman"/>
-          <w:sz w:val="24"/>
-          <w:szCs w:val="24"/>
-          <w:lang w:val="en-IN"/>
-        </w:rPr>
-        <w:t>Royero</w:t>
-      </w:r>
-      <w:proofErr w:type="spellEnd"/>
-      <w:r>
-        <w:rPr>
-          <w:rFonts w:eastAsia="Times New Roman"/>
-          <w:sz w:val="24"/>
-          <w:szCs w:val="24"/>
-          <w:lang w:val="en-IN"/>
-        </w:rPr>
-        <w:t xml:space="preserve">, D., &amp; Pahwa, A. (2023). Estimating last-mile deliveries and shopping travel emissions by 2050. </w:t>
-      </w:r>
-      <w:r>
-        <w:rPr>
-          <w:rFonts w:eastAsia="Times New Roman"/>
-          <w:i/>
-          <w:iCs/>
-          <w:sz w:val="24"/>
-          <w:szCs w:val="24"/>
-          <w:lang w:val="en-IN"/>
-        </w:rPr>
-        <w:t>Transportation Research Part D: Transport and Environment, 123, 103913.</w:t>
+          <w:sz w:val="24"/>
+          <w:szCs w:val="24"/>
+        </w:rPr>
+      </w:pPr>
+      <w:r>
+        <w:rPr>
+          <w:rFonts w:eastAsia="Times New Roman"/>
+          <w:sz w:val="24"/>
+          <w:szCs w:val="24"/>
+        </w:rPr>
+        <w:t xml:space="preserve">Pahwa, A., &amp; Jaller, M. (2025). Assessing the sustainability of last-mile distribution strategies to manage expedited shipping with dynamic and stochastic demand. </w:t>
+      </w:r>
+      <w:r>
+        <w:rPr>
+          <w:rFonts w:eastAsia="Times New Roman"/>
+          <w:i/>
+          <w:iCs/>
+          <w:sz w:val="24"/>
+          <w:szCs w:val="24"/>
+        </w:rPr>
+        <w:t>Transportation Research Part E: Logistics and Transportation Review</w:t>
+      </w:r>
+      <w:r>
+        <w:rPr>
+          <w:rFonts w:eastAsia="Times New Roman"/>
+          <w:sz w:val="24"/>
+          <w:szCs w:val="24"/>
+        </w:rPr>
+        <w:t xml:space="preserve">, </w:t>
+      </w:r>
+      <w:r>
+        <w:rPr>
+          <w:rFonts w:eastAsia="Times New Roman"/>
+          <w:i/>
+          <w:iCs/>
+          <w:sz w:val="24"/>
+          <w:szCs w:val="24"/>
+        </w:rPr>
+        <w:t>201</w:t>
+      </w:r>
+      <w:r>
+        <w:rPr>
+          <w:rFonts w:eastAsia="Times New Roman"/>
+          <w:sz w:val="24"/>
+          <w:szCs w:val="24"/>
+        </w:rPr>
+        <w:t>, 104273.</w:t>
       </w:r>
     </w:p>
     <w:p>
@@ -1534,18 +1524,18 @@
           <w:szCs w:val="24"/>
           <w:lang w:val="en-IN"/>
         </w:rPr>
-        <w:t xml:space="preserve">Pahwa, A., &amp; Jaller, M. (2023). Assessing last-mile distribution resilience under demand disruptions. </w:t>
-      </w:r>
-      <w:r>
-        <w:rPr>
-          <w:rFonts w:eastAsia="Times New Roman"/>
-          <w:i/>
-          <w:iCs/>
-          <w:sz w:val="24"/>
-          <w:szCs w:val="24"/>
-          <w:lang w:val="en-IN"/>
-        </w:rPr>
-        <w:t>Transportation Research Part E: Logistics and Transportation Review, 172, 103066.</w:t>
+        <w:t xml:space="preserve">Pahwa, A., &amp; Jaller, M. (2024). Evaluating private and system-wide impacts of freight eco-routing. </w:t>
+      </w:r>
+      <w:r>
+        <w:rPr>
+          <w:rFonts w:eastAsia="Times New Roman"/>
+          <w:i/>
+          <w:iCs/>
+          <w:sz w:val="24"/>
+          <w:szCs w:val="24"/>
+          <w:lang w:val="en-IN"/>
+        </w:rPr>
+        <w:t>Transportation Research Part D: Transport and Environment, 130, 104170.</w:t>
       </w:r>
     </w:p>
     <w:p>
@@ -1568,18 +1558,18 @@
           <w:szCs w:val="24"/>
           <w:lang w:val="en-IN"/>
         </w:rPr>
-        <w:t xml:space="preserve">Pahwa, A., &amp; Jaller, M. (2022). A cost-based comparative analysis of different last-mile strategies for e-commerce delivery. </w:t>
-      </w:r>
-      <w:r>
-        <w:rPr>
-          <w:rFonts w:eastAsia="Times New Roman"/>
-          <w:i/>
-          <w:iCs/>
-          <w:sz w:val="24"/>
-          <w:szCs w:val="24"/>
-          <w:lang w:val="en-IN"/>
-        </w:rPr>
-        <w:t>Transportation Research Part E: Logistics and Transportation Review, 164, 102783.</w:t>
+        <w:t xml:space="preserve">Jaller, M., Xiao, R. I., Dennis-Bauer, S., Rivera-Royero, D., &amp; Pahwa, A. (2023). Estimating last-mile deliveries and shopping travel emissions by 2050. </w:t>
+      </w:r>
+      <w:r>
+        <w:rPr>
+          <w:rFonts w:eastAsia="Times New Roman"/>
+          <w:i/>
+          <w:iCs/>
+          <w:sz w:val="24"/>
+          <w:szCs w:val="24"/>
+          <w:lang w:val="en-IN"/>
+        </w:rPr>
+        <w:t>Transportation Research Part D: Transport and Environment, 123, 103913.</w:t>
       </w:r>
     </w:p>
     <w:p>
@@ -1602,18 +1592,18 @@
           <w:szCs w:val="24"/>
           <w:lang w:val="en-IN"/>
         </w:rPr>
-        <w:t xml:space="preserve">Jaller, M., Otero-Palencia, C., &amp; Pahwa, A. (2020). Automation, electrification, and shared mobility in urban freight: opportunities and challenges. </w:t>
-      </w:r>
-      <w:r>
-        <w:rPr>
-          <w:rFonts w:eastAsia="Times New Roman"/>
-          <w:i/>
-          <w:iCs/>
-          <w:sz w:val="24"/>
-          <w:szCs w:val="24"/>
-          <w:lang w:val="en-IN"/>
-        </w:rPr>
-        <w:t>Transportation Research Procedia, 46, 13-20.</w:t>
+        <w:t xml:space="preserve">Pahwa, A., &amp; Jaller, M. (2023). Assessing last-mile distribution resilience under demand disruptions. </w:t>
+      </w:r>
+      <w:r>
+        <w:rPr>
+          <w:rFonts w:eastAsia="Times New Roman"/>
+          <w:i/>
+          <w:iCs/>
+          <w:sz w:val="24"/>
+          <w:szCs w:val="24"/>
+          <w:lang w:val="en-IN"/>
+        </w:rPr>
+        <w:t>Transportation Research Part E: Logistics and Transportation Review, 172, 103066.</w:t>
       </w:r>
     </w:p>
     <w:p>
@@ -1636,38 +1626,18 @@
           <w:szCs w:val="24"/>
           <w:lang w:val="en-IN"/>
         </w:rPr>
-        <w:t xml:space="preserve">Jaller, M., &amp; Pahwa, A. (2020). Evaluating the environmental impacts of online shopping: A </w:t>
-      </w:r>
-      <w:proofErr w:type="spellStart"/>
-      <w:r>
-        <w:rPr>
-          <w:rFonts w:eastAsia="Times New Roman"/>
-          <w:sz w:val="24"/>
-          <w:szCs w:val="24"/>
-          <w:lang w:val="en-IN"/>
-        </w:rPr>
-        <w:t>behavioral</w:t>
-      </w:r>
-      <w:proofErr w:type="spellEnd"/>
-      <w:r>
-        <w:rPr>
-          <w:rFonts w:eastAsia="Times New Roman"/>
-          <w:sz w:val="24"/>
-          <w:szCs w:val="24"/>
-          <w:lang w:val="en-IN"/>
-        </w:rPr>
-        <w:t xml:space="preserve"> and transportation approach. </w:t>
-      </w:r>
-      <w:r>
-        <w:rPr>
-          <w:rFonts w:eastAsia="Times New Roman"/>
-          <w:i/>
-          <w:iCs/>
-          <w:sz w:val="24"/>
-          <w:szCs w:val="24"/>
-          <w:lang w:val="en-IN"/>
-        </w:rPr>
-        <w:t>Transportation Research Part D: Transport and Environment, 80, 102223.</w:t>
+        <w:t xml:space="preserve">Pahwa, A., &amp; Jaller, M. (2022). A cost-based comparative analysis of different last-mile strategies for e-commerce delivery. </w:t>
+      </w:r>
+      <w:r>
+        <w:rPr>
+          <w:rFonts w:eastAsia="Times New Roman"/>
+          <w:i/>
+          <w:iCs/>
+          <w:sz w:val="24"/>
+          <w:szCs w:val="24"/>
+          <w:lang w:val="en-IN"/>
+        </w:rPr>
+        <w:t>Transportation Research Part E: Logistics and Transportation Review, 164, 102783.</w:t>
       </w:r>
     </w:p>
     <w:p>
@@ -1691,18 +1661,18 @@
           <w:lang w:val="en-IN"/>
         </w:rPr>
         <w:lastRenderedPageBreak/>
-        <w:t>Pahwa, A., Lakhotia, S., &amp; Tiwari, G. (2017). Methodology for using GPS data from buses to assess link-based travel time variation.</w:t>
-      </w:r>
-      <w:r>
-        <w:rPr>
-          <w:rFonts w:eastAsia="Times New Roman"/>
-          <w:i/>
-          <w:iCs/>
-          <w:sz w:val="24"/>
-          <w:szCs w:val="24"/>
-          <w:lang w:val="en-IN"/>
-        </w:rPr>
-        <w:t xml:space="preserve"> Journal of the Eastern Asia Society for Transportation Studies, 12, 1238-1251.</w:t>
+        <w:t xml:space="preserve">Jaller, M., Otero-Palencia, C., &amp; Pahwa, A. (2020). Automation, electrification, and shared mobility in urban freight: opportunities and challenges. </w:t>
+      </w:r>
+      <w:r>
+        <w:rPr>
+          <w:rFonts w:eastAsia="Times New Roman"/>
+          <w:i/>
+          <w:iCs/>
+          <w:sz w:val="24"/>
+          <w:szCs w:val="24"/>
+          <w:lang w:val="en-IN"/>
+        </w:rPr>
+        <w:t>Transportation Research Procedia, 46, 13-20.</w:t>
       </w:r>
     </w:p>
     <w:p>
@@ -1711,6 +1681,74 @@
         <w:jc w:val="both"/>
         <w:rPr>
           <w:rFonts w:eastAsia="Times New Roman"/>
+          <w:i/>
+          <w:iCs/>
+          <w:sz w:val="24"/>
+          <w:szCs w:val="24"/>
+          <w:lang w:val="en-IN"/>
+        </w:rPr>
+      </w:pPr>
+      <w:r>
+        <w:rPr>
+          <w:rFonts w:eastAsia="Times New Roman"/>
+          <w:sz w:val="24"/>
+          <w:szCs w:val="24"/>
+          <w:lang w:val="en-IN"/>
+        </w:rPr>
+        <w:t xml:space="preserve">Jaller, M., &amp; Pahwa, A. (2020). Evaluating the environmental impacts of online shopping: A behavioral and transportation approach. </w:t>
+      </w:r>
+      <w:r>
+        <w:rPr>
+          <w:rFonts w:eastAsia="Times New Roman"/>
+          <w:i/>
+          <w:iCs/>
+          <w:sz w:val="24"/>
+          <w:szCs w:val="24"/>
+          <w:lang w:val="en-IN"/>
+        </w:rPr>
+        <w:t>Transportation Research Part D: Transport and Environment, 80, 102223.</w:t>
+      </w:r>
+    </w:p>
+    <w:p>
+      <w:pPr>
+        <w:ind w:left="540" w:hanging="180"/>
+        <w:jc w:val="both"/>
+        <w:rPr>
+          <w:rFonts w:eastAsia="Times New Roman"/>
+          <w:i/>
+          <w:iCs/>
+          <w:sz w:val="24"/>
+          <w:szCs w:val="24"/>
+          <w:lang w:val="en-IN"/>
+        </w:rPr>
+      </w:pPr>
+      <w:r>
+        <w:rPr>
+          <w:rFonts w:eastAsia="Times New Roman"/>
+          <w:sz w:val="24"/>
+          <w:szCs w:val="24"/>
+          <w:lang w:val="en-IN"/>
+        </w:rPr>
+        <w:t>Pahwa, A., Lakhotia, S., &amp; Tiwari, G. (2017). Methodology for using GPS data from buses to assess link-based travel time variation.</w:t>
+      </w:r>
+      <w:r>
+        <w:rPr>
+          <w:rFonts w:eastAsia="Times New Roman"/>
+          <w:i/>
+          <w:iCs/>
+          <w:sz w:val="24"/>
+          <w:szCs w:val="24"/>
+          <w:lang w:val="en-IN"/>
+        </w:rPr>
+        <w:t xml:space="preserve"> Journal of the Eastern Asia Society for Transportation Studies, 12, 1238-1251.</w:t>
+      </w:r>
+    </w:p>
+    <w:p>
+      <w:pPr>
+        <w:ind w:left="540" w:hanging="180"/>
+        <w:jc w:val="both"/>
+        <w:rPr>
+          <w:rFonts w:eastAsia="Times New Roman"/>
           <w:b/>
           <w:bCs/>
           <w:i/>
@@ -1770,39 +1808,7 @@
           <w:sz w:val="24"/>
           <w:szCs w:val="24"/>
         </w:rPr>
-        <w:t xml:space="preserve">Jaller, M., Pahwa, A., </w:t>
-      </w:r>
-      <w:proofErr w:type="spellStart"/>
-      <w:r>
-        <w:rPr>
-          <w:sz w:val="24"/>
-          <w:szCs w:val="24"/>
-        </w:rPr>
-        <w:t>Saphores</w:t>
-      </w:r>
-      <w:proofErr w:type="spellEnd"/>
-      <w:r>
-        <w:rPr>
-          <w:sz w:val="24"/>
-          <w:szCs w:val="24"/>
-        </w:rPr>
-        <w:t xml:space="preserve">, J. D., &amp; Hyland, M. (2024). Benefits, Challenges, and Opportunities </w:t>
-      </w:r>
-      <w:proofErr w:type="gramStart"/>
-      <w:r>
-        <w:rPr>
-          <w:sz w:val="24"/>
-          <w:szCs w:val="24"/>
-        </w:rPr>
-        <w:t>of</w:t>
-      </w:r>
-      <w:proofErr w:type="gramEnd"/>
-      <w:r>
-        <w:rPr>
-          <w:sz w:val="24"/>
-          <w:szCs w:val="24"/>
-        </w:rPr>
-        <w:t xml:space="preserve"> Different Last-Mile Delivery Strategies.</w:t>
+        <w:t>Jaller, M., Pahwa, A., Saphores, J. D., &amp; Hyland, M. (2024). Benefits, Challenges, and Opportunities of Different Last-Mile Delivery Strategies.</w:t>
       </w:r>
       <w:r>
         <w:rPr>
@@ -1875,62 +1881,18 @@
           <w:szCs w:val="24"/>
           <w:lang w:val="en-IN"/>
         </w:rPr>
-        <w:t xml:space="preserve">Jaller, M., Pahwa, A., &amp; </w:t>
-      </w:r>
-      <w:proofErr w:type="spellStart"/>
-      <w:r>
-        <w:rPr>
-          <w:rFonts w:eastAsia="Times New Roman"/>
-          <w:sz w:val="24"/>
-          <w:szCs w:val="24"/>
-          <w:lang w:val="en-IN"/>
-        </w:rPr>
-        <w:t>Center</w:t>
-      </w:r>
-      <w:proofErr w:type="spellEnd"/>
-      <w:r>
-        <w:rPr>
-          <w:rFonts w:eastAsia="Times New Roman"/>
-          <w:sz w:val="24"/>
-          <w:szCs w:val="24"/>
-          <w:lang w:val="en-IN"/>
-        </w:rPr>
-        <w:t xml:space="preserve">, M. T. (2023). Sketch Planning Tool for Sustainable and Resilient Urban Goods Distribution: User Manual. </w:t>
-      </w:r>
-      <w:r>
-        <w:rPr>
-          <w:rFonts w:eastAsia="Times New Roman"/>
-          <w:i/>
-          <w:iCs/>
-          <w:sz w:val="24"/>
-          <w:szCs w:val="24"/>
-          <w:lang w:val="en-IN"/>
-        </w:rPr>
-        <w:t xml:space="preserve">METRANS Transportation </w:t>
-      </w:r>
-      <w:proofErr w:type="spellStart"/>
-      <w:r>
-        <w:rPr>
-          <w:rFonts w:eastAsia="Times New Roman"/>
-          <w:i/>
-          <w:iCs/>
-          <w:sz w:val="24"/>
-          <w:szCs w:val="24"/>
-          <w:lang w:val="en-IN"/>
-        </w:rPr>
-        <w:t>Center</w:t>
-      </w:r>
-      <w:proofErr w:type="spellEnd"/>
-      <w:r>
-        <w:rPr>
-          <w:rFonts w:eastAsia="Times New Roman"/>
-          <w:i/>
-          <w:iCs/>
-          <w:sz w:val="24"/>
-          <w:szCs w:val="24"/>
-          <w:lang w:val="en-IN"/>
-        </w:rPr>
-        <w:t xml:space="preserve"> (Calif.).</w:t>
+        <w:t xml:space="preserve">Jaller, M., Pahwa, A., &amp; Center, M. T. (2023). Sketch Planning Tool for Sustainable and Resilient Urban Goods Distribution: User Manual. </w:t>
+      </w:r>
+      <w:r>
+        <w:rPr>
+          <w:rFonts w:eastAsia="Times New Roman"/>
+          <w:i/>
+          <w:iCs/>
+          <w:sz w:val="24"/>
+          <w:szCs w:val="24"/>
+          <w:lang w:val="en-IN"/>
+        </w:rPr>
+        <w:t>METRANS Transportation Center (Calif.).</w:t>
       </w:r>
     </w:p>
     <w:p>
@@ -1964,31 +1926,7 @@
           <w:szCs w:val="24"/>
           <w:lang w:val="en-IN"/>
         </w:rPr>
-        <w:t xml:space="preserve">National </w:t>
-      </w:r>
-      <w:proofErr w:type="spellStart"/>
-      <w:r>
-        <w:rPr>
-          <w:rFonts w:eastAsia="Times New Roman"/>
-          <w:i/>
-          <w:iCs/>
-          <w:sz w:val="24"/>
-          <w:szCs w:val="24"/>
-          <w:lang w:val="en-IN"/>
-        </w:rPr>
-        <w:t>Center</w:t>
-      </w:r>
-      <w:proofErr w:type="spellEnd"/>
-      <w:r>
-        <w:rPr>
-          <w:rFonts w:eastAsia="Times New Roman"/>
-          <w:i/>
-          <w:iCs/>
-          <w:sz w:val="24"/>
-          <w:szCs w:val="24"/>
-          <w:lang w:val="en-IN"/>
-        </w:rPr>
-        <w:t xml:space="preserve"> for </w:t>
+        <w:t xml:space="preserve">National Center for </w:t>
       </w:r>
       <w:r>
         <w:rPr>
@@ -2020,23 +1958,7 @@
           <w:sz w:val="24"/>
           <w:szCs w:val="24"/>
         </w:rPr>
-        <w:t xml:space="preserve">Giuliano, G., </w:t>
-      </w:r>
-      <w:proofErr w:type="spellStart"/>
-      <w:r>
-        <w:rPr>
-          <w:sz w:val="24"/>
-          <w:szCs w:val="24"/>
-        </w:rPr>
-        <w:t>Boarnet</w:t>
-      </w:r>
-      <w:proofErr w:type="spellEnd"/>
-      <w:r>
-        <w:rPr>
-          <w:sz w:val="24"/>
-          <w:szCs w:val="24"/>
-        </w:rPr>
-        <w:t xml:space="preserve">, M., Jaller, M., Franco, W., Binder, R. B., Dexter, S., </w:t>
+        <w:t xml:space="preserve">Giuliano, G., Boarnet, M., Jaller, M., Franco, W., Binder, R. B., Dexter, S., </w:t>
       </w:r>
       <w:r>
         <w:rPr>
@@ -2240,62 +2162,18 @@
           <w:szCs w:val="24"/>
           <w:lang w:val="en-IN"/>
         </w:rPr>
-        <w:t>Jaller, M., Xiao, R., Dennis, S., Rivera-</w:t>
-      </w:r>
-      <w:proofErr w:type="spellStart"/>
-      <w:r>
-        <w:rPr>
-          <w:rFonts w:eastAsia="Times New Roman"/>
-          <w:sz w:val="24"/>
-          <w:szCs w:val="24"/>
-          <w:lang w:val="en-IN"/>
-        </w:rPr>
-        <w:t>Royero</w:t>
-      </w:r>
-      <w:proofErr w:type="spellEnd"/>
-      <w:r>
-        <w:rPr>
-          <w:rFonts w:eastAsia="Times New Roman"/>
-          <w:sz w:val="24"/>
-          <w:szCs w:val="24"/>
-          <w:lang w:val="en-IN"/>
-        </w:rPr>
-        <w:t xml:space="preserve">, D., &amp; Pahwa, A. (2022). National Impacts of E-commerce Growth: Development of a Spatial Demand Based Tool. </w:t>
-      </w:r>
-      <w:r>
-        <w:rPr>
-          <w:rFonts w:eastAsia="Times New Roman"/>
-          <w:i/>
-          <w:iCs/>
-          <w:sz w:val="24"/>
-          <w:szCs w:val="24"/>
-          <w:lang w:val="en-IN"/>
-        </w:rPr>
-        <w:t xml:space="preserve">National </w:t>
-      </w:r>
-      <w:proofErr w:type="spellStart"/>
-      <w:r>
-        <w:rPr>
-          <w:rFonts w:eastAsia="Times New Roman"/>
-          <w:i/>
-          <w:iCs/>
-          <w:sz w:val="24"/>
-          <w:szCs w:val="24"/>
-          <w:lang w:val="en-IN"/>
-        </w:rPr>
-        <w:t>Center</w:t>
-      </w:r>
-      <w:proofErr w:type="spellEnd"/>
-      <w:r>
-        <w:rPr>
-          <w:rFonts w:eastAsia="Times New Roman"/>
-          <w:i/>
-          <w:iCs/>
-          <w:sz w:val="24"/>
-          <w:szCs w:val="24"/>
-          <w:lang w:val="en-IN"/>
-        </w:rPr>
-        <w:t xml:space="preserve"> for Sustainable Transportation.</w:t>
+        <w:t xml:space="preserve">Jaller, M., Xiao, R., Dennis, S., Rivera-Royero, D., &amp; Pahwa, A. (2022). National Impacts of E-commerce Growth: Development of a Spatial Demand Based Tool. </w:t>
+      </w:r>
+      <w:r>
+        <w:rPr>
+          <w:rFonts w:eastAsia="Times New Roman"/>
+          <w:i/>
+          <w:iCs/>
+          <w:sz w:val="24"/>
+          <w:szCs w:val="24"/>
+          <w:lang w:val="en-IN"/>
+        </w:rPr>
+        <w:t>National Center for Sustainable Transportation.</w:t>
       </w:r>
     </w:p>
     <w:p>
@@ -2327,31 +2205,7 @@
           <w:szCs w:val="24"/>
           <w:lang w:val="en-IN"/>
         </w:rPr>
-        <w:t xml:space="preserve"> Pacific Southwest Region University Transportation </w:t>
-      </w:r>
-      <w:proofErr w:type="spellStart"/>
-      <w:r>
-        <w:rPr>
-          <w:rFonts w:eastAsia="Times New Roman"/>
-          <w:i/>
-          <w:iCs/>
-          <w:sz w:val="24"/>
-          <w:szCs w:val="24"/>
-          <w:lang w:val="en-IN"/>
-        </w:rPr>
-        <w:t>Center</w:t>
-      </w:r>
-      <w:proofErr w:type="spellEnd"/>
-      <w:r>
-        <w:rPr>
-          <w:rFonts w:eastAsia="Times New Roman"/>
-          <w:i/>
-          <w:iCs/>
-          <w:sz w:val="24"/>
-          <w:szCs w:val="24"/>
-          <w:lang w:val="en-IN"/>
-        </w:rPr>
-        <w:t>.</w:t>
+        <w:t xml:space="preserve"> Pacific Southwest Region University Transportation Center.</w:t>
       </w:r>
     </w:p>
     <w:p>
@@ -2372,27 +2226,7 @@
           <w:szCs w:val="24"/>
           <w:lang w:val="en-IN"/>
         </w:rPr>
-        <w:t xml:space="preserve">Jaller, M., &amp; Pahwa, A. (2020). Analytical </w:t>
-      </w:r>
-      <w:proofErr w:type="spellStart"/>
-      <w:r>
-        <w:rPr>
-          <w:rFonts w:eastAsia="Times New Roman"/>
-          <w:sz w:val="24"/>
-          <w:szCs w:val="24"/>
-          <w:lang w:val="en-IN"/>
-        </w:rPr>
-        <w:t>Modeling</w:t>
-      </w:r>
-      <w:proofErr w:type="spellEnd"/>
-      <w:r>
-        <w:rPr>
-          <w:rFonts w:eastAsia="Times New Roman"/>
-          <w:sz w:val="24"/>
-          <w:szCs w:val="24"/>
-          <w:lang w:val="en-IN"/>
-        </w:rPr>
-        <w:t xml:space="preserve"> Framework to Assess the Economic and Environmental Impacts of Residential </w:t>
+        <w:t xml:space="preserve">Jaller, M., &amp; Pahwa, A. (2020). Analytical Modeling Framework to Assess the Economic and Environmental Impacts of Residential </w:t>
       </w:r>
       <w:r>
         <w:rPr>
@@ -2421,31 +2255,7 @@
           <w:szCs w:val="24"/>
           <w:lang w:val="en-IN"/>
         </w:rPr>
-        <w:t xml:space="preserve">National </w:t>
-      </w:r>
-      <w:proofErr w:type="spellStart"/>
-      <w:r>
-        <w:rPr>
-          <w:rFonts w:eastAsia="Times New Roman"/>
-          <w:i/>
-          <w:iCs/>
-          <w:sz w:val="24"/>
-          <w:szCs w:val="24"/>
-          <w:lang w:val="en-IN"/>
-        </w:rPr>
-        <w:t>Center</w:t>
-      </w:r>
-      <w:proofErr w:type="spellEnd"/>
-      <w:r>
-        <w:rPr>
-          <w:rFonts w:eastAsia="Times New Roman"/>
-          <w:i/>
-          <w:iCs/>
-          <w:sz w:val="24"/>
-          <w:szCs w:val="24"/>
-          <w:lang w:val="en-IN"/>
-        </w:rPr>
-        <w:t xml:space="preserve"> for Sustainable Transportation.</w:t>
+        <w:t>National Center for Sustainable Transportation.</w:t>
       </w:r>
     </w:p>
     <w:p>
@@ -2479,31 +2289,7 @@
           <w:szCs w:val="24"/>
           <w:lang w:val="en-IN"/>
         </w:rPr>
-        <w:t xml:space="preserve">National </w:t>
-      </w:r>
-      <w:proofErr w:type="spellStart"/>
-      <w:r>
-        <w:rPr>
-          <w:rFonts w:eastAsia="Times New Roman"/>
-          <w:i/>
-          <w:iCs/>
-          <w:sz w:val="24"/>
-          <w:szCs w:val="24"/>
-          <w:lang w:val="en-IN"/>
-        </w:rPr>
-        <w:t>Center</w:t>
-      </w:r>
-      <w:proofErr w:type="spellEnd"/>
-      <w:r>
-        <w:rPr>
-          <w:rFonts w:eastAsia="Times New Roman"/>
-          <w:i/>
-          <w:iCs/>
-          <w:sz w:val="24"/>
-          <w:szCs w:val="24"/>
-          <w:lang w:val="en-IN"/>
-        </w:rPr>
-        <w:t xml:space="preserve"> for Sustainable Transportation.</w:t>
+        <w:t>National Center for Sustainable Transportation.</w:t>
       </w:r>
     </w:p>
     <w:p>
@@ -2589,31 +2375,7 @@
           <w:szCs w:val="24"/>
           <w:lang w:val="en-IN"/>
         </w:rPr>
-        <w:t xml:space="preserve">National </w:t>
-      </w:r>
-      <w:proofErr w:type="spellStart"/>
-      <w:r>
-        <w:rPr>
-          <w:rFonts w:eastAsia="Times New Roman"/>
-          <w:i/>
-          <w:iCs/>
-          <w:sz w:val="24"/>
-          <w:szCs w:val="24"/>
-          <w:lang w:val="en-IN"/>
-        </w:rPr>
-        <w:t>Center</w:t>
-      </w:r>
-      <w:proofErr w:type="spellEnd"/>
-      <w:r>
-        <w:rPr>
-          <w:rFonts w:eastAsia="Times New Roman"/>
-          <w:i/>
-          <w:iCs/>
-          <w:sz w:val="24"/>
-          <w:szCs w:val="24"/>
-          <w:lang w:val="en-IN"/>
-        </w:rPr>
-        <w:t xml:space="preserve"> for Sustainable Transportation.</w:t>
+        <w:t>National Center for Sustainable Transportation.</w:t>
       </w:r>
     </w:p>
     <w:p>
@@ -2677,31 +2439,7 @@
           <w:szCs w:val="24"/>
           <w:lang w:val="en-IN"/>
         </w:rPr>
-        <w:t xml:space="preserve">National </w:t>
-      </w:r>
-      <w:proofErr w:type="spellStart"/>
-      <w:r>
-        <w:rPr>
-          <w:rFonts w:eastAsia="Times New Roman"/>
-          <w:i/>
-          <w:iCs/>
-          <w:sz w:val="24"/>
-          <w:szCs w:val="24"/>
-          <w:lang w:val="en-IN"/>
-        </w:rPr>
-        <w:t>Center</w:t>
-      </w:r>
-      <w:proofErr w:type="spellEnd"/>
-      <w:r>
-        <w:rPr>
-          <w:rFonts w:eastAsia="Times New Roman"/>
-          <w:i/>
-          <w:iCs/>
-          <w:sz w:val="24"/>
-          <w:szCs w:val="24"/>
-          <w:lang w:val="en-IN"/>
-        </w:rPr>
-        <w:t xml:space="preserve"> for Sustainable Transportation.</w:t>
+        <w:t>National Center for Sustainable Transportation.</w:t>
       </w:r>
     </w:p>
     <w:p>
@@ -2724,6 +2462,7 @@
           <w:szCs w:val="24"/>
           <w:lang w:val="en-IN"/>
         </w:rPr>
+        <w:lastRenderedPageBreak/>
         <w:t xml:space="preserve">Rodier, C., Jaller, M., Pourrahmani, E., Pahwa, A., Bischoff, J., &amp; Freedman, J. (2020). Automated Vehicles are Expected to Increase Driving and Emissions Without Policy Intervention. </w:t>
       </w:r>
       <w:r>
@@ -2737,6 +2476,21 @@
         </w:rPr>
         <w:t>Institute of Transportation Studies, UC Davis.</w:t>
       </w:r>
+    </w:p>
+    <w:p>
+      <w:pPr>
+        <w:spacing w:after="160" w:line="259" w:lineRule="auto"/>
+        <w:rPr>
+          <w:rFonts w:eastAsia="Times New Roman"/>
+          <w:b/>
+          <w:bCs/>
+          <w:i/>
+          <w:iCs/>
+          <w:sz w:val="24"/>
+          <w:szCs w:val="24"/>
+          <w:lang w:val="en-IN"/>
+        </w:rPr>
+      </w:pPr>
     </w:p>
     <w:p>
       <w:pPr>
@@ -2744,17 +2498,6 @@
         <w:jc w:val="both"/>
         <w:rPr>
           <w:rFonts w:eastAsia="Times New Roman"/>
-          <w:sz w:val="24"/>
-          <w:szCs w:val="24"/>
-          <w:lang w:val="en-IN"/>
-        </w:rPr>
-      </w:pPr>
-    </w:p>
-    <w:p>
-      <w:pPr>
-        <w:spacing w:after="160" w:line="259" w:lineRule="auto"/>
-        <w:rPr>
-          <w:rFonts w:eastAsia="Times New Roman"/>
           <w:b/>
           <w:bCs/>
           <w:i/>
@@ -2775,7 +2518,7 @@
           <w:szCs w:val="24"/>
           <w:lang w:val="en-IN"/>
         </w:rPr>
-        <w:br w:type="page"/>
+        <w:t>Book Chapters</w:t>
       </w:r>
     </w:p>
     <w:p>
@@ -2784,69 +2527,19 @@
         <w:jc w:val="both"/>
         <w:rPr>
           <w:rFonts w:eastAsia="Times New Roman"/>
-          <w:b/>
-          <w:bCs/>
-          <w:i/>
-          <w:iCs/>
-          <w:sz w:val="24"/>
-          <w:szCs w:val="24"/>
-          <w:lang w:val="en-IN"/>
-        </w:rPr>
-      </w:pPr>
-      <w:r>
-        <w:rPr>
-          <w:rFonts w:eastAsia="Times New Roman"/>
-          <w:b/>
-          <w:bCs/>
-          <w:i/>
-          <w:iCs/>
-          <w:sz w:val="24"/>
-          <w:szCs w:val="24"/>
-          <w:lang w:val="en-IN"/>
-        </w:rPr>
-        <w:lastRenderedPageBreak/>
-        <w:t>Book Chapters</w:t>
-      </w:r>
-    </w:p>
-    <w:p>
-      <w:pPr>
-        <w:ind w:left="540" w:hanging="180"/>
-        <w:jc w:val="both"/>
-        <w:rPr>
-          <w:rFonts w:eastAsia="Times New Roman"/>
-          <w:sz w:val="24"/>
-          <w:szCs w:val="24"/>
-          <w:lang w:val="en-IN"/>
-        </w:rPr>
-      </w:pPr>
-      <w:r>
-        <w:rPr>
-          <w:rFonts w:eastAsia="Times New Roman"/>
-          <w:sz w:val="24"/>
-          <w:szCs w:val="24"/>
-          <w:lang w:val="en-IN"/>
-        </w:rPr>
-        <w:t xml:space="preserve">Jaller, M., Pahwa, A., Otero-Palencia, C., &amp; </w:t>
-      </w:r>
-      <w:proofErr w:type="spellStart"/>
-      <w:r>
-        <w:rPr>
-          <w:rFonts w:eastAsia="Times New Roman"/>
-          <w:sz w:val="24"/>
-          <w:szCs w:val="24"/>
-          <w:lang w:val="en-IN"/>
-        </w:rPr>
-        <w:t>Pourrahmani</w:t>
-      </w:r>
-      <w:proofErr w:type="spellEnd"/>
-      <w:r>
-        <w:rPr>
-          <w:rFonts w:eastAsia="Times New Roman"/>
-          <w:sz w:val="24"/>
-          <w:szCs w:val="24"/>
-          <w:lang w:val="en-IN"/>
-        </w:rPr>
-        <w:t xml:space="preserve">, E. (2023). 19. Overview of city logistics and urban freight transport operations. </w:t>
+          <w:sz w:val="24"/>
+          <w:szCs w:val="24"/>
+          <w:lang w:val="en-IN"/>
+        </w:rPr>
+      </w:pPr>
+      <w:r>
+        <w:rPr>
+          <w:rFonts w:eastAsia="Times New Roman"/>
+          <w:sz w:val="24"/>
+          <w:szCs w:val="24"/>
+          <w:lang w:val="en-IN"/>
+        </w:rPr>
+        <w:t xml:space="preserve">Jaller, M., Pahwa, A., Otero-Palencia, C., &amp; Pourrahmani, E. (2023). 19. Overview of city logistics and urban freight transport operations. </w:t>
       </w:r>
       <w:r>
         <w:rPr>
@@ -3098,27 +2791,7 @@
           <w:szCs w:val="24"/>
           <w:lang w:val="es-CO"/>
         </w:rPr>
-        <w:t xml:space="preserve">Xiao, R., </w:t>
-      </w:r>
-      <w:proofErr w:type="spellStart"/>
-      <w:r>
-        <w:rPr>
-          <w:rFonts w:eastAsia="Times New Roman"/>
-          <w:sz w:val="24"/>
-          <w:szCs w:val="24"/>
-          <w:lang w:val="es-CO"/>
-        </w:rPr>
-        <w:t>Jaller</w:t>
-      </w:r>
-      <w:proofErr w:type="spellEnd"/>
-      <w:r>
-        <w:rPr>
-          <w:rFonts w:eastAsia="Times New Roman"/>
-          <w:sz w:val="24"/>
-          <w:szCs w:val="24"/>
-          <w:lang w:val="es-CO"/>
-        </w:rPr>
-        <w:t xml:space="preserve">, M., </w:t>
+        <w:t xml:space="preserve">Xiao, R., Jaller, M., </w:t>
       </w:r>
       <w:r>
         <w:rPr>
@@ -3449,6 +3122,84 @@
     </w:p>
     <w:p>
       <w:pPr>
+        <w:spacing w:line="276" w:lineRule="auto"/>
+        <w:ind w:left="480" w:hanging="120"/>
+        <w:jc w:val="both"/>
+        <w:rPr>
+          <w:rFonts w:eastAsia="Times New Roman"/>
+          <w:sz w:val="24"/>
+          <w:szCs w:val="24"/>
+          <w:lang w:val="en-IN"/>
+        </w:rPr>
+      </w:pPr>
+      <w:r>
+        <w:rPr>
+          <w:rFonts w:eastAsia="Times New Roman"/>
+          <w:sz w:val="24"/>
+          <w:szCs w:val="24"/>
+          <w:lang w:val="en-IN"/>
+        </w:rPr>
+        <w:t xml:space="preserve">Blessy, K., &amp; </w:t>
+      </w:r>
+      <w:r>
+        <w:rPr>
+          <w:rFonts w:eastAsia="Times New Roman"/>
+          <w:sz w:val="24"/>
+          <w:szCs w:val="24"/>
+          <w:lang w:val="en-IN"/>
+        </w:rPr>
+        <w:t xml:space="preserve">Pahwa, A. (2025). </w:t>
+      </w:r>
+      <w:r>
+        <w:rPr>
+          <w:rFonts w:eastAsia="Times New Roman"/>
+          <w:i/>
+          <w:iCs/>
+          <w:sz w:val="24"/>
+          <w:szCs w:val="24"/>
+          <w:lang w:val="en-IN"/>
+        </w:rPr>
+        <w:t>A Holistic Continuous-Approximation Framework for Strategic Last-Mile Distribution Planning.</w:t>
+      </w:r>
+      <w:r>
+        <w:rPr>
+          <w:rFonts w:eastAsia="Times New Roman"/>
+          <w:sz w:val="24"/>
+          <w:szCs w:val="24"/>
+          <w:lang w:val="en-IN"/>
+        </w:rPr>
+        <w:t xml:space="preserve"> Presented at the </w:t>
+      </w:r>
+      <w:r>
+        <w:rPr>
+          <w:rFonts w:eastAsia="Times New Roman"/>
+          <w:sz w:val="24"/>
+          <w:szCs w:val="24"/>
+          <w:lang w:val="en-IN"/>
+        </w:rPr>
+        <w:t xml:space="preserve">Conference of Transportation Research Group (CTRG), </w:t>
+      </w:r>
+      <w:r>
+        <w:rPr>
+          <w:rFonts w:eastAsia="Times New Roman"/>
+          <w:sz w:val="24"/>
+          <w:szCs w:val="24"/>
+          <w:lang w:val="en-IN"/>
+        </w:rPr>
+        <w:t>Guwahati, India</w:t>
+      </w:r>
+      <w:r>
+        <w:rPr>
+          <w:rFonts w:eastAsia="Times New Roman"/>
+          <w:sz w:val="24"/>
+          <w:szCs w:val="24"/>
+          <w:lang w:val="en-IN"/>
+        </w:rPr>
+        <w:t>.</w:t>
+      </w:r>
+    </w:p>
+    <w:p>
+      <w:pPr>
         <w:ind w:left="540" w:hanging="180"/>
         <w:jc w:val="both"/>
         <w:rPr>
@@ -3547,27 +3298,7 @@
           <w:szCs w:val="24"/>
           <w:lang w:val="en-IN"/>
         </w:rPr>
-        <w:t xml:space="preserve">Bischoff, J., Rodier, C. J., </w:t>
-      </w:r>
-      <w:proofErr w:type="spellStart"/>
-      <w:r>
-        <w:rPr>
-          <w:rFonts w:eastAsia="Times New Roman"/>
-          <w:sz w:val="24"/>
-          <w:szCs w:val="24"/>
-          <w:lang w:val="en-IN"/>
-        </w:rPr>
-        <w:t>Pourrahmani</w:t>
-      </w:r>
-      <w:proofErr w:type="spellEnd"/>
-      <w:r>
-        <w:rPr>
-          <w:rFonts w:eastAsia="Times New Roman"/>
-          <w:sz w:val="24"/>
-          <w:szCs w:val="24"/>
-          <w:lang w:val="en-IN"/>
-        </w:rPr>
-        <w:t xml:space="preserve">, E., Jaller, M., Pahwa, A., &amp; Maciejewski, M. (2019). </w:t>
+        <w:t xml:space="preserve">Bischoff, J., Rodier, C. J., Pourrahmani, E., Jaller, M., Pahwa, A., &amp; Maciejewski, M. (2019). </w:t>
       </w:r>
       <w:r>
         <w:rPr>
@@ -3608,6 +3339,7 @@
           <w:szCs w:val="24"/>
           <w:lang w:val="en-IN"/>
         </w:rPr>
+        <w:lastRenderedPageBreak/>
         <w:t xml:space="preserve">Jaller, M., &amp; Pahwa, A. (2019). </w:t>
       </w:r>
       <w:r>
@@ -3619,31 +3351,7 @@
           <w:szCs w:val="24"/>
           <w:lang w:val="en-IN"/>
         </w:rPr>
-        <w:t xml:space="preserve">Evaluating the Environmental Impacts of Online Shopping: A </w:t>
-      </w:r>
-      <w:proofErr w:type="spellStart"/>
-      <w:r>
-        <w:rPr>
-          <w:rFonts w:eastAsia="Times New Roman"/>
-          <w:i/>
-          <w:iCs/>
-          <w:sz w:val="24"/>
-          <w:szCs w:val="24"/>
-          <w:lang w:val="en-IN"/>
-        </w:rPr>
-        <w:t>Behavioral</w:t>
-      </w:r>
-      <w:proofErr w:type="spellEnd"/>
-      <w:r>
-        <w:rPr>
-          <w:rFonts w:eastAsia="Times New Roman"/>
-          <w:i/>
-          <w:iCs/>
-          <w:sz w:val="24"/>
-          <w:szCs w:val="24"/>
-          <w:lang w:val="en-IN"/>
-        </w:rPr>
-        <w:t xml:space="preserve"> Analysis using the American Time Use Survey (ATUS) Data. </w:t>
+        <w:t xml:space="preserve">Evaluating the Environmental Impacts of Online Shopping: A Behavioral Analysis using the American Time Use Survey (ATUS) Data. </w:t>
       </w:r>
       <w:r>
         <w:rPr>
@@ -3657,17 +3365,26 @@
     </w:p>
     <w:p>
       <w:pPr>
-        <w:spacing w:line="278" w:lineRule="exact"/>
+        <w:spacing w:after="160" w:line="259" w:lineRule="auto"/>
+        <w:rPr>
+          <w:rFonts w:eastAsia="Times New Roman"/>
+          <w:b/>
+          <w:bCs/>
+          <w:sz w:val="24"/>
+          <w:szCs w:val="24"/>
+          <w:lang w:val="en-IN"/>
+        </w:rPr>
+      </w:pPr>
+    </w:p>
+    <w:p>
+      <w:pPr>
         <w:rPr>
           <w:sz w:val="20"/>
           <w:szCs w:val="20"/>
           <w:lang w:val="en-IN"/>
         </w:rPr>
       </w:pPr>
-    </w:p>
-    <w:p>
-      <w:pPr>
-        <w:spacing w:after="160" w:line="259" w:lineRule="auto"/>
+      <w:r>
         <w:rPr>
           <w:rFonts w:eastAsia="Times New Roman"/>
           <w:b/>
@@ -3676,37 +3393,6 @@
           <w:szCs w:val="24"/>
           <w:lang w:val="en-IN"/>
         </w:rPr>
-      </w:pPr>
-      <w:r>
-        <w:rPr>
-          <w:rFonts w:eastAsia="Times New Roman"/>
-          <w:b/>
-          <w:bCs/>
-          <w:sz w:val="24"/>
-          <w:szCs w:val="24"/>
-          <w:lang w:val="en-IN"/>
-        </w:rPr>
-        <w:br w:type="page"/>
-      </w:r>
-    </w:p>
-    <w:p>
-      <w:pPr>
-        <w:rPr>
-          <w:sz w:val="20"/>
-          <w:szCs w:val="20"/>
-          <w:lang w:val="en-IN"/>
-        </w:rPr>
-      </w:pPr>
-      <w:r>
-        <w:rPr>
-          <w:rFonts w:eastAsia="Times New Roman"/>
-          <w:b/>
-          <w:bCs/>
-          <w:sz w:val="24"/>
-          <w:szCs w:val="24"/>
-          <w:lang w:val="en-IN"/>
-        </w:rPr>
-        <w:lastRenderedPageBreak/>
         <w:t>H</w:t>
       </w:r>
       <w:r>
@@ -3908,27 +3594,7 @@
                 <w:szCs w:val="24"/>
                 <w:lang w:val="en-IN"/>
               </w:rPr>
-              <w:t xml:space="preserve">National </w:t>
-            </w:r>
-            <w:proofErr w:type="spellStart"/>
-            <w:r>
-              <w:rPr>
-                <w:rFonts w:eastAsia="Times New Roman"/>
-                <w:sz w:val="24"/>
-                <w:szCs w:val="24"/>
-                <w:lang w:val="en-IN"/>
-              </w:rPr>
-              <w:t>Center</w:t>
-            </w:r>
-            <w:proofErr w:type="spellEnd"/>
-            <w:r>
-              <w:rPr>
-                <w:rFonts w:eastAsia="Times New Roman"/>
-                <w:sz w:val="24"/>
-                <w:szCs w:val="24"/>
-                <w:lang w:val="en-IN"/>
-              </w:rPr>
-              <w:t xml:space="preserve"> for Sustainable Transportation Research Grant</w:t>
+              <w:t>National Center for Sustainable Transportation Research Grant</w:t>
             </w:r>
           </w:p>
         </w:tc>
@@ -4060,27 +3726,7 @@
                 <w:szCs w:val="24"/>
                 <w:lang w:val="en-IN"/>
               </w:rPr>
-              <w:t xml:space="preserve">National </w:t>
-            </w:r>
-            <w:proofErr w:type="spellStart"/>
-            <w:r>
-              <w:rPr>
-                <w:rFonts w:eastAsia="Times New Roman"/>
-                <w:sz w:val="24"/>
-                <w:szCs w:val="24"/>
-                <w:lang w:val="en-IN"/>
-              </w:rPr>
-              <w:t>Center</w:t>
-            </w:r>
-            <w:proofErr w:type="spellEnd"/>
-            <w:r>
-              <w:rPr>
-                <w:rFonts w:eastAsia="Times New Roman"/>
-                <w:sz w:val="24"/>
-                <w:szCs w:val="24"/>
-                <w:lang w:val="en-IN"/>
-              </w:rPr>
-              <w:t xml:space="preserve"> for Sustainable Transportation Research Fellowship</w:t>
+              <w:t>National Center for Sustainable Transportation Research Fellowship</w:t>
             </w:r>
           </w:p>
         </w:tc>
@@ -4288,47 +3934,7 @@
           <w:szCs w:val="24"/>
           <w:lang w:val="en-IN"/>
         </w:rPr>
-        <w:t xml:space="preserve">: </w:t>
-      </w:r>
-      <w:proofErr w:type="spellStart"/>
-      <w:r>
-        <w:rPr>
-          <w:rFonts w:eastAsia="Times New Roman"/>
-          <w:sz w:val="24"/>
-          <w:szCs w:val="24"/>
-          <w:lang w:val="en-IN"/>
-        </w:rPr>
-        <w:t>TransCAD</w:t>
-      </w:r>
-      <w:proofErr w:type="spellEnd"/>
-      <w:r>
-        <w:rPr>
-          <w:rFonts w:eastAsia="Times New Roman"/>
-          <w:sz w:val="24"/>
-          <w:szCs w:val="24"/>
-          <w:lang w:val="en-IN"/>
-        </w:rPr>
-        <w:t xml:space="preserve">, </w:t>
-      </w:r>
-      <w:proofErr w:type="spellStart"/>
-      <w:r>
-        <w:rPr>
-          <w:rFonts w:eastAsia="Times New Roman"/>
-          <w:sz w:val="24"/>
-          <w:szCs w:val="24"/>
-          <w:lang w:val="en-IN"/>
-        </w:rPr>
-        <w:t>Maptitude</w:t>
-      </w:r>
-      <w:proofErr w:type="spellEnd"/>
-      <w:r>
-        <w:rPr>
-          <w:rFonts w:eastAsia="Times New Roman"/>
-          <w:sz w:val="24"/>
-          <w:szCs w:val="24"/>
-          <w:lang w:val="en-IN"/>
-        </w:rPr>
-        <w:t>, ArcGIS, VS Code, Git</w:t>
+        <w:t>: TransCAD, Maptitude, ArcGIS, VS Code, Git</w:t>
       </w:r>
     </w:p>
     <w:p>
@@ -5226,6 +4832,7 @@
           <w:szCs w:val="24"/>
           <w:lang w:val="en-IN"/>
         </w:rPr>
+        <w:lastRenderedPageBreak/>
         <w:t>Transportation Research Part A: Policy and Planning</w:t>
       </w:r>
     </w:p>
@@ -5251,16 +4858,16 @@
           <w:szCs w:val="24"/>
           <w:lang w:val="en-IN"/>
         </w:rPr>
-        <w:t xml:space="preserve">Transportation Research Part C: </w:t>
-      </w:r>
-      <w:r>
-        <w:rPr>
-          <w:rFonts w:eastAsia="Times New Roman"/>
-          <w:sz w:val="24"/>
-          <w:szCs w:val="24"/>
-          <w:lang w:val="en-IN"/>
-        </w:rPr>
-        <w:t>Emerging Technologies</w:t>
+        <w:t>Transportation Research Part B:</w:t>
+      </w:r>
+      <w:r>
+        <w:rPr>
+          <w:rFonts w:eastAsia="Times New Roman"/>
+          <w:sz w:val="24"/>
+          <w:szCs w:val="24"/>
+          <w:lang w:val="en-IN"/>
+        </w:rPr>
+        <w:t xml:space="preserve"> Methodological</w:t>
       </w:r>
     </w:p>
     <w:p>
@@ -5285,7 +4892,16 @@
           <w:szCs w:val="24"/>
           <w:lang w:val="en-IN"/>
         </w:rPr>
-        <w:t>Transportation Research Part D: Transport and Environment</w:t>
+        <w:t xml:space="preserve">Transportation Research Part C: </w:t>
+      </w:r>
+      <w:r>
+        <w:rPr>
+          <w:rFonts w:eastAsia="Times New Roman"/>
+          <w:sz w:val="24"/>
+          <w:szCs w:val="24"/>
+          <w:lang w:val="en-IN"/>
+        </w:rPr>
+        <w:t>Emerging Technologies</w:t>
       </w:r>
     </w:p>
     <w:p>
@@ -5310,7 +4926,7 @@
           <w:szCs w:val="24"/>
           <w:lang w:val="en-IN"/>
         </w:rPr>
-        <w:t>Transportation Research Part E: Logistics and Transportation Review</w:t>
+        <w:t>Transportation Research Part D: Transport and Environment</w:t>
       </w:r>
     </w:p>
     <w:p>
@@ -5335,7 +4951,7 @@
           <w:szCs w:val="24"/>
           <w:lang w:val="en-IN"/>
         </w:rPr>
-        <w:t>Transportation Research Record</w:t>
+        <w:t>Transportation Research Part E: Logistics and Transportation Review</w:t>
       </w:r>
     </w:p>
     <w:p>
@@ -5360,8 +4976,7 @@
           <w:szCs w:val="24"/>
           <w:lang w:val="en-IN"/>
         </w:rPr>
-        <w:lastRenderedPageBreak/>
-        <w:t>Trauma care</w:t>
+        <w:t>Transportation Research Record</w:t>
       </w:r>
     </w:p>
     <w:p>
@@ -5386,6 +5001,31 @@
           <w:szCs w:val="24"/>
           <w:lang w:val="en-IN"/>
         </w:rPr>
+        <w:t>Trauma care</w:t>
+      </w:r>
+    </w:p>
+    <w:p>
+      <w:pPr>
+        <w:pStyle w:val="ListParagraph"/>
+        <w:numPr>
+          <w:ilvl w:val="0"/>
+          <w:numId w:val="1"/>
+        </w:numPr>
+        <w:ind w:left="810" w:hanging="270"/>
+        <w:rPr>
+          <w:rFonts w:eastAsia="Times New Roman"/>
+          <w:sz w:val="24"/>
+          <w:szCs w:val="24"/>
+          <w:lang w:val="en-IN"/>
+        </w:rPr>
+      </w:pPr>
+      <w:r>
+        <w:rPr>
+          <w:rFonts w:eastAsia="Times New Roman"/>
+          <w:sz w:val="24"/>
+          <w:szCs w:val="24"/>
+          <w:lang w:val="en-IN"/>
+        </w:rPr>
         <w:t>World Symposium on Transport and Land Use Research</w:t>
       </w:r>
     </w:p>
@@ -5477,155 +5117,424 @@
     </w:p>
     <w:p>
       <w:pPr>
+        <w:pStyle w:val="ListParagraph"/>
+        <w:numPr>
+          <w:ilvl w:val="0"/>
+          <w:numId w:val="1"/>
+        </w:numPr>
+        <w:ind w:left="810" w:hanging="270"/>
+        <w:rPr>
+          <w:rFonts w:eastAsia="Times New Roman"/>
+          <w:sz w:val="24"/>
+          <w:szCs w:val="24"/>
+          <w:lang w:val="en-IN"/>
+        </w:rPr>
+      </w:pPr>
+      <w:r>
+        <w:rPr>
+          <w:rFonts w:eastAsia="Times New Roman"/>
+          <w:sz w:val="24"/>
+          <w:szCs w:val="24"/>
+          <w:lang w:val="en-IN"/>
+        </w:rPr>
+        <w:t xml:space="preserve">Blessy K. </w:t>
+      </w:r>
+      <w:r>
+        <w:rPr>
+          <w:rFonts w:eastAsia="Times New Roman"/>
+          <w:sz w:val="24"/>
+          <w:szCs w:val="24"/>
+          <w:lang w:val="en-IN"/>
+        </w:rPr>
+        <w:t>(current)</w:t>
+      </w:r>
+    </w:p>
+    <w:p>
+      <w:pPr>
+        <w:pStyle w:val="ListParagraph"/>
+        <w:numPr>
+          <w:ilvl w:val="0"/>
+          <w:numId w:val="1"/>
+        </w:numPr>
+        <w:ind w:left="810" w:hanging="270"/>
+        <w:rPr>
+          <w:rFonts w:eastAsia="Times New Roman"/>
+          <w:sz w:val="24"/>
+          <w:szCs w:val="24"/>
+          <w:lang w:val="en-IN"/>
+        </w:rPr>
+      </w:pPr>
+      <w:r>
+        <w:rPr>
+          <w:rFonts w:eastAsia="Times New Roman"/>
+          <w:sz w:val="24"/>
+          <w:szCs w:val="24"/>
+          <w:lang w:val="en-IN"/>
+        </w:rPr>
+        <w:t>Stephen Babu</w:t>
+      </w:r>
+      <w:r>
+        <w:rPr>
+          <w:rFonts w:eastAsia="Times New Roman"/>
+          <w:sz w:val="24"/>
+          <w:szCs w:val="24"/>
+          <w:lang w:val="en-IN"/>
+        </w:rPr>
+        <w:t xml:space="preserve"> </w:t>
+      </w:r>
+      <w:r>
+        <w:rPr>
+          <w:rFonts w:eastAsia="Times New Roman"/>
+          <w:sz w:val="24"/>
+          <w:szCs w:val="24"/>
+          <w:lang w:val="en-IN"/>
+        </w:rPr>
+        <w:t>(current)</w:t>
+      </w:r>
+    </w:p>
+    <w:p>
+      <w:pPr>
+        <w:pStyle w:val="ListParagraph"/>
+        <w:numPr>
+          <w:ilvl w:val="0"/>
+          <w:numId w:val="1"/>
+        </w:numPr>
+        <w:ind w:left="810" w:hanging="270"/>
+        <w:rPr>
+          <w:rFonts w:eastAsia="Times New Roman"/>
+          <w:sz w:val="24"/>
+          <w:szCs w:val="24"/>
+          <w:lang w:val="en-IN"/>
+        </w:rPr>
+      </w:pPr>
+      <w:r>
+        <w:rPr>
+          <w:rFonts w:eastAsia="Times New Roman"/>
+          <w:sz w:val="24"/>
+          <w:szCs w:val="24"/>
+          <w:lang w:val="en-IN"/>
+        </w:rPr>
+        <w:t xml:space="preserve">Nagasai </w:t>
+      </w:r>
+      <w:r>
+        <w:rPr>
+          <w:rFonts w:eastAsia="Times New Roman"/>
+          <w:sz w:val="24"/>
+          <w:szCs w:val="24"/>
+          <w:lang w:val="en-IN"/>
+        </w:rPr>
+        <w:t>Panidarapu</w:t>
+      </w:r>
+      <w:r>
+        <w:rPr>
+          <w:rFonts w:eastAsia="Times New Roman"/>
+          <w:sz w:val="24"/>
+          <w:szCs w:val="24"/>
+          <w:lang w:val="en-IN"/>
+        </w:rPr>
+        <w:t xml:space="preserve"> </w:t>
+      </w:r>
+      <w:r>
+        <w:rPr>
+          <w:rFonts w:eastAsia="Times New Roman"/>
+          <w:sz w:val="24"/>
+          <w:szCs w:val="24"/>
+          <w:lang w:val="en-IN"/>
+        </w:rPr>
+        <w:t>(current)</w:t>
+      </w:r>
+    </w:p>
+    <w:p>
+      <w:pPr>
+        <w:spacing w:line="267" w:lineRule="exact"/>
+        <w:rPr>
+          <w:sz w:val="20"/>
+          <w:szCs w:val="20"/>
+          <w:lang w:val="en-IN"/>
+        </w:rPr>
+      </w:pPr>
+    </w:p>
+    <w:p>
+      <w:pPr>
+        <w:ind w:left="360"/>
+        <w:rPr>
+          <w:sz w:val="20"/>
+          <w:szCs w:val="20"/>
+          <w:lang w:val="en-IN"/>
+        </w:rPr>
+      </w:pPr>
+      <w:r>
+        <w:rPr>
+          <w:rFonts w:eastAsia="Times New Roman"/>
+          <w:b/>
+          <w:bCs/>
+          <w:sz w:val="24"/>
+          <w:szCs w:val="24"/>
+          <w:lang w:val="en-IN"/>
+        </w:rPr>
+        <w:t>MTech Supervisor</w:t>
+      </w:r>
+    </w:p>
+    <w:p>
+      <w:pPr>
+        <w:pStyle w:val="ListParagraph"/>
+        <w:numPr>
+          <w:ilvl w:val="0"/>
+          <w:numId w:val="1"/>
+        </w:numPr>
+        <w:ind w:left="810" w:hanging="270"/>
+        <w:rPr>
+          <w:rFonts w:eastAsia="Times New Roman"/>
+          <w:sz w:val="24"/>
+          <w:szCs w:val="24"/>
+          <w:lang w:val="en-IN"/>
+        </w:rPr>
+      </w:pPr>
+      <w:r>
+        <w:rPr>
+          <w:rFonts w:eastAsia="Times New Roman"/>
+          <w:sz w:val="24"/>
+          <w:szCs w:val="24"/>
+          <w:lang w:val="en-IN"/>
+        </w:rPr>
+        <w:t>Varun A</w:t>
+      </w:r>
+      <w:r>
+        <w:rPr>
+          <w:rFonts w:eastAsia="Times New Roman"/>
+          <w:sz w:val="24"/>
+          <w:szCs w:val="24"/>
+          <w:lang w:val="en-IN"/>
+        </w:rPr>
+        <w:t>. (2025)</w:t>
+      </w:r>
+    </w:p>
+    <w:p>
+      <w:pPr>
+        <w:pStyle w:val="ListParagraph"/>
+        <w:numPr>
+          <w:ilvl w:val="0"/>
+          <w:numId w:val="1"/>
+        </w:numPr>
+        <w:ind w:left="810" w:hanging="270"/>
+        <w:rPr>
+          <w:rFonts w:eastAsia="Times New Roman"/>
+          <w:sz w:val="24"/>
+          <w:szCs w:val="24"/>
+          <w:lang w:val="en-IN"/>
+        </w:rPr>
+      </w:pPr>
+      <w:r>
+        <w:rPr>
+          <w:rFonts w:eastAsia="Times New Roman"/>
+          <w:sz w:val="24"/>
+          <w:szCs w:val="24"/>
+          <w:lang w:val="en-IN"/>
+        </w:rPr>
+        <w:t xml:space="preserve">Harshvardhan Shivram Ket </w:t>
+      </w:r>
+      <w:r>
+        <w:rPr>
+          <w:rFonts w:eastAsia="Times New Roman"/>
+          <w:sz w:val="24"/>
+          <w:szCs w:val="24"/>
+          <w:lang w:val="en-IN"/>
+        </w:rPr>
+        <w:t>(current)</w:t>
+      </w:r>
+    </w:p>
+    <w:p>
+      <w:pPr>
+        <w:pStyle w:val="ListParagraph"/>
+        <w:numPr>
+          <w:ilvl w:val="0"/>
+          <w:numId w:val="1"/>
+        </w:numPr>
+        <w:ind w:left="810" w:hanging="270"/>
+        <w:rPr>
+          <w:rFonts w:eastAsia="Times New Roman"/>
+          <w:sz w:val="24"/>
+          <w:szCs w:val="24"/>
+          <w:lang w:val="en-IN"/>
+        </w:rPr>
+      </w:pPr>
+      <w:r>
+        <w:rPr>
+          <w:rFonts w:eastAsia="Times New Roman"/>
+          <w:sz w:val="24"/>
+          <w:szCs w:val="24"/>
+          <w:lang w:val="en-IN"/>
+        </w:rPr>
+        <w:t>Aditya Aggarwal (current)</w:t>
+      </w:r>
+    </w:p>
+    <w:p>
+      <w:pPr>
+        <w:spacing w:line="266" w:lineRule="exact"/>
+        <w:rPr>
+          <w:sz w:val="20"/>
+          <w:szCs w:val="20"/>
+          <w:lang w:val="en-IN"/>
+        </w:rPr>
+      </w:pPr>
+    </w:p>
+    <w:p>
+      <w:pPr>
+        <w:ind w:left="360"/>
+        <w:rPr>
+          <w:sz w:val="20"/>
+          <w:szCs w:val="20"/>
+          <w:lang w:val="en-IN"/>
+        </w:rPr>
+      </w:pPr>
+      <w:r>
+        <w:rPr>
+          <w:rFonts w:eastAsia="Times New Roman"/>
+          <w:b/>
+          <w:bCs/>
+          <w:sz w:val="24"/>
+          <w:szCs w:val="24"/>
+          <w:lang w:val="en-IN"/>
+        </w:rPr>
+        <w:t>BTech Supervisor</w:t>
+      </w:r>
+    </w:p>
+    <w:p>
+      <w:pPr>
+        <w:pStyle w:val="ListParagraph"/>
+        <w:numPr>
+          <w:ilvl w:val="0"/>
+          <w:numId w:val="1"/>
+        </w:numPr>
+        <w:ind w:left="810" w:hanging="270"/>
+        <w:rPr>
+          <w:rFonts w:eastAsia="Times New Roman"/>
+          <w:sz w:val="24"/>
+          <w:szCs w:val="24"/>
+          <w:lang w:val="en-IN"/>
+        </w:rPr>
+      </w:pPr>
+      <w:r>
+        <w:rPr>
+          <w:rFonts w:eastAsia="Times New Roman"/>
+          <w:sz w:val="24"/>
+          <w:szCs w:val="24"/>
+          <w:lang w:val="en-IN"/>
+        </w:rPr>
+        <w:t>Arvind Vidhyashankar</w:t>
+      </w:r>
+      <w:r>
+        <w:rPr>
+          <w:rFonts w:eastAsia="Times New Roman"/>
+          <w:sz w:val="24"/>
+          <w:szCs w:val="24"/>
+          <w:lang w:val="en-IN"/>
+        </w:rPr>
+        <w:t xml:space="preserve"> </w:t>
+      </w:r>
+      <w:r>
+        <w:rPr>
+          <w:rFonts w:eastAsia="Times New Roman"/>
+          <w:sz w:val="24"/>
+          <w:szCs w:val="24"/>
+          <w:lang w:val="en-IN"/>
+        </w:rPr>
+        <w:t>(current)</w:t>
+      </w:r>
+    </w:p>
+    <w:p>
+      <w:pPr>
+        <w:pStyle w:val="ListParagraph"/>
+        <w:numPr>
+          <w:ilvl w:val="0"/>
+          <w:numId w:val="1"/>
+        </w:numPr>
+        <w:ind w:left="810" w:hanging="270"/>
+        <w:rPr>
+          <w:rFonts w:eastAsia="Times New Roman"/>
+          <w:sz w:val="24"/>
+          <w:szCs w:val="24"/>
+          <w:lang w:val="en-IN"/>
+        </w:rPr>
+      </w:pPr>
+      <w:r>
+        <w:rPr>
+          <w:rFonts w:eastAsia="Times New Roman"/>
+          <w:sz w:val="24"/>
+          <w:szCs w:val="24"/>
+          <w:lang w:val="en-IN"/>
+        </w:rPr>
+        <w:t>Om Ramavtar Yadav</w:t>
+      </w:r>
+      <w:r>
+        <w:rPr>
+          <w:rFonts w:eastAsia="Times New Roman"/>
+          <w:sz w:val="24"/>
+          <w:szCs w:val="24"/>
+          <w:lang w:val="en-IN"/>
+        </w:rPr>
+        <w:t xml:space="preserve"> </w:t>
+      </w:r>
+      <w:r>
+        <w:rPr>
+          <w:rFonts w:eastAsia="Times New Roman"/>
+          <w:sz w:val="24"/>
+          <w:szCs w:val="24"/>
+          <w:lang w:val="en-IN"/>
+        </w:rPr>
+        <w:t>(current)</w:t>
+      </w:r>
+    </w:p>
+    <w:p>
+      <w:pPr>
+        <w:spacing w:line="266" w:lineRule="exact"/>
+        <w:rPr>
+          <w:sz w:val="20"/>
+          <w:szCs w:val="20"/>
+          <w:lang w:val="en-IN"/>
+        </w:rPr>
+      </w:pPr>
+    </w:p>
+    <w:p>
+      <w:pPr>
+        <w:ind w:left="360"/>
+        <w:rPr>
+          <w:sz w:val="20"/>
+          <w:szCs w:val="20"/>
+          <w:lang w:val="en-IN"/>
+        </w:rPr>
+      </w:pPr>
+      <w:r>
+        <w:rPr>
+          <w:rFonts w:eastAsia="Times New Roman"/>
+          <w:b/>
+          <w:bCs/>
+          <w:sz w:val="24"/>
+          <w:szCs w:val="24"/>
+          <w:lang w:val="en-IN"/>
+        </w:rPr>
+        <w:t>Instructor</w:t>
+      </w:r>
+    </w:p>
+    <w:p>
+      <w:pPr>
         <w:spacing w:line="237" w:lineRule="auto"/>
         <w:ind w:left="540"/>
         <w:rPr>
-          <w:sz w:val="20"/>
-          <w:szCs w:val="20"/>
-          <w:lang w:val="en-IN"/>
-        </w:rPr>
-      </w:pPr>
-      <w:r>
-        <w:rPr>
-          <w:rFonts w:ascii="Calibri Light" w:eastAsia="Calibri Light" w:hAnsi="Calibri Light" w:cs="Calibri Light"/>
-          <w:sz w:val="24"/>
-          <w:szCs w:val="24"/>
-          <w:lang w:val="en-IN"/>
-        </w:rPr>
-        <w:t>-</w:t>
-      </w:r>
-    </w:p>
-    <w:p>
-      <w:pPr>
-        <w:spacing w:line="267" w:lineRule="exact"/>
-        <w:rPr>
-          <w:sz w:val="20"/>
-          <w:szCs w:val="20"/>
-          <w:lang w:val="en-IN"/>
-        </w:rPr>
-      </w:pPr>
-    </w:p>
-    <w:p>
-      <w:pPr>
-        <w:ind w:left="360"/>
-        <w:rPr>
-          <w:sz w:val="20"/>
-          <w:szCs w:val="20"/>
-          <w:lang w:val="en-IN"/>
-        </w:rPr>
-      </w:pPr>
-      <w:r>
-        <w:rPr>
-          <w:rFonts w:eastAsia="Times New Roman"/>
-          <w:b/>
-          <w:bCs/>
-          <w:sz w:val="24"/>
-          <w:szCs w:val="24"/>
-          <w:lang w:val="en-IN"/>
-        </w:rPr>
-        <w:t>MTech Supervisor</w:t>
-      </w:r>
-    </w:p>
-    <w:p>
-      <w:pPr>
-        <w:spacing w:line="238" w:lineRule="auto"/>
-        <w:ind w:left="540"/>
-        <w:rPr>
-          <w:sz w:val="20"/>
-          <w:szCs w:val="20"/>
-          <w:lang w:val="en-IN"/>
-        </w:rPr>
-      </w:pPr>
-      <w:r>
-        <w:rPr>
-          <w:rFonts w:ascii="Calibri Light" w:eastAsia="Calibri Light" w:hAnsi="Calibri Light" w:cs="Calibri Light"/>
-          <w:sz w:val="24"/>
-          <w:szCs w:val="24"/>
-          <w:lang w:val="en-IN"/>
-        </w:rPr>
-        <w:t>-</w:t>
-      </w:r>
-    </w:p>
-    <w:p>
-      <w:pPr>
-        <w:spacing w:line="266" w:lineRule="exact"/>
-        <w:rPr>
-          <w:sz w:val="20"/>
-          <w:szCs w:val="20"/>
-          <w:lang w:val="en-IN"/>
-        </w:rPr>
-      </w:pPr>
-    </w:p>
-    <w:p>
-      <w:pPr>
-        <w:ind w:left="360"/>
-        <w:rPr>
-          <w:sz w:val="20"/>
-          <w:szCs w:val="20"/>
-          <w:lang w:val="en-IN"/>
-        </w:rPr>
-      </w:pPr>
-      <w:r>
-        <w:rPr>
-          <w:rFonts w:eastAsia="Times New Roman"/>
-          <w:b/>
-          <w:bCs/>
-          <w:sz w:val="24"/>
-          <w:szCs w:val="24"/>
-          <w:lang w:val="en-IN"/>
-        </w:rPr>
-        <w:t>BTech Supervisor</w:t>
-      </w:r>
-    </w:p>
-    <w:p>
-      <w:pPr>
-        <w:spacing w:line="238" w:lineRule="auto"/>
-        <w:ind w:left="540"/>
-        <w:rPr>
-          <w:sz w:val="20"/>
-          <w:szCs w:val="20"/>
-          <w:lang w:val="en-IN"/>
-        </w:rPr>
-      </w:pPr>
-      <w:r>
-        <w:rPr>
-          <w:rFonts w:ascii="Calibri Light" w:eastAsia="Calibri Light" w:hAnsi="Calibri Light" w:cs="Calibri Light"/>
-          <w:sz w:val="24"/>
-          <w:szCs w:val="24"/>
-          <w:lang w:val="en-IN"/>
-        </w:rPr>
-        <w:t>-</w:t>
-      </w:r>
-    </w:p>
-    <w:p>
-      <w:pPr>
-        <w:spacing w:line="266" w:lineRule="exact"/>
-        <w:rPr>
-          <w:sz w:val="20"/>
-          <w:szCs w:val="20"/>
-          <w:lang w:val="en-IN"/>
-        </w:rPr>
-      </w:pPr>
-    </w:p>
-    <w:p>
-      <w:pPr>
-        <w:ind w:left="360"/>
-        <w:rPr>
-          <w:sz w:val="20"/>
-          <w:szCs w:val="20"/>
-          <w:lang w:val="en-IN"/>
-        </w:rPr>
-      </w:pPr>
-      <w:r>
-        <w:rPr>
-          <w:rFonts w:eastAsia="Times New Roman"/>
-          <w:b/>
-          <w:bCs/>
-          <w:sz w:val="24"/>
-          <w:szCs w:val="24"/>
-          <w:lang w:val="en-IN"/>
-        </w:rPr>
-        <w:t>Instructor</w:t>
+          <w:rFonts w:eastAsia="Times New Roman"/>
+          <w:sz w:val="24"/>
+          <w:szCs w:val="24"/>
+          <w:lang w:val="en-IN"/>
+        </w:rPr>
+      </w:pPr>
+      <w:r>
+        <w:rPr>
+          <w:rFonts w:eastAsia="Times New Roman"/>
+          <w:sz w:val="24"/>
+          <w:szCs w:val="24"/>
+          <w:lang w:val="en-IN"/>
+        </w:rPr>
+        <w:t>CE 5972 – Optimisation Techniques in Transportation Engineering</w:t>
       </w:r>
     </w:p>
     <w:p>
@@ -5646,7 +5555,52 @@
           <w:szCs w:val="24"/>
           <w:lang w:val="en-IN"/>
         </w:rPr>
-        <w:t>CE 5972 – Optimisation Techniques in Transportation Engineering</w:t>
+        <w:t>CE</w:t>
+      </w:r>
+      <w:r>
+        <w:rPr>
+          <w:rFonts w:eastAsia="Times New Roman"/>
+          <w:sz w:val="24"/>
+          <w:szCs w:val="24"/>
+          <w:lang w:val="en-IN"/>
+        </w:rPr>
+        <w:t xml:space="preserve"> </w:t>
+      </w:r>
+      <w:r>
+        <w:rPr>
+          <w:rFonts w:eastAsia="Times New Roman"/>
+          <w:sz w:val="24"/>
+          <w:szCs w:val="24"/>
+          <w:lang w:val="en-IN"/>
+        </w:rPr>
+        <w:t xml:space="preserve">5540 </w:t>
+      </w:r>
+      <w:r>
+        <w:rPr>
+          <w:rFonts w:eastAsia="Times New Roman"/>
+          <w:sz w:val="24"/>
+          <w:szCs w:val="24"/>
+          <w:lang w:val="en-IN"/>
+        </w:rPr>
+        <w:t>–</w:t>
+      </w:r>
+      <w:r>
+        <w:rPr>
+          <w:rFonts w:eastAsia="Times New Roman"/>
+          <w:sz w:val="24"/>
+          <w:szCs w:val="24"/>
+          <w:lang w:val="en-IN"/>
+        </w:rPr>
+        <w:t xml:space="preserve"> </w:t>
+      </w:r>
+      <w:r>
+        <w:rPr>
+          <w:rFonts w:eastAsia="Times New Roman"/>
+          <w:sz w:val="24"/>
+          <w:szCs w:val="24"/>
+          <w:lang w:val="en-IN"/>
+        </w:rPr>
+        <w:t>Data Analysis and Computational Techniques for Transportation Engineers</w:t>
       </w:r>
     </w:p>
     <w:p>
@@ -5676,43 +5630,7 @@
           <w:szCs w:val="24"/>
           <w:lang w:val="en-IN"/>
         </w:rPr>
-        <w:t xml:space="preserve"> </w:t>
-      </w:r>
-      <w:r>
-        <w:rPr>
-          <w:rFonts w:eastAsia="Times New Roman"/>
-          <w:sz w:val="24"/>
-          <w:szCs w:val="24"/>
-          <w:lang w:val="en-IN"/>
-        </w:rPr>
-        <w:t xml:space="preserve">5540 </w:t>
-      </w:r>
-      <w:r>
-        <w:rPr>
-          <w:rFonts w:eastAsia="Times New Roman"/>
-          <w:sz w:val="24"/>
-          <w:szCs w:val="24"/>
-          <w:lang w:val="en-IN"/>
-        </w:rPr>
-        <w:t>–</w:t>
-      </w:r>
-      <w:r>
-        <w:rPr>
-          <w:rFonts w:eastAsia="Times New Roman"/>
-          <w:sz w:val="24"/>
-          <w:szCs w:val="24"/>
-          <w:lang w:val="en-IN"/>
-        </w:rPr>
-        <w:t xml:space="preserve"> </w:t>
-      </w:r>
-      <w:r>
-        <w:rPr>
-          <w:rFonts w:eastAsia="Times New Roman"/>
-          <w:sz w:val="24"/>
-          <w:szCs w:val="24"/>
-          <w:lang w:val="en-IN"/>
-        </w:rPr>
-        <w:t>Data Analysis and Computational Techniques for Transportation Engineers</w:t>
+        <w:t xml:space="preserve"> 5810 – Urban Transportation Planning</w:t>
       </w:r>
     </w:p>
     <w:p>
@@ -5733,16 +5651,16 @@
           <w:szCs w:val="24"/>
           <w:lang w:val="en-IN"/>
         </w:rPr>
-        <w:t>CE</w:t>
-      </w:r>
-      <w:r>
-        <w:rPr>
-          <w:rFonts w:eastAsia="Times New Roman"/>
-          <w:sz w:val="24"/>
-          <w:szCs w:val="24"/>
-          <w:lang w:val="en-IN"/>
-        </w:rPr>
-        <w:t xml:space="preserve"> 5810 – Urban Transportation Planning</w:t>
+        <w:t>CE 2</w:t>
+      </w:r>
+      <w:r>
+        <w:rPr>
+          <w:rFonts w:eastAsia="Times New Roman"/>
+          <w:sz w:val="24"/>
+          <w:szCs w:val="24"/>
+          <w:lang w:val="en-IN"/>
+        </w:rPr>
+        <w:t>060 – Transportation Engineering</w:t>
       </w:r>
     </w:p>
     <w:p>

</xml_diff>